<commit_message>
Revised #2 and created PDF.
</commit_message>
<xml_diff>
--- a/Homework 5/Questions/2.docx
+++ b/Homework 5/Questions/2.docx
@@ -42,23 +42,7 @@
           <w:sz w:val="24"/>
           <w:szCs w:val="24"/>
         </w:rPr>
-        <w:t xml:space="preserve">To help with this assignment, I wrote several Python functions that use the Decision Tree </w:t>
-      </w:r>
-      <w:r>
-        <w:rPr>
-          <w:rFonts w:ascii="Times New Roman" w:hAnsi="Times New Roman" w:cs="Times New Roman"/>
-          <w:sz w:val="24"/>
-          <w:szCs w:val="24"/>
-        </w:rPr>
-        <w:t>algorithm</w:t>
-      </w:r>
-      <w:r>
-        <w:rPr>
-          <w:rFonts w:ascii="Times New Roman" w:hAnsi="Times New Roman" w:cs="Times New Roman"/>
-          <w:sz w:val="24"/>
-          <w:szCs w:val="24"/>
-        </w:rPr>
-        <w:t>.  The two main functions are listed at the bottom of this section.</w:t>
+        <w:t>To help with this assignment, I wrote several Python functions that use the Decision Tree algorithm.  The two main functions are listed at the bottom of this section.</w:t>
       </w:r>
     </w:p>
     <w:p>
@@ -1413,7 +1397,6 @@
         </w:rPr>
         <w:t>: Yes}, {</w:t>
       </w:r>
-      <w:bookmarkStart w:id="0" w:name="_GoBack"/>
       <w:proofErr w:type="spellStart"/>
       <w:r>
         <w:rPr>
@@ -1444,7 +1427,6 @@
         </w:rPr>
         <w:t>NoseJob</w:t>
       </w:r>
-      <w:bookmarkEnd w:id="0"/>
       <w:proofErr w:type="spellEnd"/>
       <w:r>
         <w:rPr>
@@ -2354,34 +2336,15 @@
           <w:sz w:val="24"/>
           <w:szCs w:val="24"/>
         </w:rPr>
-        <w:t xml:space="preserve"> examples will have the same list of examples, and the list of attributes will change as follows:</w:t>
-      </w:r>
-    </w:p>
-    <w:p>
-      <w:pPr>
-        <w:rPr>
-          <w:rFonts w:ascii="Times New Roman" w:hAnsi="Times New Roman" w:cs="Times New Roman"/>
-          <w:sz w:val="24"/>
-          <w:szCs w:val="24"/>
-        </w:rPr>
-      </w:pPr>
-      <w:proofErr w:type="gramStart"/>
-      <w:r>
-        <w:rPr>
-          <w:rFonts w:ascii="Times New Roman" w:hAnsi="Times New Roman" w:cs="Times New Roman"/>
-          <w:sz w:val="24"/>
-          <w:szCs w:val="24"/>
-        </w:rPr>
-        <w:t>attributes</w:t>
-      </w:r>
-      <w:proofErr w:type="gramEnd"/>
-      <w:r>
-        <w:rPr>
-          <w:rFonts w:ascii="Times New Roman" w:hAnsi="Times New Roman" w:cs="Times New Roman"/>
-          <w:sz w:val="24"/>
-          <w:szCs w:val="24"/>
-        </w:rPr>
-        <w:t xml:space="preserve"> = (</w:t>
+        <w:t xml:space="preserve"> examples will have the same list of examples, and the list of attributes will change as follows</w:t>
+      </w:r>
+      <w:r>
+        <w:rPr>
+          <w:rFonts w:ascii="Times New Roman" w:hAnsi="Times New Roman" w:cs="Times New Roman"/>
+          <w:sz w:val="24"/>
+          <w:szCs w:val="24"/>
+        </w:rPr>
+        <w:t xml:space="preserve">.  Finally, this means that all (one) examples share the same classification, which means that the classification itself is returned.  The classification </w:t>
       </w:r>
       <w:proofErr w:type="spellStart"/>
       <w:r>
@@ -2390,7 +2353,7 @@
           <w:sz w:val="24"/>
           <w:szCs w:val="24"/>
         </w:rPr>
-        <w:t>TeethColor</w:t>
+        <w:t>FaceLift</w:t>
       </w:r>
       <w:proofErr w:type="spellEnd"/>
       <w:r>
@@ -2399,187 +2362,7 @@
           <w:sz w:val="24"/>
           <w:szCs w:val="24"/>
         </w:rPr>
-        <w:t xml:space="preserve">, Manicure, Pedicure, </w:t>
-      </w:r>
-      <w:proofErr w:type="spellStart"/>
-      <w:r>
-        <w:rPr>
-          <w:rFonts w:ascii="Times New Roman" w:hAnsi="Times New Roman" w:cs="Times New Roman"/>
-          <w:sz w:val="24"/>
-          <w:szCs w:val="24"/>
-        </w:rPr>
-        <w:t>IsMovieStar</w:t>
-      </w:r>
-      <w:proofErr w:type="spellEnd"/>
-      <w:r>
-        <w:rPr>
-          <w:rFonts w:ascii="Times New Roman" w:hAnsi="Times New Roman" w:cs="Times New Roman"/>
-          <w:sz w:val="24"/>
-          <w:szCs w:val="24"/>
-        </w:rPr>
-        <w:t>)</w:t>
-      </w:r>
-    </w:p>
-    <w:p>
-      <w:pPr>
-        <w:rPr>
-          <w:rFonts w:ascii="Times New Roman" w:hAnsi="Times New Roman" w:cs="Times New Roman"/>
-          <w:sz w:val="24"/>
-          <w:szCs w:val="24"/>
-        </w:rPr>
-      </w:pPr>
-      <w:proofErr w:type="gramStart"/>
-      <w:r>
-        <w:rPr>
-          <w:rFonts w:ascii="Times New Roman" w:hAnsi="Times New Roman" w:cs="Times New Roman"/>
-          <w:sz w:val="24"/>
-          <w:szCs w:val="24"/>
-        </w:rPr>
-        <w:t>attributes</w:t>
-      </w:r>
-      <w:proofErr w:type="gramEnd"/>
-      <w:r>
-        <w:rPr>
-          <w:rFonts w:ascii="Times New Roman" w:hAnsi="Times New Roman" w:cs="Times New Roman"/>
-          <w:sz w:val="24"/>
-          <w:szCs w:val="24"/>
-        </w:rPr>
-        <w:t xml:space="preserve"> = (Manicure, Pedicure, </w:t>
-      </w:r>
-      <w:proofErr w:type="spellStart"/>
-      <w:r>
-        <w:rPr>
-          <w:rFonts w:ascii="Times New Roman" w:hAnsi="Times New Roman" w:cs="Times New Roman"/>
-          <w:sz w:val="24"/>
-          <w:szCs w:val="24"/>
-        </w:rPr>
-        <w:t>IsMovieStar</w:t>
-      </w:r>
-      <w:proofErr w:type="spellEnd"/>
-      <w:r>
-        <w:rPr>
-          <w:rFonts w:ascii="Times New Roman" w:hAnsi="Times New Roman" w:cs="Times New Roman"/>
-          <w:sz w:val="24"/>
-          <w:szCs w:val="24"/>
-        </w:rPr>
-        <w:t>)</w:t>
-      </w:r>
-    </w:p>
-    <w:p>
-      <w:pPr>
-        <w:rPr>
-          <w:rFonts w:ascii="Times New Roman" w:hAnsi="Times New Roman" w:cs="Times New Roman"/>
-          <w:sz w:val="24"/>
-          <w:szCs w:val="24"/>
-        </w:rPr>
-      </w:pPr>
-      <w:proofErr w:type="gramStart"/>
-      <w:r>
-        <w:rPr>
-          <w:rFonts w:ascii="Times New Roman" w:hAnsi="Times New Roman" w:cs="Times New Roman"/>
-          <w:sz w:val="24"/>
-          <w:szCs w:val="24"/>
-        </w:rPr>
-        <w:t>attributes</w:t>
-      </w:r>
-      <w:proofErr w:type="gramEnd"/>
-      <w:r>
-        <w:rPr>
-          <w:rFonts w:ascii="Times New Roman" w:hAnsi="Times New Roman" w:cs="Times New Roman"/>
-          <w:sz w:val="24"/>
-          <w:szCs w:val="24"/>
-        </w:rPr>
-        <w:t xml:space="preserve"> = (Pedicure, </w:t>
-      </w:r>
-      <w:proofErr w:type="spellStart"/>
-      <w:r>
-        <w:rPr>
-          <w:rFonts w:ascii="Times New Roman" w:hAnsi="Times New Roman" w:cs="Times New Roman"/>
-          <w:sz w:val="24"/>
-          <w:szCs w:val="24"/>
-        </w:rPr>
-        <w:t>IsMovieStar</w:t>
-      </w:r>
-      <w:proofErr w:type="spellEnd"/>
-      <w:r>
-        <w:rPr>
-          <w:rFonts w:ascii="Times New Roman" w:hAnsi="Times New Roman" w:cs="Times New Roman"/>
-          <w:sz w:val="24"/>
-          <w:szCs w:val="24"/>
-        </w:rPr>
-        <w:t>)</w:t>
-      </w:r>
-    </w:p>
-    <w:p>
-      <w:pPr>
-        <w:rPr>
-          <w:rFonts w:ascii="Times New Roman" w:hAnsi="Times New Roman" w:cs="Times New Roman"/>
-          <w:sz w:val="24"/>
-          <w:szCs w:val="24"/>
-        </w:rPr>
-      </w:pPr>
-      <w:proofErr w:type="gramStart"/>
-      <w:r>
-        <w:rPr>
-          <w:rFonts w:ascii="Times New Roman" w:hAnsi="Times New Roman" w:cs="Times New Roman"/>
-          <w:sz w:val="24"/>
-          <w:szCs w:val="24"/>
-        </w:rPr>
-        <w:t>attributes</w:t>
-      </w:r>
-      <w:proofErr w:type="gramEnd"/>
-      <w:r>
-        <w:rPr>
-          <w:rFonts w:ascii="Times New Roman" w:hAnsi="Times New Roman" w:cs="Times New Roman"/>
-          <w:sz w:val="24"/>
-          <w:szCs w:val="24"/>
-        </w:rPr>
-        <w:t xml:space="preserve"> = (</w:t>
-      </w:r>
-      <w:proofErr w:type="spellStart"/>
-      <w:r>
-        <w:rPr>
-          <w:rFonts w:ascii="Times New Roman" w:hAnsi="Times New Roman" w:cs="Times New Roman"/>
-          <w:sz w:val="24"/>
-          <w:szCs w:val="24"/>
-        </w:rPr>
-        <w:t>IsMovieStar</w:t>
-      </w:r>
-      <w:proofErr w:type="spellEnd"/>
-      <w:r>
-        <w:rPr>
-          <w:rFonts w:ascii="Times New Roman" w:hAnsi="Times New Roman" w:cs="Times New Roman"/>
-          <w:sz w:val="24"/>
-          <w:szCs w:val="24"/>
-        </w:rPr>
-        <w:t>,)</w:t>
-      </w:r>
-    </w:p>
-    <w:p>
-      <w:pPr>
-        <w:rPr>
-          <w:rFonts w:ascii="Times New Roman" w:hAnsi="Times New Roman" w:cs="Times New Roman"/>
-          <w:sz w:val="24"/>
-          <w:szCs w:val="24"/>
-        </w:rPr>
-      </w:pPr>
-      <w:proofErr w:type="gramStart"/>
-      <w:r>
-        <w:rPr>
-          <w:rFonts w:ascii="Times New Roman" w:hAnsi="Times New Roman" w:cs="Times New Roman"/>
-          <w:sz w:val="24"/>
-          <w:szCs w:val="24"/>
-        </w:rPr>
-        <w:t>attributes</w:t>
-      </w:r>
-      <w:proofErr w:type="gramEnd"/>
-      <w:r>
-        <w:rPr>
-          <w:rFonts w:ascii="Times New Roman" w:hAnsi="Times New Roman" w:cs="Times New Roman"/>
-          <w:sz w:val="24"/>
-          <w:szCs w:val="24"/>
-        </w:rPr>
-        <w:t xml:space="preserve"> = ()</w:t>
+        <w:t xml:space="preserve"> is then made as the leaf of the first major branch.</w:t>
       </w:r>
     </w:p>
     <w:p>
@@ -2725,7 +2508,51 @@
           <w:sz w:val="24"/>
           <w:szCs w:val="24"/>
         </w:rPr>
-        <w:t>Repeating these steps, the final tree will be:</w:t>
+        <w:t xml:space="preserve">Again, there is exactly one example for any given type of </w:t>
+      </w:r>
+      <w:proofErr w:type="spellStart"/>
+      <w:r>
+        <w:rPr>
+          <w:rFonts w:ascii="Times New Roman" w:hAnsi="Times New Roman" w:cs="Times New Roman"/>
+          <w:sz w:val="24"/>
+          <w:szCs w:val="24"/>
+        </w:rPr>
+        <w:t>PlasticSurgery</w:t>
+      </w:r>
+      <w:proofErr w:type="spellEnd"/>
+      <w:r>
+        <w:rPr>
+          <w:rFonts w:ascii="Times New Roman" w:hAnsi="Times New Roman" w:cs="Times New Roman"/>
+          <w:sz w:val="24"/>
+          <w:szCs w:val="24"/>
+        </w:rPr>
+        <w:t xml:space="preserve">.  </w:t>
+      </w:r>
+      <w:r>
+        <w:rPr>
+          <w:rFonts w:ascii="Times New Roman" w:hAnsi="Times New Roman" w:cs="Times New Roman"/>
+          <w:sz w:val="24"/>
+          <w:szCs w:val="24"/>
+        </w:rPr>
+        <w:t xml:space="preserve">Repeating these steps, </w:t>
+      </w:r>
+      <w:r>
+        <w:rPr>
+          <w:rFonts w:ascii="Times New Roman" w:hAnsi="Times New Roman" w:cs="Times New Roman"/>
+          <w:sz w:val="24"/>
+          <w:szCs w:val="24"/>
+        </w:rPr>
+        <w:t>the classification will be return for the last two branches.  T</w:t>
+      </w:r>
+      <w:bookmarkStart w:id="0" w:name="_GoBack"/>
+      <w:bookmarkEnd w:id="0"/>
+      <w:r>
+        <w:rPr>
+          <w:rFonts w:ascii="Times New Roman" w:hAnsi="Times New Roman" w:cs="Times New Roman"/>
+          <w:sz w:val="24"/>
+          <w:szCs w:val="24"/>
+        </w:rPr>
+        <w:t>he final tree will be:</w:t>
       </w:r>
     </w:p>
     <w:p>
@@ -9841,26 +9668,6 @@
         </dgm:presLayoutVars>
       </dgm:prSet>
       <dgm:spPr/>
-    </dgm:pt>
-    <dgm:pt modelId="{264067D4-8991-4393-B1FE-50896615CB64}" type="pres">
-      <dgm:prSet presAssocID="{B9FCF810-409C-4E0D-81DA-61BBBB4C0158}" presName="hierRoot1" presStyleCnt="0"/>
-      <dgm:spPr/>
-    </dgm:pt>
-    <dgm:pt modelId="{46E1703B-5F02-46D5-8FD8-407A4E9E4E7D}" type="pres">
-      <dgm:prSet presAssocID="{B9FCF810-409C-4E0D-81DA-61BBBB4C0158}" presName="composite" presStyleCnt="0"/>
-      <dgm:spPr/>
-    </dgm:pt>
-    <dgm:pt modelId="{9650879D-BAC7-4BE5-8E7F-5EAF68C62CB2}" type="pres">
-      <dgm:prSet presAssocID="{B9FCF810-409C-4E0D-81DA-61BBBB4C0158}" presName="background" presStyleLbl="node0" presStyleIdx="0" presStyleCnt="1"/>
-      <dgm:spPr/>
-    </dgm:pt>
-    <dgm:pt modelId="{3C8D6D45-7A37-46DD-973C-46B95E45BC32}" type="pres">
-      <dgm:prSet presAssocID="{B9FCF810-409C-4E0D-81DA-61BBBB4C0158}" presName="text" presStyleLbl="fgAcc0" presStyleIdx="0" presStyleCnt="1">
-        <dgm:presLayoutVars>
-          <dgm:chPref val="3"/>
-        </dgm:presLayoutVars>
-      </dgm:prSet>
-      <dgm:spPr/>
       <dgm:t>
         <a:bodyPr/>
         <a:lstStyle/>
@@ -9869,20 +9676,47 @@
         </a:p>
       </dgm:t>
     </dgm:pt>
+    <dgm:pt modelId="{264067D4-8991-4393-B1FE-50896615CB64}" type="pres">
+      <dgm:prSet presAssocID="{B9FCF810-409C-4E0D-81DA-61BBBB4C0158}" presName="hierRoot1" presStyleCnt="0"/>
+      <dgm:spPr/>
+    </dgm:pt>
+    <dgm:pt modelId="{46E1703B-5F02-46D5-8FD8-407A4E9E4E7D}" type="pres">
+      <dgm:prSet presAssocID="{B9FCF810-409C-4E0D-81DA-61BBBB4C0158}" presName="composite" presStyleCnt="0"/>
+      <dgm:spPr/>
+    </dgm:pt>
+    <dgm:pt modelId="{9650879D-BAC7-4BE5-8E7F-5EAF68C62CB2}" type="pres">
+      <dgm:prSet presAssocID="{B9FCF810-409C-4E0D-81DA-61BBBB4C0158}" presName="background" presStyleLbl="node0" presStyleIdx="0" presStyleCnt="1"/>
+      <dgm:spPr/>
+    </dgm:pt>
+    <dgm:pt modelId="{3C8D6D45-7A37-46DD-973C-46B95E45BC32}" type="pres">
+      <dgm:prSet presAssocID="{B9FCF810-409C-4E0D-81DA-61BBBB4C0158}" presName="text" presStyleLbl="fgAcc0" presStyleIdx="0" presStyleCnt="1">
+        <dgm:presLayoutVars>
+          <dgm:chPref val="3"/>
+        </dgm:presLayoutVars>
+      </dgm:prSet>
+      <dgm:spPr/>
+      <dgm:t>
+        <a:bodyPr/>
+        <a:lstStyle/>
+        <a:p>
+          <a:endParaRPr lang="en-GB"/>
+        </a:p>
+      </dgm:t>
+    </dgm:pt>
     <dgm:pt modelId="{D1AA64E7-B5F8-4E4F-ACB4-08FFF552B36C}" type="pres">
       <dgm:prSet presAssocID="{B9FCF810-409C-4E0D-81DA-61BBBB4C0158}" presName="hierChild2" presStyleCnt="0"/>
       <dgm:spPr/>
     </dgm:pt>
   </dgm:ptLst>
   <dgm:cxnLst>
-    <dgm:cxn modelId="{E833D736-03FE-4C62-95DF-7604A0662F18}" type="presOf" srcId="{B9FCF810-409C-4E0D-81DA-61BBBB4C0158}" destId="{3C8D6D45-7A37-46DD-973C-46B95E45BC32}" srcOrd="0" destOrd="0" presId="urn:microsoft.com/office/officeart/2005/8/layout/hierarchy1"/>
-    <dgm:cxn modelId="{22F437B2-FA8D-494B-900A-488C5761F8DD}" type="presOf" srcId="{FEE8E6D9-B7B5-488D-A27E-FE8C02C98BE2}" destId="{F47FAF22-9CAE-49A3-8DBB-B7EFCA8D6E9E}" srcOrd="0" destOrd="0" presId="urn:microsoft.com/office/officeart/2005/8/layout/hierarchy1"/>
     <dgm:cxn modelId="{B2F73733-0CC8-4DDD-8C9B-E168F4D3F9A0}" srcId="{FEE8E6D9-B7B5-488D-A27E-FE8C02C98BE2}" destId="{B9FCF810-409C-4E0D-81DA-61BBBB4C0158}" srcOrd="0" destOrd="0" parTransId="{F386410E-069B-48BF-9F45-CDB902C3F1B4}" sibTransId="{4BDD4FA1-B949-450A-975E-86C2B4A4381D}"/>
-    <dgm:cxn modelId="{CD889978-27B4-428C-96E5-4DE6B74E1B23}" type="presParOf" srcId="{F47FAF22-9CAE-49A3-8DBB-B7EFCA8D6E9E}" destId="{264067D4-8991-4393-B1FE-50896615CB64}" srcOrd="0" destOrd="0" presId="urn:microsoft.com/office/officeart/2005/8/layout/hierarchy1"/>
-    <dgm:cxn modelId="{8E4B7D92-434A-4E0E-8520-72B785975004}" type="presParOf" srcId="{264067D4-8991-4393-B1FE-50896615CB64}" destId="{46E1703B-5F02-46D5-8FD8-407A4E9E4E7D}" srcOrd="0" destOrd="0" presId="urn:microsoft.com/office/officeart/2005/8/layout/hierarchy1"/>
-    <dgm:cxn modelId="{D36F7EFC-872F-4001-964D-BB63C9FDBA09}" type="presParOf" srcId="{46E1703B-5F02-46D5-8FD8-407A4E9E4E7D}" destId="{9650879D-BAC7-4BE5-8E7F-5EAF68C62CB2}" srcOrd="0" destOrd="0" presId="urn:microsoft.com/office/officeart/2005/8/layout/hierarchy1"/>
-    <dgm:cxn modelId="{285B9B4C-6F41-4E9E-B2C7-81718384481B}" type="presParOf" srcId="{46E1703B-5F02-46D5-8FD8-407A4E9E4E7D}" destId="{3C8D6D45-7A37-46DD-973C-46B95E45BC32}" srcOrd="1" destOrd="0" presId="urn:microsoft.com/office/officeart/2005/8/layout/hierarchy1"/>
-    <dgm:cxn modelId="{15CF5367-7647-45E5-AEE2-B843D2F5405B}" type="presParOf" srcId="{264067D4-8991-4393-B1FE-50896615CB64}" destId="{D1AA64E7-B5F8-4E4F-ACB4-08FFF552B36C}" srcOrd="1" destOrd="0" presId="urn:microsoft.com/office/officeart/2005/8/layout/hierarchy1"/>
+    <dgm:cxn modelId="{70F146BD-FB87-447C-8987-F65F84E57AA2}" type="presOf" srcId="{B9FCF810-409C-4E0D-81DA-61BBBB4C0158}" destId="{3C8D6D45-7A37-46DD-973C-46B95E45BC32}" srcOrd="0" destOrd="0" presId="urn:microsoft.com/office/officeart/2005/8/layout/hierarchy1"/>
+    <dgm:cxn modelId="{2F6FD2DC-8672-45CA-AF85-9DDD0D3C3EC2}" type="presOf" srcId="{FEE8E6D9-B7B5-488D-A27E-FE8C02C98BE2}" destId="{F47FAF22-9CAE-49A3-8DBB-B7EFCA8D6E9E}" srcOrd="0" destOrd="0" presId="urn:microsoft.com/office/officeart/2005/8/layout/hierarchy1"/>
+    <dgm:cxn modelId="{1CFAD1CF-3040-42D8-8B61-2B3845D80092}" type="presParOf" srcId="{F47FAF22-9CAE-49A3-8DBB-B7EFCA8D6E9E}" destId="{264067D4-8991-4393-B1FE-50896615CB64}" srcOrd="0" destOrd="0" presId="urn:microsoft.com/office/officeart/2005/8/layout/hierarchy1"/>
+    <dgm:cxn modelId="{F94C1EE8-DE4B-4B40-8FAC-ABB3CE1768C1}" type="presParOf" srcId="{264067D4-8991-4393-B1FE-50896615CB64}" destId="{46E1703B-5F02-46D5-8FD8-407A4E9E4E7D}" srcOrd="0" destOrd="0" presId="urn:microsoft.com/office/officeart/2005/8/layout/hierarchy1"/>
+    <dgm:cxn modelId="{8AE12DF4-6F34-4B78-B17F-4B45D68E7312}" type="presParOf" srcId="{46E1703B-5F02-46D5-8FD8-407A4E9E4E7D}" destId="{9650879D-BAC7-4BE5-8E7F-5EAF68C62CB2}" srcOrd="0" destOrd="0" presId="urn:microsoft.com/office/officeart/2005/8/layout/hierarchy1"/>
+    <dgm:cxn modelId="{71E401C9-2FF3-424A-A8A6-F73B57F75E7A}" type="presParOf" srcId="{46E1703B-5F02-46D5-8FD8-407A4E9E4E7D}" destId="{3C8D6D45-7A37-46DD-973C-46B95E45BC32}" srcOrd="1" destOrd="0" presId="urn:microsoft.com/office/officeart/2005/8/layout/hierarchy1"/>
+    <dgm:cxn modelId="{B74F9B00-8BA6-4569-8804-62928CD409DD}" type="presParOf" srcId="{264067D4-8991-4393-B1FE-50896615CB64}" destId="{D1AA64E7-B5F8-4E4F-ACB4-08FFF552B36C}" srcOrd="1" destOrd="0" presId="urn:microsoft.com/office/officeart/2005/8/layout/hierarchy1"/>
   </dgm:cxnLst>
   <dgm:bg/>
   <dgm:whole/>
@@ -9991,26 +9825,6 @@
         </dgm:presLayoutVars>
       </dgm:prSet>
       <dgm:spPr/>
-    </dgm:pt>
-    <dgm:pt modelId="{264067D4-8991-4393-B1FE-50896615CB64}" type="pres">
-      <dgm:prSet presAssocID="{B9FCF810-409C-4E0D-81DA-61BBBB4C0158}" presName="hierRoot1" presStyleCnt="0"/>
-      <dgm:spPr/>
-    </dgm:pt>
-    <dgm:pt modelId="{46E1703B-5F02-46D5-8FD8-407A4E9E4E7D}" type="pres">
-      <dgm:prSet presAssocID="{B9FCF810-409C-4E0D-81DA-61BBBB4C0158}" presName="composite" presStyleCnt="0"/>
-      <dgm:spPr/>
-    </dgm:pt>
-    <dgm:pt modelId="{9650879D-BAC7-4BE5-8E7F-5EAF68C62CB2}" type="pres">
-      <dgm:prSet presAssocID="{B9FCF810-409C-4E0D-81DA-61BBBB4C0158}" presName="background" presStyleLbl="node0" presStyleIdx="0" presStyleCnt="1"/>
-      <dgm:spPr/>
-    </dgm:pt>
-    <dgm:pt modelId="{3C8D6D45-7A37-46DD-973C-46B95E45BC32}" type="pres">
-      <dgm:prSet presAssocID="{B9FCF810-409C-4E0D-81DA-61BBBB4C0158}" presName="text" presStyleLbl="fgAcc0" presStyleIdx="0" presStyleCnt="1">
-        <dgm:presLayoutVars>
-          <dgm:chPref val="3"/>
-        </dgm:presLayoutVars>
-      </dgm:prSet>
-      <dgm:spPr/>
       <dgm:t>
         <a:bodyPr/>
         <a:lstStyle/>
@@ -10019,28 +9833,20 @@
         </a:p>
       </dgm:t>
     </dgm:pt>
-    <dgm:pt modelId="{D1AA64E7-B5F8-4E4F-ACB4-08FFF552B36C}" type="pres">
-      <dgm:prSet presAssocID="{B9FCF810-409C-4E0D-81DA-61BBBB4C0158}" presName="hierChild2" presStyleCnt="0"/>
-      <dgm:spPr/>
-    </dgm:pt>
-    <dgm:pt modelId="{6D5F942C-8D5B-4176-A99A-BFA2FA4DC63E}" type="pres">
-      <dgm:prSet presAssocID="{C4F975FE-D351-441F-A200-4DD4FDD55301}" presName="Name10" presStyleLbl="parChTrans1D2" presStyleIdx="0" presStyleCnt="1"/>
-      <dgm:spPr/>
-    </dgm:pt>
-    <dgm:pt modelId="{840F76C2-E879-4A3C-8BA6-3810F97FA561}" type="pres">
-      <dgm:prSet presAssocID="{9A27C55B-5019-4B24-8EFA-EB4976761978}" presName="hierRoot2" presStyleCnt="0"/>
-      <dgm:spPr/>
-    </dgm:pt>
-    <dgm:pt modelId="{EFD38EBC-802E-4985-8894-D00CAD0A6D1D}" type="pres">
-      <dgm:prSet presAssocID="{9A27C55B-5019-4B24-8EFA-EB4976761978}" presName="composite2" presStyleCnt="0"/>
-      <dgm:spPr/>
-    </dgm:pt>
-    <dgm:pt modelId="{64F61EA6-3D24-4C6F-A18A-544EE7E64FA5}" type="pres">
-      <dgm:prSet presAssocID="{9A27C55B-5019-4B24-8EFA-EB4976761978}" presName="background2" presStyleLbl="node2" presStyleIdx="0" presStyleCnt="1"/>
-      <dgm:spPr/>
-    </dgm:pt>
-    <dgm:pt modelId="{AF40EEE0-5220-44C6-88A3-9B67C6C72397}" type="pres">
-      <dgm:prSet presAssocID="{9A27C55B-5019-4B24-8EFA-EB4976761978}" presName="text2" presStyleLbl="fgAcc2" presStyleIdx="0" presStyleCnt="1">
+    <dgm:pt modelId="{264067D4-8991-4393-B1FE-50896615CB64}" type="pres">
+      <dgm:prSet presAssocID="{B9FCF810-409C-4E0D-81DA-61BBBB4C0158}" presName="hierRoot1" presStyleCnt="0"/>
+      <dgm:spPr/>
+    </dgm:pt>
+    <dgm:pt modelId="{46E1703B-5F02-46D5-8FD8-407A4E9E4E7D}" type="pres">
+      <dgm:prSet presAssocID="{B9FCF810-409C-4E0D-81DA-61BBBB4C0158}" presName="composite" presStyleCnt="0"/>
+      <dgm:spPr/>
+    </dgm:pt>
+    <dgm:pt modelId="{9650879D-BAC7-4BE5-8E7F-5EAF68C62CB2}" type="pres">
+      <dgm:prSet presAssocID="{B9FCF810-409C-4E0D-81DA-61BBBB4C0158}" presName="background" presStyleLbl="node0" presStyleIdx="0" presStyleCnt="1"/>
+      <dgm:spPr/>
+    </dgm:pt>
+    <dgm:pt modelId="{3C8D6D45-7A37-46DD-973C-46B95E45BC32}" type="pres">
+      <dgm:prSet presAssocID="{B9FCF810-409C-4E0D-81DA-61BBBB4C0158}" presName="text" presStyleLbl="fgAcc0" presStyleIdx="0" presStyleCnt="1">
         <dgm:presLayoutVars>
           <dgm:chPref val="3"/>
         </dgm:presLayoutVars>
@@ -10054,29 +9860,71 @@
         </a:p>
       </dgm:t>
     </dgm:pt>
+    <dgm:pt modelId="{D1AA64E7-B5F8-4E4F-ACB4-08FFF552B36C}" type="pres">
+      <dgm:prSet presAssocID="{B9FCF810-409C-4E0D-81DA-61BBBB4C0158}" presName="hierChild2" presStyleCnt="0"/>
+      <dgm:spPr/>
+    </dgm:pt>
+    <dgm:pt modelId="{6D5F942C-8D5B-4176-A99A-BFA2FA4DC63E}" type="pres">
+      <dgm:prSet presAssocID="{C4F975FE-D351-441F-A200-4DD4FDD55301}" presName="Name10" presStyleLbl="parChTrans1D2" presStyleIdx="0" presStyleCnt="1"/>
+      <dgm:spPr/>
+      <dgm:t>
+        <a:bodyPr/>
+        <a:lstStyle/>
+        <a:p>
+          <a:endParaRPr lang="en-GB"/>
+        </a:p>
+      </dgm:t>
+    </dgm:pt>
+    <dgm:pt modelId="{840F76C2-E879-4A3C-8BA6-3810F97FA561}" type="pres">
+      <dgm:prSet presAssocID="{9A27C55B-5019-4B24-8EFA-EB4976761978}" presName="hierRoot2" presStyleCnt="0"/>
+      <dgm:spPr/>
+    </dgm:pt>
+    <dgm:pt modelId="{EFD38EBC-802E-4985-8894-D00CAD0A6D1D}" type="pres">
+      <dgm:prSet presAssocID="{9A27C55B-5019-4B24-8EFA-EB4976761978}" presName="composite2" presStyleCnt="0"/>
+      <dgm:spPr/>
+    </dgm:pt>
+    <dgm:pt modelId="{64F61EA6-3D24-4C6F-A18A-544EE7E64FA5}" type="pres">
+      <dgm:prSet presAssocID="{9A27C55B-5019-4B24-8EFA-EB4976761978}" presName="background2" presStyleLbl="node2" presStyleIdx="0" presStyleCnt="1"/>
+      <dgm:spPr/>
+    </dgm:pt>
+    <dgm:pt modelId="{AF40EEE0-5220-44C6-88A3-9B67C6C72397}" type="pres">
+      <dgm:prSet presAssocID="{9A27C55B-5019-4B24-8EFA-EB4976761978}" presName="text2" presStyleLbl="fgAcc2" presStyleIdx="0" presStyleCnt="1">
+        <dgm:presLayoutVars>
+          <dgm:chPref val="3"/>
+        </dgm:presLayoutVars>
+      </dgm:prSet>
+      <dgm:spPr/>
+      <dgm:t>
+        <a:bodyPr/>
+        <a:lstStyle/>
+        <a:p>
+          <a:endParaRPr lang="en-GB"/>
+        </a:p>
+      </dgm:t>
+    </dgm:pt>
     <dgm:pt modelId="{34887CD4-C39E-4024-A9FE-5308C6EB8652}" type="pres">
       <dgm:prSet presAssocID="{9A27C55B-5019-4B24-8EFA-EB4976761978}" presName="hierChild3" presStyleCnt="0"/>
       <dgm:spPr/>
     </dgm:pt>
   </dgm:ptLst>
   <dgm:cxnLst>
-    <dgm:cxn modelId="{6B313579-0173-4071-9CA6-9F107C92B37A}" type="presOf" srcId="{FEE8E6D9-B7B5-488D-A27E-FE8C02C98BE2}" destId="{F47FAF22-9CAE-49A3-8DBB-B7EFCA8D6E9E}" srcOrd="0" destOrd="0" presId="urn:microsoft.com/office/officeart/2005/8/layout/hierarchy1"/>
-    <dgm:cxn modelId="{0C719C86-A08E-4476-8AF9-A6CB24A63F17}" type="presOf" srcId="{9A27C55B-5019-4B24-8EFA-EB4976761978}" destId="{AF40EEE0-5220-44C6-88A3-9B67C6C72397}" srcOrd="0" destOrd="0" presId="urn:microsoft.com/office/officeart/2005/8/layout/hierarchy1"/>
+    <dgm:cxn modelId="{60DCAD48-5867-40B6-91D1-DCBA44ABF73F}" type="presOf" srcId="{FEE8E6D9-B7B5-488D-A27E-FE8C02C98BE2}" destId="{F47FAF22-9CAE-49A3-8DBB-B7EFCA8D6E9E}" srcOrd="0" destOrd="0" presId="urn:microsoft.com/office/officeart/2005/8/layout/hierarchy1"/>
+    <dgm:cxn modelId="{E49508D3-570B-470F-8670-2DBB5F728EE2}" type="presOf" srcId="{9A27C55B-5019-4B24-8EFA-EB4976761978}" destId="{AF40EEE0-5220-44C6-88A3-9B67C6C72397}" srcOrd="0" destOrd="0" presId="urn:microsoft.com/office/officeart/2005/8/layout/hierarchy1"/>
+    <dgm:cxn modelId="{19C534BD-B839-4E04-A98B-769A6EB57AA8}" srcId="{B9FCF810-409C-4E0D-81DA-61BBBB4C0158}" destId="{9A27C55B-5019-4B24-8EFA-EB4976761978}" srcOrd="0" destOrd="0" parTransId="{C4F975FE-D351-441F-A200-4DD4FDD55301}" sibTransId="{0D2CDDB8-76E9-46F8-8140-F4972B4AAC3D}"/>
+    <dgm:cxn modelId="{2A3F435A-D35F-491B-86BD-0383A4C6678E}" type="presOf" srcId="{B9FCF810-409C-4E0D-81DA-61BBBB4C0158}" destId="{3C8D6D45-7A37-46DD-973C-46B95E45BC32}" srcOrd="0" destOrd="0" presId="urn:microsoft.com/office/officeart/2005/8/layout/hierarchy1"/>
+    <dgm:cxn modelId="{BD96393C-8B9B-40B5-97C5-60CA69F84A4C}" type="presOf" srcId="{C4F975FE-D351-441F-A200-4DD4FDD55301}" destId="{6D5F942C-8D5B-4176-A99A-BFA2FA4DC63E}" srcOrd="0" destOrd="0" presId="urn:microsoft.com/office/officeart/2005/8/layout/hierarchy1"/>
     <dgm:cxn modelId="{B2F73733-0CC8-4DDD-8C9B-E168F4D3F9A0}" srcId="{FEE8E6D9-B7B5-488D-A27E-FE8C02C98BE2}" destId="{B9FCF810-409C-4E0D-81DA-61BBBB4C0158}" srcOrd="0" destOrd="0" parTransId="{F386410E-069B-48BF-9F45-CDB902C3F1B4}" sibTransId="{4BDD4FA1-B949-450A-975E-86C2B4A4381D}"/>
-    <dgm:cxn modelId="{3573C7AE-14B6-4AF7-B31E-1F688B6E512D}" type="presOf" srcId="{C4F975FE-D351-441F-A200-4DD4FDD55301}" destId="{6D5F942C-8D5B-4176-A99A-BFA2FA4DC63E}" srcOrd="0" destOrd="0" presId="urn:microsoft.com/office/officeart/2005/8/layout/hierarchy1"/>
-    <dgm:cxn modelId="{19C534BD-B839-4E04-A98B-769A6EB57AA8}" srcId="{B9FCF810-409C-4E0D-81DA-61BBBB4C0158}" destId="{9A27C55B-5019-4B24-8EFA-EB4976761978}" srcOrd="0" destOrd="0" parTransId="{C4F975FE-D351-441F-A200-4DD4FDD55301}" sibTransId="{0D2CDDB8-76E9-46F8-8140-F4972B4AAC3D}"/>
-    <dgm:cxn modelId="{E5F3C933-B928-45C0-B9AE-4C6E5DAD02FA}" type="presOf" srcId="{B9FCF810-409C-4E0D-81DA-61BBBB4C0158}" destId="{3C8D6D45-7A37-46DD-973C-46B95E45BC32}" srcOrd="0" destOrd="0" presId="urn:microsoft.com/office/officeart/2005/8/layout/hierarchy1"/>
-    <dgm:cxn modelId="{DB1C2C08-6F8A-4752-BDB6-A47ECC145C87}" type="presParOf" srcId="{F47FAF22-9CAE-49A3-8DBB-B7EFCA8D6E9E}" destId="{264067D4-8991-4393-B1FE-50896615CB64}" srcOrd="0" destOrd="0" presId="urn:microsoft.com/office/officeart/2005/8/layout/hierarchy1"/>
-    <dgm:cxn modelId="{03F2ED2A-4605-47A5-9342-DA497C75F3C7}" type="presParOf" srcId="{264067D4-8991-4393-B1FE-50896615CB64}" destId="{46E1703B-5F02-46D5-8FD8-407A4E9E4E7D}" srcOrd="0" destOrd="0" presId="urn:microsoft.com/office/officeart/2005/8/layout/hierarchy1"/>
-    <dgm:cxn modelId="{791CC6D9-919B-4380-8907-EBC675014823}" type="presParOf" srcId="{46E1703B-5F02-46D5-8FD8-407A4E9E4E7D}" destId="{9650879D-BAC7-4BE5-8E7F-5EAF68C62CB2}" srcOrd="0" destOrd="0" presId="urn:microsoft.com/office/officeart/2005/8/layout/hierarchy1"/>
-    <dgm:cxn modelId="{268B6183-1200-4727-AA6E-3117E0EFC241}" type="presParOf" srcId="{46E1703B-5F02-46D5-8FD8-407A4E9E4E7D}" destId="{3C8D6D45-7A37-46DD-973C-46B95E45BC32}" srcOrd="1" destOrd="0" presId="urn:microsoft.com/office/officeart/2005/8/layout/hierarchy1"/>
-    <dgm:cxn modelId="{378C0C37-C3CD-4F08-B962-441B1626B645}" type="presParOf" srcId="{264067D4-8991-4393-B1FE-50896615CB64}" destId="{D1AA64E7-B5F8-4E4F-ACB4-08FFF552B36C}" srcOrd="1" destOrd="0" presId="urn:microsoft.com/office/officeart/2005/8/layout/hierarchy1"/>
-    <dgm:cxn modelId="{74FF4469-6BA2-4929-BA24-F3CE14BAAB3C}" type="presParOf" srcId="{D1AA64E7-B5F8-4E4F-ACB4-08FFF552B36C}" destId="{6D5F942C-8D5B-4176-A99A-BFA2FA4DC63E}" srcOrd="0" destOrd="0" presId="urn:microsoft.com/office/officeart/2005/8/layout/hierarchy1"/>
-    <dgm:cxn modelId="{592203F2-6C3A-41F5-924D-48BA43E3E9FA}" type="presParOf" srcId="{D1AA64E7-B5F8-4E4F-ACB4-08FFF552B36C}" destId="{840F76C2-E879-4A3C-8BA6-3810F97FA561}" srcOrd="1" destOrd="0" presId="urn:microsoft.com/office/officeart/2005/8/layout/hierarchy1"/>
-    <dgm:cxn modelId="{6E9EE5C6-340B-4BDA-9866-C1CCE49ACE26}" type="presParOf" srcId="{840F76C2-E879-4A3C-8BA6-3810F97FA561}" destId="{EFD38EBC-802E-4985-8894-D00CAD0A6D1D}" srcOrd="0" destOrd="0" presId="urn:microsoft.com/office/officeart/2005/8/layout/hierarchy1"/>
-    <dgm:cxn modelId="{99979C53-08F3-4BE8-82B0-3C10B98256CF}" type="presParOf" srcId="{EFD38EBC-802E-4985-8894-D00CAD0A6D1D}" destId="{64F61EA6-3D24-4C6F-A18A-544EE7E64FA5}" srcOrd="0" destOrd="0" presId="urn:microsoft.com/office/officeart/2005/8/layout/hierarchy1"/>
-    <dgm:cxn modelId="{AA4FC718-6370-4A18-9E4D-386F17D8ADA3}" type="presParOf" srcId="{EFD38EBC-802E-4985-8894-D00CAD0A6D1D}" destId="{AF40EEE0-5220-44C6-88A3-9B67C6C72397}" srcOrd="1" destOrd="0" presId="urn:microsoft.com/office/officeart/2005/8/layout/hierarchy1"/>
-    <dgm:cxn modelId="{E5797CAD-FEB8-4AB1-A885-7171CBA963C7}" type="presParOf" srcId="{840F76C2-E879-4A3C-8BA6-3810F97FA561}" destId="{34887CD4-C39E-4024-A9FE-5308C6EB8652}" srcOrd="1" destOrd="0" presId="urn:microsoft.com/office/officeart/2005/8/layout/hierarchy1"/>
+    <dgm:cxn modelId="{BDFC7E7A-F1C7-4290-9C5A-42709F386BBB}" type="presParOf" srcId="{F47FAF22-9CAE-49A3-8DBB-B7EFCA8D6E9E}" destId="{264067D4-8991-4393-B1FE-50896615CB64}" srcOrd="0" destOrd="0" presId="urn:microsoft.com/office/officeart/2005/8/layout/hierarchy1"/>
+    <dgm:cxn modelId="{8B5C6712-8FF8-4404-B782-0396F87922E6}" type="presParOf" srcId="{264067D4-8991-4393-B1FE-50896615CB64}" destId="{46E1703B-5F02-46D5-8FD8-407A4E9E4E7D}" srcOrd="0" destOrd="0" presId="urn:microsoft.com/office/officeart/2005/8/layout/hierarchy1"/>
+    <dgm:cxn modelId="{F333340A-84C9-4298-8968-EB026B15BA4B}" type="presParOf" srcId="{46E1703B-5F02-46D5-8FD8-407A4E9E4E7D}" destId="{9650879D-BAC7-4BE5-8E7F-5EAF68C62CB2}" srcOrd="0" destOrd="0" presId="urn:microsoft.com/office/officeart/2005/8/layout/hierarchy1"/>
+    <dgm:cxn modelId="{7847843F-1AF4-473A-94E8-84572F695720}" type="presParOf" srcId="{46E1703B-5F02-46D5-8FD8-407A4E9E4E7D}" destId="{3C8D6D45-7A37-46DD-973C-46B95E45BC32}" srcOrd="1" destOrd="0" presId="urn:microsoft.com/office/officeart/2005/8/layout/hierarchy1"/>
+    <dgm:cxn modelId="{196DADC3-2829-4AD7-88EC-D6D433EA29A3}" type="presParOf" srcId="{264067D4-8991-4393-B1FE-50896615CB64}" destId="{D1AA64E7-B5F8-4E4F-ACB4-08FFF552B36C}" srcOrd="1" destOrd="0" presId="urn:microsoft.com/office/officeart/2005/8/layout/hierarchy1"/>
+    <dgm:cxn modelId="{51ADD209-E1DE-4064-BBDB-E987315064D7}" type="presParOf" srcId="{D1AA64E7-B5F8-4E4F-ACB4-08FFF552B36C}" destId="{6D5F942C-8D5B-4176-A99A-BFA2FA4DC63E}" srcOrd="0" destOrd="0" presId="urn:microsoft.com/office/officeart/2005/8/layout/hierarchy1"/>
+    <dgm:cxn modelId="{5F47EA2F-B65E-48B5-B5EE-447D76F6F99B}" type="presParOf" srcId="{D1AA64E7-B5F8-4E4F-ACB4-08FFF552B36C}" destId="{840F76C2-E879-4A3C-8BA6-3810F97FA561}" srcOrd="1" destOrd="0" presId="urn:microsoft.com/office/officeart/2005/8/layout/hierarchy1"/>
+    <dgm:cxn modelId="{C73EDF86-E1CF-4158-B711-905096ABB7DC}" type="presParOf" srcId="{840F76C2-E879-4A3C-8BA6-3810F97FA561}" destId="{EFD38EBC-802E-4985-8894-D00CAD0A6D1D}" srcOrd="0" destOrd="0" presId="urn:microsoft.com/office/officeart/2005/8/layout/hierarchy1"/>
+    <dgm:cxn modelId="{AC163BBE-7596-42A3-B02D-83CD52D8A55C}" type="presParOf" srcId="{EFD38EBC-802E-4985-8894-D00CAD0A6D1D}" destId="{64F61EA6-3D24-4C6F-A18A-544EE7E64FA5}" srcOrd="0" destOrd="0" presId="urn:microsoft.com/office/officeart/2005/8/layout/hierarchy1"/>
+    <dgm:cxn modelId="{B13CDFB7-EB0E-41A5-96C1-951440E86490}" type="presParOf" srcId="{EFD38EBC-802E-4985-8894-D00CAD0A6D1D}" destId="{AF40EEE0-5220-44C6-88A3-9B67C6C72397}" srcOrd="1" destOrd="0" presId="urn:microsoft.com/office/officeart/2005/8/layout/hierarchy1"/>
+    <dgm:cxn modelId="{98DF69BE-F683-4AF5-B8BB-77EFF188E5B3}" type="presParOf" srcId="{840F76C2-E879-4A3C-8BA6-3810F97FA561}" destId="{34887CD4-C39E-4024-A9FE-5308C6EB8652}" srcOrd="1" destOrd="0" presId="urn:microsoft.com/office/officeart/2005/8/layout/hierarchy1"/>
   </dgm:cxnLst>
   <dgm:bg/>
   <dgm:whole/>
@@ -10258,26 +10106,6 @@
         </dgm:presLayoutVars>
       </dgm:prSet>
       <dgm:spPr/>
-    </dgm:pt>
-    <dgm:pt modelId="{264067D4-8991-4393-B1FE-50896615CB64}" type="pres">
-      <dgm:prSet presAssocID="{B9FCF810-409C-4E0D-81DA-61BBBB4C0158}" presName="hierRoot1" presStyleCnt="0"/>
-      <dgm:spPr/>
-    </dgm:pt>
-    <dgm:pt modelId="{46E1703B-5F02-46D5-8FD8-407A4E9E4E7D}" type="pres">
-      <dgm:prSet presAssocID="{B9FCF810-409C-4E0D-81DA-61BBBB4C0158}" presName="composite" presStyleCnt="0"/>
-      <dgm:spPr/>
-    </dgm:pt>
-    <dgm:pt modelId="{9650879D-BAC7-4BE5-8E7F-5EAF68C62CB2}" type="pres">
-      <dgm:prSet presAssocID="{B9FCF810-409C-4E0D-81DA-61BBBB4C0158}" presName="background" presStyleLbl="node0" presStyleIdx="0" presStyleCnt="1"/>
-      <dgm:spPr/>
-    </dgm:pt>
-    <dgm:pt modelId="{3C8D6D45-7A37-46DD-973C-46B95E45BC32}" type="pres">
-      <dgm:prSet presAssocID="{B9FCF810-409C-4E0D-81DA-61BBBB4C0158}" presName="text" presStyleLbl="fgAcc0" presStyleIdx="0" presStyleCnt="1">
-        <dgm:presLayoutVars>
-          <dgm:chPref val="3"/>
-        </dgm:presLayoutVars>
-      </dgm:prSet>
-      <dgm:spPr/>
       <dgm:t>
         <a:bodyPr/>
         <a:lstStyle/>
@@ -10286,28 +10114,20 @@
         </a:p>
       </dgm:t>
     </dgm:pt>
-    <dgm:pt modelId="{D1AA64E7-B5F8-4E4F-ACB4-08FFF552B36C}" type="pres">
-      <dgm:prSet presAssocID="{B9FCF810-409C-4E0D-81DA-61BBBB4C0158}" presName="hierChild2" presStyleCnt="0"/>
-      <dgm:spPr/>
-    </dgm:pt>
-    <dgm:pt modelId="{6D5F942C-8D5B-4176-A99A-BFA2FA4DC63E}" type="pres">
-      <dgm:prSet presAssocID="{C4F975FE-D351-441F-A200-4DD4FDD55301}" presName="Name10" presStyleLbl="parChTrans1D2" presStyleIdx="0" presStyleCnt="1"/>
-      <dgm:spPr/>
-    </dgm:pt>
-    <dgm:pt modelId="{840F76C2-E879-4A3C-8BA6-3810F97FA561}" type="pres">
-      <dgm:prSet presAssocID="{9A27C55B-5019-4B24-8EFA-EB4976761978}" presName="hierRoot2" presStyleCnt="0"/>
-      <dgm:spPr/>
-    </dgm:pt>
-    <dgm:pt modelId="{EFD38EBC-802E-4985-8894-D00CAD0A6D1D}" type="pres">
-      <dgm:prSet presAssocID="{9A27C55B-5019-4B24-8EFA-EB4976761978}" presName="composite2" presStyleCnt="0"/>
-      <dgm:spPr/>
-    </dgm:pt>
-    <dgm:pt modelId="{64F61EA6-3D24-4C6F-A18A-544EE7E64FA5}" type="pres">
-      <dgm:prSet presAssocID="{9A27C55B-5019-4B24-8EFA-EB4976761978}" presName="background2" presStyleLbl="node2" presStyleIdx="0" presStyleCnt="1"/>
-      <dgm:spPr/>
-    </dgm:pt>
-    <dgm:pt modelId="{AF40EEE0-5220-44C6-88A3-9B67C6C72397}" type="pres">
-      <dgm:prSet presAssocID="{9A27C55B-5019-4B24-8EFA-EB4976761978}" presName="text2" presStyleLbl="fgAcc2" presStyleIdx="0" presStyleCnt="1">
+    <dgm:pt modelId="{264067D4-8991-4393-B1FE-50896615CB64}" type="pres">
+      <dgm:prSet presAssocID="{B9FCF810-409C-4E0D-81DA-61BBBB4C0158}" presName="hierRoot1" presStyleCnt="0"/>
+      <dgm:spPr/>
+    </dgm:pt>
+    <dgm:pt modelId="{46E1703B-5F02-46D5-8FD8-407A4E9E4E7D}" type="pres">
+      <dgm:prSet presAssocID="{B9FCF810-409C-4E0D-81DA-61BBBB4C0158}" presName="composite" presStyleCnt="0"/>
+      <dgm:spPr/>
+    </dgm:pt>
+    <dgm:pt modelId="{9650879D-BAC7-4BE5-8E7F-5EAF68C62CB2}" type="pres">
+      <dgm:prSet presAssocID="{B9FCF810-409C-4E0D-81DA-61BBBB4C0158}" presName="background" presStyleLbl="node0" presStyleIdx="0" presStyleCnt="1"/>
+      <dgm:spPr/>
+    </dgm:pt>
+    <dgm:pt modelId="{3C8D6D45-7A37-46DD-973C-46B95E45BC32}" type="pres">
+      <dgm:prSet presAssocID="{B9FCF810-409C-4E0D-81DA-61BBBB4C0158}" presName="text" presStyleLbl="fgAcc0" presStyleIdx="0" presStyleCnt="1">
         <dgm:presLayoutVars>
           <dgm:chPref val="3"/>
         </dgm:presLayoutVars>
@@ -10321,32 +10141,12 @@
         </a:p>
       </dgm:t>
     </dgm:pt>
-    <dgm:pt modelId="{34887CD4-C39E-4024-A9FE-5308C6EB8652}" type="pres">
-      <dgm:prSet presAssocID="{9A27C55B-5019-4B24-8EFA-EB4976761978}" presName="hierChild3" presStyleCnt="0"/>
-      <dgm:spPr/>
-    </dgm:pt>
-    <dgm:pt modelId="{063DC5F1-29FF-413E-9BFE-CFA7D9644EC4}" type="pres">
-      <dgm:prSet presAssocID="{0FD4EDF2-847D-4A77-9F06-D867C8B20697}" presName="Name17" presStyleLbl="parChTrans1D3" presStyleIdx="0" presStyleCnt="1"/>
-      <dgm:spPr/>
-    </dgm:pt>
-    <dgm:pt modelId="{F4484F99-AEBA-48AE-B2C7-D9FD34A45FCF}" type="pres">
-      <dgm:prSet presAssocID="{79AC2907-6905-4D3D-B4DA-B4F546F8DA0C}" presName="hierRoot3" presStyleCnt="0"/>
-      <dgm:spPr/>
-    </dgm:pt>
-    <dgm:pt modelId="{90A51C0F-E78B-4807-8B6C-5899B4276462}" type="pres">
-      <dgm:prSet presAssocID="{79AC2907-6905-4D3D-B4DA-B4F546F8DA0C}" presName="composite3" presStyleCnt="0"/>
-      <dgm:spPr/>
-    </dgm:pt>
-    <dgm:pt modelId="{5E32872C-B91A-460E-B202-D6CD59A31987}" type="pres">
-      <dgm:prSet presAssocID="{79AC2907-6905-4D3D-B4DA-B4F546F8DA0C}" presName="background3" presStyleLbl="node3" presStyleIdx="0" presStyleCnt="1"/>
-      <dgm:spPr/>
-    </dgm:pt>
-    <dgm:pt modelId="{D0E8805C-ACA0-41C1-8B58-878914CEB74A}" type="pres">
-      <dgm:prSet presAssocID="{79AC2907-6905-4D3D-B4DA-B4F546F8DA0C}" presName="text3" presStyleLbl="fgAcc3" presStyleIdx="0" presStyleCnt="1">
-        <dgm:presLayoutVars>
-          <dgm:chPref val="3"/>
-        </dgm:presLayoutVars>
-      </dgm:prSet>
+    <dgm:pt modelId="{D1AA64E7-B5F8-4E4F-ACB4-08FFF552B36C}" type="pres">
+      <dgm:prSet presAssocID="{B9FCF810-409C-4E0D-81DA-61BBBB4C0158}" presName="hierChild2" presStyleCnt="0"/>
+      <dgm:spPr/>
+    </dgm:pt>
+    <dgm:pt modelId="{6D5F942C-8D5B-4176-A99A-BFA2FA4DC63E}" type="pres">
+      <dgm:prSet presAssocID="{C4F975FE-D351-441F-A200-4DD4FDD55301}" presName="Name10" presStyleLbl="parChTrans1D2" presStyleIdx="0" presStyleCnt="1"/>
       <dgm:spPr/>
       <dgm:t>
         <a:bodyPr/>
@@ -10356,6 +10156,75 @@
         </a:p>
       </dgm:t>
     </dgm:pt>
+    <dgm:pt modelId="{840F76C2-E879-4A3C-8BA6-3810F97FA561}" type="pres">
+      <dgm:prSet presAssocID="{9A27C55B-5019-4B24-8EFA-EB4976761978}" presName="hierRoot2" presStyleCnt="0"/>
+      <dgm:spPr/>
+    </dgm:pt>
+    <dgm:pt modelId="{EFD38EBC-802E-4985-8894-D00CAD0A6D1D}" type="pres">
+      <dgm:prSet presAssocID="{9A27C55B-5019-4B24-8EFA-EB4976761978}" presName="composite2" presStyleCnt="0"/>
+      <dgm:spPr/>
+    </dgm:pt>
+    <dgm:pt modelId="{64F61EA6-3D24-4C6F-A18A-544EE7E64FA5}" type="pres">
+      <dgm:prSet presAssocID="{9A27C55B-5019-4B24-8EFA-EB4976761978}" presName="background2" presStyleLbl="node2" presStyleIdx="0" presStyleCnt="1"/>
+      <dgm:spPr/>
+    </dgm:pt>
+    <dgm:pt modelId="{AF40EEE0-5220-44C6-88A3-9B67C6C72397}" type="pres">
+      <dgm:prSet presAssocID="{9A27C55B-5019-4B24-8EFA-EB4976761978}" presName="text2" presStyleLbl="fgAcc2" presStyleIdx="0" presStyleCnt="1">
+        <dgm:presLayoutVars>
+          <dgm:chPref val="3"/>
+        </dgm:presLayoutVars>
+      </dgm:prSet>
+      <dgm:spPr/>
+      <dgm:t>
+        <a:bodyPr/>
+        <a:lstStyle/>
+        <a:p>
+          <a:endParaRPr lang="en-GB"/>
+        </a:p>
+      </dgm:t>
+    </dgm:pt>
+    <dgm:pt modelId="{34887CD4-C39E-4024-A9FE-5308C6EB8652}" type="pres">
+      <dgm:prSet presAssocID="{9A27C55B-5019-4B24-8EFA-EB4976761978}" presName="hierChild3" presStyleCnt="0"/>
+      <dgm:spPr/>
+    </dgm:pt>
+    <dgm:pt modelId="{063DC5F1-29FF-413E-9BFE-CFA7D9644EC4}" type="pres">
+      <dgm:prSet presAssocID="{0FD4EDF2-847D-4A77-9F06-D867C8B20697}" presName="Name17" presStyleLbl="parChTrans1D3" presStyleIdx="0" presStyleCnt="1"/>
+      <dgm:spPr/>
+      <dgm:t>
+        <a:bodyPr/>
+        <a:lstStyle/>
+        <a:p>
+          <a:endParaRPr lang="en-GB"/>
+        </a:p>
+      </dgm:t>
+    </dgm:pt>
+    <dgm:pt modelId="{F4484F99-AEBA-48AE-B2C7-D9FD34A45FCF}" type="pres">
+      <dgm:prSet presAssocID="{79AC2907-6905-4D3D-B4DA-B4F546F8DA0C}" presName="hierRoot3" presStyleCnt="0"/>
+      <dgm:spPr/>
+    </dgm:pt>
+    <dgm:pt modelId="{90A51C0F-E78B-4807-8B6C-5899B4276462}" type="pres">
+      <dgm:prSet presAssocID="{79AC2907-6905-4D3D-B4DA-B4F546F8DA0C}" presName="composite3" presStyleCnt="0"/>
+      <dgm:spPr/>
+    </dgm:pt>
+    <dgm:pt modelId="{5E32872C-B91A-460E-B202-D6CD59A31987}" type="pres">
+      <dgm:prSet presAssocID="{79AC2907-6905-4D3D-B4DA-B4F546F8DA0C}" presName="background3" presStyleLbl="node3" presStyleIdx="0" presStyleCnt="1"/>
+      <dgm:spPr/>
+    </dgm:pt>
+    <dgm:pt modelId="{D0E8805C-ACA0-41C1-8B58-878914CEB74A}" type="pres">
+      <dgm:prSet presAssocID="{79AC2907-6905-4D3D-B4DA-B4F546F8DA0C}" presName="text3" presStyleLbl="fgAcc3" presStyleIdx="0" presStyleCnt="1">
+        <dgm:presLayoutVars>
+          <dgm:chPref val="3"/>
+        </dgm:presLayoutVars>
+      </dgm:prSet>
+      <dgm:spPr/>
+      <dgm:t>
+        <a:bodyPr/>
+        <a:lstStyle/>
+        <a:p>
+          <a:endParaRPr lang="en-GB"/>
+        </a:p>
+      </dgm:t>
+    </dgm:pt>
     <dgm:pt modelId="{3B81744A-A848-42ED-BCCC-395B56DBA96C}" type="pres">
       <dgm:prSet presAssocID="{79AC2907-6905-4D3D-B4DA-B4F546F8DA0C}" presName="hierChild4" presStyleCnt="0"/>
       <dgm:spPr/>
@@ -10363,6 +10232,13 @@
     <dgm:pt modelId="{78C23092-0E53-4AD0-87F8-56393386C8F5}" type="pres">
       <dgm:prSet presAssocID="{9BE2D12B-4360-470E-8A69-6EEE82369B0A}" presName="Name23" presStyleLbl="parChTrans1D4" presStyleIdx="0" presStyleCnt="1"/>
       <dgm:spPr/>
+      <dgm:t>
+        <a:bodyPr/>
+        <a:lstStyle/>
+        <a:p>
+          <a:endParaRPr lang="en-GB"/>
+        </a:p>
+      </dgm:t>
     </dgm:pt>
     <dgm:pt modelId="{D51A7734-ECF9-4C68-9B91-B3CDA9DE4B49}" type="pres">
       <dgm:prSet presAssocID="{3FD73F78-812D-4B62-B776-E295B265242F}" presName="hierRoot4" presStyleCnt="0"/>
@@ -10383,6 +10259,13 @@
         </dgm:presLayoutVars>
       </dgm:prSet>
       <dgm:spPr/>
+      <dgm:t>
+        <a:bodyPr/>
+        <a:lstStyle/>
+        <a:p>
+          <a:endParaRPr lang="en-GB"/>
+        </a:p>
+      </dgm:t>
     </dgm:pt>
     <dgm:pt modelId="{9001A438-2C36-40FC-9016-A9C9A33B365C}" type="pres">
       <dgm:prSet presAssocID="{3FD73F78-812D-4B62-B776-E295B265242F}" presName="hierChild5" presStyleCnt="0"/>
@@ -10390,41 +10273,41 @@
     </dgm:pt>
   </dgm:ptLst>
   <dgm:cxnLst>
-    <dgm:cxn modelId="{FA3EF4E0-4DD7-41AD-84BE-310B3A3178EC}" type="presOf" srcId="{FEE8E6D9-B7B5-488D-A27E-FE8C02C98BE2}" destId="{F47FAF22-9CAE-49A3-8DBB-B7EFCA8D6E9E}" srcOrd="0" destOrd="0" presId="urn:microsoft.com/office/officeart/2005/8/layout/hierarchy1"/>
     <dgm:cxn modelId="{99E90D17-F46F-46B1-AED1-1669B630E6FA}" srcId="{9A27C55B-5019-4B24-8EFA-EB4976761978}" destId="{79AC2907-6905-4D3D-B4DA-B4F546F8DA0C}" srcOrd="0" destOrd="0" parTransId="{0FD4EDF2-847D-4A77-9F06-D867C8B20697}" sibTransId="{A33AB01F-97DD-4D0E-8619-69CE5B5EA857}"/>
-    <dgm:cxn modelId="{4E75B810-683A-4CE5-B3FC-D68EA39ED950}" type="presOf" srcId="{9BE2D12B-4360-470E-8A69-6EEE82369B0A}" destId="{78C23092-0E53-4AD0-87F8-56393386C8F5}" srcOrd="0" destOrd="0" presId="urn:microsoft.com/office/officeart/2005/8/layout/hierarchy1"/>
-    <dgm:cxn modelId="{6722F011-083E-4019-84B2-4CD59907591A}" type="presOf" srcId="{B9FCF810-409C-4E0D-81DA-61BBBB4C0158}" destId="{3C8D6D45-7A37-46DD-973C-46B95E45BC32}" srcOrd="0" destOrd="0" presId="urn:microsoft.com/office/officeart/2005/8/layout/hierarchy1"/>
-    <dgm:cxn modelId="{AB8BA67C-C67D-4B19-A41B-9049A478F351}" type="presOf" srcId="{79AC2907-6905-4D3D-B4DA-B4F546F8DA0C}" destId="{D0E8805C-ACA0-41C1-8B58-878914CEB74A}" srcOrd="0" destOrd="0" presId="urn:microsoft.com/office/officeart/2005/8/layout/hierarchy1"/>
-    <dgm:cxn modelId="{D202542F-8DFE-4505-9B24-5EFCA424E0F8}" type="presOf" srcId="{0FD4EDF2-847D-4A77-9F06-D867C8B20697}" destId="{063DC5F1-29FF-413E-9BFE-CFA7D9644EC4}" srcOrd="0" destOrd="0" presId="urn:microsoft.com/office/officeart/2005/8/layout/hierarchy1"/>
+    <dgm:cxn modelId="{AA43874E-E99C-4D0B-897E-97C251ADE7B2}" type="presOf" srcId="{0FD4EDF2-847D-4A77-9F06-D867C8B20697}" destId="{063DC5F1-29FF-413E-9BFE-CFA7D9644EC4}" srcOrd="0" destOrd="0" presId="urn:microsoft.com/office/officeart/2005/8/layout/hierarchy1"/>
     <dgm:cxn modelId="{4D9BDA6D-6E49-4DFA-9AD3-3CC6679FF06B}" srcId="{79AC2907-6905-4D3D-B4DA-B4F546F8DA0C}" destId="{3FD73F78-812D-4B62-B776-E295B265242F}" srcOrd="0" destOrd="0" parTransId="{9BE2D12B-4360-470E-8A69-6EEE82369B0A}" sibTransId="{545F9001-E487-4A33-B2B5-48A136A41FFB}"/>
-    <dgm:cxn modelId="{B5323453-2332-48B4-80F3-83A11AA42B77}" type="presOf" srcId="{3FD73F78-812D-4B62-B776-E295B265242F}" destId="{4EC6F77D-ADC0-4242-86B3-1E19DBC7A784}" srcOrd="0" destOrd="0" presId="urn:microsoft.com/office/officeart/2005/8/layout/hierarchy1"/>
     <dgm:cxn modelId="{B2F73733-0CC8-4DDD-8C9B-E168F4D3F9A0}" srcId="{FEE8E6D9-B7B5-488D-A27E-FE8C02C98BE2}" destId="{B9FCF810-409C-4E0D-81DA-61BBBB4C0158}" srcOrd="0" destOrd="0" parTransId="{F386410E-069B-48BF-9F45-CDB902C3F1B4}" sibTransId="{4BDD4FA1-B949-450A-975E-86C2B4A4381D}"/>
-    <dgm:cxn modelId="{52D76392-087C-4E9C-8733-726795F6EBC1}" type="presOf" srcId="{C4F975FE-D351-441F-A200-4DD4FDD55301}" destId="{6D5F942C-8D5B-4176-A99A-BFA2FA4DC63E}" srcOrd="0" destOrd="0" presId="urn:microsoft.com/office/officeart/2005/8/layout/hierarchy1"/>
+    <dgm:cxn modelId="{517BA11D-228A-421D-81BF-D01D21806E09}" type="presOf" srcId="{FEE8E6D9-B7B5-488D-A27E-FE8C02C98BE2}" destId="{F47FAF22-9CAE-49A3-8DBB-B7EFCA8D6E9E}" srcOrd="0" destOrd="0" presId="urn:microsoft.com/office/officeart/2005/8/layout/hierarchy1"/>
+    <dgm:cxn modelId="{CEB8348B-69EF-43E2-9DBB-D0BD2F4E1905}" type="presOf" srcId="{B9FCF810-409C-4E0D-81DA-61BBBB4C0158}" destId="{3C8D6D45-7A37-46DD-973C-46B95E45BC32}" srcOrd="0" destOrd="0" presId="urn:microsoft.com/office/officeart/2005/8/layout/hierarchy1"/>
+    <dgm:cxn modelId="{7111D8B1-81F9-4849-A539-E0F81F114ACB}" type="presOf" srcId="{3FD73F78-812D-4B62-B776-E295B265242F}" destId="{4EC6F77D-ADC0-4242-86B3-1E19DBC7A784}" srcOrd="0" destOrd="0" presId="urn:microsoft.com/office/officeart/2005/8/layout/hierarchy1"/>
     <dgm:cxn modelId="{19C534BD-B839-4E04-A98B-769A6EB57AA8}" srcId="{B9FCF810-409C-4E0D-81DA-61BBBB4C0158}" destId="{9A27C55B-5019-4B24-8EFA-EB4976761978}" srcOrd="0" destOrd="0" parTransId="{C4F975FE-D351-441F-A200-4DD4FDD55301}" sibTransId="{0D2CDDB8-76E9-46F8-8140-F4972B4AAC3D}"/>
-    <dgm:cxn modelId="{B2E4FE45-207A-4871-A56C-50C8102DF03F}" type="presOf" srcId="{9A27C55B-5019-4B24-8EFA-EB4976761978}" destId="{AF40EEE0-5220-44C6-88A3-9B67C6C72397}" srcOrd="0" destOrd="0" presId="urn:microsoft.com/office/officeart/2005/8/layout/hierarchy1"/>
-    <dgm:cxn modelId="{3856D5D4-15A9-4ADE-BBFA-575D10C60BCB}" type="presParOf" srcId="{F47FAF22-9CAE-49A3-8DBB-B7EFCA8D6E9E}" destId="{264067D4-8991-4393-B1FE-50896615CB64}" srcOrd="0" destOrd="0" presId="urn:microsoft.com/office/officeart/2005/8/layout/hierarchy1"/>
-    <dgm:cxn modelId="{44BF9594-6D77-46E1-8DBD-D190B41E2FF8}" type="presParOf" srcId="{264067D4-8991-4393-B1FE-50896615CB64}" destId="{46E1703B-5F02-46D5-8FD8-407A4E9E4E7D}" srcOrd="0" destOrd="0" presId="urn:microsoft.com/office/officeart/2005/8/layout/hierarchy1"/>
-    <dgm:cxn modelId="{32E716B8-F677-4D3D-8726-8E1021DC5FCF}" type="presParOf" srcId="{46E1703B-5F02-46D5-8FD8-407A4E9E4E7D}" destId="{9650879D-BAC7-4BE5-8E7F-5EAF68C62CB2}" srcOrd="0" destOrd="0" presId="urn:microsoft.com/office/officeart/2005/8/layout/hierarchy1"/>
-    <dgm:cxn modelId="{9F5CA82F-3954-4B2F-A085-679E0CB53AD3}" type="presParOf" srcId="{46E1703B-5F02-46D5-8FD8-407A4E9E4E7D}" destId="{3C8D6D45-7A37-46DD-973C-46B95E45BC32}" srcOrd="1" destOrd="0" presId="urn:microsoft.com/office/officeart/2005/8/layout/hierarchy1"/>
-    <dgm:cxn modelId="{EE306D9B-D64C-4EE1-84DF-AE574DECAEA7}" type="presParOf" srcId="{264067D4-8991-4393-B1FE-50896615CB64}" destId="{D1AA64E7-B5F8-4E4F-ACB4-08FFF552B36C}" srcOrd="1" destOrd="0" presId="urn:microsoft.com/office/officeart/2005/8/layout/hierarchy1"/>
-    <dgm:cxn modelId="{7D019A71-6FBF-4B49-8910-7B5472399C46}" type="presParOf" srcId="{D1AA64E7-B5F8-4E4F-ACB4-08FFF552B36C}" destId="{6D5F942C-8D5B-4176-A99A-BFA2FA4DC63E}" srcOrd="0" destOrd="0" presId="urn:microsoft.com/office/officeart/2005/8/layout/hierarchy1"/>
-    <dgm:cxn modelId="{4ED1C816-B268-42C1-BB5B-0270F2820A7D}" type="presParOf" srcId="{D1AA64E7-B5F8-4E4F-ACB4-08FFF552B36C}" destId="{840F76C2-E879-4A3C-8BA6-3810F97FA561}" srcOrd="1" destOrd="0" presId="urn:microsoft.com/office/officeart/2005/8/layout/hierarchy1"/>
-    <dgm:cxn modelId="{6DB2337C-1BC7-4613-9F57-334932CB74C8}" type="presParOf" srcId="{840F76C2-E879-4A3C-8BA6-3810F97FA561}" destId="{EFD38EBC-802E-4985-8894-D00CAD0A6D1D}" srcOrd="0" destOrd="0" presId="urn:microsoft.com/office/officeart/2005/8/layout/hierarchy1"/>
-    <dgm:cxn modelId="{6CA9FCBF-28C9-45AD-B2DC-3B22161E3653}" type="presParOf" srcId="{EFD38EBC-802E-4985-8894-D00CAD0A6D1D}" destId="{64F61EA6-3D24-4C6F-A18A-544EE7E64FA5}" srcOrd="0" destOrd="0" presId="urn:microsoft.com/office/officeart/2005/8/layout/hierarchy1"/>
-    <dgm:cxn modelId="{36C63A24-BA2B-48EE-A1F2-8FE3C2F0325C}" type="presParOf" srcId="{EFD38EBC-802E-4985-8894-D00CAD0A6D1D}" destId="{AF40EEE0-5220-44C6-88A3-9B67C6C72397}" srcOrd="1" destOrd="0" presId="urn:microsoft.com/office/officeart/2005/8/layout/hierarchy1"/>
-    <dgm:cxn modelId="{396290F6-ADCA-4B33-8E07-62C6E83E6C83}" type="presParOf" srcId="{840F76C2-E879-4A3C-8BA6-3810F97FA561}" destId="{34887CD4-C39E-4024-A9FE-5308C6EB8652}" srcOrd="1" destOrd="0" presId="urn:microsoft.com/office/officeart/2005/8/layout/hierarchy1"/>
-    <dgm:cxn modelId="{061C6008-70A7-412F-AF37-1512190DEA7E}" type="presParOf" srcId="{34887CD4-C39E-4024-A9FE-5308C6EB8652}" destId="{063DC5F1-29FF-413E-9BFE-CFA7D9644EC4}" srcOrd="0" destOrd="0" presId="urn:microsoft.com/office/officeart/2005/8/layout/hierarchy1"/>
-    <dgm:cxn modelId="{DAACD804-A028-458E-89B5-7FDE8735C791}" type="presParOf" srcId="{34887CD4-C39E-4024-A9FE-5308C6EB8652}" destId="{F4484F99-AEBA-48AE-B2C7-D9FD34A45FCF}" srcOrd="1" destOrd="0" presId="urn:microsoft.com/office/officeart/2005/8/layout/hierarchy1"/>
-    <dgm:cxn modelId="{C304731F-3E34-4C1F-9749-C7B32D513C01}" type="presParOf" srcId="{F4484F99-AEBA-48AE-B2C7-D9FD34A45FCF}" destId="{90A51C0F-E78B-4807-8B6C-5899B4276462}" srcOrd="0" destOrd="0" presId="urn:microsoft.com/office/officeart/2005/8/layout/hierarchy1"/>
-    <dgm:cxn modelId="{00A6095C-C19A-4C18-9E29-FC2CD50F2374}" type="presParOf" srcId="{90A51C0F-E78B-4807-8B6C-5899B4276462}" destId="{5E32872C-B91A-460E-B202-D6CD59A31987}" srcOrd="0" destOrd="0" presId="urn:microsoft.com/office/officeart/2005/8/layout/hierarchy1"/>
-    <dgm:cxn modelId="{9AA00771-9E12-4CF8-A05F-7AF02A7E7F06}" type="presParOf" srcId="{90A51C0F-E78B-4807-8B6C-5899B4276462}" destId="{D0E8805C-ACA0-41C1-8B58-878914CEB74A}" srcOrd="1" destOrd="0" presId="urn:microsoft.com/office/officeart/2005/8/layout/hierarchy1"/>
-    <dgm:cxn modelId="{243BF717-4105-4AFB-8083-F1865C1C2BEC}" type="presParOf" srcId="{F4484F99-AEBA-48AE-B2C7-D9FD34A45FCF}" destId="{3B81744A-A848-42ED-BCCC-395B56DBA96C}" srcOrd="1" destOrd="0" presId="urn:microsoft.com/office/officeart/2005/8/layout/hierarchy1"/>
-    <dgm:cxn modelId="{552D2402-F619-4DAF-87D1-26C3AD594825}" type="presParOf" srcId="{3B81744A-A848-42ED-BCCC-395B56DBA96C}" destId="{78C23092-0E53-4AD0-87F8-56393386C8F5}" srcOrd="0" destOrd="0" presId="urn:microsoft.com/office/officeart/2005/8/layout/hierarchy1"/>
-    <dgm:cxn modelId="{23E10B9B-630C-4E8C-8A0B-D777D4457D55}" type="presParOf" srcId="{3B81744A-A848-42ED-BCCC-395B56DBA96C}" destId="{D51A7734-ECF9-4C68-9B91-B3CDA9DE4B49}" srcOrd="1" destOrd="0" presId="urn:microsoft.com/office/officeart/2005/8/layout/hierarchy1"/>
-    <dgm:cxn modelId="{1E153EC5-6447-4D77-8967-C522745AE767}" type="presParOf" srcId="{D51A7734-ECF9-4C68-9B91-B3CDA9DE4B49}" destId="{618B08EB-E696-4457-B3FE-0C88F240CAE1}" srcOrd="0" destOrd="0" presId="urn:microsoft.com/office/officeart/2005/8/layout/hierarchy1"/>
-    <dgm:cxn modelId="{09BD8FD1-D04F-4319-A529-6741ED74FFFF}" type="presParOf" srcId="{618B08EB-E696-4457-B3FE-0C88F240CAE1}" destId="{66669A68-FAD8-43DD-8F9B-3DCCF0E04509}" srcOrd="0" destOrd="0" presId="urn:microsoft.com/office/officeart/2005/8/layout/hierarchy1"/>
-    <dgm:cxn modelId="{0E0FC880-2215-4428-9ECF-9EDBD270A660}" type="presParOf" srcId="{618B08EB-E696-4457-B3FE-0C88F240CAE1}" destId="{4EC6F77D-ADC0-4242-86B3-1E19DBC7A784}" srcOrd="1" destOrd="0" presId="urn:microsoft.com/office/officeart/2005/8/layout/hierarchy1"/>
-    <dgm:cxn modelId="{92B899F0-6B17-4B42-A283-E7BD2F7E95BE}" type="presParOf" srcId="{D51A7734-ECF9-4C68-9B91-B3CDA9DE4B49}" destId="{9001A438-2C36-40FC-9016-A9C9A33B365C}" srcOrd="1" destOrd="0" presId="urn:microsoft.com/office/officeart/2005/8/layout/hierarchy1"/>
+    <dgm:cxn modelId="{FDBD00E3-DB2F-4597-B4B4-3BA828196D82}" type="presOf" srcId="{9A27C55B-5019-4B24-8EFA-EB4976761978}" destId="{AF40EEE0-5220-44C6-88A3-9B67C6C72397}" srcOrd="0" destOrd="0" presId="urn:microsoft.com/office/officeart/2005/8/layout/hierarchy1"/>
+    <dgm:cxn modelId="{807D04DF-C04C-42FC-BD76-117C5F7550BD}" type="presOf" srcId="{C4F975FE-D351-441F-A200-4DD4FDD55301}" destId="{6D5F942C-8D5B-4176-A99A-BFA2FA4DC63E}" srcOrd="0" destOrd="0" presId="urn:microsoft.com/office/officeart/2005/8/layout/hierarchy1"/>
+    <dgm:cxn modelId="{1E362F44-D43C-44E0-AF39-F11C40D1B696}" type="presOf" srcId="{79AC2907-6905-4D3D-B4DA-B4F546F8DA0C}" destId="{D0E8805C-ACA0-41C1-8B58-878914CEB74A}" srcOrd="0" destOrd="0" presId="urn:microsoft.com/office/officeart/2005/8/layout/hierarchy1"/>
+    <dgm:cxn modelId="{1D0CBEAE-7754-4D38-A897-EAB42C13B8C9}" type="presOf" srcId="{9BE2D12B-4360-470E-8A69-6EEE82369B0A}" destId="{78C23092-0E53-4AD0-87F8-56393386C8F5}" srcOrd="0" destOrd="0" presId="urn:microsoft.com/office/officeart/2005/8/layout/hierarchy1"/>
+    <dgm:cxn modelId="{4EB22439-818D-4A93-9BE4-B0CFCFAB574B}" type="presParOf" srcId="{F47FAF22-9CAE-49A3-8DBB-B7EFCA8D6E9E}" destId="{264067D4-8991-4393-B1FE-50896615CB64}" srcOrd="0" destOrd="0" presId="urn:microsoft.com/office/officeart/2005/8/layout/hierarchy1"/>
+    <dgm:cxn modelId="{ED48A47F-2272-4D8A-8119-CB498FFF1271}" type="presParOf" srcId="{264067D4-8991-4393-B1FE-50896615CB64}" destId="{46E1703B-5F02-46D5-8FD8-407A4E9E4E7D}" srcOrd="0" destOrd="0" presId="urn:microsoft.com/office/officeart/2005/8/layout/hierarchy1"/>
+    <dgm:cxn modelId="{60B5C59B-9490-4571-A9F7-F7334B4E064B}" type="presParOf" srcId="{46E1703B-5F02-46D5-8FD8-407A4E9E4E7D}" destId="{9650879D-BAC7-4BE5-8E7F-5EAF68C62CB2}" srcOrd="0" destOrd="0" presId="urn:microsoft.com/office/officeart/2005/8/layout/hierarchy1"/>
+    <dgm:cxn modelId="{B777CCCD-A77C-43D6-9D4E-FB01A7D3DB4B}" type="presParOf" srcId="{46E1703B-5F02-46D5-8FD8-407A4E9E4E7D}" destId="{3C8D6D45-7A37-46DD-973C-46B95E45BC32}" srcOrd="1" destOrd="0" presId="urn:microsoft.com/office/officeart/2005/8/layout/hierarchy1"/>
+    <dgm:cxn modelId="{D790403D-7EC2-43E7-A8EA-5FAD9152A80A}" type="presParOf" srcId="{264067D4-8991-4393-B1FE-50896615CB64}" destId="{D1AA64E7-B5F8-4E4F-ACB4-08FFF552B36C}" srcOrd="1" destOrd="0" presId="urn:microsoft.com/office/officeart/2005/8/layout/hierarchy1"/>
+    <dgm:cxn modelId="{D57AB5E8-BCFD-4F44-BD31-623F6C35CFA8}" type="presParOf" srcId="{D1AA64E7-B5F8-4E4F-ACB4-08FFF552B36C}" destId="{6D5F942C-8D5B-4176-A99A-BFA2FA4DC63E}" srcOrd="0" destOrd="0" presId="urn:microsoft.com/office/officeart/2005/8/layout/hierarchy1"/>
+    <dgm:cxn modelId="{E8EA5888-3127-431A-A1CA-358B020C078A}" type="presParOf" srcId="{D1AA64E7-B5F8-4E4F-ACB4-08FFF552B36C}" destId="{840F76C2-E879-4A3C-8BA6-3810F97FA561}" srcOrd="1" destOrd="0" presId="urn:microsoft.com/office/officeart/2005/8/layout/hierarchy1"/>
+    <dgm:cxn modelId="{795F4D3E-D164-45E6-A5D2-E95E9C884F44}" type="presParOf" srcId="{840F76C2-E879-4A3C-8BA6-3810F97FA561}" destId="{EFD38EBC-802E-4985-8894-D00CAD0A6D1D}" srcOrd="0" destOrd="0" presId="urn:microsoft.com/office/officeart/2005/8/layout/hierarchy1"/>
+    <dgm:cxn modelId="{16EDBAB6-FCFA-4440-B6F2-BA44350B5CE2}" type="presParOf" srcId="{EFD38EBC-802E-4985-8894-D00CAD0A6D1D}" destId="{64F61EA6-3D24-4C6F-A18A-544EE7E64FA5}" srcOrd="0" destOrd="0" presId="urn:microsoft.com/office/officeart/2005/8/layout/hierarchy1"/>
+    <dgm:cxn modelId="{5B9C06D9-0454-486D-8188-FA94050F6881}" type="presParOf" srcId="{EFD38EBC-802E-4985-8894-D00CAD0A6D1D}" destId="{AF40EEE0-5220-44C6-88A3-9B67C6C72397}" srcOrd="1" destOrd="0" presId="urn:microsoft.com/office/officeart/2005/8/layout/hierarchy1"/>
+    <dgm:cxn modelId="{F1825085-0754-48BC-B9A0-0F7894E1B717}" type="presParOf" srcId="{840F76C2-E879-4A3C-8BA6-3810F97FA561}" destId="{34887CD4-C39E-4024-A9FE-5308C6EB8652}" srcOrd="1" destOrd="0" presId="urn:microsoft.com/office/officeart/2005/8/layout/hierarchy1"/>
+    <dgm:cxn modelId="{B64FCA68-B0FD-409C-B3A0-FD22647B794E}" type="presParOf" srcId="{34887CD4-C39E-4024-A9FE-5308C6EB8652}" destId="{063DC5F1-29FF-413E-9BFE-CFA7D9644EC4}" srcOrd="0" destOrd="0" presId="urn:microsoft.com/office/officeart/2005/8/layout/hierarchy1"/>
+    <dgm:cxn modelId="{8A9287F8-1765-4191-AF20-F1813FED9D04}" type="presParOf" srcId="{34887CD4-C39E-4024-A9FE-5308C6EB8652}" destId="{F4484F99-AEBA-48AE-B2C7-D9FD34A45FCF}" srcOrd="1" destOrd="0" presId="urn:microsoft.com/office/officeart/2005/8/layout/hierarchy1"/>
+    <dgm:cxn modelId="{9AFD97A3-4552-45D9-A525-C4A8A9801B4A}" type="presParOf" srcId="{F4484F99-AEBA-48AE-B2C7-D9FD34A45FCF}" destId="{90A51C0F-E78B-4807-8B6C-5899B4276462}" srcOrd="0" destOrd="0" presId="urn:microsoft.com/office/officeart/2005/8/layout/hierarchy1"/>
+    <dgm:cxn modelId="{42D89913-2D8A-4EC0-9086-F3FC63B53793}" type="presParOf" srcId="{90A51C0F-E78B-4807-8B6C-5899B4276462}" destId="{5E32872C-B91A-460E-B202-D6CD59A31987}" srcOrd="0" destOrd="0" presId="urn:microsoft.com/office/officeart/2005/8/layout/hierarchy1"/>
+    <dgm:cxn modelId="{F2EB1A96-1D99-4394-89C9-AB3FB7371D57}" type="presParOf" srcId="{90A51C0F-E78B-4807-8B6C-5899B4276462}" destId="{D0E8805C-ACA0-41C1-8B58-878914CEB74A}" srcOrd="1" destOrd="0" presId="urn:microsoft.com/office/officeart/2005/8/layout/hierarchy1"/>
+    <dgm:cxn modelId="{2E8D2FC4-BA70-4E48-8699-19D0E7A6FB69}" type="presParOf" srcId="{F4484F99-AEBA-48AE-B2C7-D9FD34A45FCF}" destId="{3B81744A-A848-42ED-BCCC-395B56DBA96C}" srcOrd="1" destOrd="0" presId="urn:microsoft.com/office/officeart/2005/8/layout/hierarchy1"/>
+    <dgm:cxn modelId="{22AD6491-2DA8-4578-A516-02EE3EA897FC}" type="presParOf" srcId="{3B81744A-A848-42ED-BCCC-395B56DBA96C}" destId="{78C23092-0E53-4AD0-87F8-56393386C8F5}" srcOrd="0" destOrd="0" presId="urn:microsoft.com/office/officeart/2005/8/layout/hierarchy1"/>
+    <dgm:cxn modelId="{A4922829-3406-4312-9858-9CE18C8A059D}" type="presParOf" srcId="{3B81744A-A848-42ED-BCCC-395B56DBA96C}" destId="{D51A7734-ECF9-4C68-9B91-B3CDA9DE4B49}" srcOrd="1" destOrd="0" presId="urn:microsoft.com/office/officeart/2005/8/layout/hierarchy1"/>
+    <dgm:cxn modelId="{0A0FABCE-5AC7-4AD2-A561-EDAF12A904FB}" type="presParOf" srcId="{D51A7734-ECF9-4C68-9B91-B3CDA9DE4B49}" destId="{618B08EB-E696-4457-B3FE-0C88F240CAE1}" srcOrd="0" destOrd="0" presId="urn:microsoft.com/office/officeart/2005/8/layout/hierarchy1"/>
+    <dgm:cxn modelId="{E182C856-414E-4B9D-8563-C0AC78299276}" type="presParOf" srcId="{618B08EB-E696-4457-B3FE-0C88F240CAE1}" destId="{66669A68-FAD8-43DD-8F9B-3DCCF0E04509}" srcOrd="0" destOrd="0" presId="urn:microsoft.com/office/officeart/2005/8/layout/hierarchy1"/>
+    <dgm:cxn modelId="{7978E3F7-AD21-4867-AA45-60F7AD58C4AD}" type="presParOf" srcId="{618B08EB-E696-4457-B3FE-0C88F240CAE1}" destId="{4EC6F77D-ADC0-4242-86B3-1E19DBC7A784}" srcOrd="1" destOrd="0" presId="urn:microsoft.com/office/officeart/2005/8/layout/hierarchy1"/>
+    <dgm:cxn modelId="{1A6C7164-8A6C-4CDC-9AF5-5E85725D8DDC}" type="presParOf" srcId="{D51A7734-ECF9-4C68-9B91-B3CDA9DE4B49}" destId="{9001A438-2C36-40FC-9016-A9C9A33B365C}" srcOrd="1" destOrd="0" presId="urn:microsoft.com/office/officeart/2005/8/layout/hierarchy1"/>
   </dgm:cxnLst>
   <dgm:bg/>
   <dgm:whole/>
@@ -10642,26 +10525,6 @@
         </dgm:presLayoutVars>
       </dgm:prSet>
       <dgm:spPr/>
-    </dgm:pt>
-    <dgm:pt modelId="{264067D4-8991-4393-B1FE-50896615CB64}" type="pres">
-      <dgm:prSet presAssocID="{B9FCF810-409C-4E0D-81DA-61BBBB4C0158}" presName="hierRoot1" presStyleCnt="0"/>
-      <dgm:spPr/>
-    </dgm:pt>
-    <dgm:pt modelId="{46E1703B-5F02-46D5-8FD8-407A4E9E4E7D}" type="pres">
-      <dgm:prSet presAssocID="{B9FCF810-409C-4E0D-81DA-61BBBB4C0158}" presName="composite" presStyleCnt="0"/>
-      <dgm:spPr/>
-    </dgm:pt>
-    <dgm:pt modelId="{9650879D-BAC7-4BE5-8E7F-5EAF68C62CB2}" type="pres">
-      <dgm:prSet presAssocID="{B9FCF810-409C-4E0D-81DA-61BBBB4C0158}" presName="background" presStyleLbl="node0" presStyleIdx="0" presStyleCnt="1"/>
-      <dgm:spPr/>
-    </dgm:pt>
-    <dgm:pt modelId="{3C8D6D45-7A37-46DD-973C-46B95E45BC32}" type="pres">
-      <dgm:prSet presAssocID="{B9FCF810-409C-4E0D-81DA-61BBBB4C0158}" presName="text" presStyleLbl="fgAcc0" presStyleIdx="0" presStyleCnt="1">
-        <dgm:presLayoutVars>
-          <dgm:chPref val="3"/>
-        </dgm:presLayoutVars>
-      </dgm:prSet>
-      <dgm:spPr/>
       <dgm:t>
         <a:bodyPr/>
         <a:lstStyle/>
@@ -10670,28 +10533,20 @@
         </a:p>
       </dgm:t>
     </dgm:pt>
-    <dgm:pt modelId="{D1AA64E7-B5F8-4E4F-ACB4-08FFF552B36C}" type="pres">
-      <dgm:prSet presAssocID="{B9FCF810-409C-4E0D-81DA-61BBBB4C0158}" presName="hierChild2" presStyleCnt="0"/>
-      <dgm:spPr/>
-    </dgm:pt>
-    <dgm:pt modelId="{6D5F942C-8D5B-4176-A99A-BFA2FA4DC63E}" type="pres">
-      <dgm:prSet presAssocID="{C4F975FE-D351-441F-A200-4DD4FDD55301}" presName="Name10" presStyleLbl="parChTrans1D2" presStyleIdx="0" presStyleCnt="2"/>
-      <dgm:spPr/>
-    </dgm:pt>
-    <dgm:pt modelId="{840F76C2-E879-4A3C-8BA6-3810F97FA561}" type="pres">
-      <dgm:prSet presAssocID="{9A27C55B-5019-4B24-8EFA-EB4976761978}" presName="hierRoot2" presStyleCnt="0"/>
-      <dgm:spPr/>
-    </dgm:pt>
-    <dgm:pt modelId="{EFD38EBC-802E-4985-8894-D00CAD0A6D1D}" type="pres">
-      <dgm:prSet presAssocID="{9A27C55B-5019-4B24-8EFA-EB4976761978}" presName="composite2" presStyleCnt="0"/>
-      <dgm:spPr/>
-    </dgm:pt>
-    <dgm:pt modelId="{64F61EA6-3D24-4C6F-A18A-544EE7E64FA5}" type="pres">
-      <dgm:prSet presAssocID="{9A27C55B-5019-4B24-8EFA-EB4976761978}" presName="background2" presStyleLbl="node2" presStyleIdx="0" presStyleCnt="2"/>
-      <dgm:spPr/>
-    </dgm:pt>
-    <dgm:pt modelId="{AF40EEE0-5220-44C6-88A3-9B67C6C72397}" type="pres">
-      <dgm:prSet presAssocID="{9A27C55B-5019-4B24-8EFA-EB4976761978}" presName="text2" presStyleLbl="fgAcc2" presStyleIdx="0" presStyleCnt="2">
+    <dgm:pt modelId="{264067D4-8991-4393-B1FE-50896615CB64}" type="pres">
+      <dgm:prSet presAssocID="{B9FCF810-409C-4E0D-81DA-61BBBB4C0158}" presName="hierRoot1" presStyleCnt="0"/>
+      <dgm:spPr/>
+    </dgm:pt>
+    <dgm:pt modelId="{46E1703B-5F02-46D5-8FD8-407A4E9E4E7D}" type="pres">
+      <dgm:prSet presAssocID="{B9FCF810-409C-4E0D-81DA-61BBBB4C0158}" presName="composite" presStyleCnt="0"/>
+      <dgm:spPr/>
+    </dgm:pt>
+    <dgm:pt modelId="{9650879D-BAC7-4BE5-8E7F-5EAF68C62CB2}" type="pres">
+      <dgm:prSet presAssocID="{B9FCF810-409C-4E0D-81DA-61BBBB4C0158}" presName="background" presStyleLbl="node0" presStyleIdx="0" presStyleCnt="1"/>
+      <dgm:spPr/>
+    </dgm:pt>
+    <dgm:pt modelId="{3C8D6D45-7A37-46DD-973C-46B95E45BC32}" type="pres">
+      <dgm:prSet presAssocID="{B9FCF810-409C-4E0D-81DA-61BBBB4C0158}" presName="text" presStyleLbl="fgAcc0" presStyleIdx="0" presStyleCnt="1">
         <dgm:presLayoutVars>
           <dgm:chPref val="3"/>
         </dgm:presLayoutVars>
@@ -10705,32 +10560,12 @@
         </a:p>
       </dgm:t>
     </dgm:pt>
-    <dgm:pt modelId="{34887CD4-C39E-4024-A9FE-5308C6EB8652}" type="pres">
-      <dgm:prSet presAssocID="{9A27C55B-5019-4B24-8EFA-EB4976761978}" presName="hierChild3" presStyleCnt="0"/>
-      <dgm:spPr/>
-    </dgm:pt>
-    <dgm:pt modelId="{063DC5F1-29FF-413E-9BFE-CFA7D9644EC4}" type="pres">
-      <dgm:prSet presAssocID="{0FD4EDF2-847D-4A77-9F06-D867C8B20697}" presName="Name17" presStyleLbl="parChTrans1D3" presStyleIdx="0" presStyleCnt="1"/>
-      <dgm:spPr/>
-    </dgm:pt>
-    <dgm:pt modelId="{F4484F99-AEBA-48AE-B2C7-D9FD34A45FCF}" type="pres">
-      <dgm:prSet presAssocID="{79AC2907-6905-4D3D-B4DA-B4F546F8DA0C}" presName="hierRoot3" presStyleCnt="0"/>
-      <dgm:spPr/>
-    </dgm:pt>
-    <dgm:pt modelId="{90A51C0F-E78B-4807-8B6C-5899B4276462}" type="pres">
-      <dgm:prSet presAssocID="{79AC2907-6905-4D3D-B4DA-B4F546F8DA0C}" presName="composite3" presStyleCnt="0"/>
-      <dgm:spPr/>
-    </dgm:pt>
-    <dgm:pt modelId="{5E32872C-B91A-460E-B202-D6CD59A31987}" type="pres">
-      <dgm:prSet presAssocID="{79AC2907-6905-4D3D-B4DA-B4F546F8DA0C}" presName="background3" presStyleLbl="node3" presStyleIdx="0" presStyleCnt="1"/>
-      <dgm:spPr/>
-    </dgm:pt>
-    <dgm:pt modelId="{D0E8805C-ACA0-41C1-8B58-878914CEB74A}" type="pres">
-      <dgm:prSet presAssocID="{79AC2907-6905-4D3D-B4DA-B4F546F8DA0C}" presName="text3" presStyleLbl="fgAcc3" presStyleIdx="0" presStyleCnt="1">
-        <dgm:presLayoutVars>
-          <dgm:chPref val="3"/>
-        </dgm:presLayoutVars>
-      </dgm:prSet>
+    <dgm:pt modelId="{D1AA64E7-B5F8-4E4F-ACB4-08FFF552B36C}" type="pres">
+      <dgm:prSet presAssocID="{B9FCF810-409C-4E0D-81DA-61BBBB4C0158}" presName="hierChild2" presStyleCnt="0"/>
+      <dgm:spPr/>
+    </dgm:pt>
+    <dgm:pt modelId="{6D5F942C-8D5B-4176-A99A-BFA2FA4DC63E}" type="pres">
+      <dgm:prSet presAssocID="{C4F975FE-D351-441F-A200-4DD4FDD55301}" presName="Name10" presStyleLbl="parChTrans1D2" presStyleIdx="0" presStyleCnt="2"/>
       <dgm:spPr/>
       <dgm:t>
         <a:bodyPr/>
@@ -10740,6 +10575,75 @@
         </a:p>
       </dgm:t>
     </dgm:pt>
+    <dgm:pt modelId="{840F76C2-E879-4A3C-8BA6-3810F97FA561}" type="pres">
+      <dgm:prSet presAssocID="{9A27C55B-5019-4B24-8EFA-EB4976761978}" presName="hierRoot2" presStyleCnt="0"/>
+      <dgm:spPr/>
+    </dgm:pt>
+    <dgm:pt modelId="{EFD38EBC-802E-4985-8894-D00CAD0A6D1D}" type="pres">
+      <dgm:prSet presAssocID="{9A27C55B-5019-4B24-8EFA-EB4976761978}" presName="composite2" presStyleCnt="0"/>
+      <dgm:spPr/>
+    </dgm:pt>
+    <dgm:pt modelId="{64F61EA6-3D24-4C6F-A18A-544EE7E64FA5}" type="pres">
+      <dgm:prSet presAssocID="{9A27C55B-5019-4B24-8EFA-EB4976761978}" presName="background2" presStyleLbl="node2" presStyleIdx="0" presStyleCnt="2"/>
+      <dgm:spPr/>
+    </dgm:pt>
+    <dgm:pt modelId="{AF40EEE0-5220-44C6-88A3-9B67C6C72397}" type="pres">
+      <dgm:prSet presAssocID="{9A27C55B-5019-4B24-8EFA-EB4976761978}" presName="text2" presStyleLbl="fgAcc2" presStyleIdx="0" presStyleCnt="2">
+        <dgm:presLayoutVars>
+          <dgm:chPref val="3"/>
+        </dgm:presLayoutVars>
+      </dgm:prSet>
+      <dgm:spPr/>
+      <dgm:t>
+        <a:bodyPr/>
+        <a:lstStyle/>
+        <a:p>
+          <a:endParaRPr lang="en-GB"/>
+        </a:p>
+      </dgm:t>
+    </dgm:pt>
+    <dgm:pt modelId="{34887CD4-C39E-4024-A9FE-5308C6EB8652}" type="pres">
+      <dgm:prSet presAssocID="{9A27C55B-5019-4B24-8EFA-EB4976761978}" presName="hierChild3" presStyleCnt="0"/>
+      <dgm:spPr/>
+    </dgm:pt>
+    <dgm:pt modelId="{063DC5F1-29FF-413E-9BFE-CFA7D9644EC4}" type="pres">
+      <dgm:prSet presAssocID="{0FD4EDF2-847D-4A77-9F06-D867C8B20697}" presName="Name17" presStyleLbl="parChTrans1D3" presStyleIdx="0" presStyleCnt="1"/>
+      <dgm:spPr/>
+      <dgm:t>
+        <a:bodyPr/>
+        <a:lstStyle/>
+        <a:p>
+          <a:endParaRPr lang="en-GB"/>
+        </a:p>
+      </dgm:t>
+    </dgm:pt>
+    <dgm:pt modelId="{F4484F99-AEBA-48AE-B2C7-D9FD34A45FCF}" type="pres">
+      <dgm:prSet presAssocID="{79AC2907-6905-4D3D-B4DA-B4F546F8DA0C}" presName="hierRoot3" presStyleCnt="0"/>
+      <dgm:spPr/>
+    </dgm:pt>
+    <dgm:pt modelId="{90A51C0F-E78B-4807-8B6C-5899B4276462}" type="pres">
+      <dgm:prSet presAssocID="{79AC2907-6905-4D3D-B4DA-B4F546F8DA0C}" presName="composite3" presStyleCnt="0"/>
+      <dgm:spPr/>
+    </dgm:pt>
+    <dgm:pt modelId="{5E32872C-B91A-460E-B202-D6CD59A31987}" type="pres">
+      <dgm:prSet presAssocID="{79AC2907-6905-4D3D-B4DA-B4F546F8DA0C}" presName="background3" presStyleLbl="node3" presStyleIdx="0" presStyleCnt="1"/>
+      <dgm:spPr/>
+    </dgm:pt>
+    <dgm:pt modelId="{D0E8805C-ACA0-41C1-8B58-878914CEB74A}" type="pres">
+      <dgm:prSet presAssocID="{79AC2907-6905-4D3D-B4DA-B4F546F8DA0C}" presName="text3" presStyleLbl="fgAcc3" presStyleIdx="0" presStyleCnt="1">
+        <dgm:presLayoutVars>
+          <dgm:chPref val="3"/>
+        </dgm:presLayoutVars>
+      </dgm:prSet>
+      <dgm:spPr/>
+      <dgm:t>
+        <a:bodyPr/>
+        <a:lstStyle/>
+        <a:p>
+          <a:endParaRPr lang="en-GB"/>
+        </a:p>
+      </dgm:t>
+    </dgm:pt>
     <dgm:pt modelId="{3B81744A-A848-42ED-BCCC-395B56DBA96C}" type="pres">
       <dgm:prSet presAssocID="{79AC2907-6905-4D3D-B4DA-B4F546F8DA0C}" presName="hierChild4" presStyleCnt="0"/>
       <dgm:spPr/>
@@ -10747,6 +10651,13 @@
     <dgm:pt modelId="{78C23092-0E53-4AD0-87F8-56393386C8F5}" type="pres">
       <dgm:prSet presAssocID="{9BE2D12B-4360-470E-8A69-6EEE82369B0A}" presName="Name23" presStyleLbl="parChTrans1D4" presStyleIdx="0" presStyleCnt="1"/>
       <dgm:spPr/>
+      <dgm:t>
+        <a:bodyPr/>
+        <a:lstStyle/>
+        <a:p>
+          <a:endParaRPr lang="en-GB"/>
+        </a:p>
+      </dgm:t>
     </dgm:pt>
     <dgm:pt modelId="{D51A7734-ECF9-4C68-9B91-B3CDA9DE4B49}" type="pres">
       <dgm:prSet presAssocID="{3FD73F78-812D-4B62-B776-E295B265242F}" presName="hierRoot4" presStyleCnt="0"/>
@@ -10767,6 +10678,13 @@
         </dgm:presLayoutVars>
       </dgm:prSet>
       <dgm:spPr/>
+      <dgm:t>
+        <a:bodyPr/>
+        <a:lstStyle/>
+        <a:p>
+          <a:endParaRPr lang="en-GB"/>
+        </a:p>
+      </dgm:t>
     </dgm:pt>
     <dgm:pt modelId="{9001A438-2C36-40FC-9016-A9C9A33B365C}" type="pres">
       <dgm:prSet presAssocID="{3FD73F78-812D-4B62-B776-E295B265242F}" presName="hierChild5" presStyleCnt="0"/>
@@ -10775,6 +10693,13 @@
     <dgm:pt modelId="{604A6269-586E-4077-90F0-FEA95A43ACCF}" type="pres">
       <dgm:prSet presAssocID="{3CA92002-A8FA-4C75-9CC2-97EEA1DFEA61}" presName="Name10" presStyleLbl="parChTrans1D2" presStyleIdx="1" presStyleCnt="2"/>
       <dgm:spPr/>
+      <dgm:t>
+        <a:bodyPr/>
+        <a:lstStyle/>
+        <a:p>
+          <a:endParaRPr lang="en-GB"/>
+        </a:p>
+      </dgm:t>
     </dgm:pt>
     <dgm:pt modelId="{7852E4BB-74B9-4C2C-A22F-0B2817DDDD70}" type="pres">
       <dgm:prSet presAssocID="{9D60D9AA-C8C5-4D74-9EC8-F01742569B9E}" presName="hierRoot2" presStyleCnt="0"/>
@@ -10795,6 +10720,13 @@
         </dgm:presLayoutVars>
       </dgm:prSet>
       <dgm:spPr/>
+      <dgm:t>
+        <a:bodyPr/>
+        <a:lstStyle/>
+        <a:p>
+          <a:endParaRPr lang="en-GB"/>
+        </a:p>
+      </dgm:t>
     </dgm:pt>
     <dgm:pt modelId="{A9D6E6D0-6A9A-462E-BD2E-0F56135A9773}" type="pres">
       <dgm:prSet presAssocID="{9D60D9AA-C8C5-4D74-9EC8-F01742569B9E}" presName="hierChild3" presStyleCnt="0"/>
@@ -10802,50 +10734,50 @@
     </dgm:pt>
   </dgm:ptLst>
   <dgm:cxnLst>
+    <dgm:cxn modelId="{BB616470-1428-46AA-AF9C-7720F0B735DD}" type="presOf" srcId="{9D60D9AA-C8C5-4D74-9EC8-F01742569B9E}" destId="{2D171DBE-6AE0-4E6B-815F-69310946261A}" srcOrd="0" destOrd="0" presId="urn:microsoft.com/office/officeart/2005/8/layout/hierarchy1"/>
+    <dgm:cxn modelId="{4D9BDA6D-6E49-4DFA-9AD3-3CC6679FF06B}" srcId="{79AC2907-6905-4D3D-B4DA-B4F546F8DA0C}" destId="{3FD73F78-812D-4B62-B776-E295B265242F}" srcOrd="0" destOrd="0" parTransId="{9BE2D12B-4360-470E-8A69-6EEE82369B0A}" sibTransId="{545F9001-E487-4A33-B2B5-48A136A41FFB}"/>
+    <dgm:cxn modelId="{99E90D17-F46F-46B1-AED1-1669B630E6FA}" srcId="{9A27C55B-5019-4B24-8EFA-EB4976761978}" destId="{79AC2907-6905-4D3D-B4DA-B4F546F8DA0C}" srcOrd="0" destOrd="0" parTransId="{0FD4EDF2-847D-4A77-9F06-D867C8B20697}" sibTransId="{A33AB01F-97DD-4D0E-8619-69CE5B5EA857}"/>
+    <dgm:cxn modelId="{F1121037-270A-428C-8FFA-54E2DCBE824C}" type="presOf" srcId="{B9FCF810-409C-4E0D-81DA-61BBBB4C0158}" destId="{3C8D6D45-7A37-46DD-973C-46B95E45BC32}" srcOrd="0" destOrd="0" presId="urn:microsoft.com/office/officeart/2005/8/layout/hierarchy1"/>
+    <dgm:cxn modelId="{3EF5C91B-0842-4E45-8ACE-02401A0A898A}" type="presOf" srcId="{FEE8E6D9-B7B5-488D-A27E-FE8C02C98BE2}" destId="{F47FAF22-9CAE-49A3-8DBB-B7EFCA8D6E9E}" srcOrd="0" destOrd="0" presId="urn:microsoft.com/office/officeart/2005/8/layout/hierarchy1"/>
+    <dgm:cxn modelId="{907BE575-5FFC-4B57-83F1-98F48ABC58B8}" type="presOf" srcId="{C4F975FE-D351-441F-A200-4DD4FDD55301}" destId="{6D5F942C-8D5B-4176-A99A-BFA2FA4DC63E}" srcOrd="0" destOrd="0" presId="urn:microsoft.com/office/officeart/2005/8/layout/hierarchy1"/>
+    <dgm:cxn modelId="{5F03D950-0930-4D8E-8A80-A856CB0DDBB8}" type="presOf" srcId="{9A27C55B-5019-4B24-8EFA-EB4976761978}" destId="{AF40EEE0-5220-44C6-88A3-9B67C6C72397}" srcOrd="0" destOrd="0" presId="urn:microsoft.com/office/officeart/2005/8/layout/hierarchy1"/>
+    <dgm:cxn modelId="{8497EBC8-9182-43A4-A83F-D5443A175B70}" type="presOf" srcId="{9BE2D12B-4360-470E-8A69-6EEE82369B0A}" destId="{78C23092-0E53-4AD0-87F8-56393386C8F5}" srcOrd="0" destOrd="0" presId="urn:microsoft.com/office/officeart/2005/8/layout/hierarchy1"/>
+    <dgm:cxn modelId="{C11EFDA1-49BD-4AF3-9D13-B12BBDF4F74D}" srcId="{B9FCF810-409C-4E0D-81DA-61BBBB4C0158}" destId="{9D60D9AA-C8C5-4D74-9EC8-F01742569B9E}" srcOrd="1" destOrd="0" parTransId="{3CA92002-A8FA-4C75-9CC2-97EEA1DFEA61}" sibTransId="{6438EA86-9DC3-4AFF-A943-C5EE065D037E}"/>
+    <dgm:cxn modelId="{E4DE478A-BE65-4D0E-A778-3EE3A9C97B0E}" type="presOf" srcId="{3CA92002-A8FA-4C75-9CC2-97EEA1DFEA61}" destId="{604A6269-586E-4077-90F0-FEA95A43ACCF}" srcOrd="0" destOrd="0" presId="urn:microsoft.com/office/officeart/2005/8/layout/hierarchy1"/>
+    <dgm:cxn modelId="{873CCF23-9603-439F-BBC5-BEC5268B8F07}" type="presOf" srcId="{3FD73F78-812D-4B62-B776-E295B265242F}" destId="{4EC6F77D-ADC0-4242-86B3-1E19DBC7A784}" srcOrd="0" destOrd="0" presId="urn:microsoft.com/office/officeart/2005/8/layout/hierarchy1"/>
     <dgm:cxn modelId="{B2F73733-0CC8-4DDD-8C9B-E168F4D3F9A0}" srcId="{FEE8E6D9-B7B5-488D-A27E-FE8C02C98BE2}" destId="{B9FCF810-409C-4E0D-81DA-61BBBB4C0158}" srcOrd="0" destOrd="0" parTransId="{F386410E-069B-48BF-9F45-CDB902C3F1B4}" sibTransId="{4BDD4FA1-B949-450A-975E-86C2B4A4381D}"/>
-    <dgm:cxn modelId="{B4434A9B-4977-4AE7-9DF9-ADC495D4DE6E}" type="presOf" srcId="{0FD4EDF2-847D-4A77-9F06-D867C8B20697}" destId="{063DC5F1-29FF-413E-9BFE-CFA7D9644EC4}" srcOrd="0" destOrd="0" presId="urn:microsoft.com/office/officeart/2005/8/layout/hierarchy1"/>
-    <dgm:cxn modelId="{99E90D17-F46F-46B1-AED1-1669B630E6FA}" srcId="{9A27C55B-5019-4B24-8EFA-EB4976761978}" destId="{79AC2907-6905-4D3D-B4DA-B4F546F8DA0C}" srcOrd="0" destOrd="0" parTransId="{0FD4EDF2-847D-4A77-9F06-D867C8B20697}" sibTransId="{A33AB01F-97DD-4D0E-8619-69CE5B5EA857}"/>
-    <dgm:cxn modelId="{EB9AA1B1-CD4B-4514-A69F-866A5B7CB0CF}" type="presOf" srcId="{C4F975FE-D351-441F-A200-4DD4FDD55301}" destId="{6D5F942C-8D5B-4176-A99A-BFA2FA4DC63E}" srcOrd="0" destOrd="0" presId="urn:microsoft.com/office/officeart/2005/8/layout/hierarchy1"/>
-    <dgm:cxn modelId="{D7DFA65E-BA19-455A-A4D3-D5F01DE029E4}" type="presOf" srcId="{9BE2D12B-4360-470E-8A69-6EEE82369B0A}" destId="{78C23092-0E53-4AD0-87F8-56393386C8F5}" srcOrd="0" destOrd="0" presId="urn:microsoft.com/office/officeart/2005/8/layout/hierarchy1"/>
-    <dgm:cxn modelId="{FFDB3056-AA99-4852-80BB-1761AFDB74FB}" type="presOf" srcId="{3FD73F78-812D-4B62-B776-E295B265242F}" destId="{4EC6F77D-ADC0-4242-86B3-1E19DBC7A784}" srcOrd="0" destOrd="0" presId="urn:microsoft.com/office/officeart/2005/8/layout/hierarchy1"/>
-    <dgm:cxn modelId="{7FBDC941-47F2-488B-850E-ED302FE317FB}" type="presOf" srcId="{9A27C55B-5019-4B24-8EFA-EB4976761978}" destId="{AF40EEE0-5220-44C6-88A3-9B67C6C72397}" srcOrd="0" destOrd="0" presId="urn:microsoft.com/office/officeart/2005/8/layout/hierarchy1"/>
-    <dgm:cxn modelId="{4D9BDA6D-6E49-4DFA-9AD3-3CC6679FF06B}" srcId="{79AC2907-6905-4D3D-B4DA-B4F546F8DA0C}" destId="{3FD73F78-812D-4B62-B776-E295B265242F}" srcOrd="0" destOrd="0" parTransId="{9BE2D12B-4360-470E-8A69-6EEE82369B0A}" sibTransId="{545F9001-E487-4A33-B2B5-48A136A41FFB}"/>
-    <dgm:cxn modelId="{9B77BD3C-320C-46F5-9749-5DE1F47DEE79}" type="presOf" srcId="{9D60D9AA-C8C5-4D74-9EC8-F01742569B9E}" destId="{2D171DBE-6AE0-4E6B-815F-69310946261A}" srcOrd="0" destOrd="0" presId="urn:microsoft.com/office/officeart/2005/8/layout/hierarchy1"/>
-    <dgm:cxn modelId="{B89E11F5-1685-4B3F-ABFB-B956D6B117D0}" type="presOf" srcId="{79AC2907-6905-4D3D-B4DA-B4F546F8DA0C}" destId="{D0E8805C-ACA0-41C1-8B58-878914CEB74A}" srcOrd="0" destOrd="0" presId="urn:microsoft.com/office/officeart/2005/8/layout/hierarchy1"/>
-    <dgm:cxn modelId="{1B352EAC-F8CF-4C61-86F3-91A3073A9A41}" type="presOf" srcId="{3CA92002-A8FA-4C75-9CC2-97EEA1DFEA61}" destId="{604A6269-586E-4077-90F0-FEA95A43ACCF}" srcOrd="0" destOrd="0" presId="urn:microsoft.com/office/officeart/2005/8/layout/hierarchy1"/>
+    <dgm:cxn modelId="{4BCD78A1-62EA-4A69-B79D-35BB05ED591A}" type="presOf" srcId="{79AC2907-6905-4D3D-B4DA-B4F546F8DA0C}" destId="{D0E8805C-ACA0-41C1-8B58-878914CEB74A}" srcOrd="0" destOrd="0" presId="urn:microsoft.com/office/officeart/2005/8/layout/hierarchy1"/>
     <dgm:cxn modelId="{19C534BD-B839-4E04-A98B-769A6EB57AA8}" srcId="{B9FCF810-409C-4E0D-81DA-61BBBB4C0158}" destId="{9A27C55B-5019-4B24-8EFA-EB4976761978}" srcOrd="0" destOrd="0" parTransId="{C4F975FE-D351-441F-A200-4DD4FDD55301}" sibTransId="{0D2CDDB8-76E9-46F8-8140-F4972B4AAC3D}"/>
-    <dgm:cxn modelId="{C11EFDA1-49BD-4AF3-9D13-B12BBDF4F74D}" srcId="{B9FCF810-409C-4E0D-81DA-61BBBB4C0158}" destId="{9D60D9AA-C8C5-4D74-9EC8-F01742569B9E}" srcOrd="1" destOrd="0" parTransId="{3CA92002-A8FA-4C75-9CC2-97EEA1DFEA61}" sibTransId="{6438EA86-9DC3-4AFF-A943-C5EE065D037E}"/>
-    <dgm:cxn modelId="{E80020B8-8A6D-4E7E-BA03-ED5B621A4D4B}" type="presOf" srcId="{B9FCF810-409C-4E0D-81DA-61BBBB4C0158}" destId="{3C8D6D45-7A37-46DD-973C-46B95E45BC32}" srcOrd="0" destOrd="0" presId="urn:microsoft.com/office/officeart/2005/8/layout/hierarchy1"/>
-    <dgm:cxn modelId="{7AD2B25B-0A06-425B-AC11-BE1928193F9D}" type="presOf" srcId="{FEE8E6D9-B7B5-488D-A27E-FE8C02C98BE2}" destId="{F47FAF22-9CAE-49A3-8DBB-B7EFCA8D6E9E}" srcOrd="0" destOrd="0" presId="urn:microsoft.com/office/officeart/2005/8/layout/hierarchy1"/>
-    <dgm:cxn modelId="{CDD298E0-9077-4A14-9E14-EC93DA7F8962}" type="presParOf" srcId="{F47FAF22-9CAE-49A3-8DBB-B7EFCA8D6E9E}" destId="{264067D4-8991-4393-B1FE-50896615CB64}" srcOrd="0" destOrd="0" presId="urn:microsoft.com/office/officeart/2005/8/layout/hierarchy1"/>
-    <dgm:cxn modelId="{95542513-805B-4512-897A-A046D32F5656}" type="presParOf" srcId="{264067D4-8991-4393-B1FE-50896615CB64}" destId="{46E1703B-5F02-46D5-8FD8-407A4E9E4E7D}" srcOrd="0" destOrd="0" presId="urn:microsoft.com/office/officeart/2005/8/layout/hierarchy1"/>
-    <dgm:cxn modelId="{CCCC4298-6476-4D56-B658-D9C2E55CA8B9}" type="presParOf" srcId="{46E1703B-5F02-46D5-8FD8-407A4E9E4E7D}" destId="{9650879D-BAC7-4BE5-8E7F-5EAF68C62CB2}" srcOrd="0" destOrd="0" presId="urn:microsoft.com/office/officeart/2005/8/layout/hierarchy1"/>
-    <dgm:cxn modelId="{2B3A74AF-0C45-449F-88CC-0A83F1887259}" type="presParOf" srcId="{46E1703B-5F02-46D5-8FD8-407A4E9E4E7D}" destId="{3C8D6D45-7A37-46DD-973C-46B95E45BC32}" srcOrd="1" destOrd="0" presId="urn:microsoft.com/office/officeart/2005/8/layout/hierarchy1"/>
-    <dgm:cxn modelId="{52C4FF14-42FC-4EF1-A448-57060DE2D1D7}" type="presParOf" srcId="{264067D4-8991-4393-B1FE-50896615CB64}" destId="{D1AA64E7-B5F8-4E4F-ACB4-08FFF552B36C}" srcOrd="1" destOrd="0" presId="urn:microsoft.com/office/officeart/2005/8/layout/hierarchy1"/>
-    <dgm:cxn modelId="{B258CEC5-63CD-45D5-9890-9D1C506DDB33}" type="presParOf" srcId="{D1AA64E7-B5F8-4E4F-ACB4-08FFF552B36C}" destId="{6D5F942C-8D5B-4176-A99A-BFA2FA4DC63E}" srcOrd="0" destOrd="0" presId="urn:microsoft.com/office/officeart/2005/8/layout/hierarchy1"/>
-    <dgm:cxn modelId="{B687D902-22A3-4DDF-BE9B-3A51904B03B6}" type="presParOf" srcId="{D1AA64E7-B5F8-4E4F-ACB4-08FFF552B36C}" destId="{840F76C2-E879-4A3C-8BA6-3810F97FA561}" srcOrd="1" destOrd="0" presId="urn:microsoft.com/office/officeart/2005/8/layout/hierarchy1"/>
-    <dgm:cxn modelId="{DA1414EE-85DF-4E68-9757-892ECE463C66}" type="presParOf" srcId="{840F76C2-E879-4A3C-8BA6-3810F97FA561}" destId="{EFD38EBC-802E-4985-8894-D00CAD0A6D1D}" srcOrd="0" destOrd="0" presId="urn:microsoft.com/office/officeart/2005/8/layout/hierarchy1"/>
-    <dgm:cxn modelId="{875AA18A-3829-4202-A0F0-FD8A03674FD0}" type="presParOf" srcId="{EFD38EBC-802E-4985-8894-D00CAD0A6D1D}" destId="{64F61EA6-3D24-4C6F-A18A-544EE7E64FA5}" srcOrd="0" destOrd="0" presId="urn:microsoft.com/office/officeart/2005/8/layout/hierarchy1"/>
-    <dgm:cxn modelId="{66CAAAA2-BB0E-41D8-B016-961CAB522146}" type="presParOf" srcId="{EFD38EBC-802E-4985-8894-D00CAD0A6D1D}" destId="{AF40EEE0-5220-44C6-88A3-9B67C6C72397}" srcOrd="1" destOrd="0" presId="urn:microsoft.com/office/officeart/2005/8/layout/hierarchy1"/>
-    <dgm:cxn modelId="{583A8F99-8C68-49FC-A6B6-58E770756E8E}" type="presParOf" srcId="{840F76C2-E879-4A3C-8BA6-3810F97FA561}" destId="{34887CD4-C39E-4024-A9FE-5308C6EB8652}" srcOrd="1" destOrd="0" presId="urn:microsoft.com/office/officeart/2005/8/layout/hierarchy1"/>
-    <dgm:cxn modelId="{39FF1DE1-EC42-45D9-A2A4-8443A140EF90}" type="presParOf" srcId="{34887CD4-C39E-4024-A9FE-5308C6EB8652}" destId="{063DC5F1-29FF-413E-9BFE-CFA7D9644EC4}" srcOrd="0" destOrd="0" presId="urn:microsoft.com/office/officeart/2005/8/layout/hierarchy1"/>
-    <dgm:cxn modelId="{688F85B8-47AB-47DE-A635-8A178C6D89E3}" type="presParOf" srcId="{34887CD4-C39E-4024-A9FE-5308C6EB8652}" destId="{F4484F99-AEBA-48AE-B2C7-D9FD34A45FCF}" srcOrd="1" destOrd="0" presId="urn:microsoft.com/office/officeart/2005/8/layout/hierarchy1"/>
-    <dgm:cxn modelId="{E3AA6538-65DF-40A0-A54B-637A75398ACB}" type="presParOf" srcId="{F4484F99-AEBA-48AE-B2C7-D9FD34A45FCF}" destId="{90A51C0F-E78B-4807-8B6C-5899B4276462}" srcOrd="0" destOrd="0" presId="urn:microsoft.com/office/officeart/2005/8/layout/hierarchy1"/>
-    <dgm:cxn modelId="{8DEB0E3D-6A12-4C15-B60C-9E0E645855A8}" type="presParOf" srcId="{90A51C0F-E78B-4807-8B6C-5899B4276462}" destId="{5E32872C-B91A-460E-B202-D6CD59A31987}" srcOrd="0" destOrd="0" presId="urn:microsoft.com/office/officeart/2005/8/layout/hierarchy1"/>
-    <dgm:cxn modelId="{42A3E533-EE11-4194-B0CA-6A1259522345}" type="presParOf" srcId="{90A51C0F-E78B-4807-8B6C-5899B4276462}" destId="{D0E8805C-ACA0-41C1-8B58-878914CEB74A}" srcOrd="1" destOrd="0" presId="urn:microsoft.com/office/officeart/2005/8/layout/hierarchy1"/>
-    <dgm:cxn modelId="{967DAF2B-BB86-4055-AC19-1D90758B66B4}" type="presParOf" srcId="{F4484F99-AEBA-48AE-B2C7-D9FD34A45FCF}" destId="{3B81744A-A848-42ED-BCCC-395B56DBA96C}" srcOrd="1" destOrd="0" presId="urn:microsoft.com/office/officeart/2005/8/layout/hierarchy1"/>
-    <dgm:cxn modelId="{EA2AAD10-8BF1-4556-A0ED-97C6FC32595E}" type="presParOf" srcId="{3B81744A-A848-42ED-BCCC-395B56DBA96C}" destId="{78C23092-0E53-4AD0-87F8-56393386C8F5}" srcOrd="0" destOrd="0" presId="urn:microsoft.com/office/officeart/2005/8/layout/hierarchy1"/>
-    <dgm:cxn modelId="{3191AA5B-7884-4F77-A7F3-CCCC805144CD}" type="presParOf" srcId="{3B81744A-A848-42ED-BCCC-395B56DBA96C}" destId="{D51A7734-ECF9-4C68-9B91-B3CDA9DE4B49}" srcOrd="1" destOrd="0" presId="urn:microsoft.com/office/officeart/2005/8/layout/hierarchy1"/>
-    <dgm:cxn modelId="{3E7E7BD0-4AA1-45FA-91DA-6BD060F4AA39}" type="presParOf" srcId="{D51A7734-ECF9-4C68-9B91-B3CDA9DE4B49}" destId="{618B08EB-E696-4457-B3FE-0C88F240CAE1}" srcOrd="0" destOrd="0" presId="urn:microsoft.com/office/officeart/2005/8/layout/hierarchy1"/>
-    <dgm:cxn modelId="{CE78680E-DA64-47A4-9331-05EC46D350B4}" type="presParOf" srcId="{618B08EB-E696-4457-B3FE-0C88F240CAE1}" destId="{66669A68-FAD8-43DD-8F9B-3DCCF0E04509}" srcOrd="0" destOrd="0" presId="urn:microsoft.com/office/officeart/2005/8/layout/hierarchy1"/>
-    <dgm:cxn modelId="{0D798045-5746-48A9-8BF7-1691DEC08E3E}" type="presParOf" srcId="{618B08EB-E696-4457-B3FE-0C88F240CAE1}" destId="{4EC6F77D-ADC0-4242-86B3-1E19DBC7A784}" srcOrd="1" destOrd="0" presId="urn:microsoft.com/office/officeart/2005/8/layout/hierarchy1"/>
-    <dgm:cxn modelId="{D44940A3-BC27-4760-83A6-CB487DDB84ED}" type="presParOf" srcId="{D51A7734-ECF9-4C68-9B91-B3CDA9DE4B49}" destId="{9001A438-2C36-40FC-9016-A9C9A33B365C}" srcOrd="1" destOrd="0" presId="urn:microsoft.com/office/officeart/2005/8/layout/hierarchy1"/>
-    <dgm:cxn modelId="{26B4E1F2-1DC4-4BC4-B8EB-E332A7C086FA}" type="presParOf" srcId="{D1AA64E7-B5F8-4E4F-ACB4-08FFF552B36C}" destId="{604A6269-586E-4077-90F0-FEA95A43ACCF}" srcOrd="2" destOrd="0" presId="urn:microsoft.com/office/officeart/2005/8/layout/hierarchy1"/>
-    <dgm:cxn modelId="{B96A8DE5-26DC-4F91-90F7-09D59708CBA0}" type="presParOf" srcId="{D1AA64E7-B5F8-4E4F-ACB4-08FFF552B36C}" destId="{7852E4BB-74B9-4C2C-A22F-0B2817DDDD70}" srcOrd="3" destOrd="0" presId="urn:microsoft.com/office/officeart/2005/8/layout/hierarchy1"/>
-    <dgm:cxn modelId="{4F3D684A-F2F6-43A9-B82D-7B9A163025BE}" type="presParOf" srcId="{7852E4BB-74B9-4C2C-A22F-0B2817DDDD70}" destId="{2EC59E0E-D0FA-4761-8189-6DE2F76C5A66}" srcOrd="0" destOrd="0" presId="urn:microsoft.com/office/officeart/2005/8/layout/hierarchy1"/>
-    <dgm:cxn modelId="{0B75F81E-6419-4A94-A6D7-943865247183}" type="presParOf" srcId="{2EC59E0E-D0FA-4761-8189-6DE2F76C5A66}" destId="{E299E1E7-9BA1-43D8-B66E-421B06CC4A5C}" srcOrd="0" destOrd="0" presId="urn:microsoft.com/office/officeart/2005/8/layout/hierarchy1"/>
-    <dgm:cxn modelId="{6A197170-4611-47A7-BE3F-A86609F214B4}" type="presParOf" srcId="{2EC59E0E-D0FA-4761-8189-6DE2F76C5A66}" destId="{2D171DBE-6AE0-4E6B-815F-69310946261A}" srcOrd="1" destOrd="0" presId="urn:microsoft.com/office/officeart/2005/8/layout/hierarchy1"/>
-    <dgm:cxn modelId="{CA00669F-3ACF-42FB-AC64-1579BB2248E5}" type="presParOf" srcId="{7852E4BB-74B9-4C2C-A22F-0B2817DDDD70}" destId="{A9D6E6D0-6A9A-462E-BD2E-0F56135A9773}" srcOrd="1" destOrd="0" presId="urn:microsoft.com/office/officeart/2005/8/layout/hierarchy1"/>
+    <dgm:cxn modelId="{3656D745-3D22-4DFC-A511-2EA1D1CF01FB}" type="presOf" srcId="{0FD4EDF2-847D-4A77-9F06-D867C8B20697}" destId="{063DC5F1-29FF-413E-9BFE-CFA7D9644EC4}" srcOrd="0" destOrd="0" presId="urn:microsoft.com/office/officeart/2005/8/layout/hierarchy1"/>
+    <dgm:cxn modelId="{F732FD02-68E5-4EC6-8C3E-09535AD0C5A7}" type="presParOf" srcId="{F47FAF22-9CAE-49A3-8DBB-B7EFCA8D6E9E}" destId="{264067D4-8991-4393-B1FE-50896615CB64}" srcOrd="0" destOrd="0" presId="urn:microsoft.com/office/officeart/2005/8/layout/hierarchy1"/>
+    <dgm:cxn modelId="{B9920437-92EE-458A-8B93-BEE45C97A323}" type="presParOf" srcId="{264067D4-8991-4393-B1FE-50896615CB64}" destId="{46E1703B-5F02-46D5-8FD8-407A4E9E4E7D}" srcOrd="0" destOrd="0" presId="urn:microsoft.com/office/officeart/2005/8/layout/hierarchy1"/>
+    <dgm:cxn modelId="{6762450F-45C2-44ED-B966-88FDD7C1DE53}" type="presParOf" srcId="{46E1703B-5F02-46D5-8FD8-407A4E9E4E7D}" destId="{9650879D-BAC7-4BE5-8E7F-5EAF68C62CB2}" srcOrd="0" destOrd="0" presId="urn:microsoft.com/office/officeart/2005/8/layout/hierarchy1"/>
+    <dgm:cxn modelId="{7FDFB069-337F-4783-B31F-F4BD54116181}" type="presParOf" srcId="{46E1703B-5F02-46D5-8FD8-407A4E9E4E7D}" destId="{3C8D6D45-7A37-46DD-973C-46B95E45BC32}" srcOrd="1" destOrd="0" presId="urn:microsoft.com/office/officeart/2005/8/layout/hierarchy1"/>
+    <dgm:cxn modelId="{9BDFAE65-8362-4D28-BF6D-C19D6600846C}" type="presParOf" srcId="{264067D4-8991-4393-B1FE-50896615CB64}" destId="{D1AA64E7-B5F8-4E4F-ACB4-08FFF552B36C}" srcOrd="1" destOrd="0" presId="urn:microsoft.com/office/officeart/2005/8/layout/hierarchy1"/>
+    <dgm:cxn modelId="{1D371435-682D-4881-9DB1-1A6F4962FCFF}" type="presParOf" srcId="{D1AA64E7-B5F8-4E4F-ACB4-08FFF552B36C}" destId="{6D5F942C-8D5B-4176-A99A-BFA2FA4DC63E}" srcOrd="0" destOrd="0" presId="urn:microsoft.com/office/officeart/2005/8/layout/hierarchy1"/>
+    <dgm:cxn modelId="{189B94A8-A5C3-4C1B-B8CB-DFDF0AA1F428}" type="presParOf" srcId="{D1AA64E7-B5F8-4E4F-ACB4-08FFF552B36C}" destId="{840F76C2-E879-4A3C-8BA6-3810F97FA561}" srcOrd="1" destOrd="0" presId="urn:microsoft.com/office/officeart/2005/8/layout/hierarchy1"/>
+    <dgm:cxn modelId="{AA520B8B-2EB0-4BC1-9B8A-2378DF1F933D}" type="presParOf" srcId="{840F76C2-E879-4A3C-8BA6-3810F97FA561}" destId="{EFD38EBC-802E-4985-8894-D00CAD0A6D1D}" srcOrd="0" destOrd="0" presId="urn:microsoft.com/office/officeart/2005/8/layout/hierarchy1"/>
+    <dgm:cxn modelId="{BAF3D032-26C3-4D58-B6CB-DB4A14A9B34A}" type="presParOf" srcId="{EFD38EBC-802E-4985-8894-D00CAD0A6D1D}" destId="{64F61EA6-3D24-4C6F-A18A-544EE7E64FA5}" srcOrd="0" destOrd="0" presId="urn:microsoft.com/office/officeart/2005/8/layout/hierarchy1"/>
+    <dgm:cxn modelId="{9C259656-460D-4E00-849A-30750B7CF108}" type="presParOf" srcId="{EFD38EBC-802E-4985-8894-D00CAD0A6D1D}" destId="{AF40EEE0-5220-44C6-88A3-9B67C6C72397}" srcOrd="1" destOrd="0" presId="urn:microsoft.com/office/officeart/2005/8/layout/hierarchy1"/>
+    <dgm:cxn modelId="{7A9A0145-957B-47D7-A864-71930124F00A}" type="presParOf" srcId="{840F76C2-E879-4A3C-8BA6-3810F97FA561}" destId="{34887CD4-C39E-4024-A9FE-5308C6EB8652}" srcOrd="1" destOrd="0" presId="urn:microsoft.com/office/officeart/2005/8/layout/hierarchy1"/>
+    <dgm:cxn modelId="{89801786-CA1C-4FF1-8EE7-1EBFCD1D81B3}" type="presParOf" srcId="{34887CD4-C39E-4024-A9FE-5308C6EB8652}" destId="{063DC5F1-29FF-413E-9BFE-CFA7D9644EC4}" srcOrd="0" destOrd="0" presId="urn:microsoft.com/office/officeart/2005/8/layout/hierarchy1"/>
+    <dgm:cxn modelId="{6202C088-CE2B-4C4D-8752-ACC6DF091BB5}" type="presParOf" srcId="{34887CD4-C39E-4024-A9FE-5308C6EB8652}" destId="{F4484F99-AEBA-48AE-B2C7-D9FD34A45FCF}" srcOrd="1" destOrd="0" presId="urn:microsoft.com/office/officeart/2005/8/layout/hierarchy1"/>
+    <dgm:cxn modelId="{6E85E457-ABE3-437B-B9AD-C834D7E25309}" type="presParOf" srcId="{F4484F99-AEBA-48AE-B2C7-D9FD34A45FCF}" destId="{90A51C0F-E78B-4807-8B6C-5899B4276462}" srcOrd="0" destOrd="0" presId="urn:microsoft.com/office/officeart/2005/8/layout/hierarchy1"/>
+    <dgm:cxn modelId="{83C33995-09B3-454F-8E93-84D5B33808E8}" type="presParOf" srcId="{90A51C0F-E78B-4807-8B6C-5899B4276462}" destId="{5E32872C-B91A-460E-B202-D6CD59A31987}" srcOrd="0" destOrd="0" presId="urn:microsoft.com/office/officeart/2005/8/layout/hierarchy1"/>
+    <dgm:cxn modelId="{572DC0F1-D284-43CB-8E6E-C7019CB39C9D}" type="presParOf" srcId="{90A51C0F-E78B-4807-8B6C-5899B4276462}" destId="{D0E8805C-ACA0-41C1-8B58-878914CEB74A}" srcOrd="1" destOrd="0" presId="urn:microsoft.com/office/officeart/2005/8/layout/hierarchy1"/>
+    <dgm:cxn modelId="{FFBBB031-7A78-40F0-8E56-C0AD4C62D940}" type="presParOf" srcId="{F4484F99-AEBA-48AE-B2C7-D9FD34A45FCF}" destId="{3B81744A-A848-42ED-BCCC-395B56DBA96C}" srcOrd="1" destOrd="0" presId="urn:microsoft.com/office/officeart/2005/8/layout/hierarchy1"/>
+    <dgm:cxn modelId="{BAB7ACE4-F0D3-47E1-9A07-6EFE6E54AC41}" type="presParOf" srcId="{3B81744A-A848-42ED-BCCC-395B56DBA96C}" destId="{78C23092-0E53-4AD0-87F8-56393386C8F5}" srcOrd="0" destOrd="0" presId="urn:microsoft.com/office/officeart/2005/8/layout/hierarchy1"/>
+    <dgm:cxn modelId="{C7806742-9B2C-4061-87CD-C33B649F9114}" type="presParOf" srcId="{3B81744A-A848-42ED-BCCC-395B56DBA96C}" destId="{D51A7734-ECF9-4C68-9B91-B3CDA9DE4B49}" srcOrd="1" destOrd="0" presId="urn:microsoft.com/office/officeart/2005/8/layout/hierarchy1"/>
+    <dgm:cxn modelId="{0157F73E-FCB4-4BE4-9323-DBC9A666FAB1}" type="presParOf" srcId="{D51A7734-ECF9-4C68-9B91-B3CDA9DE4B49}" destId="{618B08EB-E696-4457-B3FE-0C88F240CAE1}" srcOrd="0" destOrd="0" presId="urn:microsoft.com/office/officeart/2005/8/layout/hierarchy1"/>
+    <dgm:cxn modelId="{D2245CF4-4532-4D33-B72E-78DC9E59C721}" type="presParOf" srcId="{618B08EB-E696-4457-B3FE-0C88F240CAE1}" destId="{66669A68-FAD8-43DD-8F9B-3DCCF0E04509}" srcOrd="0" destOrd="0" presId="urn:microsoft.com/office/officeart/2005/8/layout/hierarchy1"/>
+    <dgm:cxn modelId="{04CA2837-81AD-4BEA-B3DD-9C87B2E1421E}" type="presParOf" srcId="{618B08EB-E696-4457-B3FE-0C88F240CAE1}" destId="{4EC6F77D-ADC0-4242-86B3-1E19DBC7A784}" srcOrd="1" destOrd="0" presId="urn:microsoft.com/office/officeart/2005/8/layout/hierarchy1"/>
+    <dgm:cxn modelId="{DCF9863F-6B90-435F-A721-257783FFAAA0}" type="presParOf" srcId="{D51A7734-ECF9-4C68-9B91-B3CDA9DE4B49}" destId="{9001A438-2C36-40FC-9016-A9C9A33B365C}" srcOrd="1" destOrd="0" presId="urn:microsoft.com/office/officeart/2005/8/layout/hierarchy1"/>
+    <dgm:cxn modelId="{DEC9E873-F614-46D5-88CD-21328594DEE1}" type="presParOf" srcId="{D1AA64E7-B5F8-4E4F-ACB4-08FFF552B36C}" destId="{604A6269-586E-4077-90F0-FEA95A43ACCF}" srcOrd="2" destOrd="0" presId="urn:microsoft.com/office/officeart/2005/8/layout/hierarchy1"/>
+    <dgm:cxn modelId="{D6D1E7F0-2E57-4EE1-81B9-8563DA052E9F}" type="presParOf" srcId="{D1AA64E7-B5F8-4E4F-ACB4-08FFF552B36C}" destId="{7852E4BB-74B9-4C2C-A22F-0B2817DDDD70}" srcOrd="3" destOrd="0" presId="urn:microsoft.com/office/officeart/2005/8/layout/hierarchy1"/>
+    <dgm:cxn modelId="{963B5EAC-BAAB-405F-9A5F-63E961375F5C}" type="presParOf" srcId="{7852E4BB-74B9-4C2C-A22F-0B2817DDDD70}" destId="{2EC59E0E-D0FA-4761-8189-6DE2F76C5A66}" srcOrd="0" destOrd="0" presId="urn:microsoft.com/office/officeart/2005/8/layout/hierarchy1"/>
+    <dgm:cxn modelId="{3A98EF52-CF2F-4311-B12F-435C9F95C985}" type="presParOf" srcId="{2EC59E0E-D0FA-4761-8189-6DE2F76C5A66}" destId="{E299E1E7-9BA1-43D8-B66E-421B06CC4A5C}" srcOrd="0" destOrd="0" presId="urn:microsoft.com/office/officeart/2005/8/layout/hierarchy1"/>
+    <dgm:cxn modelId="{FE4F170D-1825-463A-88F2-546148367AA3}" type="presParOf" srcId="{2EC59E0E-D0FA-4761-8189-6DE2F76C5A66}" destId="{2D171DBE-6AE0-4E6B-815F-69310946261A}" srcOrd="1" destOrd="0" presId="urn:microsoft.com/office/officeart/2005/8/layout/hierarchy1"/>
+    <dgm:cxn modelId="{ABD0A8FD-24F1-473F-9C58-35C9AC416AF6}" type="presParOf" srcId="{7852E4BB-74B9-4C2C-A22F-0B2817DDDD70}" destId="{A9D6E6D0-6A9A-462E-BD2E-0F56135A9773}" srcOrd="1" destOrd="0" presId="urn:microsoft.com/office/officeart/2005/8/layout/hierarchy1"/>
   </dgm:cxnLst>
   <dgm:bg/>
   <dgm:whole/>
@@ -11136,26 +11068,6 @@
         </dgm:presLayoutVars>
       </dgm:prSet>
       <dgm:spPr/>
-    </dgm:pt>
-    <dgm:pt modelId="{264067D4-8991-4393-B1FE-50896615CB64}" type="pres">
-      <dgm:prSet presAssocID="{B9FCF810-409C-4E0D-81DA-61BBBB4C0158}" presName="hierRoot1" presStyleCnt="0"/>
-      <dgm:spPr/>
-    </dgm:pt>
-    <dgm:pt modelId="{46E1703B-5F02-46D5-8FD8-407A4E9E4E7D}" type="pres">
-      <dgm:prSet presAssocID="{B9FCF810-409C-4E0D-81DA-61BBBB4C0158}" presName="composite" presStyleCnt="0"/>
-      <dgm:spPr/>
-    </dgm:pt>
-    <dgm:pt modelId="{9650879D-BAC7-4BE5-8E7F-5EAF68C62CB2}" type="pres">
-      <dgm:prSet presAssocID="{B9FCF810-409C-4E0D-81DA-61BBBB4C0158}" presName="background" presStyleLbl="node0" presStyleIdx="0" presStyleCnt="1"/>
-      <dgm:spPr/>
-    </dgm:pt>
-    <dgm:pt modelId="{3C8D6D45-7A37-46DD-973C-46B95E45BC32}" type="pres">
-      <dgm:prSet presAssocID="{B9FCF810-409C-4E0D-81DA-61BBBB4C0158}" presName="text" presStyleLbl="fgAcc0" presStyleIdx="0" presStyleCnt="1">
-        <dgm:presLayoutVars>
-          <dgm:chPref val="3"/>
-        </dgm:presLayoutVars>
-      </dgm:prSet>
-      <dgm:spPr/>
       <dgm:t>
         <a:bodyPr/>
         <a:lstStyle/>
@@ -11164,28 +11076,20 @@
         </a:p>
       </dgm:t>
     </dgm:pt>
-    <dgm:pt modelId="{D1AA64E7-B5F8-4E4F-ACB4-08FFF552B36C}" type="pres">
-      <dgm:prSet presAssocID="{B9FCF810-409C-4E0D-81DA-61BBBB4C0158}" presName="hierChild2" presStyleCnt="0"/>
-      <dgm:spPr/>
-    </dgm:pt>
-    <dgm:pt modelId="{6D5F942C-8D5B-4176-A99A-BFA2FA4DC63E}" type="pres">
-      <dgm:prSet presAssocID="{C4F975FE-D351-441F-A200-4DD4FDD55301}" presName="Name10" presStyleLbl="parChTrans1D2" presStyleIdx="0" presStyleCnt="2"/>
-      <dgm:spPr/>
-    </dgm:pt>
-    <dgm:pt modelId="{840F76C2-E879-4A3C-8BA6-3810F97FA561}" type="pres">
-      <dgm:prSet presAssocID="{9A27C55B-5019-4B24-8EFA-EB4976761978}" presName="hierRoot2" presStyleCnt="0"/>
-      <dgm:spPr/>
-    </dgm:pt>
-    <dgm:pt modelId="{EFD38EBC-802E-4985-8894-D00CAD0A6D1D}" type="pres">
-      <dgm:prSet presAssocID="{9A27C55B-5019-4B24-8EFA-EB4976761978}" presName="composite2" presStyleCnt="0"/>
-      <dgm:spPr/>
-    </dgm:pt>
-    <dgm:pt modelId="{64F61EA6-3D24-4C6F-A18A-544EE7E64FA5}" type="pres">
-      <dgm:prSet presAssocID="{9A27C55B-5019-4B24-8EFA-EB4976761978}" presName="background2" presStyleLbl="node2" presStyleIdx="0" presStyleCnt="2"/>
-      <dgm:spPr/>
-    </dgm:pt>
-    <dgm:pt modelId="{AF40EEE0-5220-44C6-88A3-9B67C6C72397}" type="pres">
-      <dgm:prSet presAssocID="{9A27C55B-5019-4B24-8EFA-EB4976761978}" presName="text2" presStyleLbl="fgAcc2" presStyleIdx="0" presStyleCnt="2">
+    <dgm:pt modelId="{264067D4-8991-4393-B1FE-50896615CB64}" type="pres">
+      <dgm:prSet presAssocID="{B9FCF810-409C-4E0D-81DA-61BBBB4C0158}" presName="hierRoot1" presStyleCnt="0"/>
+      <dgm:spPr/>
+    </dgm:pt>
+    <dgm:pt modelId="{46E1703B-5F02-46D5-8FD8-407A4E9E4E7D}" type="pres">
+      <dgm:prSet presAssocID="{B9FCF810-409C-4E0D-81DA-61BBBB4C0158}" presName="composite" presStyleCnt="0"/>
+      <dgm:spPr/>
+    </dgm:pt>
+    <dgm:pt modelId="{9650879D-BAC7-4BE5-8E7F-5EAF68C62CB2}" type="pres">
+      <dgm:prSet presAssocID="{B9FCF810-409C-4E0D-81DA-61BBBB4C0158}" presName="background" presStyleLbl="node0" presStyleIdx="0" presStyleCnt="1"/>
+      <dgm:spPr/>
+    </dgm:pt>
+    <dgm:pt modelId="{3C8D6D45-7A37-46DD-973C-46B95E45BC32}" type="pres">
+      <dgm:prSet presAssocID="{B9FCF810-409C-4E0D-81DA-61BBBB4C0158}" presName="text" presStyleLbl="fgAcc0" presStyleIdx="0" presStyleCnt="1">
         <dgm:presLayoutVars>
           <dgm:chPref val="3"/>
         </dgm:presLayoutVars>
@@ -11199,32 +11103,12 @@
         </a:p>
       </dgm:t>
     </dgm:pt>
-    <dgm:pt modelId="{34887CD4-C39E-4024-A9FE-5308C6EB8652}" type="pres">
-      <dgm:prSet presAssocID="{9A27C55B-5019-4B24-8EFA-EB4976761978}" presName="hierChild3" presStyleCnt="0"/>
-      <dgm:spPr/>
-    </dgm:pt>
-    <dgm:pt modelId="{063DC5F1-29FF-413E-9BFE-CFA7D9644EC4}" type="pres">
-      <dgm:prSet presAssocID="{0FD4EDF2-847D-4A77-9F06-D867C8B20697}" presName="Name17" presStyleLbl="parChTrans1D3" presStyleIdx="0" presStyleCnt="2"/>
-      <dgm:spPr/>
-    </dgm:pt>
-    <dgm:pt modelId="{F4484F99-AEBA-48AE-B2C7-D9FD34A45FCF}" type="pres">
-      <dgm:prSet presAssocID="{79AC2907-6905-4D3D-B4DA-B4F546F8DA0C}" presName="hierRoot3" presStyleCnt="0"/>
-      <dgm:spPr/>
-    </dgm:pt>
-    <dgm:pt modelId="{90A51C0F-E78B-4807-8B6C-5899B4276462}" type="pres">
-      <dgm:prSet presAssocID="{79AC2907-6905-4D3D-B4DA-B4F546F8DA0C}" presName="composite3" presStyleCnt="0"/>
-      <dgm:spPr/>
-    </dgm:pt>
-    <dgm:pt modelId="{5E32872C-B91A-460E-B202-D6CD59A31987}" type="pres">
-      <dgm:prSet presAssocID="{79AC2907-6905-4D3D-B4DA-B4F546F8DA0C}" presName="background3" presStyleLbl="node3" presStyleIdx="0" presStyleCnt="2"/>
-      <dgm:spPr/>
-    </dgm:pt>
-    <dgm:pt modelId="{D0E8805C-ACA0-41C1-8B58-878914CEB74A}" type="pres">
-      <dgm:prSet presAssocID="{79AC2907-6905-4D3D-B4DA-B4F546F8DA0C}" presName="text3" presStyleLbl="fgAcc3" presStyleIdx="0" presStyleCnt="2">
-        <dgm:presLayoutVars>
-          <dgm:chPref val="3"/>
-        </dgm:presLayoutVars>
-      </dgm:prSet>
+    <dgm:pt modelId="{D1AA64E7-B5F8-4E4F-ACB4-08FFF552B36C}" type="pres">
+      <dgm:prSet presAssocID="{B9FCF810-409C-4E0D-81DA-61BBBB4C0158}" presName="hierChild2" presStyleCnt="0"/>
+      <dgm:spPr/>
+    </dgm:pt>
+    <dgm:pt modelId="{6D5F942C-8D5B-4176-A99A-BFA2FA4DC63E}" type="pres">
+      <dgm:prSet presAssocID="{C4F975FE-D351-441F-A200-4DD4FDD55301}" presName="Name10" presStyleLbl="parChTrans1D2" presStyleIdx="0" presStyleCnt="2"/>
       <dgm:spPr/>
       <dgm:t>
         <a:bodyPr/>
@@ -11234,6 +11118,75 @@
         </a:p>
       </dgm:t>
     </dgm:pt>
+    <dgm:pt modelId="{840F76C2-E879-4A3C-8BA6-3810F97FA561}" type="pres">
+      <dgm:prSet presAssocID="{9A27C55B-5019-4B24-8EFA-EB4976761978}" presName="hierRoot2" presStyleCnt="0"/>
+      <dgm:spPr/>
+    </dgm:pt>
+    <dgm:pt modelId="{EFD38EBC-802E-4985-8894-D00CAD0A6D1D}" type="pres">
+      <dgm:prSet presAssocID="{9A27C55B-5019-4B24-8EFA-EB4976761978}" presName="composite2" presStyleCnt="0"/>
+      <dgm:spPr/>
+    </dgm:pt>
+    <dgm:pt modelId="{64F61EA6-3D24-4C6F-A18A-544EE7E64FA5}" type="pres">
+      <dgm:prSet presAssocID="{9A27C55B-5019-4B24-8EFA-EB4976761978}" presName="background2" presStyleLbl="node2" presStyleIdx="0" presStyleCnt="2"/>
+      <dgm:spPr/>
+    </dgm:pt>
+    <dgm:pt modelId="{AF40EEE0-5220-44C6-88A3-9B67C6C72397}" type="pres">
+      <dgm:prSet presAssocID="{9A27C55B-5019-4B24-8EFA-EB4976761978}" presName="text2" presStyleLbl="fgAcc2" presStyleIdx="0" presStyleCnt="2">
+        <dgm:presLayoutVars>
+          <dgm:chPref val="3"/>
+        </dgm:presLayoutVars>
+      </dgm:prSet>
+      <dgm:spPr/>
+      <dgm:t>
+        <a:bodyPr/>
+        <a:lstStyle/>
+        <a:p>
+          <a:endParaRPr lang="en-GB"/>
+        </a:p>
+      </dgm:t>
+    </dgm:pt>
+    <dgm:pt modelId="{34887CD4-C39E-4024-A9FE-5308C6EB8652}" type="pres">
+      <dgm:prSet presAssocID="{9A27C55B-5019-4B24-8EFA-EB4976761978}" presName="hierChild3" presStyleCnt="0"/>
+      <dgm:spPr/>
+    </dgm:pt>
+    <dgm:pt modelId="{063DC5F1-29FF-413E-9BFE-CFA7D9644EC4}" type="pres">
+      <dgm:prSet presAssocID="{0FD4EDF2-847D-4A77-9F06-D867C8B20697}" presName="Name17" presStyleLbl="parChTrans1D3" presStyleIdx="0" presStyleCnt="2"/>
+      <dgm:spPr/>
+      <dgm:t>
+        <a:bodyPr/>
+        <a:lstStyle/>
+        <a:p>
+          <a:endParaRPr lang="en-GB"/>
+        </a:p>
+      </dgm:t>
+    </dgm:pt>
+    <dgm:pt modelId="{F4484F99-AEBA-48AE-B2C7-D9FD34A45FCF}" type="pres">
+      <dgm:prSet presAssocID="{79AC2907-6905-4D3D-B4DA-B4F546F8DA0C}" presName="hierRoot3" presStyleCnt="0"/>
+      <dgm:spPr/>
+    </dgm:pt>
+    <dgm:pt modelId="{90A51C0F-E78B-4807-8B6C-5899B4276462}" type="pres">
+      <dgm:prSet presAssocID="{79AC2907-6905-4D3D-B4DA-B4F546F8DA0C}" presName="composite3" presStyleCnt="0"/>
+      <dgm:spPr/>
+    </dgm:pt>
+    <dgm:pt modelId="{5E32872C-B91A-460E-B202-D6CD59A31987}" type="pres">
+      <dgm:prSet presAssocID="{79AC2907-6905-4D3D-B4DA-B4F546F8DA0C}" presName="background3" presStyleLbl="node3" presStyleIdx="0" presStyleCnt="2"/>
+      <dgm:spPr/>
+    </dgm:pt>
+    <dgm:pt modelId="{D0E8805C-ACA0-41C1-8B58-878914CEB74A}" type="pres">
+      <dgm:prSet presAssocID="{79AC2907-6905-4D3D-B4DA-B4F546F8DA0C}" presName="text3" presStyleLbl="fgAcc3" presStyleIdx="0" presStyleCnt="2">
+        <dgm:presLayoutVars>
+          <dgm:chPref val="3"/>
+        </dgm:presLayoutVars>
+      </dgm:prSet>
+      <dgm:spPr/>
+      <dgm:t>
+        <a:bodyPr/>
+        <a:lstStyle/>
+        <a:p>
+          <a:endParaRPr lang="en-GB"/>
+        </a:p>
+      </dgm:t>
+    </dgm:pt>
     <dgm:pt modelId="{3B81744A-A848-42ED-BCCC-395B56DBA96C}" type="pres">
       <dgm:prSet presAssocID="{79AC2907-6905-4D3D-B4DA-B4F546F8DA0C}" presName="hierChild4" presStyleCnt="0"/>
       <dgm:spPr/>
@@ -11241,6 +11194,13 @@
     <dgm:pt modelId="{78C23092-0E53-4AD0-87F8-56393386C8F5}" type="pres">
       <dgm:prSet presAssocID="{9BE2D12B-4360-470E-8A69-6EEE82369B0A}" presName="Name23" presStyleLbl="parChTrans1D4" presStyleIdx="0" presStyleCnt="2"/>
       <dgm:spPr/>
+      <dgm:t>
+        <a:bodyPr/>
+        <a:lstStyle/>
+        <a:p>
+          <a:endParaRPr lang="en-GB"/>
+        </a:p>
+      </dgm:t>
     </dgm:pt>
     <dgm:pt modelId="{D51A7734-ECF9-4C68-9B91-B3CDA9DE4B49}" type="pres">
       <dgm:prSet presAssocID="{3FD73F78-812D-4B62-B776-E295B265242F}" presName="hierRoot4" presStyleCnt="0"/>
@@ -11261,6 +11221,13 @@
         </dgm:presLayoutVars>
       </dgm:prSet>
       <dgm:spPr/>
+      <dgm:t>
+        <a:bodyPr/>
+        <a:lstStyle/>
+        <a:p>
+          <a:endParaRPr lang="en-GB"/>
+        </a:p>
+      </dgm:t>
     </dgm:pt>
     <dgm:pt modelId="{9001A438-2C36-40FC-9016-A9C9A33B365C}" type="pres">
       <dgm:prSet presAssocID="{3FD73F78-812D-4B62-B776-E295B265242F}" presName="hierChild5" presStyleCnt="0"/>
@@ -11269,6 +11236,13 @@
     <dgm:pt modelId="{604A6269-586E-4077-90F0-FEA95A43ACCF}" type="pres">
       <dgm:prSet presAssocID="{3CA92002-A8FA-4C75-9CC2-97EEA1DFEA61}" presName="Name10" presStyleLbl="parChTrans1D2" presStyleIdx="1" presStyleCnt="2"/>
       <dgm:spPr/>
+      <dgm:t>
+        <a:bodyPr/>
+        <a:lstStyle/>
+        <a:p>
+          <a:endParaRPr lang="en-GB"/>
+        </a:p>
+      </dgm:t>
     </dgm:pt>
     <dgm:pt modelId="{7852E4BB-74B9-4C2C-A22F-0B2817DDDD70}" type="pres">
       <dgm:prSet presAssocID="{9D60D9AA-C8C5-4D74-9EC8-F01742569B9E}" presName="hierRoot2" presStyleCnt="0"/>
@@ -11289,6 +11263,13 @@
         </dgm:presLayoutVars>
       </dgm:prSet>
       <dgm:spPr/>
+      <dgm:t>
+        <a:bodyPr/>
+        <a:lstStyle/>
+        <a:p>
+          <a:endParaRPr lang="en-GB"/>
+        </a:p>
+      </dgm:t>
     </dgm:pt>
     <dgm:pt modelId="{A9D6E6D0-6A9A-462E-BD2E-0F56135A9773}" type="pres">
       <dgm:prSet presAssocID="{9D60D9AA-C8C5-4D74-9EC8-F01742569B9E}" presName="hierChild3" presStyleCnt="0"/>
@@ -11297,6 +11278,13 @@
     <dgm:pt modelId="{A088EFC2-8FA9-4913-A539-AF977E625C53}" type="pres">
       <dgm:prSet presAssocID="{7570AB73-5970-40C8-B99A-3F3A4C84D6D5}" presName="Name17" presStyleLbl="parChTrans1D3" presStyleIdx="1" presStyleCnt="2"/>
       <dgm:spPr/>
+      <dgm:t>
+        <a:bodyPr/>
+        <a:lstStyle/>
+        <a:p>
+          <a:endParaRPr lang="en-GB"/>
+        </a:p>
+      </dgm:t>
     </dgm:pt>
     <dgm:pt modelId="{C95C3089-1EA0-4E90-A766-C500D453C4EC}" type="pres">
       <dgm:prSet presAssocID="{EE19CB09-7589-48E0-9F5C-AE97FE0198B2}" presName="hierRoot3" presStyleCnt="0"/>
@@ -11317,6 +11305,13 @@
         </dgm:presLayoutVars>
       </dgm:prSet>
       <dgm:spPr/>
+      <dgm:t>
+        <a:bodyPr/>
+        <a:lstStyle/>
+        <a:p>
+          <a:endParaRPr lang="en-GB"/>
+        </a:p>
+      </dgm:t>
     </dgm:pt>
     <dgm:pt modelId="{A667A68A-EC3A-4D23-8F67-CC06D55344F9}" type="pres">
       <dgm:prSet presAssocID="{EE19CB09-7589-48E0-9F5C-AE97FE0198B2}" presName="hierChild4" presStyleCnt="0"/>
@@ -11325,6 +11320,13 @@
     <dgm:pt modelId="{C30FF755-8F28-45AE-8F7F-7327426962B1}" type="pres">
       <dgm:prSet presAssocID="{7D307AF0-ECEF-4FD8-8B9E-88904C513634}" presName="Name23" presStyleLbl="parChTrans1D4" presStyleIdx="1" presStyleCnt="2"/>
       <dgm:spPr/>
+      <dgm:t>
+        <a:bodyPr/>
+        <a:lstStyle/>
+        <a:p>
+          <a:endParaRPr lang="en-GB"/>
+        </a:p>
+      </dgm:t>
     </dgm:pt>
     <dgm:pt modelId="{DC1B6A8E-44AB-4D08-8B38-4A02D8DD35D1}" type="pres">
       <dgm:prSet presAssocID="{C1DE929A-1124-42C7-9353-5E6576CF58D0}" presName="hierRoot4" presStyleCnt="0"/>
@@ -11345,6 +11347,13 @@
         </dgm:presLayoutVars>
       </dgm:prSet>
       <dgm:spPr/>
+      <dgm:t>
+        <a:bodyPr/>
+        <a:lstStyle/>
+        <a:p>
+          <a:endParaRPr lang="en-GB"/>
+        </a:p>
+      </dgm:t>
     </dgm:pt>
     <dgm:pt modelId="{C3DC6DF0-CFB3-460F-814A-5CC1ABABB7F9}" type="pres">
       <dgm:prSet presAssocID="{C1DE929A-1124-42C7-9353-5E6576CF58D0}" presName="hierChild5" presStyleCnt="0"/>
@@ -11352,68 +11361,68 @@
     </dgm:pt>
   </dgm:ptLst>
   <dgm:cxnLst>
-    <dgm:cxn modelId="{F64E7777-AE79-4978-BB02-61097D6E628C}" type="presOf" srcId="{3CA92002-A8FA-4C75-9CC2-97EEA1DFEA61}" destId="{604A6269-586E-4077-90F0-FEA95A43ACCF}" srcOrd="0" destOrd="0" presId="urn:microsoft.com/office/officeart/2005/8/layout/hierarchy1"/>
-    <dgm:cxn modelId="{7DEE4974-5D05-43EC-9E3E-5C461D51F0F8}" type="presOf" srcId="{9A27C55B-5019-4B24-8EFA-EB4976761978}" destId="{AF40EEE0-5220-44C6-88A3-9B67C6C72397}" srcOrd="0" destOrd="0" presId="urn:microsoft.com/office/officeart/2005/8/layout/hierarchy1"/>
+    <dgm:cxn modelId="{0886F5AD-092F-4862-BC8C-9D7FF286E4FE}" type="presOf" srcId="{9D60D9AA-C8C5-4D74-9EC8-F01742569B9E}" destId="{2D171DBE-6AE0-4E6B-815F-69310946261A}" srcOrd="0" destOrd="0" presId="urn:microsoft.com/office/officeart/2005/8/layout/hierarchy1"/>
     <dgm:cxn modelId="{4D9BDA6D-6E49-4DFA-9AD3-3CC6679FF06B}" srcId="{79AC2907-6905-4D3D-B4DA-B4F546F8DA0C}" destId="{3FD73F78-812D-4B62-B776-E295B265242F}" srcOrd="0" destOrd="0" parTransId="{9BE2D12B-4360-470E-8A69-6EEE82369B0A}" sibTransId="{545F9001-E487-4A33-B2B5-48A136A41FFB}"/>
     <dgm:cxn modelId="{99E90D17-F46F-46B1-AED1-1669B630E6FA}" srcId="{9A27C55B-5019-4B24-8EFA-EB4976761978}" destId="{79AC2907-6905-4D3D-B4DA-B4F546F8DA0C}" srcOrd="0" destOrd="0" parTransId="{0FD4EDF2-847D-4A77-9F06-D867C8B20697}" sibTransId="{A33AB01F-97DD-4D0E-8619-69CE5B5EA857}"/>
+    <dgm:cxn modelId="{12076422-1F91-4EE7-8CC8-27BFDE1F8E1E}" type="presOf" srcId="{9A27C55B-5019-4B24-8EFA-EB4976761978}" destId="{AF40EEE0-5220-44C6-88A3-9B67C6C72397}" srcOrd="0" destOrd="0" presId="urn:microsoft.com/office/officeart/2005/8/layout/hierarchy1"/>
     <dgm:cxn modelId="{0D34ABC2-90F3-4502-AE27-4E2B27582C15}" srcId="{EE19CB09-7589-48E0-9F5C-AE97FE0198B2}" destId="{C1DE929A-1124-42C7-9353-5E6576CF58D0}" srcOrd="0" destOrd="0" parTransId="{7D307AF0-ECEF-4FD8-8B9E-88904C513634}" sibTransId="{0C40DDC5-1A6B-444C-B060-3287124030FD}"/>
-    <dgm:cxn modelId="{8C3A2F3C-19C5-400A-AE5B-CD43C2AB9297}" type="presOf" srcId="{7D307AF0-ECEF-4FD8-8B9E-88904C513634}" destId="{C30FF755-8F28-45AE-8F7F-7327426962B1}" srcOrd="0" destOrd="0" presId="urn:microsoft.com/office/officeart/2005/8/layout/hierarchy1"/>
-    <dgm:cxn modelId="{60625318-BC14-473B-8503-83B5D6672B33}" type="presOf" srcId="{B9FCF810-409C-4E0D-81DA-61BBBB4C0158}" destId="{3C8D6D45-7A37-46DD-973C-46B95E45BC32}" srcOrd="0" destOrd="0" presId="urn:microsoft.com/office/officeart/2005/8/layout/hierarchy1"/>
-    <dgm:cxn modelId="{9A651C99-A1D9-4887-9B28-6CD4E72ADBCB}" type="presOf" srcId="{7570AB73-5970-40C8-B99A-3F3A4C84D6D5}" destId="{A088EFC2-8FA9-4913-A539-AF977E625C53}" srcOrd="0" destOrd="0" presId="urn:microsoft.com/office/officeart/2005/8/layout/hierarchy1"/>
-    <dgm:cxn modelId="{5EB83FF8-7E5E-4200-AC1B-62E9A16F8D0E}" type="presOf" srcId="{C1DE929A-1124-42C7-9353-5E6576CF58D0}" destId="{C5D8A574-950F-4331-ACA8-15EB634CC874}" srcOrd="0" destOrd="0" presId="urn:microsoft.com/office/officeart/2005/8/layout/hierarchy1"/>
-    <dgm:cxn modelId="{8F4D8D38-0B32-49DF-B837-C3D008D8328D}" type="presOf" srcId="{79AC2907-6905-4D3D-B4DA-B4F546F8DA0C}" destId="{D0E8805C-ACA0-41C1-8B58-878914CEB74A}" srcOrd="0" destOrd="0" presId="urn:microsoft.com/office/officeart/2005/8/layout/hierarchy1"/>
-    <dgm:cxn modelId="{7AF307E4-5A10-478D-A0F0-DFD061980477}" type="presOf" srcId="{FEE8E6D9-B7B5-488D-A27E-FE8C02C98BE2}" destId="{F47FAF22-9CAE-49A3-8DBB-B7EFCA8D6E9E}" srcOrd="0" destOrd="0" presId="urn:microsoft.com/office/officeart/2005/8/layout/hierarchy1"/>
-    <dgm:cxn modelId="{94F32962-0F22-4010-8824-DEAA092B8507}" type="presOf" srcId="{EE19CB09-7589-48E0-9F5C-AE97FE0198B2}" destId="{26A0C91D-2EEF-4191-BE06-1A68F6637806}" srcOrd="0" destOrd="0" presId="urn:microsoft.com/office/officeart/2005/8/layout/hierarchy1"/>
+    <dgm:cxn modelId="{14078850-9065-4C33-AE2A-0FC96D2D5470}" type="presOf" srcId="{EE19CB09-7589-48E0-9F5C-AE97FE0198B2}" destId="{26A0C91D-2EEF-4191-BE06-1A68F6637806}" srcOrd="0" destOrd="0" presId="urn:microsoft.com/office/officeart/2005/8/layout/hierarchy1"/>
+    <dgm:cxn modelId="{23D5BB17-1C7E-43A8-92AE-A02CB221B97F}" type="presOf" srcId="{7570AB73-5970-40C8-B99A-3F3A4C84D6D5}" destId="{A088EFC2-8FA9-4913-A539-AF977E625C53}" srcOrd="0" destOrd="0" presId="urn:microsoft.com/office/officeart/2005/8/layout/hierarchy1"/>
+    <dgm:cxn modelId="{E521F5EE-239D-445A-9BB9-F7E271083E15}" type="presOf" srcId="{B9FCF810-409C-4E0D-81DA-61BBBB4C0158}" destId="{3C8D6D45-7A37-46DD-973C-46B95E45BC32}" srcOrd="0" destOrd="0" presId="urn:microsoft.com/office/officeart/2005/8/layout/hierarchy1"/>
+    <dgm:cxn modelId="{EA9FA0F8-6047-4FAF-B2FB-CC3C7F1615EB}" type="presOf" srcId="{FEE8E6D9-B7B5-488D-A27E-FE8C02C98BE2}" destId="{F47FAF22-9CAE-49A3-8DBB-B7EFCA8D6E9E}" srcOrd="0" destOrd="0" presId="urn:microsoft.com/office/officeart/2005/8/layout/hierarchy1"/>
+    <dgm:cxn modelId="{63C78568-AB9E-4FC7-B751-CF27CDDF9723}" type="presOf" srcId="{3CA92002-A8FA-4C75-9CC2-97EEA1DFEA61}" destId="{604A6269-586E-4077-90F0-FEA95A43ACCF}" srcOrd="0" destOrd="0" presId="urn:microsoft.com/office/officeart/2005/8/layout/hierarchy1"/>
     <dgm:cxn modelId="{C11EFDA1-49BD-4AF3-9D13-B12BBDF4F74D}" srcId="{B9FCF810-409C-4E0D-81DA-61BBBB4C0158}" destId="{9D60D9AA-C8C5-4D74-9EC8-F01742569B9E}" srcOrd="1" destOrd="0" parTransId="{3CA92002-A8FA-4C75-9CC2-97EEA1DFEA61}" sibTransId="{6438EA86-9DC3-4AFF-A943-C5EE065D037E}"/>
-    <dgm:cxn modelId="{5C2C8540-6C35-4422-BF2B-5B991849EA46}" type="presOf" srcId="{9D60D9AA-C8C5-4D74-9EC8-F01742569B9E}" destId="{2D171DBE-6AE0-4E6B-815F-69310946261A}" srcOrd="0" destOrd="0" presId="urn:microsoft.com/office/officeart/2005/8/layout/hierarchy1"/>
-    <dgm:cxn modelId="{71FD943F-F007-4B46-9A4C-AADFF252DAE3}" type="presOf" srcId="{C4F975FE-D351-441F-A200-4DD4FDD55301}" destId="{6D5F942C-8D5B-4176-A99A-BFA2FA4DC63E}" srcOrd="0" destOrd="0" presId="urn:microsoft.com/office/officeart/2005/8/layout/hierarchy1"/>
+    <dgm:cxn modelId="{AFBC4BDF-7186-4BCA-A898-8C68CFBA5D2C}" type="presOf" srcId="{0FD4EDF2-847D-4A77-9F06-D867C8B20697}" destId="{063DC5F1-29FF-413E-9BFE-CFA7D9644EC4}" srcOrd="0" destOrd="0" presId="urn:microsoft.com/office/officeart/2005/8/layout/hierarchy1"/>
+    <dgm:cxn modelId="{4D3D6A3F-B080-4CC4-9F49-E8125480CF0D}" type="presOf" srcId="{C4F975FE-D351-441F-A200-4DD4FDD55301}" destId="{6D5F942C-8D5B-4176-A99A-BFA2FA4DC63E}" srcOrd="0" destOrd="0" presId="urn:microsoft.com/office/officeart/2005/8/layout/hierarchy1"/>
     <dgm:cxn modelId="{A83AF18B-101B-4471-8CAE-9A47B56C6CBC}" srcId="{9D60D9AA-C8C5-4D74-9EC8-F01742569B9E}" destId="{EE19CB09-7589-48E0-9F5C-AE97FE0198B2}" srcOrd="0" destOrd="0" parTransId="{7570AB73-5970-40C8-B99A-3F3A4C84D6D5}" sibTransId="{DC9C2124-2D6F-4338-B3A2-C7EA9F4BC5B1}"/>
-    <dgm:cxn modelId="{E657615C-011E-4ABE-82B6-D0FA5BC88D04}" type="presOf" srcId="{3FD73F78-812D-4B62-B776-E295B265242F}" destId="{4EC6F77D-ADC0-4242-86B3-1E19DBC7A784}" srcOrd="0" destOrd="0" presId="urn:microsoft.com/office/officeart/2005/8/layout/hierarchy1"/>
-    <dgm:cxn modelId="{B6681778-588B-4A11-8FD4-E422CA3AC3A4}" type="presOf" srcId="{9BE2D12B-4360-470E-8A69-6EEE82369B0A}" destId="{78C23092-0E53-4AD0-87F8-56393386C8F5}" srcOrd="0" destOrd="0" presId="urn:microsoft.com/office/officeart/2005/8/layout/hierarchy1"/>
+    <dgm:cxn modelId="{60189E6F-F350-4186-B245-84EF96DCD58F}" type="presOf" srcId="{3FD73F78-812D-4B62-B776-E295B265242F}" destId="{4EC6F77D-ADC0-4242-86B3-1E19DBC7A784}" srcOrd="0" destOrd="0" presId="urn:microsoft.com/office/officeart/2005/8/layout/hierarchy1"/>
+    <dgm:cxn modelId="{3CD6A275-FBA4-493D-9781-0FA998B4D330}" type="presOf" srcId="{9BE2D12B-4360-470E-8A69-6EEE82369B0A}" destId="{78C23092-0E53-4AD0-87F8-56393386C8F5}" srcOrd="0" destOrd="0" presId="urn:microsoft.com/office/officeart/2005/8/layout/hierarchy1"/>
+    <dgm:cxn modelId="{C7C4622C-4F6F-49F8-A6D6-D2B2D330D8FA}" type="presOf" srcId="{7D307AF0-ECEF-4FD8-8B9E-88904C513634}" destId="{C30FF755-8F28-45AE-8F7F-7327426962B1}" srcOrd="0" destOrd="0" presId="urn:microsoft.com/office/officeart/2005/8/layout/hierarchy1"/>
+    <dgm:cxn modelId="{3EBA93ED-62B5-4F14-802C-1A1986C461BA}" type="presOf" srcId="{79AC2907-6905-4D3D-B4DA-B4F546F8DA0C}" destId="{D0E8805C-ACA0-41C1-8B58-878914CEB74A}" srcOrd="0" destOrd="0" presId="urn:microsoft.com/office/officeart/2005/8/layout/hierarchy1"/>
     <dgm:cxn modelId="{B2F73733-0CC8-4DDD-8C9B-E168F4D3F9A0}" srcId="{FEE8E6D9-B7B5-488D-A27E-FE8C02C98BE2}" destId="{B9FCF810-409C-4E0D-81DA-61BBBB4C0158}" srcOrd="0" destOrd="0" parTransId="{F386410E-069B-48BF-9F45-CDB902C3F1B4}" sibTransId="{4BDD4FA1-B949-450A-975E-86C2B4A4381D}"/>
-    <dgm:cxn modelId="{3F1C3626-FE48-413B-A01D-7FCF5AB47FDC}" type="presOf" srcId="{0FD4EDF2-847D-4A77-9F06-D867C8B20697}" destId="{063DC5F1-29FF-413E-9BFE-CFA7D9644EC4}" srcOrd="0" destOrd="0" presId="urn:microsoft.com/office/officeart/2005/8/layout/hierarchy1"/>
     <dgm:cxn modelId="{19C534BD-B839-4E04-A98B-769A6EB57AA8}" srcId="{B9FCF810-409C-4E0D-81DA-61BBBB4C0158}" destId="{9A27C55B-5019-4B24-8EFA-EB4976761978}" srcOrd="0" destOrd="0" parTransId="{C4F975FE-D351-441F-A200-4DD4FDD55301}" sibTransId="{0D2CDDB8-76E9-46F8-8140-F4972B4AAC3D}"/>
-    <dgm:cxn modelId="{BD340435-4F08-40A6-8ECC-D4439FFF2D76}" type="presParOf" srcId="{F47FAF22-9CAE-49A3-8DBB-B7EFCA8D6E9E}" destId="{264067D4-8991-4393-B1FE-50896615CB64}" srcOrd="0" destOrd="0" presId="urn:microsoft.com/office/officeart/2005/8/layout/hierarchy1"/>
-    <dgm:cxn modelId="{E65D89EE-9B15-4345-965B-797971730BE6}" type="presParOf" srcId="{264067D4-8991-4393-B1FE-50896615CB64}" destId="{46E1703B-5F02-46D5-8FD8-407A4E9E4E7D}" srcOrd="0" destOrd="0" presId="urn:microsoft.com/office/officeart/2005/8/layout/hierarchy1"/>
-    <dgm:cxn modelId="{69110B93-A47D-423F-B07A-61A9BCC5FA09}" type="presParOf" srcId="{46E1703B-5F02-46D5-8FD8-407A4E9E4E7D}" destId="{9650879D-BAC7-4BE5-8E7F-5EAF68C62CB2}" srcOrd="0" destOrd="0" presId="urn:microsoft.com/office/officeart/2005/8/layout/hierarchy1"/>
-    <dgm:cxn modelId="{75411D5B-6388-4B7C-9F45-A24F07753CB8}" type="presParOf" srcId="{46E1703B-5F02-46D5-8FD8-407A4E9E4E7D}" destId="{3C8D6D45-7A37-46DD-973C-46B95E45BC32}" srcOrd="1" destOrd="0" presId="urn:microsoft.com/office/officeart/2005/8/layout/hierarchy1"/>
-    <dgm:cxn modelId="{EC28BE2A-A516-4588-A50F-A5CFD291AF2D}" type="presParOf" srcId="{264067D4-8991-4393-B1FE-50896615CB64}" destId="{D1AA64E7-B5F8-4E4F-ACB4-08FFF552B36C}" srcOrd="1" destOrd="0" presId="urn:microsoft.com/office/officeart/2005/8/layout/hierarchy1"/>
-    <dgm:cxn modelId="{5FCED970-2503-4785-8D5E-FD9BF2EF76D4}" type="presParOf" srcId="{D1AA64E7-B5F8-4E4F-ACB4-08FFF552B36C}" destId="{6D5F942C-8D5B-4176-A99A-BFA2FA4DC63E}" srcOrd="0" destOrd="0" presId="urn:microsoft.com/office/officeart/2005/8/layout/hierarchy1"/>
-    <dgm:cxn modelId="{DC79AD0F-BEB5-454C-BA85-F9D9B88F104B}" type="presParOf" srcId="{D1AA64E7-B5F8-4E4F-ACB4-08FFF552B36C}" destId="{840F76C2-E879-4A3C-8BA6-3810F97FA561}" srcOrd="1" destOrd="0" presId="urn:microsoft.com/office/officeart/2005/8/layout/hierarchy1"/>
-    <dgm:cxn modelId="{34E6F167-DD1A-44B3-8295-439197B21BC6}" type="presParOf" srcId="{840F76C2-E879-4A3C-8BA6-3810F97FA561}" destId="{EFD38EBC-802E-4985-8894-D00CAD0A6D1D}" srcOrd="0" destOrd="0" presId="urn:microsoft.com/office/officeart/2005/8/layout/hierarchy1"/>
-    <dgm:cxn modelId="{F8DE4BFA-B36C-4A9B-85B9-AA4670050C28}" type="presParOf" srcId="{EFD38EBC-802E-4985-8894-D00CAD0A6D1D}" destId="{64F61EA6-3D24-4C6F-A18A-544EE7E64FA5}" srcOrd="0" destOrd="0" presId="urn:microsoft.com/office/officeart/2005/8/layout/hierarchy1"/>
-    <dgm:cxn modelId="{45EA5E55-6D2E-4837-99E7-74082BAF35AC}" type="presParOf" srcId="{EFD38EBC-802E-4985-8894-D00CAD0A6D1D}" destId="{AF40EEE0-5220-44C6-88A3-9B67C6C72397}" srcOrd="1" destOrd="0" presId="urn:microsoft.com/office/officeart/2005/8/layout/hierarchy1"/>
-    <dgm:cxn modelId="{3EC26917-001B-401C-98AD-8BB9CFD5A7E8}" type="presParOf" srcId="{840F76C2-E879-4A3C-8BA6-3810F97FA561}" destId="{34887CD4-C39E-4024-A9FE-5308C6EB8652}" srcOrd="1" destOrd="0" presId="urn:microsoft.com/office/officeart/2005/8/layout/hierarchy1"/>
-    <dgm:cxn modelId="{214E3886-1180-4F2A-9DBE-7EDA862FD784}" type="presParOf" srcId="{34887CD4-C39E-4024-A9FE-5308C6EB8652}" destId="{063DC5F1-29FF-413E-9BFE-CFA7D9644EC4}" srcOrd="0" destOrd="0" presId="urn:microsoft.com/office/officeart/2005/8/layout/hierarchy1"/>
-    <dgm:cxn modelId="{ED7EA878-6035-4686-8DB0-5B03F446FF89}" type="presParOf" srcId="{34887CD4-C39E-4024-A9FE-5308C6EB8652}" destId="{F4484F99-AEBA-48AE-B2C7-D9FD34A45FCF}" srcOrd="1" destOrd="0" presId="urn:microsoft.com/office/officeart/2005/8/layout/hierarchy1"/>
-    <dgm:cxn modelId="{9E8671BA-7C3D-432D-8400-C72E739B1C14}" type="presParOf" srcId="{F4484F99-AEBA-48AE-B2C7-D9FD34A45FCF}" destId="{90A51C0F-E78B-4807-8B6C-5899B4276462}" srcOrd="0" destOrd="0" presId="urn:microsoft.com/office/officeart/2005/8/layout/hierarchy1"/>
-    <dgm:cxn modelId="{AE112673-793E-4630-A596-16355F07B664}" type="presParOf" srcId="{90A51C0F-E78B-4807-8B6C-5899B4276462}" destId="{5E32872C-B91A-460E-B202-D6CD59A31987}" srcOrd="0" destOrd="0" presId="urn:microsoft.com/office/officeart/2005/8/layout/hierarchy1"/>
-    <dgm:cxn modelId="{087A5734-3A20-454F-81D5-1C3C5DE9254C}" type="presParOf" srcId="{90A51C0F-E78B-4807-8B6C-5899B4276462}" destId="{D0E8805C-ACA0-41C1-8B58-878914CEB74A}" srcOrd="1" destOrd="0" presId="urn:microsoft.com/office/officeart/2005/8/layout/hierarchy1"/>
-    <dgm:cxn modelId="{67FB0118-EFB6-42D8-83BE-95E53674F430}" type="presParOf" srcId="{F4484F99-AEBA-48AE-B2C7-D9FD34A45FCF}" destId="{3B81744A-A848-42ED-BCCC-395B56DBA96C}" srcOrd="1" destOrd="0" presId="urn:microsoft.com/office/officeart/2005/8/layout/hierarchy1"/>
-    <dgm:cxn modelId="{6FFF69A1-2F46-4968-9186-0E07389997B2}" type="presParOf" srcId="{3B81744A-A848-42ED-BCCC-395B56DBA96C}" destId="{78C23092-0E53-4AD0-87F8-56393386C8F5}" srcOrd="0" destOrd="0" presId="urn:microsoft.com/office/officeart/2005/8/layout/hierarchy1"/>
-    <dgm:cxn modelId="{70081DEE-5BEC-4608-86AA-EDDD7656C68B}" type="presParOf" srcId="{3B81744A-A848-42ED-BCCC-395B56DBA96C}" destId="{D51A7734-ECF9-4C68-9B91-B3CDA9DE4B49}" srcOrd="1" destOrd="0" presId="urn:microsoft.com/office/officeart/2005/8/layout/hierarchy1"/>
-    <dgm:cxn modelId="{EE95CA23-B470-4454-B09A-1F2BF971E142}" type="presParOf" srcId="{D51A7734-ECF9-4C68-9B91-B3CDA9DE4B49}" destId="{618B08EB-E696-4457-B3FE-0C88F240CAE1}" srcOrd="0" destOrd="0" presId="urn:microsoft.com/office/officeart/2005/8/layout/hierarchy1"/>
-    <dgm:cxn modelId="{FE49052C-F4A8-46CA-B38E-9533725B8DD2}" type="presParOf" srcId="{618B08EB-E696-4457-B3FE-0C88F240CAE1}" destId="{66669A68-FAD8-43DD-8F9B-3DCCF0E04509}" srcOrd="0" destOrd="0" presId="urn:microsoft.com/office/officeart/2005/8/layout/hierarchy1"/>
-    <dgm:cxn modelId="{D330EBC2-A193-4E45-ADB6-C9E7547448DF}" type="presParOf" srcId="{618B08EB-E696-4457-B3FE-0C88F240CAE1}" destId="{4EC6F77D-ADC0-4242-86B3-1E19DBC7A784}" srcOrd="1" destOrd="0" presId="urn:microsoft.com/office/officeart/2005/8/layout/hierarchy1"/>
-    <dgm:cxn modelId="{3B8A5AC0-413B-402C-B12E-EC46AE7C752D}" type="presParOf" srcId="{D51A7734-ECF9-4C68-9B91-B3CDA9DE4B49}" destId="{9001A438-2C36-40FC-9016-A9C9A33B365C}" srcOrd="1" destOrd="0" presId="urn:microsoft.com/office/officeart/2005/8/layout/hierarchy1"/>
-    <dgm:cxn modelId="{47CF7296-28A4-4B9C-B466-85499E27DD28}" type="presParOf" srcId="{D1AA64E7-B5F8-4E4F-ACB4-08FFF552B36C}" destId="{604A6269-586E-4077-90F0-FEA95A43ACCF}" srcOrd="2" destOrd="0" presId="urn:microsoft.com/office/officeart/2005/8/layout/hierarchy1"/>
-    <dgm:cxn modelId="{F77DF271-8763-4938-865A-A3BDD8E53A3F}" type="presParOf" srcId="{D1AA64E7-B5F8-4E4F-ACB4-08FFF552B36C}" destId="{7852E4BB-74B9-4C2C-A22F-0B2817DDDD70}" srcOrd="3" destOrd="0" presId="urn:microsoft.com/office/officeart/2005/8/layout/hierarchy1"/>
-    <dgm:cxn modelId="{86AF6C59-7759-491E-8EDD-5751369060C5}" type="presParOf" srcId="{7852E4BB-74B9-4C2C-A22F-0B2817DDDD70}" destId="{2EC59E0E-D0FA-4761-8189-6DE2F76C5A66}" srcOrd="0" destOrd="0" presId="urn:microsoft.com/office/officeart/2005/8/layout/hierarchy1"/>
-    <dgm:cxn modelId="{CCF302D2-5753-497D-ACD4-8BDC059C6800}" type="presParOf" srcId="{2EC59E0E-D0FA-4761-8189-6DE2F76C5A66}" destId="{E299E1E7-9BA1-43D8-B66E-421B06CC4A5C}" srcOrd="0" destOrd="0" presId="urn:microsoft.com/office/officeart/2005/8/layout/hierarchy1"/>
-    <dgm:cxn modelId="{79380B1B-0662-47CE-A12E-1C572EC6EEE9}" type="presParOf" srcId="{2EC59E0E-D0FA-4761-8189-6DE2F76C5A66}" destId="{2D171DBE-6AE0-4E6B-815F-69310946261A}" srcOrd="1" destOrd="0" presId="urn:microsoft.com/office/officeart/2005/8/layout/hierarchy1"/>
-    <dgm:cxn modelId="{3F2589D8-97B7-4971-9582-3AAE727C0F68}" type="presParOf" srcId="{7852E4BB-74B9-4C2C-A22F-0B2817DDDD70}" destId="{A9D6E6D0-6A9A-462E-BD2E-0F56135A9773}" srcOrd="1" destOrd="0" presId="urn:microsoft.com/office/officeart/2005/8/layout/hierarchy1"/>
-    <dgm:cxn modelId="{8B16E4C1-8983-40CD-9769-C9A05398BC2D}" type="presParOf" srcId="{A9D6E6D0-6A9A-462E-BD2E-0F56135A9773}" destId="{A088EFC2-8FA9-4913-A539-AF977E625C53}" srcOrd="0" destOrd="0" presId="urn:microsoft.com/office/officeart/2005/8/layout/hierarchy1"/>
-    <dgm:cxn modelId="{20D4C5ED-E745-4F79-8E48-528E57217091}" type="presParOf" srcId="{A9D6E6D0-6A9A-462E-BD2E-0F56135A9773}" destId="{C95C3089-1EA0-4E90-A766-C500D453C4EC}" srcOrd="1" destOrd="0" presId="urn:microsoft.com/office/officeart/2005/8/layout/hierarchy1"/>
-    <dgm:cxn modelId="{D3954292-1ACE-4C99-ACA9-ED2F23231498}" type="presParOf" srcId="{C95C3089-1EA0-4E90-A766-C500D453C4EC}" destId="{C6A39D42-8298-453F-8D0F-C9DFFC09C6FF}" srcOrd="0" destOrd="0" presId="urn:microsoft.com/office/officeart/2005/8/layout/hierarchy1"/>
-    <dgm:cxn modelId="{F2D955C4-B141-4418-9B2B-7DBE4BC87F02}" type="presParOf" srcId="{C6A39D42-8298-453F-8D0F-C9DFFC09C6FF}" destId="{74CE3E37-A710-4571-A119-FB974B85719C}" srcOrd="0" destOrd="0" presId="urn:microsoft.com/office/officeart/2005/8/layout/hierarchy1"/>
-    <dgm:cxn modelId="{C129BA7F-F8DC-4F09-82CF-CF96412DAC47}" type="presParOf" srcId="{C6A39D42-8298-453F-8D0F-C9DFFC09C6FF}" destId="{26A0C91D-2EEF-4191-BE06-1A68F6637806}" srcOrd="1" destOrd="0" presId="urn:microsoft.com/office/officeart/2005/8/layout/hierarchy1"/>
-    <dgm:cxn modelId="{EBF3884A-9BFA-4630-8691-99848C904C07}" type="presParOf" srcId="{C95C3089-1EA0-4E90-A766-C500D453C4EC}" destId="{A667A68A-EC3A-4D23-8F67-CC06D55344F9}" srcOrd="1" destOrd="0" presId="urn:microsoft.com/office/officeart/2005/8/layout/hierarchy1"/>
-    <dgm:cxn modelId="{1E523205-DC37-440E-85FE-EA6D936684A5}" type="presParOf" srcId="{A667A68A-EC3A-4D23-8F67-CC06D55344F9}" destId="{C30FF755-8F28-45AE-8F7F-7327426962B1}" srcOrd="0" destOrd="0" presId="urn:microsoft.com/office/officeart/2005/8/layout/hierarchy1"/>
-    <dgm:cxn modelId="{06D31776-522B-4A99-8D62-9AF120DE9DCA}" type="presParOf" srcId="{A667A68A-EC3A-4D23-8F67-CC06D55344F9}" destId="{DC1B6A8E-44AB-4D08-8B38-4A02D8DD35D1}" srcOrd="1" destOrd="0" presId="urn:microsoft.com/office/officeart/2005/8/layout/hierarchy1"/>
-    <dgm:cxn modelId="{01EB2491-3353-4514-8989-E14BC7851871}" type="presParOf" srcId="{DC1B6A8E-44AB-4D08-8B38-4A02D8DD35D1}" destId="{B798B785-C531-437B-95A9-9BBDDAF5D41F}" srcOrd="0" destOrd="0" presId="urn:microsoft.com/office/officeart/2005/8/layout/hierarchy1"/>
-    <dgm:cxn modelId="{AA764D50-B0C5-48F9-BAD0-DC3236D3B4A5}" type="presParOf" srcId="{B798B785-C531-437B-95A9-9BBDDAF5D41F}" destId="{0B5BDBA5-C9B0-4E69-AF7A-19E9EA97D766}" srcOrd="0" destOrd="0" presId="urn:microsoft.com/office/officeart/2005/8/layout/hierarchy1"/>
-    <dgm:cxn modelId="{3A723F8D-6BF8-4646-A5EB-DDA2812DEE0B}" type="presParOf" srcId="{B798B785-C531-437B-95A9-9BBDDAF5D41F}" destId="{C5D8A574-950F-4331-ACA8-15EB634CC874}" srcOrd="1" destOrd="0" presId="urn:microsoft.com/office/officeart/2005/8/layout/hierarchy1"/>
-    <dgm:cxn modelId="{9D1C91EF-47DA-4734-B5B9-584ADD4ED847}" type="presParOf" srcId="{DC1B6A8E-44AB-4D08-8B38-4A02D8DD35D1}" destId="{C3DC6DF0-CFB3-460F-814A-5CC1ABABB7F9}" srcOrd="1" destOrd="0" presId="urn:microsoft.com/office/officeart/2005/8/layout/hierarchy1"/>
+    <dgm:cxn modelId="{FC2EEF1F-4706-4EC7-9CD1-AB129E52C044}" type="presOf" srcId="{C1DE929A-1124-42C7-9353-5E6576CF58D0}" destId="{C5D8A574-950F-4331-ACA8-15EB634CC874}" srcOrd="0" destOrd="0" presId="urn:microsoft.com/office/officeart/2005/8/layout/hierarchy1"/>
+    <dgm:cxn modelId="{A03410E1-46B6-4A0D-B8B4-2B050205AA35}" type="presParOf" srcId="{F47FAF22-9CAE-49A3-8DBB-B7EFCA8D6E9E}" destId="{264067D4-8991-4393-B1FE-50896615CB64}" srcOrd="0" destOrd="0" presId="urn:microsoft.com/office/officeart/2005/8/layout/hierarchy1"/>
+    <dgm:cxn modelId="{0AB7B4EE-0481-460D-B83C-E272EE7F799B}" type="presParOf" srcId="{264067D4-8991-4393-B1FE-50896615CB64}" destId="{46E1703B-5F02-46D5-8FD8-407A4E9E4E7D}" srcOrd="0" destOrd="0" presId="urn:microsoft.com/office/officeart/2005/8/layout/hierarchy1"/>
+    <dgm:cxn modelId="{71C30873-915C-40D9-B37E-4382B058C123}" type="presParOf" srcId="{46E1703B-5F02-46D5-8FD8-407A4E9E4E7D}" destId="{9650879D-BAC7-4BE5-8E7F-5EAF68C62CB2}" srcOrd="0" destOrd="0" presId="urn:microsoft.com/office/officeart/2005/8/layout/hierarchy1"/>
+    <dgm:cxn modelId="{78F1187A-F804-4855-BBD6-4A2E136C6353}" type="presParOf" srcId="{46E1703B-5F02-46D5-8FD8-407A4E9E4E7D}" destId="{3C8D6D45-7A37-46DD-973C-46B95E45BC32}" srcOrd="1" destOrd="0" presId="urn:microsoft.com/office/officeart/2005/8/layout/hierarchy1"/>
+    <dgm:cxn modelId="{6B7647C2-885F-45FC-94A1-CD68209269C0}" type="presParOf" srcId="{264067D4-8991-4393-B1FE-50896615CB64}" destId="{D1AA64E7-B5F8-4E4F-ACB4-08FFF552B36C}" srcOrd="1" destOrd="0" presId="urn:microsoft.com/office/officeart/2005/8/layout/hierarchy1"/>
+    <dgm:cxn modelId="{B015DC06-ACEE-4D77-8DBA-342DFB37E069}" type="presParOf" srcId="{D1AA64E7-B5F8-4E4F-ACB4-08FFF552B36C}" destId="{6D5F942C-8D5B-4176-A99A-BFA2FA4DC63E}" srcOrd="0" destOrd="0" presId="urn:microsoft.com/office/officeart/2005/8/layout/hierarchy1"/>
+    <dgm:cxn modelId="{3571E8E3-3C41-4C80-9810-A78B5F3D744D}" type="presParOf" srcId="{D1AA64E7-B5F8-4E4F-ACB4-08FFF552B36C}" destId="{840F76C2-E879-4A3C-8BA6-3810F97FA561}" srcOrd="1" destOrd="0" presId="urn:microsoft.com/office/officeart/2005/8/layout/hierarchy1"/>
+    <dgm:cxn modelId="{CBF8732D-58CE-41C2-8372-CEC901BB27B9}" type="presParOf" srcId="{840F76C2-E879-4A3C-8BA6-3810F97FA561}" destId="{EFD38EBC-802E-4985-8894-D00CAD0A6D1D}" srcOrd="0" destOrd="0" presId="urn:microsoft.com/office/officeart/2005/8/layout/hierarchy1"/>
+    <dgm:cxn modelId="{2C92A814-8C7C-4181-AFAC-41716689F695}" type="presParOf" srcId="{EFD38EBC-802E-4985-8894-D00CAD0A6D1D}" destId="{64F61EA6-3D24-4C6F-A18A-544EE7E64FA5}" srcOrd="0" destOrd="0" presId="urn:microsoft.com/office/officeart/2005/8/layout/hierarchy1"/>
+    <dgm:cxn modelId="{A7140A79-8DAA-48F6-82DF-21F3F21FB7D4}" type="presParOf" srcId="{EFD38EBC-802E-4985-8894-D00CAD0A6D1D}" destId="{AF40EEE0-5220-44C6-88A3-9B67C6C72397}" srcOrd="1" destOrd="0" presId="urn:microsoft.com/office/officeart/2005/8/layout/hierarchy1"/>
+    <dgm:cxn modelId="{08EF4631-1533-4E7C-B105-1B9120B5D587}" type="presParOf" srcId="{840F76C2-E879-4A3C-8BA6-3810F97FA561}" destId="{34887CD4-C39E-4024-A9FE-5308C6EB8652}" srcOrd="1" destOrd="0" presId="urn:microsoft.com/office/officeart/2005/8/layout/hierarchy1"/>
+    <dgm:cxn modelId="{EE4A2DF3-FFA4-4B6E-B41E-A7803F2D09E7}" type="presParOf" srcId="{34887CD4-C39E-4024-A9FE-5308C6EB8652}" destId="{063DC5F1-29FF-413E-9BFE-CFA7D9644EC4}" srcOrd="0" destOrd="0" presId="urn:microsoft.com/office/officeart/2005/8/layout/hierarchy1"/>
+    <dgm:cxn modelId="{9F640E17-970B-4B98-91ED-B14803EA6B73}" type="presParOf" srcId="{34887CD4-C39E-4024-A9FE-5308C6EB8652}" destId="{F4484F99-AEBA-48AE-B2C7-D9FD34A45FCF}" srcOrd="1" destOrd="0" presId="urn:microsoft.com/office/officeart/2005/8/layout/hierarchy1"/>
+    <dgm:cxn modelId="{DCD7CA10-6A2B-4166-9356-B9DA5F68F0AF}" type="presParOf" srcId="{F4484F99-AEBA-48AE-B2C7-D9FD34A45FCF}" destId="{90A51C0F-E78B-4807-8B6C-5899B4276462}" srcOrd="0" destOrd="0" presId="urn:microsoft.com/office/officeart/2005/8/layout/hierarchy1"/>
+    <dgm:cxn modelId="{BCE502B1-4B76-49A6-BB52-2D4FD8803ECA}" type="presParOf" srcId="{90A51C0F-E78B-4807-8B6C-5899B4276462}" destId="{5E32872C-B91A-460E-B202-D6CD59A31987}" srcOrd="0" destOrd="0" presId="urn:microsoft.com/office/officeart/2005/8/layout/hierarchy1"/>
+    <dgm:cxn modelId="{63C2729F-0026-427F-BD1E-1754951D3DB7}" type="presParOf" srcId="{90A51C0F-E78B-4807-8B6C-5899B4276462}" destId="{D0E8805C-ACA0-41C1-8B58-878914CEB74A}" srcOrd="1" destOrd="0" presId="urn:microsoft.com/office/officeart/2005/8/layout/hierarchy1"/>
+    <dgm:cxn modelId="{9BA932A3-AC51-42D0-A2EA-82CAB15932F2}" type="presParOf" srcId="{F4484F99-AEBA-48AE-B2C7-D9FD34A45FCF}" destId="{3B81744A-A848-42ED-BCCC-395B56DBA96C}" srcOrd="1" destOrd="0" presId="urn:microsoft.com/office/officeart/2005/8/layout/hierarchy1"/>
+    <dgm:cxn modelId="{2BCB356D-B1F4-4C1B-8723-1BF8ED6FF0BF}" type="presParOf" srcId="{3B81744A-A848-42ED-BCCC-395B56DBA96C}" destId="{78C23092-0E53-4AD0-87F8-56393386C8F5}" srcOrd="0" destOrd="0" presId="urn:microsoft.com/office/officeart/2005/8/layout/hierarchy1"/>
+    <dgm:cxn modelId="{063C4387-84DF-4C2C-997A-0C8B9C91CBB4}" type="presParOf" srcId="{3B81744A-A848-42ED-BCCC-395B56DBA96C}" destId="{D51A7734-ECF9-4C68-9B91-B3CDA9DE4B49}" srcOrd="1" destOrd="0" presId="urn:microsoft.com/office/officeart/2005/8/layout/hierarchy1"/>
+    <dgm:cxn modelId="{DAAE9E50-9DB3-4832-A2E9-9FA2BBD67414}" type="presParOf" srcId="{D51A7734-ECF9-4C68-9B91-B3CDA9DE4B49}" destId="{618B08EB-E696-4457-B3FE-0C88F240CAE1}" srcOrd="0" destOrd="0" presId="urn:microsoft.com/office/officeart/2005/8/layout/hierarchy1"/>
+    <dgm:cxn modelId="{1FE186BB-9B7E-468F-B51F-CE02FC117506}" type="presParOf" srcId="{618B08EB-E696-4457-B3FE-0C88F240CAE1}" destId="{66669A68-FAD8-43DD-8F9B-3DCCF0E04509}" srcOrd="0" destOrd="0" presId="urn:microsoft.com/office/officeart/2005/8/layout/hierarchy1"/>
+    <dgm:cxn modelId="{5E579C81-1833-48E6-94EE-2DACC61DDF86}" type="presParOf" srcId="{618B08EB-E696-4457-B3FE-0C88F240CAE1}" destId="{4EC6F77D-ADC0-4242-86B3-1E19DBC7A784}" srcOrd="1" destOrd="0" presId="urn:microsoft.com/office/officeart/2005/8/layout/hierarchy1"/>
+    <dgm:cxn modelId="{84512E7B-84B3-4DF7-986D-5DC231816D54}" type="presParOf" srcId="{D51A7734-ECF9-4C68-9B91-B3CDA9DE4B49}" destId="{9001A438-2C36-40FC-9016-A9C9A33B365C}" srcOrd="1" destOrd="0" presId="urn:microsoft.com/office/officeart/2005/8/layout/hierarchy1"/>
+    <dgm:cxn modelId="{C8A37BEC-188A-47F8-82BA-1745FD4F90D4}" type="presParOf" srcId="{D1AA64E7-B5F8-4E4F-ACB4-08FFF552B36C}" destId="{604A6269-586E-4077-90F0-FEA95A43ACCF}" srcOrd="2" destOrd="0" presId="urn:microsoft.com/office/officeart/2005/8/layout/hierarchy1"/>
+    <dgm:cxn modelId="{CF2696D3-9ACE-44FC-95ED-2303713A47DB}" type="presParOf" srcId="{D1AA64E7-B5F8-4E4F-ACB4-08FFF552B36C}" destId="{7852E4BB-74B9-4C2C-A22F-0B2817DDDD70}" srcOrd="3" destOrd="0" presId="urn:microsoft.com/office/officeart/2005/8/layout/hierarchy1"/>
+    <dgm:cxn modelId="{71F532F8-537D-47E9-9364-C1969E37FC09}" type="presParOf" srcId="{7852E4BB-74B9-4C2C-A22F-0B2817DDDD70}" destId="{2EC59E0E-D0FA-4761-8189-6DE2F76C5A66}" srcOrd="0" destOrd="0" presId="urn:microsoft.com/office/officeart/2005/8/layout/hierarchy1"/>
+    <dgm:cxn modelId="{3AE10009-6982-48FF-8647-02458E9B9A4A}" type="presParOf" srcId="{2EC59E0E-D0FA-4761-8189-6DE2F76C5A66}" destId="{E299E1E7-9BA1-43D8-B66E-421B06CC4A5C}" srcOrd="0" destOrd="0" presId="urn:microsoft.com/office/officeart/2005/8/layout/hierarchy1"/>
+    <dgm:cxn modelId="{7384B61C-5DF6-4A46-9E44-F17335C6C472}" type="presParOf" srcId="{2EC59E0E-D0FA-4761-8189-6DE2F76C5A66}" destId="{2D171DBE-6AE0-4E6B-815F-69310946261A}" srcOrd="1" destOrd="0" presId="urn:microsoft.com/office/officeart/2005/8/layout/hierarchy1"/>
+    <dgm:cxn modelId="{06372913-83AF-4FC8-B8B1-C246361E1DBC}" type="presParOf" srcId="{7852E4BB-74B9-4C2C-A22F-0B2817DDDD70}" destId="{A9D6E6D0-6A9A-462E-BD2E-0F56135A9773}" srcOrd="1" destOrd="0" presId="urn:microsoft.com/office/officeart/2005/8/layout/hierarchy1"/>
+    <dgm:cxn modelId="{D4800E0B-AB39-486C-B13E-09A53F9475FE}" type="presParOf" srcId="{A9D6E6D0-6A9A-462E-BD2E-0F56135A9773}" destId="{A088EFC2-8FA9-4913-A539-AF977E625C53}" srcOrd="0" destOrd="0" presId="urn:microsoft.com/office/officeart/2005/8/layout/hierarchy1"/>
+    <dgm:cxn modelId="{D84E0507-631A-4C5A-B85D-0244D2094FC1}" type="presParOf" srcId="{A9D6E6D0-6A9A-462E-BD2E-0F56135A9773}" destId="{C95C3089-1EA0-4E90-A766-C500D453C4EC}" srcOrd="1" destOrd="0" presId="urn:microsoft.com/office/officeart/2005/8/layout/hierarchy1"/>
+    <dgm:cxn modelId="{79A4B17B-70F8-44C5-80C9-D55C9AAAB703}" type="presParOf" srcId="{C95C3089-1EA0-4E90-A766-C500D453C4EC}" destId="{C6A39D42-8298-453F-8D0F-C9DFFC09C6FF}" srcOrd="0" destOrd="0" presId="urn:microsoft.com/office/officeart/2005/8/layout/hierarchy1"/>
+    <dgm:cxn modelId="{BD175CBC-BB81-466B-B771-1457E2940EEC}" type="presParOf" srcId="{C6A39D42-8298-453F-8D0F-C9DFFC09C6FF}" destId="{74CE3E37-A710-4571-A119-FB974B85719C}" srcOrd="0" destOrd="0" presId="urn:microsoft.com/office/officeart/2005/8/layout/hierarchy1"/>
+    <dgm:cxn modelId="{953EBDE7-9908-4714-814D-5D8F0A3B6393}" type="presParOf" srcId="{C6A39D42-8298-453F-8D0F-C9DFFC09C6FF}" destId="{26A0C91D-2EEF-4191-BE06-1A68F6637806}" srcOrd="1" destOrd="0" presId="urn:microsoft.com/office/officeart/2005/8/layout/hierarchy1"/>
+    <dgm:cxn modelId="{0235DC66-0FBF-44E5-9353-98657361A21D}" type="presParOf" srcId="{C95C3089-1EA0-4E90-A766-C500D453C4EC}" destId="{A667A68A-EC3A-4D23-8F67-CC06D55344F9}" srcOrd="1" destOrd="0" presId="urn:microsoft.com/office/officeart/2005/8/layout/hierarchy1"/>
+    <dgm:cxn modelId="{3E9C516F-CFF3-4E54-8FB5-70DE8E77A6DA}" type="presParOf" srcId="{A667A68A-EC3A-4D23-8F67-CC06D55344F9}" destId="{C30FF755-8F28-45AE-8F7F-7327426962B1}" srcOrd="0" destOrd="0" presId="urn:microsoft.com/office/officeart/2005/8/layout/hierarchy1"/>
+    <dgm:cxn modelId="{517ED558-CFFE-4484-906C-C35495537D67}" type="presParOf" srcId="{A667A68A-EC3A-4D23-8F67-CC06D55344F9}" destId="{DC1B6A8E-44AB-4D08-8B38-4A02D8DD35D1}" srcOrd="1" destOrd="0" presId="urn:microsoft.com/office/officeart/2005/8/layout/hierarchy1"/>
+    <dgm:cxn modelId="{42991592-423B-4EC0-9480-B7F99A86EDA0}" type="presParOf" srcId="{DC1B6A8E-44AB-4D08-8B38-4A02D8DD35D1}" destId="{B798B785-C531-437B-95A9-9BBDDAF5D41F}" srcOrd="0" destOrd="0" presId="urn:microsoft.com/office/officeart/2005/8/layout/hierarchy1"/>
+    <dgm:cxn modelId="{FD00751E-56E5-4BD1-973A-C9E48249A240}" type="presParOf" srcId="{B798B785-C531-437B-95A9-9BBDDAF5D41F}" destId="{0B5BDBA5-C9B0-4E69-AF7A-19E9EA97D766}" srcOrd="0" destOrd="0" presId="urn:microsoft.com/office/officeart/2005/8/layout/hierarchy1"/>
+    <dgm:cxn modelId="{F70B9383-993E-48FB-901A-EE201A7A371E}" type="presParOf" srcId="{B798B785-C531-437B-95A9-9BBDDAF5D41F}" destId="{C5D8A574-950F-4331-ACA8-15EB634CC874}" srcOrd="1" destOrd="0" presId="urn:microsoft.com/office/officeart/2005/8/layout/hierarchy1"/>
+    <dgm:cxn modelId="{95AF559C-785C-4A7D-A99F-323EDD919847}" type="presParOf" srcId="{DC1B6A8E-44AB-4D08-8B38-4A02D8DD35D1}" destId="{C3DC6DF0-CFB3-460F-814A-5CC1ABABB7F9}" srcOrd="1" destOrd="0" presId="urn:microsoft.com/office/officeart/2005/8/layout/hierarchy1"/>
   </dgm:cxnLst>
   <dgm:bg/>
   <dgm:whole/>
@@ -11740,26 +11749,6 @@
         </dgm:presLayoutVars>
       </dgm:prSet>
       <dgm:spPr/>
-    </dgm:pt>
-    <dgm:pt modelId="{264067D4-8991-4393-B1FE-50896615CB64}" type="pres">
-      <dgm:prSet presAssocID="{B9FCF810-409C-4E0D-81DA-61BBBB4C0158}" presName="hierRoot1" presStyleCnt="0"/>
-      <dgm:spPr/>
-    </dgm:pt>
-    <dgm:pt modelId="{46E1703B-5F02-46D5-8FD8-407A4E9E4E7D}" type="pres">
-      <dgm:prSet presAssocID="{B9FCF810-409C-4E0D-81DA-61BBBB4C0158}" presName="composite" presStyleCnt="0"/>
-      <dgm:spPr/>
-    </dgm:pt>
-    <dgm:pt modelId="{9650879D-BAC7-4BE5-8E7F-5EAF68C62CB2}" type="pres">
-      <dgm:prSet presAssocID="{B9FCF810-409C-4E0D-81DA-61BBBB4C0158}" presName="background" presStyleLbl="node0" presStyleIdx="0" presStyleCnt="1"/>
-      <dgm:spPr/>
-    </dgm:pt>
-    <dgm:pt modelId="{3C8D6D45-7A37-46DD-973C-46B95E45BC32}" type="pres">
-      <dgm:prSet presAssocID="{B9FCF810-409C-4E0D-81DA-61BBBB4C0158}" presName="text" presStyleLbl="fgAcc0" presStyleIdx="0" presStyleCnt="1">
-        <dgm:presLayoutVars>
-          <dgm:chPref val="3"/>
-        </dgm:presLayoutVars>
-      </dgm:prSet>
-      <dgm:spPr/>
       <dgm:t>
         <a:bodyPr/>
         <a:lstStyle/>
@@ -11768,28 +11757,20 @@
         </a:p>
       </dgm:t>
     </dgm:pt>
-    <dgm:pt modelId="{D1AA64E7-B5F8-4E4F-ACB4-08FFF552B36C}" type="pres">
-      <dgm:prSet presAssocID="{B9FCF810-409C-4E0D-81DA-61BBBB4C0158}" presName="hierChild2" presStyleCnt="0"/>
-      <dgm:spPr/>
-    </dgm:pt>
-    <dgm:pt modelId="{6D5F942C-8D5B-4176-A99A-BFA2FA4DC63E}" type="pres">
-      <dgm:prSet presAssocID="{C4F975FE-D351-441F-A200-4DD4FDD55301}" presName="Name10" presStyleLbl="parChTrans1D2" presStyleIdx="0" presStyleCnt="3"/>
-      <dgm:spPr/>
-    </dgm:pt>
-    <dgm:pt modelId="{840F76C2-E879-4A3C-8BA6-3810F97FA561}" type="pres">
-      <dgm:prSet presAssocID="{9A27C55B-5019-4B24-8EFA-EB4976761978}" presName="hierRoot2" presStyleCnt="0"/>
-      <dgm:spPr/>
-    </dgm:pt>
-    <dgm:pt modelId="{EFD38EBC-802E-4985-8894-D00CAD0A6D1D}" type="pres">
-      <dgm:prSet presAssocID="{9A27C55B-5019-4B24-8EFA-EB4976761978}" presName="composite2" presStyleCnt="0"/>
-      <dgm:spPr/>
-    </dgm:pt>
-    <dgm:pt modelId="{64F61EA6-3D24-4C6F-A18A-544EE7E64FA5}" type="pres">
-      <dgm:prSet presAssocID="{9A27C55B-5019-4B24-8EFA-EB4976761978}" presName="background2" presStyleLbl="node2" presStyleIdx="0" presStyleCnt="3"/>
-      <dgm:spPr/>
-    </dgm:pt>
-    <dgm:pt modelId="{AF40EEE0-5220-44C6-88A3-9B67C6C72397}" type="pres">
-      <dgm:prSet presAssocID="{9A27C55B-5019-4B24-8EFA-EB4976761978}" presName="text2" presStyleLbl="fgAcc2" presStyleIdx="0" presStyleCnt="3">
+    <dgm:pt modelId="{264067D4-8991-4393-B1FE-50896615CB64}" type="pres">
+      <dgm:prSet presAssocID="{B9FCF810-409C-4E0D-81DA-61BBBB4C0158}" presName="hierRoot1" presStyleCnt="0"/>
+      <dgm:spPr/>
+    </dgm:pt>
+    <dgm:pt modelId="{46E1703B-5F02-46D5-8FD8-407A4E9E4E7D}" type="pres">
+      <dgm:prSet presAssocID="{B9FCF810-409C-4E0D-81DA-61BBBB4C0158}" presName="composite" presStyleCnt="0"/>
+      <dgm:spPr/>
+    </dgm:pt>
+    <dgm:pt modelId="{9650879D-BAC7-4BE5-8E7F-5EAF68C62CB2}" type="pres">
+      <dgm:prSet presAssocID="{B9FCF810-409C-4E0D-81DA-61BBBB4C0158}" presName="background" presStyleLbl="node0" presStyleIdx="0" presStyleCnt="1"/>
+      <dgm:spPr/>
+    </dgm:pt>
+    <dgm:pt modelId="{3C8D6D45-7A37-46DD-973C-46B95E45BC32}" type="pres">
+      <dgm:prSet presAssocID="{B9FCF810-409C-4E0D-81DA-61BBBB4C0158}" presName="text" presStyleLbl="fgAcc0" presStyleIdx="0" presStyleCnt="1">
         <dgm:presLayoutVars>
           <dgm:chPref val="3"/>
         </dgm:presLayoutVars>
@@ -11803,32 +11784,12 @@
         </a:p>
       </dgm:t>
     </dgm:pt>
-    <dgm:pt modelId="{34887CD4-C39E-4024-A9FE-5308C6EB8652}" type="pres">
-      <dgm:prSet presAssocID="{9A27C55B-5019-4B24-8EFA-EB4976761978}" presName="hierChild3" presStyleCnt="0"/>
-      <dgm:spPr/>
-    </dgm:pt>
-    <dgm:pt modelId="{063DC5F1-29FF-413E-9BFE-CFA7D9644EC4}" type="pres">
-      <dgm:prSet presAssocID="{0FD4EDF2-847D-4A77-9F06-D867C8B20697}" presName="Name17" presStyleLbl="parChTrans1D3" presStyleIdx="0" presStyleCnt="2"/>
-      <dgm:spPr/>
-    </dgm:pt>
-    <dgm:pt modelId="{F4484F99-AEBA-48AE-B2C7-D9FD34A45FCF}" type="pres">
-      <dgm:prSet presAssocID="{79AC2907-6905-4D3D-B4DA-B4F546F8DA0C}" presName="hierRoot3" presStyleCnt="0"/>
-      <dgm:spPr/>
-    </dgm:pt>
-    <dgm:pt modelId="{90A51C0F-E78B-4807-8B6C-5899B4276462}" type="pres">
-      <dgm:prSet presAssocID="{79AC2907-6905-4D3D-B4DA-B4F546F8DA0C}" presName="composite3" presStyleCnt="0"/>
-      <dgm:spPr/>
-    </dgm:pt>
-    <dgm:pt modelId="{5E32872C-B91A-460E-B202-D6CD59A31987}" type="pres">
-      <dgm:prSet presAssocID="{79AC2907-6905-4D3D-B4DA-B4F546F8DA0C}" presName="background3" presStyleLbl="node3" presStyleIdx="0" presStyleCnt="2"/>
-      <dgm:spPr/>
-    </dgm:pt>
-    <dgm:pt modelId="{D0E8805C-ACA0-41C1-8B58-878914CEB74A}" type="pres">
-      <dgm:prSet presAssocID="{79AC2907-6905-4D3D-B4DA-B4F546F8DA0C}" presName="text3" presStyleLbl="fgAcc3" presStyleIdx="0" presStyleCnt="2">
-        <dgm:presLayoutVars>
-          <dgm:chPref val="3"/>
-        </dgm:presLayoutVars>
-      </dgm:prSet>
+    <dgm:pt modelId="{D1AA64E7-B5F8-4E4F-ACB4-08FFF552B36C}" type="pres">
+      <dgm:prSet presAssocID="{B9FCF810-409C-4E0D-81DA-61BBBB4C0158}" presName="hierChild2" presStyleCnt="0"/>
+      <dgm:spPr/>
+    </dgm:pt>
+    <dgm:pt modelId="{6D5F942C-8D5B-4176-A99A-BFA2FA4DC63E}" type="pres">
+      <dgm:prSet presAssocID="{C4F975FE-D351-441F-A200-4DD4FDD55301}" presName="Name10" presStyleLbl="parChTrans1D2" presStyleIdx="0" presStyleCnt="3"/>
       <dgm:spPr/>
       <dgm:t>
         <a:bodyPr/>
@@ -11838,140 +11799,20 @@
         </a:p>
       </dgm:t>
     </dgm:pt>
-    <dgm:pt modelId="{3B81744A-A848-42ED-BCCC-395B56DBA96C}" type="pres">
-      <dgm:prSet presAssocID="{79AC2907-6905-4D3D-B4DA-B4F546F8DA0C}" presName="hierChild4" presStyleCnt="0"/>
-      <dgm:spPr/>
-    </dgm:pt>
-    <dgm:pt modelId="{78C23092-0E53-4AD0-87F8-56393386C8F5}" type="pres">
-      <dgm:prSet presAssocID="{9BE2D12B-4360-470E-8A69-6EEE82369B0A}" presName="Name23" presStyleLbl="parChTrans1D4" presStyleIdx="0" presStyleCnt="2"/>
-      <dgm:spPr/>
-    </dgm:pt>
-    <dgm:pt modelId="{D51A7734-ECF9-4C68-9B91-B3CDA9DE4B49}" type="pres">
-      <dgm:prSet presAssocID="{3FD73F78-812D-4B62-B776-E295B265242F}" presName="hierRoot4" presStyleCnt="0"/>
-      <dgm:spPr/>
-    </dgm:pt>
-    <dgm:pt modelId="{618B08EB-E696-4457-B3FE-0C88F240CAE1}" type="pres">
-      <dgm:prSet presAssocID="{3FD73F78-812D-4B62-B776-E295B265242F}" presName="composite4" presStyleCnt="0"/>
-      <dgm:spPr/>
-    </dgm:pt>
-    <dgm:pt modelId="{66669A68-FAD8-43DD-8F9B-3DCCF0E04509}" type="pres">
-      <dgm:prSet presAssocID="{3FD73F78-812D-4B62-B776-E295B265242F}" presName="background4" presStyleLbl="node4" presStyleIdx="0" presStyleCnt="2"/>
-      <dgm:spPr/>
-    </dgm:pt>
-    <dgm:pt modelId="{4EC6F77D-ADC0-4242-86B3-1E19DBC7A784}" type="pres">
-      <dgm:prSet presAssocID="{3FD73F78-812D-4B62-B776-E295B265242F}" presName="text4" presStyleLbl="fgAcc4" presStyleIdx="0" presStyleCnt="2">
-        <dgm:presLayoutVars>
-          <dgm:chPref val="3"/>
-        </dgm:presLayoutVars>
-      </dgm:prSet>
-      <dgm:spPr/>
-    </dgm:pt>
-    <dgm:pt modelId="{9001A438-2C36-40FC-9016-A9C9A33B365C}" type="pres">
-      <dgm:prSet presAssocID="{3FD73F78-812D-4B62-B776-E295B265242F}" presName="hierChild5" presStyleCnt="0"/>
-      <dgm:spPr/>
-    </dgm:pt>
-    <dgm:pt modelId="{604A6269-586E-4077-90F0-FEA95A43ACCF}" type="pres">
-      <dgm:prSet presAssocID="{3CA92002-A8FA-4C75-9CC2-97EEA1DFEA61}" presName="Name10" presStyleLbl="parChTrans1D2" presStyleIdx="1" presStyleCnt="3"/>
-      <dgm:spPr/>
-    </dgm:pt>
-    <dgm:pt modelId="{7852E4BB-74B9-4C2C-A22F-0B2817DDDD70}" type="pres">
-      <dgm:prSet presAssocID="{9D60D9AA-C8C5-4D74-9EC8-F01742569B9E}" presName="hierRoot2" presStyleCnt="0"/>
-      <dgm:spPr/>
-    </dgm:pt>
-    <dgm:pt modelId="{2EC59E0E-D0FA-4761-8189-6DE2F76C5A66}" type="pres">
-      <dgm:prSet presAssocID="{9D60D9AA-C8C5-4D74-9EC8-F01742569B9E}" presName="composite2" presStyleCnt="0"/>
-      <dgm:spPr/>
-    </dgm:pt>
-    <dgm:pt modelId="{E299E1E7-9BA1-43D8-B66E-421B06CC4A5C}" type="pres">
-      <dgm:prSet presAssocID="{9D60D9AA-C8C5-4D74-9EC8-F01742569B9E}" presName="background2" presStyleLbl="node2" presStyleIdx="1" presStyleCnt="3"/>
-      <dgm:spPr/>
-    </dgm:pt>
-    <dgm:pt modelId="{2D171DBE-6AE0-4E6B-815F-69310946261A}" type="pres">
-      <dgm:prSet presAssocID="{9D60D9AA-C8C5-4D74-9EC8-F01742569B9E}" presName="text2" presStyleLbl="fgAcc2" presStyleIdx="1" presStyleCnt="3">
-        <dgm:presLayoutVars>
-          <dgm:chPref val="3"/>
-        </dgm:presLayoutVars>
-      </dgm:prSet>
-      <dgm:spPr/>
-    </dgm:pt>
-    <dgm:pt modelId="{A9D6E6D0-6A9A-462E-BD2E-0F56135A9773}" type="pres">
-      <dgm:prSet presAssocID="{9D60D9AA-C8C5-4D74-9EC8-F01742569B9E}" presName="hierChild3" presStyleCnt="0"/>
-      <dgm:spPr/>
-    </dgm:pt>
-    <dgm:pt modelId="{A088EFC2-8FA9-4913-A539-AF977E625C53}" type="pres">
-      <dgm:prSet presAssocID="{7570AB73-5970-40C8-B99A-3F3A4C84D6D5}" presName="Name17" presStyleLbl="parChTrans1D3" presStyleIdx="1" presStyleCnt="2"/>
-      <dgm:spPr/>
-    </dgm:pt>
-    <dgm:pt modelId="{C95C3089-1EA0-4E90-A766-C500D453C4EC}" type="pres">
-      <dgm:prSet presAssocID="{EE19CB09-7589-48E0-9F5C-AE97FE0198B2}" presName="hierRoot3" presStyleCnt="0"/>
-      <dgm:spPr/>
-    </dgm:pt>
-    <dgm:pt modelId="{C6A39D42-8298-453F-8D0F-C9DFFC09C6FF}" type="pres">
-      <dgm:prSet presAssocID="{EE19CB09-7589-48E0-9F5C-AE97FE0198B2}" presName="composite3" presStyleCnt="0"/>
-      <dgm:spPr/>
-    </dgm:pt>
-    <dgm:pt modelId="{74CE3E37-A710-4571-A119-FB974B85719C}" type="pres">
-      <dgm:prSet presAssocID="{EE19CB09-7589-48E0-9F5C-AE97FE0198B2}" presName="background3" presStyleLbl="node3" presStyleIdx="1" presStyleCnt="2"/>
-      <dgm:spPr/>
-    </dgm:pt>
-    <dgm:pt modelId="{26A0C91D-2EEF-4191-BE06-1A68F6637806}" type="pres">
-      <dgm:prSet presAssocID="{EE19CB09-7589-48E0-9F5C-AE97FE0198B2}" presName="text3" presStyleLbl="fgAcc3" presStyleIdx="1" presStyleCnt="2">
-        <dgm:presLayoutVars>
-          <dgm:chPref val="3"/>
-        </dgm:presLayoutVars>
-      </dgm:prSet>
-      <dgm:spPr/>
-    </dgm:pt>
-    <dgm:pt modelId="{A667A68A-EC3A-4D23-8F67-CC06D55344F9}" type="pres">
-      <dgm:prSet presAssocID="{EE19CB09-7589-48E0-9F5C-AE97FE0198B2}" presName="hierChild4" presStyleCnt="0"/>
-      <dgm:spPr/>
-    </dgm:pt>
-    <dgm:pt modelId="{C30FF755-8F28-45AE-8F7F-7327426962B1}" type="pres">
-      <dgm:prSet presAssocID="{7D307AF0-ECEF-4FD8-8B9E-88904C513634}" presName="Name23" presStyleLbl="parChTrans1D4" presStyleIdx="1" presStyleCnt="2"/>
-      <dgm:spPr/>
-    </dgm:pt>
-    <dgm:pt modelId="{DC1B6A8E-44AB-4D08-8B38-4A02D8DD35D1}" type="pres">
-      <dgm:prSet presAssocID="{C1DE929A-1124-42C7-9353-5E6576CF58D0}" presName="hierRoot4" presStyleCnt="0"/>
-      <dgm:spPr/>
-    </dgm:pt>
-    <dgm:pt modelId="{B798B785-C531-437B-95A9-9BBDDAF5D41F}" type="pres">
-      <dgm:prSet presAssocID="{C1DE929A-1124-42C7-9353-5E6576CF58D0}" presName="composite4" presStyleCnt="0"/>
-      <dgm:spPr/>
-    </dgm:pt>
-    <dgm:pt modelId="{0B5BDBA5-C9B0-4E69-AF7A-19E9EA97D766}" type="pres">
-      <dgm:prSet presAssocID="{C1DE929A-1124-42C7-9353-5E6576CF58D0}" presName="background4" presStyleLbl="node4" presStyleIdx="1" presStyleCnt="2"/>
-      <dgm:spPr/>
-    </dgm:pt>
-    <dgm:pt modelId="{C5D8A574-950F-4331-ACA8-15EB634CC874}" type="pres">
-      <dgm:prSet presAssocID="{C1DE929A-1124-42C7-9353-5E6576CF58D0}" presName="text4" presStyleLbl="fgAcc4" presStyleIdx="1" presStyleCnt="2">
-        <dgm:presLayoutVars>
-          <dgm:chPref val="3"/>
-        </dgm:presLayoutVars>
-      </dgm:prSet>
-      <dgm:spPr/>
-    </dgm:pt>
-    <dgm:pt modelId="{C3DC6DF0-CFB3-460F-814A-5CC1ABABB7F9}" type="pres">
-      <dgm:prSet presAssocID="{C1DE929A-1124-42C7-9353-5E6576CF58D0}" presName="hierChild5" presStyleCnt="0"/>
-      <dgm:spPr/>
-    </dgm:pt>
-    <dgm:pt modelId="{C6CD4D23-9646-4F20-B83C-54A2664FD791}" type="pres">
-      <dgm:prSet presAssocID="{A37D8CE9-455C-4A54-873A-A87DEC9BAEAC}" presName="Name10" presStyleLbl="parChTrans1D2" presStyleIdx="2" presStyleCnt="3"/>
-      <dgm:spPr/>
-    </dgm:pt>
-    <dgm:pt modelId="{90A328DE-7663-4724-8CF6-8FA0C19285B1}" type="pres">
-      <dgm:prSet presAssocID="{717C2049-492A-4086-920A-1CE958ECDFC0}" presName="hierRoot2" presStyleCnt="0"/>
-      <dgm:spPr/>
-    </dgm:pt>
-    <dgm:pt modelId="{BF32C544-CA1C-4C92-AB58-47B7EDDA9F34}" type="pres">
-      <dgm:prSet presAssocID="{717C2049-492A-4086-920A-1CE958ECDFC0}" presName="composite2" presStyleCnt="0"/>
-      <dgm:spPr/>
-    </dgm:pt>
-    <dgm:pt modelId="{D9E11DB2-8341-4F2D-9F2D-C61A02F9CEF0}" type="pres">
-      <dgm:prSet presAssocID="{717C2049-492A-4086-920A-1CE958ECDFC0}" presName="background2" presStyleLbl="node2" presStyleIdx="2" presStyleCnt="3"/>
-      <dgm:spPr/>
-    </dgm:pt>
-    <dgm:pt modelId="{8B5B8525-9EAA-4092-83FB-B4CEC3C2DDE2}" type="pres">
-      <dgm:prSet presAssocID="{717C2049-492A-4086-920A-1CE958ECDFC0}" presName="text2" presStyleLbl="fgAcc2" presStyleIdx="2" presStyleCnt="3">
+    <dgm:pt modelId="{840F76C2-E879-4A3C-8BA6-3810F97FA561}" type="pres">
+      <dgm:prSet presAssocID="{9A27C55B-5019-4B24-8EFA-EB4976761978}" presName="hierRoot2" presStyleCnt="0"/>
+      <dgm:spPr/>
+    </dgm:pt>
+    <dgm:pt modelId="{EFD38EBC-802E-4985-8894-D00CAD0A6D1D}" type="pres">
+      <dgm:prSet presAssocID="{9A27C55B-5019-4B24-8EFA-EB4976761978}" presName="composite2" presStyleCnt="0"/>
+      <dgm:spPr/>
+    </dgm:pt>
+    <dgm:pt modelId="{64F61EA6-3D24-4C6F-A18A-544EE7E64FA5}" type="pres">
+      <dgm:prSet presAssocID="{9A27C55B-5019-4B24-8EFA-EB4976761978}" presName="background2" presStyleLbl="node2" presStyleIdx="0" presStyleCnt="3"/>
+      <dgm:spPr/>
+    </dgm:pt>
+    <dgm:pt modelId="{AF40EEE0-5220-44C6-88A3-9B67C6C72397}" type="pres">
+      <dgm:prSet presAssocID="{9A27C55B-5019-4B24-8EFA-EB4976761978}" presName="text2" presStyleLbl="fgAcc2" presStyleIdx="0" presStyleCnt="3">
         <dgm:presLayoutVars>
           <dgm:chPref val="3"/>
         </dgm:presLayoutVars>
@@ -11985,83 +11826,335 @@
         </a:p>
       </dgm:t>
     </dgm:pt>
+    <dgm:pt modelId="{34887CD4-C39E-4024-A9FE-5308C6EB8652}" type="pres">
+      <dgm:prSet presAssocID="{9A27C55B-5019-4B24-8EFA-EB4976761978}" presName="hierChild3" presStyleCnt="0"/>
+      <dgm:spPr/>
+    </dgm:pt>
+    <dgm:pt modelId="{063DC5F1-29FF-413E-9BFE-CFA7D9644EC4}" type="pres">
+      <dgm:prSet presAssocID="{0FD4EDF2-847D-4A77-9F06-D867C8B20697}" presName="Name17" presStyleLbl="parChTrans1D3" presStyleIdx="0" presStyleCnt="2"/>
+      <dgm:spPr/>
+      <dgm:t>
+        <a:bodyPr/>
+        <a:lstStyle/>
+        <a:p>
+          <a:endParaRPr lang="en-GB"/>
+        </a:p>
+      </dgm:t>
+    </dgm:pt>
+    <dgm:pt modelId="{F4484F99-AEBA-48AE-B2C7-D9FD34A45FCF}" type="pres">
+      <dgm:prSet presAssocID="{79AC2907-6905-4D3D-B4DA-B4F546F8DA0C}" presName="hierRoot3" presStyleCnt="0"/>
+      <dgm:spPr/>
+    </dgm:pt>
+    <dgm:pt modelId="{90A51C0F-E78B-4807-8B6C-5899B4276462}" type="pres">
+      <dgm:prSet presAssocID="{79AC2907-6905-4D3D-B4DA-B4F546F8DA0C}" presName="composite3" presStyleCnt="0"/>
+      <dgm:spPr/>
+    </dgm:pt>
+    <dgm:pt modelId="{5E32872C-B91A-460E-B202-D6CD59A31987}" type="pres">
+      <dgm:prSet presAssocID="{79AC2907-6905-4D3D-B4DA-B4F546F8DA0C}" presName="background3" presStyleLbl="node3" presStyleIdx="0" presStyleCnt="2"/>
+      <dgm:spPr/>
+    </dgm:pt>
+    <dgm:pt modelId="{D0E8805C-ACA0-41C1-8B58-878914CEB74A}" type="pres">
+      <dgm:prSet presAssocID="{79AC2907-6905-4D3D-B4DA-B4F546F8DA0C}" presName="text3" presStyleLbl="fgAcc3" presStyleIdx="0" presStyleCnt="2">
+        <dgm:presLayoutVars>
+          <dgm:chPref val="3"/>
+        </dgm:presLayoutVars>
+      </dgm:prSet>
+      <dgm:spPr/>
+      <dgm:t>
+        <a:bodyPr/>
+        <a:lstStyle/>
+        <a:p>
+          <a:endParaRPr lang="en-GB"/>
+        </a:p>
+      </dgm:t>
+    </dgm:pt>
+    <dgm:pt modelId="{3B81744A-A848-42ED-BCCC-395B56DBA96C}" type="pres">
+      <dgm:prSet presAssocID="{79AC2907-6905-4D3D-B4DA-B4F546F8DA0C}" presName="hierChild4" presStyleCnt="0"/>
+      <dgm:spPr/>
+    </dgm:pt>
+    <dgm:pt modelId="{78C23092-0E53-4AD0-87F8-56393386C8F5}" type="pres">
+      <dgm:prSet presAssocID="{9BE2D12B-4360-470E-8A69-6EEE82369B0A}" presName="Name23" presStyleLbl="parChTrans1D4" presStyleIdx="0" presStyleCnt="2"/>
+      <dgm:spPr/>
+      <dgm:t>
+        <a:bodyPr/>
+        <a:lstStyle/>
+        <a:p>
+          <a:endParaRPr lang="en-GB"/>
+        </a:p>
+      </dgm:t>
+    </dgm:pt>
+    <dgm:pt modelId="{D51A7734-ECF9-4C68-9B91-B3CDA9DE4B49}" type="pres">
+      <dgm:prSet presAssocID="{3FD73F78-812D-4B62-B776-E295B265242F}" presName="hierRoot4" presStyleCnt="0"/>
+      <dgm:spPr/>
+    </dgm:pt>
+    <dgm:pt modelId="{618B08EB-E696-4457-B3FE-0C88F240CAE1}" type="pres">
+      <dgm:prSet presAssocID="{3FD73F78-812D-4B62-B776-E295B265242F}" presName="composite4" presStyleCnt="0"/>
+      <dgm:spPr/>
+    </dgm:pt>
+    <dgm:pt modelId="{66669A68-FAD8-43DD-8F9B-3DCCF0E04509}" type="pres">
+      <dgm:prSet presAssocID="{3FD73F78-812D-4B62-B776-E295B265242F}" presName="background4" presStyleLbl="node4" presStyleIdx="0" presStyleCnt="2"/>
+      <dgm:spPr/>
+    </dgm:pt>
+    <dgm:pt modelId="{4EC6F77D-ADC0-4242-86B3-1E19DBC7A784}" type="pres">
+      <dgm:prSet presAssocID="{3FD73F78-812D-4B62-B776-E295B265242F}" presName="text4" presStyleLbl="fgAcc4" presStyleIdx="0" presStyleCnt="2">
+        <dgm:presLayoutVars>
+          <dgm:chPref val="3"/>
+        </dgm:presLayoutVars>
+      </dgm:prSet>
+      <dgm:spPr/>
+      <dgm:t>
+        <a:bodyPr/>
+        <a:lstStyle/>
+        <a:p>
+          <a:endParaRPr lang="en-GB"/>
+        </a:p>
+      </dgm:t>
+    </dgm:pt>
+    <dgm:pt modelId="{9001A438-2C36-40FC-9016-A9C9A33B365C}" type="pres">
+      <dgm:prSet presAssocID="{3FD73F78-812D-4B62-B776-E295B265242F}" presName="hierChild5" presStyleCnt="0"/>
+      <dgm:spPr/>
+    </dgm:pt>
+    <dgm:pt modelId="{604A6269-586E-4077-90F0-FEA95A43ACCF}" type="pres">
+      <dgm:prSet presAssocID="{3CA92002-A8FA-4C75-9CC2-97EEA1DFEA61}" presName="Name10" presStyleLbl="parChTrans1D2" presStyleIdx="1" presStyleCnt="3"/>
+      <dgm:spPr/>
+      <dgm:t>
+        <a:bodyPr/>
+        <a:lstStyle/>
+        <a:p>
+          <a:endParaRPr lang="en-GB"/>
+        </a:p>
+      </dgm:t>
+    </dgm:pt>
+    <dgm:pt modelId="{7852E4BB-74B9-4C2C-A22F-0B2817DDDD70}" type="pres">
+      <dgm:prSet presAssocID="{9D60D9AA-C8C5-4D74-9EC8-F01742569B9E}" presName="hierRoot2" presStyleCnt="0"/>
+      <dgm:spPr/>
+    </dgm:pt>
+    <dgm:pt modelId="{2EC59E0E-D0FA-4761-8189-6DE2F76C5A66}" type="pres">
+      <dgm:prSet presAssocID="{9D60D9AA-C8C5-4D74-9EC8-F01742569B9E}" presName="composite2" presStyleCnt="0"/>
+      <dgm:spPr/>
+    </dgm:pt>
+    <dgm:pt modelId="{E299E1E7-9BA1-43D8-B66E-421B06CC4A5C}" type="pres">
+      <dgm:prSet presAssocID="{9D60D9AA-C8C5-4D74-9EC8-F01742569B9E}" presName="background2" presStyleLbl="node2" presStyleIdx="1" presStyleCnt="3"/>
+      <dgm:spPr/>
+    </dgm:pt>
+    <dgm:pt modelId="{2D171DBE-6AE0-4E6B-815F-69310946261A}" type="pres">
+      <dgm:prSet presAssocID="{9D60D9AA-C8C5-4D74-9EC8-F01742569B9E}" presName="text2" presStyleLbl="fgAcc2" presStyleIdx="1" presStyleCnt="3">
+        <dgm:presLayoutVars>
+          <dgm:chPref val="3"/>
+        </dgm:presLayoutVars>
+      </dgm:prSet>
+      <dgm:spPr/>
+      <dgm:t>
+        <a:bodyPr/>
+        <a:lstStyle/>
+        <a:p>
+          <a:endParaRPr lang="en-GB"/>
+        </a:p>
+      </dgm:t>
+    </dgm:pt>
+    <dgm:pt modelId="{A9D6E6D0-6A9A-462E-BD2E-0F56135A9773}" type="pres">
+      <dgm:prSet presAssocID="{9D60D9AA-C8C5-4D74-9EC8-F01742569B9E}" presName="hierChild3" presStyleCnt="0"/>
+      <dgm:spPr/>
+    </dgm:pt>
+    <dgm:pt modelId="{A088EFC2-8FA9-4913-A539-AF977E625C53}" type="pres">
+      <dgm:prSet presAssocID="{7570AB73-5970-40C8-B99A-3F3A4C84D6D5}" presName="Name17" presStyleLbl="parChTrans1D3" presStyleIdx="1" presStyleCnt="2"/>
+      <dgm:spPr/>
+      <dgm:t>
+        <a:bodyPr/>
+        <a:lstStyle/>
+        <a:p>
+          <a:endParaRPr lang="en-GB"/>
+        </a:p>
+      </dgm:t>
+    </dgm:pt>
+    <dgm:pt modelId="{C95C3089-1EA0-4E90-A766-C500D453C4EC}" type="pres">
+      <dgm:prSet presAssocID="{EE19CB09-7589-48E0-9F5C-AE97FE0198B2}" presName="hierRoot3" presStyleCnt="0"/>
+      <dgm:spPr/>
+    </dgm:pt>
+    <dgm:pt modelId="{C6A39D42-8298-453F-8D0F-C9DFFC09C6FF}" type="pres">
+      <dgm:prSet presAssocID="{EE19CB09-7589-48E0-9F5C-AE97FE0198B2}" presName="composite3" presStyleCnt="0"/>
+      <dgm:spPr/>
+    </dgm:pt>
+    <dgm:pt modelId="{74CE3E37-A710-4571-A119-FB974B85719C}" type="pres">
+      <dgm:prSet presAssocID="{EE19CB09-7589-48E0-9F5C-AE97FE0198B2}" presName="background3" presStyleLbl="node3" presStyleIdx="1" presStyleCnt="2"/>
+      <dgm:spPr/>
+    </dgm:pt>
+    <dgm:pt modelId="{26A0C91D-2EEF-4191-BE06-1A68F6637806}" type="pres">
+      <dgm:prSet presAssocID="{EE19CB09-7589-48E0-9F5C-AE97FE0198B2}" presName="text3" presStyleLbl="fgAcc3" presStyleIdx="1" presStyleCnt="2">
+        <dgm:presLayoutVars>
+          <dgm:chPref val="3"/>
+        </dgm:presLayoutVars>
+      </dgm:prSet>
+      <dgm:spPr/>
+      <dgm:t>
+        <a:bodyPr/>
+        <a:lstStyle/>
+        <a:p>
+          <a:endParaRPr lang="en-GB"/>
+        </a:p>
+      </dgm:t>
+    </dgm:pt>
+    <dgm:pt modelId="{A667A68A-EC3A-4D23-8F67-CC06D55344F9}" type="pres">
+      <dgm:prSet presAssocID="{EE19CB09-7589-48E0-9F5C-AE97FE0198B2}" presName="hierChild4" presStyleCnt="0"/>
+      <dgm:spPr/>
+    </dgm:pt>
+    <dgm:pt modelId="{C30FF755-8F28-45AE-8F7F-7327426962B1}" type="pres">
+      <dgm:prSet presAssocID="{7D307AF0-ECEF-4FD8-8B9E-88904C513634}" presName="Name23" presStyleLbl="parChTrans1D4" presStyleIdx="1" presStyleCnt="2"/>
+      <dgm:spPr/>
+      <dgm:t>
+        <a:bodyPr/>
+        <a:lstStyle/>
+        <a:p>
+          <a:endParaRPr lang="en-GB"/>
+        </a:p>
+      </dgm:t>
+    </dgm:pt>
+    <dgm:pt modelId="{DC1B6A8E-44AB-4D08-8B38-4A02D8DD35D1}" type="pres">
+      <dgm:prSet presAssocID="{C1DE929A-1124-42C7-9353-5E6576CF58D0}" presName="hierRoot4" presStyleCnt="0"/>
+      <dgm:spPr/>
+    </dgm:pt>
+    <dgm:pt modelId="{B798B785-C531-437B-95A9-9BBDDAF5D41F}" type="pres">
+      <dgm:prSet presAssocID="{C1DE929A-1124-42C7-9353-5E6576CF58D0}" presName="composite4" presStyleCnt="0"/>
+      <dgm:spPr/>
+    </dgm:pt>
+    <dgm:pt modelId="{0B5BDBA5-C9B0-4E69-AF7A-19E9EA97D766}" type="pres">
+      <dgm:prSet presAssocID="{C1DE929A-1124-42C7-9353-5E6576CF58D0}" presName="background4" presStyleLbl="node4" presStyleIdx="1" presStyleCnt="2"/>
+      <dgm:spPr/>
+    </dgm:pt>
+    <dgm:pt modelId="{C5D8A574-950F-4331-ACA8-15EB634CC874}" type="pres">
+      <dgm:prSet presAssocID="{C1DE929A-1124-42C7-9353-5E6576CF58D0}" presName="text4" presStyleLbl="fgAcc4" presStyleIdx="1" presStyleCnt="2">
+        <dgm:presLayoutVars>
+          <dgm:chPref val="3"/>
+        </dgm:presLayoutVars>
+      </dgm:prSet>
+      <dgm:spPr/>
+      <dgm:t>
+        <a:bodyPr/>
+        <a:lstStyle/>
+        <a:p>
+          <a:endParaRPr lang="en-GB"/>
+        </a:p>
+      </dgm:t>
+    </dgm:pt>
+    <dgm:pt modelId="{C3DC6DF0-CFB3-460F-814A-5CC1ABABB7F9}" type="pres">
+      <dgm:prSet presAssocID="{C1DE929A-1124-42C7-9353-5E6576CF58D0}" presName="hierChild5" presStyleCnt="0"/>
+      <dgm:spPr/>
+    </dgm:pt>
+    <dgm:pt modelId="{C6CD4D23-9646-4F20-B83C-54A2664FD791}" type="pres">
+      <dgm:prSet presAssocID="{A37D8CE9-455C-4A54-873A-A87DEC9BAEAC}" presName="Name10" presStyleLbl="parChTrans1D2" presStyleIdx="2" presStyleCnt="3"/>
+      <dgm:spPr/>
+      <dgm:t>
+        <a:bodyPr/>
+        <a:lstStyle/>
+        <a:p>
+          <a:endParaRPr lang="en-GB"/>
+        </a:p>
+      </dgm:t>
+    </dgm:pt>
+    <dgm:pt modelId="{90A328DE-7663-4724-8CF6-8FA0C19285B1}" type="pres">
+      <dgm:prSet presAssocID="{717C2049-492A-4086-920A-1CE958ECDFC0}" presName="hierRoot2" presStyleCnt="0"/>
+      <dgm:spPr/>
+    </dgm:pt>
+    <dgm:pt modelId="{BF32C544-CA1C-4C92-AB58-47B7EDDA9F34}" type="pres">
+      <dgm:prSet presAssocID="{717C2049-492A-4086-920A-1CE958ECDFC0}" presName="composite2" presStyleCnt="0"/>
+      <dgm:spPr/>
+    </dgm:pt>
+    <dgm:pt modelId="{D9E11DB2-8341-4F2D-9F2D-C61A02F9CEF0}" type="pres">
+      <dgm:prSet presAssocID="{717C2049-492A-4086-920A-1CE958ECDFC0}" presName="background2" presStyleLbl="node2" presStyleIdx="2" presStyleCnt="3"/>
+      <dgm:spPr/>
+    </dgm:pt>
+    <dgm:pt modelId="{8B5B8525-9EAA-4092-83FB-B4CEC3C2DDE2}" type="pres">
+      <dgm:prSet presAssocID="{717C2049-492A-4086-920A-1CE958ECDFC0}" presName="text2" presStyleLbl="fgAcc2" presStyleIdx="2" presStyleCnt="3">
+        <dgm:presLayoutVars>
+          <dgm:chPref val="3"/>
+        </dgm:presLayoutVars>
+      </dgm:prSet>
+      <dgm:spPr/>
+      <dgm:t>
+        <a:bodyPr/>
+        <a:lstStyle/>
+        <a:p>
+          <a:endParaRPr lang="en-GB"/>
+        </a:p>
+      </dgm:t>
+    </dgm:pt>
     <dgm:pt modelId="{6FA1764C-FFE2-4C4F-9EB9-0FD64F87B530}" type="pres">
       <dgm:prSet presAssocID="{717C2049-492A-4086-920A-1CE958ECDFC0}" presName="hierChild3" presStyleCnt="0"/>
       <dgm:spPr/>
     </dgm:pt>
   </dgm:ptLst>
   <dgm:cxnLst>
-    <dgm:cxn modelId="{C3780FFD-E695-459E-B663-4693EF953F92}" type="presOf" srcId="{9BE2D12B-4360-470E-8A69-6EEE82369B0A}" destId="{78C23092-0E53-4AD0-87F8-56393386C8F5}" srcOrd="0" destOrd="0" presId="urn:microsoft.com/office/officeart/2005/8/layout/hierarchy1"/>
+    <dgm:cxn modelId="{05D09885-80A5-4A0F-A4E1-E7EA87BEFACB}" type="presOf" srcId="{0FD4EDF2-847D-4A77-9F06-D867C8B20697}" destId="{063DC5F1-29FF-413E-9BFE-CFA7D9644EC4}" srcOrd="0" destOrd="0" presId="urn:microsoft.com/office/officeart/2005/8/layout/hierarchy1"/>
+    <dgm:cxn modelId="{8A2C525A-CB3C-4A25-BEB2-264064FF3B5C}" type="presOf" srcId="{3CA92002-A8FA-4C75-9CC2-97EEA1DFEA61}" destId="{604A6269-586E-4077-90F0-FEA95A43ACCF}" srcOrd="0" destOrd="0" presId="urn:microsoft.com/office/officeart/2005/8/layout/hierarchy1"/>
+    <dgm:cxn modelId="{A83AF18B-101B-4471-8CAE-9A47B56C6CBC}" srcId="{9D60D9AA-C8C5-4D74-9EC8-F01742569B9E}" destId="{EE19CB09-7589-48E0-9F5C-AE97FE0198B2}" srcOrd="0" destOrd="0" parTransId="{7570AB73-5970-40C8-B99A-3F3A4C84D6D5}" sibTransId="{DC9C2124-2D6F-4338-B3A2-C7EA9F4BC5B1}"/>
+    <dgm:cxn modelId="{19C534BD-B839-4E04-A98B-769A6EB57AA8}" srcId="{B9FCF810-409C-4E0D-81DA-61BBBB4C0158}" destId="{9A27C55B-5019-4B24-8EFA-EB4976761978}" srcOrd="0" destOrd="0" parTransId="{C4F975FE-D351-441F-A200-4DD4FDD55301}" sibTransId="{0D2CDDB8-76E9-46F8-8140-F4972B4AAC3D}"/>
+    <dgm:cxn modelId="{3D04AA2F-18FB-4C3E-A5E5-673F29D82F9F}" type="presOf" srcId="{A37D8CE9-455C-4A54-873A-A87DEC9BAEAC}" destId="{C6CD4D23-9646-4F20-B83C-54A2664FD791}" srcOrd="0" destOrd="0" presId="urn:microsoft.com/office/officeart/2005/8/layout/hierarchy1"/>
+    <dgm:cxn modelId="{D326C3A0-4418-4098-BD7F-CAAD63581E4E}" type="presOf" srcId="{3FD73F78-812D-4B62-B776-E295B265242F}" destId="{4EC6F77D-ADC0-4242-86B3-1E19DBC7A784}" srcOrd="0" destOrd="0" presId="urn:microsoft.com/office/officeart/2005/8/layout/hierarchy1"/>
+    <dgm:cxn modelId="{B2F73733-0CC8-4DDD-8C9B-E168F4D3F9A0}" srcId="{FEE8E6D9-B7B5-488D-A27E-FE8C02C98BE2}" destId="{B9FCF810-409C-4E0D-81DA-61BBBB4C0158}" srcOrd="0" destOrd="0" parTransId="{F386410E-069B-48BF-9F45-CDB902C3F1B4}" sibTransId="{4BDD4FA1-B949-450A-975E-86C2B4A4381D}"/>
+    <dgm:cxn modelId="{C1B3071E-0B37-4D4B-AD80-62BADE55812C}" type="presOf" srcId="{79AC2907-6905-4D3D-B4DA-B4F546F8DA0C}" destId="{D0E8805C-ACA0-41C1-8B58-878914CEB74A}" srcOrd="0" destOrd="0" presId="urn:microsoft.com/office/officeart/2005/8/layout/hierarchy1"/>
+    <dgm:cxn modelId="{5D229BBF-7AC6-4A3D-835E-A17441A407B3}" type="presOf" srcId="{B9FCF810-409C-4E0D-81DA-61BBBB4C0158}" destId="{3C8D6D45-7A37-46DD-973C-46B95E45BC32}" srcOrd="0" destOrd="0" presId="urn:microsoft.com/office/officeart/2005/8/layout/hierarchy1"/>
+    <dgm:cxn modelId="{10F3E198-246D-43C1-A785-2261311A2B04}" type="presOf" srcId="{717C2049-492A-4086-920A-1CE958ECDFC0}" destId="{8B5B8525-9EAA-4092-83FB-B4CEC3C2DDE2}" srcOrd="0" destOrd="0" presId="urn:microsoft.com/office/officeart/2005/8/layout/hierarchy1"/>
+    <dgm:cxn modelId="{575533FA-8B73-48C2-9019-ADA9592B0E61}" type="presOf" srcId="{FEE8E6D9-B7B5-488D-A27E-FE8C02C98BE2}" destId="{F47FAF22-9CAE-49A3-8DBB-B7EFCA8D6E9E}" srcOrd="0" destOrd="0" presId="urn:microsoft.com/office/officeart/2005/8/layout/hierarchy1"/>
+    <dgm:cxn modelId="{E53E5C05-A346-48ED-821E-1EE4183D90DA}" type="presOf" srcId="{9A27C55B-5019-4B24-8EFA-EB4976761978}" destId="{AF40EEE0-5220-44C6-88A3-9B67C6C72397}" srcOrd="0" destOrd="0" presId="urn:microsoft.com/office/officeart/2005/8/layout/hierarchy1"/>
+    <dgm:cxn modelId="{99E90D17-F46F-46B1-AED1-1669B630E6FA}" srcId="{9A27C55B-5019-4B24-8EFA-EB4976761978}" destId="{79AC2907-6905-4D3D-B4DA-B4F546F8DA0C}" srcOrd="0" destOrd="0" parTransId="{0FD4EDF2-847D-4A77-9F06-D867C8B20697}" sibTransId="{A33AB01F-97DD-4D0E-8619-69CE5B5EA857}"/>
+    <dgm:cxn modelId="{5737322C-ED78-4A33-BC73-F8CFEC92F955}" type="presOf" srcId="{C4F975FE-D351-441F-A200-4DD4FDD55301}" destId="{6D5F942C-8D5B-4176-A99A-BFA2FA4DC63E}" srcOrd="0" destOrd="0" presId="urn:microsoft.com/office/officeart/2005/8/layout/hierarchy1"/>
+    <dgm:cxn modelId="{0D34ABC2-90F3-4502-AE27-4E2B27582C15}" srcId="{EE19CB09-7589-48E0-9F5C-AE97FE0198B2}" destId="{C1DE929A-1124-42C7-9353-5E6576CF58D0}" srcOrd="0" destOrd="0" parTransId="{7D307AF0-ECEF-4FD8-8B9E-88904C513634}" sibTransId="{0C40DDC5-1A6B-444C-B060-3287124030FD}"/>
+    <dgm:cxn modelId="{A72BF2D7-CA83-4EAD-9013-F94BA4366CFE}" type="presOf" srcId="{7D307AF0-ECEF-4FD8-8B9E-88904C513634}" destId="{C30FF755-8F28-45AE-8F7F-7327426962B1}" srcOrd="0" destOrd="0" presId="urn:microsoft.com/office/officeart/2005/8/layout/hierarchy1"/>
     <dgm:cxn modelId="{4D9BDA6D-6E49-4DFA-9AD3-3CC6679FF06B}" srcId="{79AC2907-6905-4D3D-B4DA-B4F546F8DA0C}" destId="{3FD73F78-812D-4B62-B776-E295B265242F}" srcOrd="0" destOrd="0" parTransId="{9BE2D12B-4360-470E-8A69-6EEE82369B0A}" sibTransId="{545F9001-E487-4A33-B2B5-48A136A41FFB}"/>
-    <dgm:cxn modelId="{99E90D17-F46F-46B1-AED1-1669B630E6FA}" srcId="{9A27C55B-5019-4B24-8EFA-EB4976761978}" destId="{79AC2907-6905-4D3D-B4DA-B4F546F8DA0C}" srcOrd="0" destOrd="0" parTransId="{0FD4EDF2-847D-4A77-9F06-D867C8B20697}" sibTransId="{A33AB01F-97DD-4D0E-8619-69CE5B5EA857}"/>
-    <dgm:cxn modelId="{43CD95AB-554F-4F23-B310-B49C28CC03C9}" type="presOf" srcId="{0FD4EDF2-847D-4A77-9F06-D867C8B20697}" destId="{063DC5F1-29FF-413E-9BFE-CFA7D9644EC4}" srcOrd="0" destOrd="0" presId="urn:microsoft.com/office/officeart/2005/8/layout/hierarchy1"/>
-    <dgm:cxn modelId="{AE0B2314-181D-4F04-A565-27753CAA3FDE}" type="presOf" srcId="{7D307AF0-ECEF-4FD8-8B9E-88904C513634}" destId="{C30FF755-8F28-45AE-8F7F-7327426962B1}" srcOrd="0" destOrd="0" presId="urn:microsoft.com/office/officeart/2005/8/layout/hierarchy1"/>
-    <dgm:cxn modelId="{8A68D7C4-D57E-440F-BE95-F1163C577213}" type="presOf" srcId="{9A27C55B-5019-4B24-8EFA-EB4976761978}" destId="{AF40EEE0-5220-44C6-88A3-9B67C6C72397}" srcOrd="0" destOrd="0" presId="urn:microsoft.com/office/officeart/2005/8/layout/hierarchy1"/>
-    <dgm:cxn modelId="{0D34ABC2-90F3-4502-AE27-4E2B27582C15}" srcId="{EE19CB09-7589-48E0-9F5C-AE97FE0198B2}" destId="{C1DE929A-1124-42C7-9353-5E6576CF58D0}" srcOrd="0" destOrd="0" parTransId="{7D307AF0-ECEF-4FD8-8B9E-88904C513634}" sibTransId="{0C40DDC5-1A6B-444C-B060-3287124030FD}"/>
-    <dgm:cxn modelId="{C100A1D3-41E0-4C98-AE16-13A3A50E01A7}" type="presOf" srcId="{3FD73F78-812D-4B62-B776-E295B265242F}" destId="{4EC6F77D-ADC0-4242-86B3-1E19DBC7A784}" srcOrd="0" destOrd="0" presId="urn:microsoft.com/office/officeart/2005/8/layout/hierarchy1"/>
-    <dgm:cxn modelId="{49050DB0-9BEF-4C6D-BA1F-0DC54F0DC2DB}" type="presOf" srcId="{79AC2907-6905-4D3D-B4DA-B4F546F8DA0C}" destId="{D0E8805C-ACA0-41C1-8B58-878914CEB74A}" srcOrd="0" destOrd="0" presId="urn:microsoft.com/office/officeart/2005/8/layout/hierarchy1"/>
-    <dgm:cxn modelId="{531F62C4-BA3A-44DE-B7E8-C7010B8917FC}" type="presOf" srcId="{FEE8E6D9-B7B5-488D-A27E-FE8C02C98BE2}" destId="{F47FAF22-9CAE-49A3-8DBB-B7EFCA8D6E9E}" srcOrd="0" destOrd="0" presId="urn:microsoft.com/office/officeart/2005/8/layout/hierarchy1"/>
-    <dgm:cxn modelId="{5CC17FDE-44F8-424B-BD4C-7369CC263A82}" type="presOf" srcId="{C4F975FE-D351-441F-A200-4DD4FDD55301}" destId="{6D5F942C-8D5B-4176-A99A-BFA2FA4DC63E}" srcOrd="0" destOrd="0" presId="urn:microsoft.com/office/officeart/2005/8/layout/hierarchy1"/>
-    <dgm:cxn modelId="{8D7265E5-7ECA-44A1-9485-19C8F424A502}" type="presOf" srcId="{7570AB73-5970-40C8-B99A-3F3A4C84D6D5}" destId="{A088EFC2-8FA9-4913-A539-AF977E625C53}" srcOrd="0" destOrd="0" presId="urn:microsoft.com/office/officeart/2005/8/layout/hierarchy1"/>
-    <dgm:cxn modelId="{C6A1A425-3DB7-46B3-A0BD-65B17C6F92B8}" type="presOf" srcId="{EE19CB09-7589-48E0-9F5C-AE97FE0198B2}" destId="{26A0C91D-2EEF-4191-BE06-1A68F6637806}" srcOrd="0" destOrd="0" presId="urn:microsoft.com/office/officeart/2005/8/layout/hierarchy1"/>
+    <dgm:cxn modelId="{839BBD17-6470-40FD-8927-280DE5C0EE5B}" type="presOf" srcId="{EE19CB09-7589-48E0-9F5C-AE97FE0198B2}" destId="{26A0C91D-2EEF-4191-BE06-1A68F6637806}" srcOrd="0" destOrd="0" presId="urn:microsoft.com/office/officeart/2005/8/layout/hierarchy1"/>
+    <dgm:cxn modelId="{BCA9B3D3-9D59-4C8A-A83C-34FA42E0F45F}" type="presOf" srcId="{9D60D9AA-C8C5-4D74-9EC8-F01742569B9E}" destId="{2D171DBE-6AE0-4E6B-815F-69310946261A}" srcOrd="0" destOrd="0" presId="urn:microsoft.com/office/officeart/2005/8/layout/hierarchy1"/>
+    <dgm:cxn modelId="{ACEFDEB1-8528-4105-9B8F-12F42C7B0E44}" type="presOf" srcId="{9BE2D12B-4360-470E-8A69-6EEE82369B0A}" destId="{78C23092-0E53-4AD0-87F8-56393386C8F5}" srcOrd="0" destOrd="0" presId="urn:microsoft.com/office/officeart/2005/8/layout/hierarchy1"/>
+    <dgm:cxn modelId="{7F0FA1DA-8E93-4EA2-9051-0679FE60062A}" srcId="{B9FCF810-409C-4E0D-81DA-61BBBB4C0158}" destId="{717C2049-492A-4086-920A-1CE958ECDFC0}" srcOrd="2" destOrd="0" parTransId="{A37D8CE9-455C-4A54-873A-A87DEC9BAEAC}" sibTransId="{0609D549-05A6-4B73-94AD-3F4970301792}"/>
+    <dgm:cxn modelId="{3A0F96B9-F490-4D0B-A0A9-A44487060DDA}" type="presOf" srcId="{C1DE929A-1124-42C7-9353-5E6576CF58D0}" destId="{C5D8A574-950F-4331-ACA8-15EB634CC874}" srcOrd="0" destOrd="0" presId="urn:microsoft.com/office/officeart/2005/8/layout/hierarchy1"/>
     <dgm:cxn modelId="{C11EFDA1-49BD-4AF3-9D13-B12BBDF4F74D}" srcId="{B9FCF810-409C-4E0D-81DA-61BBBB4C0158}" destId="{9D60D9AA-C8C5-4D74-9EC8-F01742569B9E}" srcOrd="1" destOrd="0" parTransId="{3CA92002-A8FA-4C75-9CC2-97EEA1DFEA61}" sibTransId="{6438EA86-9DC3-4AFF-A943-C5EE065D037E}"/>
-    <dgm:cxn modelId="{6CD93E2C-99D1-499E-B2A1-9A002FDC8578}" type="presOf" srcId="{9D60D9AA-C8C5-4D74-9EC8-F01742569B9E}" destId="{2D171DBE-6AE0-4E6B-815F-69310946261A}" srcOrd="0" destOrd="0" presId="urn:microsoft.com/office/officeart/2005/8/layout/hierarchy1"/>
-    <dgm:cxn modelId="{2747F55F-08DA-4C2F-865D-82E101895488}" type="presOf" srcId="{A37D8CE9-455C-4A54-873A-A87DEC9BAEAC}" destId="{C6CD4D23-9646-4F20-B83C-54A2664FD791}" srcOrd="0" destOrd="0" presId="urn:microsoft.com/office/officeart/2005/8/layout/hierarchy1"/>
-    <dgm:cxn modelId="{A83AF18B-101B-4471-8CAE-9A47B56C6CBC}" srcId="{9D60D9AA-C8C5-4D74-9EC8-F01742569B9E}" destId="{EE19CB09-7589-48E0-9F5C-AE97FE0198B2}" srcOrd="0" destOrd="0" parTransId="{7570AB73-5970-40C8-B99A-3F3A4C84D6D5}" sibTransId="{DC9C2124-2D6F-4338-B3A2-C7EA9F4BC5B1}"/>
-    <dgm:cxn modelId="{6800AC28-9337-4E3B-918D-E222808CEF21}" type="presOf" srcId="{B9FCF810-409C-4E0D-81DA-61BBBB4C0158}" destId="{3C8D6D45-7A37-46DD-973C-46B95E45BC32}" srcOrd="0" destOrd="0" presId="urn:microsoft.com/office/officeart/2005/8/layout/hierarchy1"/>
-    <dgm:cxn modelId="{3374DA50-6D9E-44DA-A50E-D92B5685750A}" type="presOf" srcId="{C1DE929A-1124-42C7-9353-5E6576CF58D0}" destId="{C5D8A574-950F-4331-ACA8-15EB634CC874}" srcOrd="0" destOrd="0" presId="urn:microsoft.com/office/officeart/2005/8/layout/hierarchy1"/>
-    <dgm:cxn modelId="{DCB72D91-EC06-4D6F-889D-A2479970C45F}" type="presOf" srcId="{3CA92002-A8FA-4C75-9CC2-97EEA1DFEA61}" destId="{604A6269-586E-4077-90F0-FEA95A43ACCF}" srcOrd="0" destOrd="0" presId="urn:microsoft.com/office/officeart/2005/8/layout/hierarchy1"/>
-    <dgm:cxn modelId="{39200D8C-DC82-4A85-91EC-8FC101119DA2}" type="presOf" srcId="{717C2049-492A-4086-920A-1CE958ECDFC0}" destId="{8B5B8525-9EAA-4092-83FB-B4CEC3C2DDE2}" srcOrd="0" destOrd="0" presId="urn:microsoft.com/office/officeart/2005/8/layout/hierarchy1"/>
-    <dgm:cxn modelId="{B2F73733-0CC8-4DDD-8C9B-E168F4D3F9A0}" srcId="{FEE8E6D9-B7B5-488D-A27E-FE8C02C98BE2}" destId="{B9FCF810-409C-4E0D-81DA-61BBBB4C0158}" srcOrd="0" destOrd="0" parTransId="{F386410E-069B-48BF-9F45-CDB902C3F1B4}" sibTransId="{4BDD4FA1-B949-450A-975E-86C2B4A4381D}"/>
-    <dgm:cxn modelId="{19C534BD-B839-4E04-A98B-769A6EB57AA8}" srcId="{B9FCF810-409C-4E0D-81DA-61BBBB4C0158}" destId="{9A27C55B-5019-4B24-8EFA-EB4976761978}" srcOrd="0" destOrd="0" parTransId="{C4F975FE-D351-441F-A200-4DD4FDD55301}" sibTransId="{0D2CDDB8-76E9-46F8-8140-F4972B4AAC3D}"/>
-    <dgm:cxn modelId="{7F0FA1DA-8E93-4EA2-9051-0679FE60062A}" srcId="{B9FCF810-409C-4E0D-81DA-61BBBB4C0158}" destId="{717C2049-492A-4086-920A-1CE958ECDFC0}" srcOrd="2" destOrd="0" parTransId="{A37D8CE9-455C-4A54-873A-A87DEC9BAEAC}" sibTransId="{0609D549-05A6-4B73-94AD-3F4970301792}"/>
-    <dgm:cxn modelId="{01B8E1F1-0774-42C6-9462-3EF38BC5A140}" type="presParOf" srcId="{F47FAF22-9CAE-49A3-8DBB-B7EFCA8D6E9E}" destId="{264067D4-8991-4393-B1FE-50896615CB64}" srcOrd="0" destOrd="0" presId="urn:microsoft.com/office/officeart/2005/8/layout/hierarchy1"/>
-    <dgm:cxn modelId="{80CF5184-A152-43EC-9C12-56BD5D37B0F8}" type="presParOf" srcId="{264067D4-8991-4393-B1FE-50896615CB64}" destId="{46E1703B-5F02-46D5-8FD8-407A4E9E4E7D}" srcOrd="0" destOrd="0" presId="urn:microsoft.com/office/officeart/2005/8/layout/hierarchy1"/>
-    <dgm:cxn modelId="{53FD984E-F388-4378-84C6-E351A30CBAD5}" type="presParOf" srcId="{46E1703B-5F02-46D5-8FD8-407A4E9E4E7D}" destId="{9650879D-BAC7-4BE5-8E7F-5EAF68C62CB2}" srcOrd="0" destOrd="0" presId="urn:microsoft.com/office/officeart/2005/8/layout/hierarchy1"/>
-    <dgm:cxn modelId="{3D35C45E-BF8C-4736-9EEB-7C610EB6D789}" type="presParOf" srcId="{46E1703B-5F02-46D5-8FD8-407A4E9E4E7D}" destId="{3C8D6D45-7A37-46DD-973C-46B95E45BC32}" srcOrd="1" destOrd="0" presId="urn:microsoft.com/office/officeart/2005/8/layout/hierarchy1"/>
-    <dgm:cxn modelId="{9AE9E2B9-EB72-494F-B41A-9240661F3C18}" type="presParOf" srcId="{264067D4-8991-4393-B1FE-50896615CB64}" destId="{D1AA64E7-B5F8-4E4F-ACB4-08FFF552B36C}" srcOrd="1" destOrd="0" presId="urn:microsoft.com/office/officeart/2005/8/layout/hierarchy1"/>
-    <dgm:cxn modelId="{83DCE40F-36D4-4038-B936-8FA8AD725C1A}" type="presParOf" srcId="{D1AA64E7-B5F8-4E4F-ACB4-08FFF552B36C}" destId="{6D5F942C-8D5B-4176-A99A-BFA2FA4DC63E}" srcOrd="0" destOrd="0" presId="urn:microsoft.com/office/officeart/2005/8/layout/hierarchy1"/>
-    <dgm:cxn modelId="{A279EE64-966E-4D45-856B-D8E40443A562}" type="presParOf" srcId="{D1AA64E7-B5F8-4E4F-ACB4-08FFF552B36C}" destId="{840F76C2-E879-4A3C-8BA6-3810F97FA561}" srcOrd="1" destOrd="0" presId="urn:microsoft.com/office/officeart/2005/8/layout/hierarchy1"/>
-    <dgm:cxn modelId="{734AC639-9388-4BB3-A289-0591B04121DD}" type="presParOf" srcId="{840F76C2-E879-4A3C-8BA6-3810F97FA561}" destId="{EFD38EBC-802E-4985-8894-D00CAD0A6D1D}" srcOrd="0" destOrd="0" presId="urn:microsoft.com/office/officeart/2005/8/layout/hierarchy1"/>
-    <dgm:cxn modelId="{4585EE58-CD8B-41A5-91FF-CFF97B9CA8B2}" type="presParOf" srcId="{EFD38EBC-802E-4985-8894-D00CAD0A6D1D}" destId="{64F61EA6-3D24-4C6F-A18A-544EE7E64FA5}" srcOrd="0" destOrd="0" presId="urn:microsoft.com/office/officeart/2005/8/layout/hierarchy1"/>
-    <dgm:cxn modelId="{FD8969CC-CB52-4CD6-8425-3662BD447329}" type="presParOf" srcId="{EFD38EBC-802E-4985-8894-D00CAD0A6D1D}" destId="{AF40EEE0-5220-44C6-88A3-9B67C6C72397}" srcOrd="1" destOrd="0" presId="urn:microsoft.com/office/officeart/2005/8/layout/hierarchy1"/>
-    <dgm:cxn modelId="{FDA00A56-3DF9-4096-B9A0-C5B364DEA3EB}" type="presParOf" srcId="{840F76C2-E879-4A3C-8BA6-3810F97FA561}" destId="{34887CD4-C39E-4024-A9FE-5308C6EB8652}" srcOrd="1" destOrd="0" presId="urn:microsoft.com/office/officeart/2005/8/layout/hierarchy1"/>
-    <dgm:cxn modelId="{6065BFF4-66A7-4143-8974-0D2B6BC93DD3}" type="presParOf" srcId="{34887CD4-C39E-4024-A9FE-5308C6EB8652}" destId="{063DC5F1-29FF-413E-9BFE-CFA7D9644EC4}" srcOrd="0" destOrd="0" presId="urn:microsoft.com/office/officeart/2005/8/layout/hierarchy1"/>
-    <dgm:cxn modelId="{A0A908AD-F2AA-46CD-A513-1AB203CBC09A}" type="presParOf" srcId="{34887CD4-C39E-4024-A9FE-5308C6EB8652}" destId="{F4484F99-AEBA-48AE-B2C7-D9FD34A45FCF}" srcOrd="1" destOrd="0" presId="urn:microsoft.com/office/officeart/2005/8/layout/hierarchy1"/>
-    <dgm:cxn modelId="{7E794B78-7D16-4456-8322-DC330DB31358}" type="presParOf" srcId="{F4484F99-AEBA-48AE-B2C7-D9FD34A45FCF}" destId="{90A51C0F-E78B-4807-8B6C-5899B4276462}" srcOrd="0" destOrd="0" presId="urn:microsoft.com/office/officeart/2005/8/layout/hierarchy1"/>
-    <dgm:cxn modelId="{B93A4439-1BBC-499C-B104-48D82D7961EA}" type="presParOf" srcId="{90A51C0F-E78B-4807-8B6C-5899B4276462}" destId="{5E32872C-B91A-460E-B202-D6CD59A31987}" srcOrd="0" destOrd="0" presId="urn:microsoft.com/office/officeart/2005/8/layout/hierarchy1"/>
-    <dgm:cxn modelId="{163EF63D-0BD5-4F2E-8FB8-C219EE699BFD}" type="presParOf" srcId="{90A51C0F-E78B-4807-8B6C-5899B4276462}" destId="{D0E8805C-ACA0-41C1-8B58-878914CEB74A}" srcOrd="1" destOrd="0" presId="urn:microsoft.com/office/officeart/2005/8/layout/hierarchy1"/>
-    <dgm:cxn modelId="{55F554C3-B50D-406E-B310-7798DE48B548}" type="presParOf" srcId="{F4484F99-AEBA-48AE-B2C7-D9FD34A45FCF}" destId="{3B81744A-A848-42ED-BCCC-395B56DBA96C}" srcOrd="1" destOrd="0" presId="urn:microsoft.com/office/officeart/2005/8/layout/hierarchy1"/>
-    <dgm:cxn modelId="{426F3CD4-3648-4D17-A40D-DE0D1F107F43}" type="presParOf" srcId="{3B81744A-A848-42ED-BCCC-395B56DBA96C}" destId="{78C23092-0E53-4AD0-87F8-56393386C8F5}" srcOrd="0" destOrd="0" presId="urn:microsoft.com/office/officeart/2005/8/layout/hierarchy1"/>
-    <dgm:cxn modelId="{BA0C1D0F-A9FD-4E45-9CC4-712F65C94D27}" type="presParOf" srcId="{3B81744A-A848-42ED-BCCC-395B56DBA96C}" destId="{D51A7734-ECF9-4C68-9B91-B3CDA9DE4B49}" srcOrd="1" destOrd="0" presId="urn:microsoft.com/office/officeart/2005/8/layout/hierarchy1"/>
-    <dgm:cxn modelId="{5FA404CB-3EFB-489C-A7F4-9465E2D3247E}" type="presParOf" srcId="{D51A7734-ECF9-4C68-9B91-B3CDA9DE4B49}" destId="{618B08EB-E696-4457-B3FE-0C88F240CAE1}" srcOrd="0" destOrd="0" presId="urn:microsoft.com/office/officeart/2005/8/layout/hierarchy1"/>
-    <dgm:cxn modelId="{2638A65D-B541-4CFB-B3B9-C5151C750795}" type="presParOf" srcId="{618B08EB-E696-4457-B3FE-0C88F240CAE1}" destId="{66669A68-FAD8-43DD-8F9B-3DCCF0E04509}" srcOrd="0" destOrd="0" presId="urn:microsoft.com/office/officeart/2005/8/layout/hierarchy1"/>
-    <dgm:cxn modelId="{049F0875-B3C3-4F20-8B83-17C997BAE7E4}" type="presParOf" srcId="{618B08EB-E696-4457-B3FE-0C88F240CAE1}" destId="{4EC6F77D-ADC0-4242-86B3-1E19DBC7A784}" srcOrd="1" destOrd="0" presId="urn:microsoft.com/office/officeart/2005/8/layout/hierarchy1"/>
-    <dgm:cxn modelId="{BA682D41-E0A9-4DB9-8D89-5F486BD42FEB}" type="presParOf" srcId="{D51A7734-ECF9-4C68-9B91-B3CDA9DE4B49}" destId="{9001A438-2C36-40FC-9016-A9C9A33B365C}" srcOrd="1" destOrd="0" presId="urn:microsoft.com/office/officeart/2005/8/layout/hierarchy1"/>
-    <dgm:cxn modelId="{A9099FFC-7318-48E2-AF6F-E6DE4261B8DE}" type="presParOf" srcId="{D1AA64E7-B5F8-4E4F-ACB4-08FFF552B36C}" destId="{604A6269-586E-4077-90F0-FEA95A43ACCF}" srcOrd="2" destOrd="0" presId="urn:microsoft.com/office/officeart/2005/8/layout/hierarchy1"/>
-    <dgm:cxn modelId="{6D38C394-9AD8-4305-9421-B09CD3973C99}" type="presParOf" srcId="{D1AA64E7-B5F8-4E4F-ACB4-08FFF552B36C}" destId="{7852E4BB-74B9-4C2C-A22F-0B2817DDDD70}" srcOrd="3" destOrd="0" presId="urn:microsoft.com/office/officeart/2005/8/layout/hierarchy1"/>
-    <dgm:cxn modelId="{A0FB0D07-CF58-40E4-AECE-3AC62AD1D839}" type="presParOf" srcId="{7852E4BB-74B9-4C2C-A22F-0B2817DDDD70}" destId="{2EC59E0E-D0FA-4761-8189-6DE2F76C5A66}" srcOrd="0" destOrd="0" presId="urn:microsoft.com/office/officeart/2005/8/layout/hierarchy1"/>
-    <dgm:cxn modelId="{822372E4-CCB6-4823-B669-5ABEC4B906F8}" type="presParOf" srcId="{2EC59E0E-D0FA-4761-8189-6DE2F76C5A66}" destId="{E299E1E7-9BA1-43D8-B66E-421B06CC4A5C}" srcOrd="0" destOrd="0" presId="urn:microsoft.com/office/officeart/2005/8/layout/hierarchy1"/>
-    <dgm:cxn modelId="{AB108F60-DFFD-41D5-A8A9-CE1983559E3D}" type="presParOf" srcId="{2EC59E0E-D0FA-4761-8189-6DE2F76C5A66}" destId="{2D171DBE-6AE0-4E6B-815F-69310946261A}" srcOrd="1" destOrd="0" presId="urn:microsoft.com/office/officeart/2005/8/layout/hierarchy1"/>
-    <dgm:cxn modelId="{92C1421B-AEFD-4887-B477-2AADECD634B2}" type="presParOf" srcId="{7852E4BB-74B9-4C2C-A22F-0B2817DDDD70}" destId="{A9D6E6D0-6A9A-462E-BD2E-0F56135A9773}" srcOrd="1" destOrd="0" presId="urn:microsoft.com/office/officeart/2005/8/layout/hierarchy1"/>
-    <dgm:cxn modelId="{B4AAB59A-D614-4D1E-876C-2EA555B4CB14}" type="presParOf" srcId="{A9D6E6D0-6A9A-462E-BD2E-0F56135A9773}" destId="{A088EFC2-8FA9-4913-A539-AF977E625C53}" srcOrd="0" destOrd="0" presId="urn:microsoft.com/office/officeart/2005/8/layout/hierarchy1"/>
-    <dgm:cxn modelId="{EBC3CAC2-BC2E-4A43-9A12-7811278C0270}" type="presParOf" srcId="{A9D6E6D0-6A9A-462E-BD2E-0F56135A9773}" destId="{C95C3089-1EA0-4E90-A766-C500D453C4EC}" srcOrd="1" destOrd="0" presId="urn:microsoft.com/office/officeart/2005/8/layout/hierarchy1"/>
-    <dgm:cxn modelId="{298A0A83-D455-4470-8850-147D91B9F354}" type="presParOf" srcId="{C95C3089-1EA0-4E90-A766-C500D453C4EC}" destId="{C6A39D42-8298-453F-8D0F-C9DFFC09C6FF}" srcOrd="0" destOrd="0" presId="urn:microsoft.com/office/officeart/2005/8/layout/hierarchy1"/>
-    <dgm:cxn modelId="{BCC2367D-05B9-40A0-9AB4-4352AB063E56}" type="presParOf" srcId="{C6A39D42-8298-453F-8D0F-C9DFFC09C6FF}" destId="{74CE3E37-A710-4571-A119-FB974B85719C}" srcOrd="0" destOrd="0" presId="urn:microsoft.com/office/officeart/2005/8/layout/hierarchy1"/>
-    <dgm:cxn modelId="{B2F4CA04-CE9E-41C0-B0AC-BA2FDE769A44}" type="presParOf" srcId="{C6A39D42-8298-453F-8D0F-C9DFFC09C6FF}" destId="{26A0C91D-2EEF-4191-BE06-1A68F6637806}" srcOrd="1" destOrd="0" presId="urn:microsoft.com/office/officeart/2005/8/layout/hierarchy1"/>
-    <dgm:cxn modelId="{169B5AE8-306B-4C4A-A691-1BB3ADC0D528}" type="presParOf" srcId="{C95C3089-1EA0-4E90-A766-C500D453C4EC}" destId="{A667A68A-EC3A-4D23-8F67-CC06D55344F9}" srcOrd="1" destOrd="0" presId="urn:microsoft.com/office/officeart/2005/8/layout/hierarchy1"/>
-    <dgm:cxn modelId="{96C37851-08F4-497E-9D7B-85DC82B2FCB0}" type="presParOf" srcId="{A667A68A-EC3A-4D23-8F67-CC06D55344F9}" destId="{C30FF755-8F28-45AE-8F7F-7327426962B1}" srcOrd="0" destOrd="0" presId="urn:microsoft.com/office/officeart/2005/8/layout/hierarchy1"/>
-    <dgm:cxn modelId="{5CFBA44E-A03C-4CFF-8A28-247E07AC8AB1}" type="presParOf" srcId="{A667A68A-EC3A-4D23-8F67-CC06D55344F9}" destId="{DC1B6A8E-44AB-4D08-8B38-4A02D8DD35D1}" srcOrd="1" destOrd="0" presId="urn:microsoft.com/office/officeart/2005/8/layout/hierarchy1"/>
-    <dgm:cxn modelId="{C9D827E8-6F43-4511-A897-108B2ECB7BA1}" type="presParOf" srcId="{DC1B6A8E-44AB-4D08-8B38-4A02D8DD35D1}" destId="{B798B785-C531-437B-95A9-9BBDDAF5D41F}" srcOrd="0" destOrd="0" presId="urn:microsoft.com/office/officeart/2005/8/layout/hierarchy1"/>
-    <dgm:cxn modelId="{D6331D5C-5219-4FFD-8B77-D0DC24521B38}" type="presParOf" srcId="{B798B785-C531-437B-95A9-9BBDDAF5D41F}" destId="{0B5BDBA5-C9B0-4E69-AF7A-19E9EA97D766}" srcOrd="0" destOrd="0" presId="urn:microsoft.com/office/officeart/2005/8/layout/hierarchy1"/>
-    <dgm:cxn modelId="{4025CC15-49DD-4082-8179-EE1AAA2626FE}" type="presParOf" srcId="{B798B785-C531-437B-95A9-9BBDDAF5D41F}" destId="{C5D8A574-950F-4331-ACA8-15EB634CC874}" srcOrd="1" destOrd="0" presId="urn:microsoft.com/office/officeart/2005/8/layout/hierarchy1"/>
-    <dgm:cxn modelId="{FC0FAC78-4233-4309-81FC-749EA7A4FE7C}" type="presParOf" srcId="{DC1B6A8E-44AB-4D08-8B38-4A02D8DD35D1}" destId="{C3DC6DF0-CFB3-460F-814A-5CC1ABABB7F9}" srcOrd="1" destOrd="0" presId="urn:microsoft.com/office/officeart/2005/8/layout/hierarchy1"/>
-    <dgm:cxn modelId="{10D288B7-46E2-47F8-958A-852DB7D48C43}" type="presParOf" srcId="{D1AA64E7-B5F8-4E4F-ACB4-08FFF552B36C}" destId="{C6CD4D23-9646-4F20-B83C-54A2664FD791}" srcOrd="4" destOrd="0" presId="urn:microsoft.com/office/officeart/2005/8/layout/hierarchy1"/>
-    <dgm:cxn modelId="{711F18B2-00CB-40DE-BE1B-5D6845DA46F7}" type="presParOf" srcId="{D1AA64E7-B5F8-4E4F-ACB4-08FFF552B36C}" destId="{90A328DE-7663-4724-8CF6-8FA0C19285B1}" srcOrd="5" destOrd="0" presId="urn:microsoft.com/office/officeart/2005/8/layout/hierarchy1"/>
-    <dgm:cxn modelId="{FBEF50F7-BDA9-422B-9699-9E8356CD67D8}" type="presParOf" srcId="{90A328DE-7663-4724-8CF6-8FA0C19285B1}" destId="{BF32C544-CA1C-4C92-AB58-47B7EDDA9F34}" srcOrd="0" destOrd="0" presId="urn:microsoft.com/office/officeart/2005/8/layout/hierarchy1"/>
-    <dgm:cxn modelId="{F9653A29-BF96-4117-9E60-F6C27939CEB9}" type="presParOf" srcId="{BF32C544-CA1C-4C92-AB58-47B7EDDA9F34}" destId="{D9E11DB2-8341-4F2D-9F2D-C61A02F9CEF0}" srcOrd="0" destOrd="0" presId="urn:microsoft.com/office/officeart/2005/8/layout/hierarchy1"/>
-    <dgm:cxn modelId="{E4E049FA-1A7B-4501-8038-85DD371EEF43}" type="presParOf" srcId="{BF32C544-CA1C-4C92-AB58-47B7EDDA9F34}" destId="{8B5B8525-9EAA-4092-83FB-B4CEC3C2DDE2}" srcOrd="1" destOrd="0" presId="urn:microsoft.com/office/officeart/2005/8/layout/hierarchy1"/>
-    <dgm:cxn modelId="{8251DF13-C38E-462F-9A04-38C07A9C103B}" type="presParOf" srcId="{90A328DE-7663-4724-8CF6-8FA0C19285B1}" destId="{6FA1764C-FFE2-4C4F-9EB9-0FD64F87B530}" srcOrd="1" destOrd="0" presId="urn:microsoft.com/office/officeart/2005/8/layout/hierarchy1"/>
+    <dgm:cxn modelId="{740BDD7B-B1D1-41BB-9E61-468474926C37}" type="presOf" srcId="{7570AB73-5970-40C8-B99A-3F3A4C84D6D5}" destId="{A088EFC2-8FA9-4913-A539-AF977E625C53}" srcOrd="0" destOrd="0" presId="urn:microsoft.com/office/officeart/2005/8/layout/hierarchy1"/>
+    <dgm:cxn modelId="{1D08BED0-75D8-4C3C-8484-9B2663865202}" type="presParOf" srcId="{F47FAF22-9CAE-49A3-8DBB-B7EFCA8D6E9E}" destId="{264067D4-8991-4393-B1FE-50896615CB64}" srcOrd="0" destOrd="0" presId="urn:microsoft.com/office/officeart/2005/8/layout/hierarchy1"/>
+    <dgm:cxn modelId="{6FEB59E0-ED42-4E18-BF96-6FD2960E95BB}" type="presParOf" srcId="{264067D4-8991-4393-B1FE-50896615CB64}" destId="{46E1703B-5F02-46D5-8FD8-407A4E9E4E7D}" srcOrd="0" destOrd="0" presId="urn:microsoft.com/office/officeart/2005/8/layout/hierarchy1"/>
+    <dgm:cxn modelId="{90CF1A52-5A8C-4D6C-8AB0-CC51118DD19A}" type="presParOf" srcId="{46E1703B-5F02-46D5-8FD8-407A4E9E4E7D}" destId="{9650879D-BAC7-4BE5-8E7F-5EAF68C62CB2}" srcOrd="0" destOrd="0" presId="urn:microsoft.com/office/officeart/2005/8/layout/hierarchy1"/>
+    <dgm:cxn modelId="{EC040957-1CB3-4D75-B3BB-B049F9F9624A}" type="presParOf" srcId="{46E1703B-5F02-46D5-8FD8-407A4E9E4E7D}" destId="{3C8D6D45-7A37-46DD-973C-46B95E45BC32}" srcOrd="1" destOrd="0" presId="urn:microsoft.com/office/officeart/2005/8/layout/hierarchy1"/>
+    <dgm:cxn modelId="{C498F9AF-C2D6-45A8-9E53-043CE1615459}" type="presParOf" srcId="{264067D4-8991-4393-B1FE-50896615CB64}" destId="{D1AA64E7-B5F8-4E4F-ACB4-08FFF552B36C}" srcOrd="1" destOrd="0" presId="urn:microsoft.com/office/officeart/2005/8/layout/hierarchy1"/>
+    <dgm:cxn modelId="{56353B90-F1DE-4BC4-83FF-8EC0348317A0}" type="presParOf" srcId="{D1AA64E7-B5F8-4E4F-ACB4-08FFF552B36C}" destId="{6D5F942C-8D5B-4176-A99A-BFA2FA4DC63E}" srcOrd="0" destOrd="0" presId="urn:microsoft.com/office/officeart/2005/8/layout/hierarchy1"/>
+    <dgm:cxn modelId="{3B9A41E0-1B59-49C8-8B08-40F271060F35}" type="presParOf" srcId="{D1AA64E7-B5F8-4E4F-ACB4-08FFF552B36C}" destId="{840F76C2-E879-4A3C-8BA6-3810F97FA561}" srcOrd="1" destOrd="0" presId="urn:microsoft.com/office/officeart/2005/8/layout/hierarchy1"/>
+    <dgm:cxn modelId="{8A0AA3AE-1EF4-411A-A4DB-06867F34E6CF}" type="presParOf" srcId="{840F76C2-E879-4A3C-8BA6-3810F97FA561}" destId="{EFD38EBC-802E-4985-8894-D00CAD0A6D1D}" srcOrd="0" destOrd="0" presId="urn:microsoft.com/office/officeart/2005/8/layout/hierarchy1"/>
+    <dgm:cxn modelId="{4C8CABF1-8DCE-41C2-A46E-6EB519480512}" type="presParOf" srcId="{EFD38EBC-802E-4985-8894-D00CAD0A6D1D}" destId="{64F61EA6-3D24-4C6F-A18A-544EE7E64FA5}" srcOrd="0" destOrd="0" presId="urn:microsoft.com/office/officeart/2005/8/layout/hierarchy1"/>
+    <dgm:cxn modelId="{A7361B3F-6D08-445C-B557-1558D7741D8B}" type="presParOf" srcId="{EFD38EBC-802E-4985-8894-D00CAD0A6D1D}" destId="{AF40EEE0-5220-44C6-88A3-9B67C6C72397}" srcOrd="1" destOrd="0" presId="urn:microsoft.com/office/officeart/2005/8/layout/hierarchy1"/>
+    <dgm:cxn modelId="{C6FBE8AC-2549-46D3-BFA8-58B500A32F22}" type="presParOf" srcId="{840F76C2-E879-4A3C-8BA6-3810F97FA561}" destId="{34887CD4-C39E-4024-A9FE-5308C6EB8652}" srcOrd="1" destOrd="0" presId="urn:microsoft.com/office/officeart/2005/8/layout/hierarchy1"/>
+    <dgm:cxn modelId="{56B51E37-9D18-4D20-B50B-82F0568A538F}" type="presParOf" srcId="{34887CD4-C39E-4024-A9FE-5308C6EB8652}" destId="{063DC5F1-29FF-413E-9BFE-CFA7D9644EC4}" srcOrd="0" destOrd="0" presId="urn:microsoft.com/office/officeart/2005/8/layout/hierarchy1"/>
+    <dgm:cxn modelId="{037A75C6-5B29-4FAC-86CF-1C417A1CB54F}" type="presParOf" srcId="{34887CD4-C39E-4024-A9FE-5308C6EB8652}" destId="{F4484F99-AEBA-48AE-B2C7-D9FD34A45FCF}" srcOrd="1" destOrd="0" presId="urn:microsoft.com/office/officeart/2005/8/layout/hierarchy1"/>
+    <dgm:cxn modelId="{7D1170EB-D2AE-4FCF-A4AF-E20F75770122}" type="presParOf" srcId="{F4484F99-AEBA-48AE-B2C7-D9FD34A45FCF}" destId="{90A51C0F-E78B-4807-8B6C-5899B4276462}" srcOrd="0" destOrd="0" presId="urn:microsoft.com/office/officeart/2005/8/layout/hierarchy1"/>
+    <dgm:cxn modelId="{7469AA08-8C30-4869-940C-912FB131D803}" type="presParOf" srcId="{90A51C0F-E78B-4807-8B6C-5899B4276462}" destId="{5E32872C-B91A-460E-B202-D6CD59A31987}" srcOrd="0" destOrd="0" presId="urn:microsoft.com/office/officeart/2005/8/layout/hierarchy1"/>
+    <dgm:cxn modelId="{737F7EF4-ECF9-4149-B17E-B83CB70D2A61}" type="presParOf" srcId="{90A51C0F-E78B-4807-8B6C-5899B4276462}" destId="{D0E8805C-ACA0-41C1-8B58-878914CEB74A}" srcOrd="1" destOrd="0" presId="urn:microsoft.com/office/officeart/2005/8/layout/hierarchy1"/>
+    <dgm:cxn modelId="{2947CB31-E1A3-4084-9905-17F7BA52CAA0}" type="presParOf" srcId="{F4484F99-AEBA-48AE-B2C7-D9FD34A45FCF}" destId="{3B81744A-A848-42ED-BCCC-395B56DBA96C}" srcOrd="1" destOrd="0" presId="urn:microsoft.com/office/officeart/2005/8/layout/hierarchy1"/>
+    <dgm:cxn modelId="{241A187B-056C-4F11-9FD8-FC48147A0FB6}" type="presParOf" srcId="{3B81744A-A848-42ED-BCCC-395B56DBA96C}" destId="{78C23092-0E53-4AD0-87F8-56393386C8F5}" srcOrd="0" destOrd="0" presId="urn:microsoft.com/office/officeart/2005/8/layout/hierarchy1"/>
+    <dgm:cxn modelId="{2D188F10-61CE-4A46-8C91-804A49AFDBCF}" type="presParOf" srcId="{3B81744A-A848-42ED-BCCC-395B56DBA96C}" destId="{D51A7734-ECF9-4C68-9B91-B3CDA9DE4B49}" srcOrd="1" destOrd="0" presId="urn:microsoft.com/office/officeart/2005/8/layout/hierarchy1"/>
+    <dgm:cxn modelId="{35A08344-D627-4F41-9A30-F89BB0E70C15}" type="presParOf" srcId="{D51A7734-ECF9-4C68-9B91-B3CDA9DE4B49}" destId="{618B08EB-E696-4457-B3FE-0C88F240CAE1}" srcOrd="0" destOrd="0" presId="urn:microsoft.com/office/officeart/2005/8/layout/hierarchy1"/>
+    <dgm:cxn modelId="{DE030244-D0B4-4F1A-AA09-22823D81F17F}" type="presParOf" srcId="{618B08EB-E696-4457-B3FE-0C88F240CAE1}" destId="{66669A68-FAD8-43DD-8F9B-3DCCF0E04509}" srcOrd="0" destOrd="0" presId="urn:microsoft.com/office/officeart/2005/8/layout/hierarchy1"/>
+    <dgm:cxn modelId="{4B341CE8-DB78-457E-821E-2DBFC2B8303B}" type="presParOf" srcId="{618B08EB-E696-4457-B3FE-0C88F240CAE1}" destId="{4EC6F77D-ADC0-4242-86B3-1E19DBC7A784}" srcOrd="1" destOrd="0" presId="urn:microsoft.com/office/officeart/2005/8/layout/hierarchy1"/>
+    <dgm:cxn modelId="{9A9E2ED0-93A6-41DF-B6F0-0F9425511165}" type="presParOf" srcId="{D51A7734-ECF9-4C68-9B91-B3CDA9DE4B49}" destId="{9001A438-2C36-40FC-9016-A9C9A33B365C}" srcOrd="1" destOrd="0" presId="urn:microsoft.com/office/officeart/2005/8/layout/hierarchy1"/>
+    <dgm:cxn modelId="{573A4782-51B3-4956-A7D3-D02F0CB137A3}" type="presParOf" srcId="{D1AA64E7-B5F8-4E4F-ACB4-08FFF552B36C}" destId="{604A6269-586E-4077-90F0-FEA95A43ACCF}" srcOrd="2" destOrd="0" presId="urn:microsoft.com/office/officeart/2005/8/layout/hierarchy1"/>
+    <dgm:cxn modelId="{E1CCDDC8-7F2D-446A-A0A9-2F8C505E40C9}" type="presParOf" srcId="{D1AA64E7-B5F8-4E4F-ACB4-08FFF552B36C}" destId="{7852E4BB-74B9-4C2C-A22F-0B2817DDDD70}" srcOrd="3" destOrd="0" presId="urn:microsoft.com/office/officeart/2005/8/layout/hierarchy1"/>
+    <dgm:cxn modelId="{E6BF3138-B0BF-4BAE-90B7-0D4A5C2C702D}" type="presParOf" srcId="{7852E4BB-74B9-4C2C-A22F-0B2817DDDD70}" destId="{2EC59E0E-D0FA-4761-8189-6DE2F76C5A66}" srcOrd="0" destOrd="0" presId="urn:microsoft.com/office/officeart/2005/8/layout/hierarchy1"/>
+    <dgm:cxn modelId="{BC863A42-06B0-4FE8-93BD-D95DF5B2BD4A}" type="presParOf" srcId="{2EC59E0E-D0FA-4761-8189-6DE2F76C5A66}" destId="{E299E1E7-9BA1-43D8-B66E-421B06CC4A5C}" srcOrd="0" destOrd="0" presId="urn:microsoft.com/office/officeart/2005/8/layout/hierarchy1"/>
+    <dgm:cxn modelId="{F347168F-99DA-4182-8016-4357E709035C}" type="presParOf" srcId="{2EC59E0E-D0FA-4761-8189-6DE2F76C5A66}" destId="{2D171DBE-6AE0-4E6B-815F-69310946261A}" srcOrd="1" destOrd="0" presId="urn:microsoft.com/office/officeart/2005/8/layout/hierarchy1"/>
+    <dgm:cxn modelId="{7EF938BE-062B-4E24-86B6-FD9FA5D8DC73}" type="presParOf" srcId="{7852E4BB-74B9-4C2C-A22F-0B2817DDDD70}" destId="{A9D6E6D0-6A9A-462E-BD2E-0F56135A9773}" srcOrd="1" destOrd="0" presId="urn:microsoft.com/office/officeart/2005/8/layout/hierarchy1"/>
+    <dgm:cxn modelId="{5DC2B90F-E53F-415E-9541-402106851DA2}" type="presParOf" srcId="{A9D6E6D0-6A9A-462E-BD2E-0F56135A9773}" destId="{A088EFC2-8FA9-4913-A539-AF977E625C53}" srcOrd="0" destOrd="0" presId="urn:microsoft.com/office/officeart/2005/8/layout/hierarchy1"/>
+    <dgm:cxn modelId="{F5CF92B9-F3FA-4057-88A6-5C7222B664AF}" type="presParOf" srcId="{A9D6E6D0-6A9A-462E-BD2E-0F56135A9773}" destId="{C95C3089-1EA0-4E90-A766-C500D453C4EC}" srcOrd="1" destOrd="0" presId="urn:microsoft.com/office/officeart/2005/8/layout/hierarchy1"/>
+    <dgm:cxn modelId="{FEBD6497-B863-4CF6-9804-65F7F4FB0F53}" type="presParOf" srcId="{C95C3089-1EA0-4E90-A766-C500D453C4EC}" destId="{C6A39D42-8298-453F-8D0F-C9DFFC09C6FF}" srcOrd="0" destOrd="0" presId="urn:microsoft.com/office/officeart/2005/8/layout/hierarchy1"/>
+    <dgm:cxn modelId="{24644D4B-9FF0-48F0-820C-A8C45883C1A1}" type="presParOf" srcId="{C6A39D42-8298-453F-8D0F-C9DFFC09C6FF}" destId="{74CE3E37-A710-4571-A119-FB974B85719C}" srcOrd="0" destOrd="0" presId="urn:microsoft.com/office/officeart/2005/8/layout/hierarchy1"/>
+    <dgm:cxn modelId="{61C1C850-E751-4510-8B4F-4DBA73FE7DAD}" type="presParOf" srcId="{C6A39D42-8298-453F-8D0F-C9DFFC09C6FF}" destId="{26A0C91D-2EEF-4191-BE06-1A68F6637806}" srcOrd="1" destOrd="0" presId="urn:microsoft.com/office/officeart/2005/8/layout/hierarchy1"/>
+    <dgm:cxn modelId="{F77267BC-374C-4FBF-9FA2-A659327AA3D5}" type="presParOf" srcId="{C95C3089-1EA0-4E90-A766-C500D453C4EC}" destId="{A667A68A-EC3A-4D23-8F67-CC06D55344F9}" srcOrd="1" destOrd="0" presId="urn:microsoft.com/office/officeart/2005/8/layout/hierarchy1"/>
+    <dgm:cxn modelId="{A5679146-A058-4A92-AC52-CA5DE901F5CE}" type="presParOf" srcId="{A667A68A-EC3A-4D23-8F67-CC06D55344F9}" destId="{C30FF755-8F28-45AE-8F7F-7327426962B1}" srcOrd="0" destOrd="0" presId="urn:microsoft.com/office/officeart/2005/8/layout/hierarchy1"/>
+    <dgm:cxn modelId="{30E17EC7-D120-4E1A-89FA-FDD8438EF2C5}" type="presParOf" srcId="{A667A68A-EC3A-4D23-8F67-CC06D55344F9}" destId="{DC1B6A8E-44AB-4D08-8B38-4A02D8DD35D1}" srcOrd="1" destOrd="0" presId="urn:microsoft.com/office/officeart/2005/8/layout/hierarchy1"/>
+    <dgm:cxn modelId="{DF4E97C2-2583-4BB0-94A3-E2ED2CBB6FD4}" type="presParOf" srcId="{DC1B6A8E-44AB-4D08-8B38-4A02D8DD35D1}" destId="{B798B785-C531-437B-95A9-9BBDDAF5D41F}" srcOrd="0" destOrd="0" presId="urn:microsoft.com/office/officeart/2005/8/layout/hierarchy1"/>
+    <dgm:cxn modelId="{6B95597A-2B99-47AD-8BCC-A7BFCE91AE9E}" type="presParOf" srcId="{B798B785-C531-437B-95A9-9BBDDAF5D41F}" destId="{0B5BDBA5-C9B0-4E69-AF7A-19E9EA97D766}" srcOrd="0" destOrd="0" presId="urn:microsoft.com/office/officeart/2005/8/layout/hierarchy1"/>
+    <dgm:cxn modelId="{877D290C-4875-4EAF-8F48-D1C731AC887C}" type="presParOf" srcId="{B798B785-C531-437B-95A9-9BBDDAF5D41F}" destId="{C5D8A574-950F-4331-ACA8-15EB634CC874}" srcOrd="1" destOrd="0" presId="urn:microsoft.com/office/officeart/2005/8/layout/hierarchy1"/>
+    <dgm:cxn modelId="{B4CC2B60-11ED-4306-A38A-A2F2C8CF2F4C}" type="presParOf" srcId="{DC1B6A8E-44AB-4D08-8B38-4A02D8DD35D1}" destId="{C3DC6DF0-CFB3-460F-814A-5CC1ABABB7F9}" srcOrd="1" destOrd="0" presId="urn:microsoft.com/office/officeart/2005/8/layout/hierarchy1"/>
+    <dgm:cxn modelId="{B8D46866-8B1B-45A7-863C-E5E8516D346C}" type="presParOf" srcId="{D1AA64E7-B5F8-4E4F-ACB4-08FFF552B36C}" destId="{C6CD4D23-9646-4F20-B83C-54A2664FD791}" srcOrd="4" destOrd="0" presId="urn:microsoft.com/office/officeart/2005/8/layout/hierarchy1"/>
+    <dgm:cxn modelId="{7DA84165-8E3B-4F78-A1F0-A04C540D61FF}" type="presParOf" srcId="{D1AA64E7-B5F8-4E4F-ACB4-08FFF552B36C}" destId="{90A328DE-7663-4724-8CF6-8FA0C19285B1}" srcOrd="5" destOrd="0" presId="urn:microsoft.com/office/officeart/2005/8/layout/hierarchy1"/>
+    <dgm:cxn modelId="{4770A667-9F6C-4133-8D4C-049EC54B33D5}" type="presParOf" srcId="{90A328DE-7663-4724-8CF6-8FA0C19285B1}" destId="{BF32C544-CA1C-4C92-AB58-47B7EDDA9F34}" srcOrd="0" destOrd="0" presId="urn:microsoft.com/office/officeart/2005/8/layout/hierarchy1"/>
+    <dgm:cxn modelId="{91B99D2D-DF29-4AD4-A472-5B0256891DAC}" type="presParOf" srcId="{BF32C544-CA1C-4C92-AB58-47B7EDDA9F34}" destId="{D9E11DB2-8341-4F2D-9F2D-C61A02F9CEF0}" srcOrd="0" destOrd="0" presId="urn:microsoft.com/office/officeart/2005/8/layout/hierarchy1"/>
+    <dgm:cxn modelId="{CEF5D06D-A025-4250-B781-864F64ABEDDA}" type="presParOf" srcId="{BF32C544-CA1C-4C92-AB58-47B7EDDA9F34}" destId="{8B5B8525-9EAA-4092-83FB-B4CEC3C2DDE2}" srcOrd="1" destOrd="0" presId="urn:microsoft.com/office/officeart/2005/8/layout/hierarchy1"/>
+    <dgm:cxn modelId="{798488C9-E60C-4794-93DA-118983A90002}" type="presParOf" srcId="{90A328DE-7663-4724-8CF6-8FA0C19285B1}" destId="{6FA1764C-FFE2-4C4F-9EB9-0FD64F87B530}" srcOrd="1" destOrd="0" presId="urn:microsoft.com/office/officeart/2005/8/layout/hierarchy1"/>
   </dgm:cxnLst>
   <dgm:bg/>
   <dgm:whole/>
@@ -12432,26 +12525,6 @@
         </dgm:presLayoutVars>
       </dgm:prSet>
       <dgm:spPr/>
-    </dgm:pt>
-    <dgm:pt modelId="{264067D4-8991-4393-B1FE-50896615CB64}" type="pres">
-      <dgm:prSet presAssocID="{B9FCF810-409C-4E0D-81DA-61BBBB4C0158}" presName="hierRoot1" presStyleCnt="0"/>
-      <dgm:spPr/>
-    </dgm:pt>
-    <dgm:pt modelId="{46E1703B-5F02-46D5-8FD8-407A4E9E4E7D}" type="pres">
-      <dgm:prSet presAssocID="{B9FCF810-409C-4E0D-81DA-61BBBB4C0158}" presName="composite" presStyleCnt="0"/>
-      <dgm:spPr/>
-    </dgm:pt>
-    <dgm:pt modelId="{9650879D-BAC7-4BE5-8E7F-5EAF68C62CB2}" type="pres">
-      <dgm:prSet presAssocID="{B9FCF810-409C-4E0D-81DA-61BBBB4C0158}" presName="background" presStyleLbl="node0" presStyleIdx="0" presStyleCnt="1"/>
-      <dgm:spPr/>
-    </dgm:pt>
-    <dgm:pt modelId="{3C8D6D45-7A37-46DD-973C-46B95E45BC32}" type="pres">
-      <dgm:prSet presAssocID="{B9FCF810-409C-4E0D-81DA-61BBBB4C0158}" presName="text" presStyleLbl="fgAcc0" presStyleIdx="0" presStyleCnt="1">
-        <dgm:presLayoutVars>
-          <dgm:chPref val="3"/>
-        </dgm:presLayoutVars>
-      </dgm:prSet>
-      <dgm:spPr/>
       <dgm:t>
         <a:bodyPr/>
         <a:lstStyle/>
@@ -12460,28 +12533,20 @@
         </a:p>
       </dgm:t>
     </dgm:pt>
-    <dgm:pt modelId="{D1AA64E7-B5F8-4E4F-ACB4-08FFF552B36C}" type="pres">
-      <dgm:prSet presAssocID="{B9FCF810-409C-4E0D-81DA-61BBBB4C0158}" presName="hierChild2" presStyleCnt="0"/>
-      <dgm:spPr/>
-    </dgm:pt>
-    <dgm:pt modelId="{6D5F942C-8D5B-4176-A99A-BFA2FA4DC63E}" type="pres">
-      <dgm:prSet presAssocID="{C4F975FE-D351-441F-A200-4DD4FDD55301}" presName="Name10" presStyleLbl="parChTrans1D2" presStyleIdx="0" presStyleCnt="3"/>
-      <dgm:spPr/>
-    </dgm:pt>
-    <dgm:pt modelId="{840F76C2-E879-4A3C-8BA6-3810F97FA561}" type="pres">
-      <dgm:prSet presAssocID="{9A27C55B-5019-4B24-8EFA-EB4976761978}" presName="hierRoot2" presStyleCnt="0"/>
-      <dgm:spPr/>
-    </dgm:pt>
-    <dgm:pt modelId="{EFD38EBC-802E-4985-8894-D00CAD0A6D1D}" type="pres">
-      <dgm:prSet presAssocID="{9A27C55B-5019-4B24-8EFA-EB4976761978}" presName="composite2" presStyleCnt="0"/>
-      <dgm:spPr/>
-    </dgm:pt>
-    <dgm:pt modelId="{64F61EA6-3D24-4C6F-A18A-544EE7E64FA5}" type="pres">
-      <dgm:prSet presAssocID="{9A27C55B-5019-4B24-8EFA-EB4976761978}" presName="background2" presStyleLbl="node2" presStyleIdx="0" presStyleCnt="3"/>
-      <dgm:spPr/>
-    </dgm:pt>
-    <dgm:pt modelId="{AF40EEE0-5220-44C6-88A3-9B67C6C72397}" type="pres">
-      <dgm:prSet presAssocID="{9A27C55B-5019-4B24-8EFA-EB4976761978}" presName="text2" presStyleLbl="fgAcc2" presStyleIdx="0" presStyleCnt="3">
+    <dgm:pt modelId="{264067D4-8991-4393-B1FE-50896615CB64}" type="pres">
+      <dgm:prSet presAssocID="{B9FCF810-409C-4E0D-81DA-61BBBB4C0158}" presName="hierRoot1" presStyleCnt="0"/>
+      <dgm:spPr/>
+    </dgm:pt>
+    <dgm:pt modelId="{46E1703B-5F02-46D5-8FD8-407A4E9E4E7D}" type="pres">
+      <dgm:prSet presAssocID="{B9FCF810-409C-4E0D-81DA-61BBBB4C0158}" presName="composite" presStyleCnt="0"/>
+      <dgm:spPr/>
+    </dgm:pt>
+    <dgm:pt modelId="{9650879D-BAC7-4BE5-8E7F-5EAF68C62CB2}" type="pres">
+      <dgm:prSet presAssocID="{B9FCF810-409C-4E0D-81DA-61BBBB4C0158}" presName="background" presStyleLbl="node0" presStyleIdx="0" presStyleCnt="1"/>
+      <dgm:spPr/>
+    </dgm:pt>
+    <dgm:pt modelId="{3C8D6D45-7A37-46DD-973C-46B95E45BC32}" type="pres">
+      <dgm:prSet presAssocID="{B9FCF810-409C-4E0D-81DA-61BBBB4C0158}" presName="text" presStyleLbl="fgAcc0" presStyleIdx="0" presStyleCnt="1">
         <dgm:presLayoutVars>
           <dgm:chPref val="3"/>
         </dgm:presLayoutVars>
@@ -12495,32 +12560,12 @@
         </a:p>
       </dgm:t>
     </dgm:pt>
-    <dgm:pt modelId="{34887CD4-C39E-4024-A9FE-5308C6EB8652}" type="pres">
-      <dgm:prSet presAssocID="{9A27C55B-5019-4B24-8EFA-EB4976761978}" presName="hierChild3" presStyleCnt="0"/>
-      <dgm:spPr/>
-    </dgm:pt>
-    <dgm:pt modelId="{063DC5F1-29FF-413E-9BFE-CFA7D9644EC4}" type="pres">
-      <dgm:prSet presAssocID="{0FD4EDF2-847D-4A77-9F06-D867C8B20697}" presName="Name17" presStyleLbl="parChTrans1D3" presStyleIdx="0" presStyleCnt="3"/>
-      <dgm:spPr/>
-    </dgm:pt>
-    <dgm:pt modelId="{F4484F99-AEBA-48AE-B2C7-D9FD34A45FCF}" type="pres">
-      <dgm:prSet presAssocID="{79AC2907-6905-4D3D-B4DA-B4F546F8DA0C}" presName="hierRoot3" presStyleCnt="0"/>
-      <dgm:spPr/>
-    </dgm:pt>
-    <dgm:pt modelId="{90A51C0F-E78B-4807-8B6C-5899B4276462}" type="pres">
-      <dgm:prSet presAssocID="{79AC2907-6905-4D3D-B4DA-B4F546F8DA0C}" presName="composite3" presStyleCnt="0"/>
-      <dgm:spPr/>
-    </dgm:pt>
-    <dgm:pt modelId="{5E32872C-B91A-460E-B202-D6CD59A31987}" type="pres">
-      <dgm:prSet presAssocID="{79AC2907-6905-4D3D-B4DA-B4F546F8DA0C}" presName="background3" presStyleLbl="node3" presStyleIdx="0" presStyleCnt="3"/>
-      <dgm:spPr/>
-    </dgm:pt>
-    <dgm:pt modelId="{D0E8805C-ACA0-41C1-8B58-878914CEB74A}" type="pres">
-      <dgm:prSet presAssocID="{79AC2907-6905-4D3D-B4DA-B4F546F8DA0C}" presName="text3" presStyleLbl="fgAcc3" presStyleIdx="0" presStyleCnt="3">
-        <dgm:presLayoutVars>
-          <dgm:chPref val="3"/>
-        </dgm:presLayoutVars>
-      </dgm:prSet>
+    <dgm:pt modelId="{D1AA64E7-B5F8-4E4F-ACB4-08FFF552B36C}" type="pres">
+      <dgm:prSet presAssocID="{B9FCF810-409C-4E0D-81DA-61BBBB4C0158}" presName="hierChild2" presStyleCnt="0"/>
+      <dgm:spPr/>
+    </dgm:pt>
+    <dgm:pt modelId="{6D5F942C-8D5B-4176-A99A-BFA2FA4DC63E}" type="pres">
+      <dgm:prSet presAssocID="{C4F975FE-D351-441F-A200-4DD4FDD55301}" presName="Name10" presStyleLbl="parChTrans1D2" presStyleIdx="0" presStyleCnt="3"/>
       <dgm:spPr/>
       <dgm:t>
         <a:bodyPr/>
@@ -12530,140 +12575,20 @@
         </a:p>
       </dgm:t>
     </dgm:pt>
-    <dgm:pt modelId="{3B81744A-A848-42ED-BCCC-395B56DBA96C}" type="pres">
-      <dgm:prSet presAssocID="{79AC2907-6905-4D3D-B4DA-B4F546F8DA0C}" presName="hierChild4" presStyleCnt="0"/>
-      <dgm:spPr/>
-    </dgm:pt>
-    <dgm:pt modelId="{78C23092-0E53-4AD0-87F8-56393386C8F5}" type="pres">
-      <dgm:prSet presAssocID="{9BE2D12B-4360-470E-8A69-6EEE82369B0A}" presName="Name23" presStyleLbl="parChTrans1D4" presStyleIdx="0" presStyleCnt="3"/>
-      <dgm:spPr/>
-    </dgm:pt>
-    <dgm:pt modelId="{D51A7734-ECF9-4C68-9B91-B3CDA9DE4B49}" type="pres">
-      <dgm:prSet presAssocID="{3FD73F78-812D-4B62-B776-E295B265242F}" presName="hierRoot4" presStyleCnt="0"/>
-      <dgm:spPr/>
-    </dgm:pt>
-    <dgm:pt modelId="{618B08EB-E696-4457-B3FE-0C88F240CAE1}" type="pres">
-      <dgm:prSet presAssocID="{3FD73F78-812D-4B62-B776-E295B265242F}" presName="composite4" presStyleCnt="0"/>
-      <dgm:spPr/>
-    </dgm:pt>
-    <dgm:pt modelId="{66669A68-FAD8-43DD-8F9B-3DCCF0E04509}" type="pres">
-      <dgm:prSet presAssocID="{3FD73F78-812D-4B62-B776-E295B265242F}" presName="background4" presStyleLbl="node4" presStyleIdx="0" presStyleCnt="3"/>
-      <dgm:spPr/>
-    </dgm:pt>
-    <dgm:pt modelId="{4EC6F77D-ADC0-4242-86B3-1E19DBC7A784}" type="pres">
-      <dgm:prSet presAssocID="{3FD73F78-812D-4B62-B776-E295B265242F}" presName="text4" presStyleLbl="fgAcc4" presStyleIdx="0" presStyleCnt="3">
-        <dgm:presLayoutVars>
-          <dgm:chPref val="3"/>
-        </dgm:presLayoutVars>
-      </dgm:prSet>
-      <dgm:spPr/>
-    </dgm:pt>
-    <dgm:pt modelId="{9001A438-2C36-40FC-9016-A9C9A33B365C}" type="pres">
-      <dgm:prSet presAssocID="{3FD73F78-812D-4B62-B776-E295B265242F}" presName="hierChild5" presStyleCnt="0"/>
-      <dgm:spPr/>
-    </dgm:pt>
-    <dgm:pt modelId="{604A6269-586E-4077-90F0-FEA95A43ACCF}" type="pres">
-      <dgm:prSet presAssocID="{3CA92002-A8FA-4C75-9CC2-97EEA1DFEA61}" presName="Name10" presStyleLbl="parChTrans1D2" presStyleIdx="1" presStyleCnt="3"/>
-      <dgm:spPr/>
-    </dgm:pt>
-    <dgm:pt modelId="{7852E4BB-74B9-4C2C-A22F-0B2817DDDD70}" type="pres">
-      <dgm:prSet presAssocID="{9D60D9AA-C8C5-4D74-9EC8-F01742569B9E}" presName="hierRoot2" presStyleCnt="0"/>
-      <dgm:spPr/>
-    </dgm:pt>
-    <dgm:pt modelId="{2EC59E0E-D0FA-4761-8189-6DE2F76C5A66}" type="pres">
-      <dgm:prSet presAssocID="{9D60D9AA-C8C5-4D74-9EC8-F01742569B9E}" presName="composite2" presStyleCnt="0"/>
-      <dgm:spPr/>
-    </dgm:pt>
-    <dgm:pt modelId="{E299E1E7-9BA1-43D8-B66E-421B06CC4A5C}" type="pres">
-      <dgm:prSet presAssocID="{9D60D9AA-C8C5-4D74-9EC8-F01742569B9E}" presName="background2" presStyleLbl="node2" presStyleIdx="1" presStyleCnt="3"/>
-      <dgm:spPr/>
-    </dgm:pt>
-    <dgm:pt modelId="{2D171DBE-6AE0-4E6B-815F-69310946261A}" type="pres">
-      <dgm:prSet presAssocID="{9D60D9AA-C8C5-4D74-9EC8-F01742569B9E}" presName="text2" presStyleLbl="fgAcc2" presStyleIdx="1" presStyleCnt="3">
-        <dgm:presLayoutVars>
-          <dgm:chPref val="3"/>
-        </dgm:presLayoutVars>
-      </dgm:prSet>
-      <dgm:spPr/>
-    </dgm:pt>
-    <dgm:pt modelId="{A9D6E6D0-6A9A-462E-BD2E-0F56135A9773}" type="pres">
-      <dgm:prSet presAssocID="{9D60D9AA-C8C5-4D74-9EC8-F01742569B9E}" presName="hierChild3" presStyleCnt="0"/>
-      <dgm:spPr/>
-    </dgm:pt>
-    <dgm:pt modelId="{A088EFC2-8FA9-4913-A539-AF977E625C53}" type="pres">
-      <dgm:prSet presAssocID="{7570AB73-5970-40C8-B99A-3F3A4C84D6D5}" presName="Name17" presStyleLbl="parChTrans1D3" presStyleIdx="1" presStyleCnt="3"/>
-      <dgm:spPr/>
-    </dgm:pt>
-    <dgm:pt modelId="{C95C3089-1EA0-4E90-A766-C500D453C4EC}" type="pres">
-      <dgm:prSet presAssocID="{EE19CB09-7589-48E0-9F5C-AE97FE0198B2}" presName="hierRoot3" presStyleCnt="0"/>
-      <dgm:spPr/>
-    </dgm:pt>
-    <dgm:pt modelId="{C6A39D42-8298-453F-8D0F-C9DFFC09C6FF}" type="pres">
-      <dgm:prSet presAssocID="{EE19CB09-7589-48E0-9F5C-AE97FE0198B2}" presName="composite3" presStyleCnt="0"/>
-      <dgm:spPr/>
-    </dgm:pt>
-    <dgm:pt modelId="{74CE3E37-A710-4571-A119-FB974B85719C}" type="pres">
-      <dgm:prSet presAssocID="{EE19CB09-7589-48E0-9F5C-AE97FE0198B2}" presName="background3" presStyleLbl="node3" presStyleIdx="1" presStyleCnt="3"/>
-      <dgm:spPr/>
-    </dgm:pt>
-    <dgm:pt modelId="{26A0C91D-2EEF-4191-BE06-1A68F6637806}" type="pres">
-      <dgm:prSet presAssocID="{EE19CB09-7589-48E0-9F5C-AE97FE0198B2}" presName="text3" presStyleLbl="fgAcc3" presStyleIdx="1" presStyleCnt="3">
-        <dgm:presLayoutVars>
-          <dgm:chPref val="3"/>
-        </dgm:presLayoutVars>
-      </dgm:prSet>
-      <dgm:spPr/>
-    </dgm:pt>
-    <dgm:pt modelId="{A667A68A-EC3A-4D23-8F67-CC06D55344F9}" type="pres">
-      <dgm:prSet presAssocID="{EE19CB09-7589-48E0-9F5C-AE97FE0198B2}" presName="hierChild4" presStyleCnt="0"/>
-      <dgm:spPr/>
-    </dgm:pt>
-    <dgm:pt modelId="{C30FF755-8F28-45AE-8F7F-7327426962B1}" type="pres">
-      <dgm:prSet presAssocID="{7D307AF0-ECEF-4FD8-8B9E-88904C513634}" presName="Name23" presStyleLbl="parChTrans1D4" presStyleIdx="1" presStyleCnt="3"/>
-      <dgm:spPr/>
-    </dgm:pt>
-    <dgm:pt modelId="{DC1B6A8E-44AB-4D08-8B38-4A02D8DD35D1}" type="pres">
-      <dgm:prSet presAssocID="{C1DE929A-1124-42C7-9353-5E6576CF58D0}" presName="hierRoot4" presStyleCnt="0"/>
-      <dgm:spPr/>
-    </dgm:pt>
-    <dgm:pt modelId="{B798B785-C531-437B-95A9-9BBDDAF5D41F}" type="pres">
-      <dgm:prSet presAssocID="{C1DE929A-1124-42C7-9353-5E6576CF58D0}" presName="composite4" presStyleCnt="0"/>
-      <dgm:spPr/>
-    </dgm:pt>
-    <dgm:pt modelId="{0B5BDBA5-C9B0-4E69-AF7A-19E9EA97D766}" type="pres">
-      <dgm:prSet presAssocID="{C1DE929A-1124-42C7-9353-5E6576CF58D0}" presName="background4" presStyleLbl="node4" presStyleIdx="1" presStyleCnt="3"/>
-      <dgm:spPr/>
-    </dgm:pt>
-    <dgm:pt modelId="{C5D8A574-950F-4331-ACA8-15EB634CC874}" type="pres">
-      <dgm:prSet presAssocID="{C1DE929A-1124-42C7-9353-5E6576CF58D0}" presName="text4" presStyleLbl="fgAcc4" presStyleIdx="1" presStyleCnt="3">
-        <dgm:presLayoutVars>
-          <dgm:chPref val="3"/>
-        </dgm:presLayoutVars>
-      </dgm:prSet>
-      <dgm:spPr/>
-    </dgm:pt>
-    <dgm:pt modelId="{C3DC6DF0-CFB3-460F-814A-5CC1ABABB7F9}" type="pres">
-      <dgm:prSet presAssocID="{C1DE929A-1124-42C7-9353-5E6576CF58D0}" presName="hierChild5" presStyleCnt="0"/>
-      <dgm:spPr/>
-    </dgm:pt>
-    <dgm:pt modelId="{C6CD4D23-9646-4F20-B83C-54A2664FD791}" type="pres">
-      <dgm:prSet presAssocID="{A37D8CE9-455C-4A54-873A-A87DEC9BAEAC}" presName="Name10" presStyleLbl="parChTrans1D2" presStyleIdx="2" presStyleCnt="3"/>
-      <dgm:spPr/>
-    </dgm:pt>
-    <dgm:pt modelId="{90A328DE-7663-4724-8CF6-8FA0C19285B1}" type="pres">
-      <dgm:prSet presAssocID="{717C2049-492A-4086-920A-1CE958ECDFC0}" presName="hierRoot2" presStyleCnt="0"/>
-      <dgm:spPr/>
-    </dgm:pt>
-    <dgm:pt modelId="{BF32C544-CA1C-4C92-AB58-47B7EDDA9F34}" type="pres">
-      <dgm:prSet presAssocID="{717C2049-492A-4086-920A-1CE958ECDFC0}" presName="composite2" presStyleCnt="0"/>
-      <dgm:spPr/>
-    </dgm:pt>
-    <dgm:pt modelId="{D9E11DB2-8341-4F2D-9F2D-C61A02F9CEF0}" type="pres">
-      <dgm:prSet presAssocID="{717C2049-492A-4086-920A-1CE958ECDFC0}" presName="background2" presStyleLbl="node2" presStyleIdx="2" presStyleCnt="3"/>
-      <dgm:spPr/>
-    </dgm:pt>
-    <dgm:pt modelId="{8B5B8525-9EAA-4092-83FB-B4CEC3C2DDE2}" type="pres">
-      <dgm:prSet presAssocID="{717C2049-492A-4086-920A-1CE958ECDFC0}" presName="text2" presStyleLbl="fgAcc2" presStyleIdx="2" presStyleCnt="3">
+    <dgm:pt modelId="{840F76C2-E879-4A3C-8BA6-3810F97FA561}" type="pres">
+      <dgm:prSet presAssocID="{9A27C55B-5019-4B24-8EFA-EB4976761978}" presName="hierRoot2" presStyleCnt="0"/>
+      <dgm:spPr/>
+    </dgm:pt>
+    <dgm:pt modelId="{EFD38EBC-802E-4985-8894-D00CAD0A6D1D}" type="pres">
+      <dgm:prSet presAssocID="{9A27C55B-5019-4B24-8EFA-EB4976761978}" presName="composite2" presStyleCnt="0"/>
+      <dgm:spPr/>
+    </dgm:pt>
+    <dgm:pt modelId="{64F61EA6-3D24-4C6F-A18A-544EE7E64FA5}" type="pres">
+      <dgm:prSet presAssocID="{9A27C55B-5019-4B24-8EFA-EB4976761978}" presName="background2" presStyleLbl="node2" presStyleIdx="0" presStyleCnt="3"/>
+      <dgm:spPr/>
+    </dgm:pt>
+    <dgm:pt modelId="{AF40EEE0-5220-44C6-88A3-9B67C6C72397}" type="pres">
+      <dgm:prSet presAssocID="{9A27C55B-5019-4B24-8EFA-EB4976761978}" presName="text2" presStyleLbl="fgAcc2" presStyleIdx="0" presStyleCnt="3">
         <dgm:presLayoutVars>
           <dgm:chPref val="3"/>
         </dgm:presLayoutVars>
@@ -12677,32 +12602,12 @@
         </a:p>
       </dgm:t>
     </dgm:pt>
-    <dgm:pt modelId="{6FA1764C-FFE2-4C4F-9EB9-0FD64F87B530}" type="pres">
-      <dgm:prSet presAssocID="{717C2049-492A-4086-920A-1CE958ECDFC0}" presName="hierChild3" presStyleCnt="0"/>
-      <dgm:spPr/>
-    </dgm:pt>
-    <dgm:pt modelId="{DCCAC25C-1C2A-43C5-9E4B-6948BF325764}" type="pres">
-      <dgm:prSet presAssocID="{2DD8565A-30BB-4A17-9566-983382DC9155}" presName="Name17" presStyleLbl="parChTrans1D3" presStyleIdx="2" presStyleCnt="3"/>
-      <dgm:spPr/>
-    </dgm:pt>
-    <dgm:pt modelId="{21E726FD-1FF4-4D63-8CFF-0918E83119B2}" type="pres">
-      <dgm:prSet presAssocID="{66B89FBD-71D2-4255-A894-3EED532FA60D}" presName="hierRoot3" presStyleCnt="0"/>
-      <dgm:spPr/>
-    </dgm:pt>
-    <dgm:pt modelId="{950CF4A6-93EA-471C-A2D7-5C4C46E3D651}" type="pres">
-      <dgm:prSet presAssocID="{66B89FBD-71D2-4255-A894-3EED532FA60D}" presName="composite3" presStyleCnt="0"/>
-      <dgm:spPr/>
-    </dgm:pt>
-    <dgm:pt modelId="{08929561-F2E0-44B9-BC99-C5985A24ABF1}" type="pres">
-      <dgm:prSet presAssocID="{66B89FBD-71D2-4255-A894-3EED532FA60D}" presName="background3" presStyleLbl="node3" presStyleIdx="2" presStyleCnt="3"/>
-      <dgm:spPr/>
-    </dgm:pt>
-    <dgm:pt modelId="{96E9FF01-DEB4-4B36-9F04-9954C69750E9}" type="pres">
-      <dgm:prSet presAssocID="{66B89FBD-71D2-4255-A894-3EED532FA60D}" presName="text3" presStyleLbl="fgAcc3" presStyleIdx="2" presStyleCnt="3">
-        <dgm:presLayoutVars>
-          <dgm:chPref val="3"/>
-        </dgm:presLayoutVars>
-      </dgm:prSet>
+    <dgm:pt modelId="{34887CD4-C39E-4024-A9FE-5308C6EB8652}" type="pres">
+      <dgm:prSet presAssocID="{9A27C55B-5019-4B24-8EFA-EB4976761978}" presName="hierChild3" presStyleCnt="0"/>
+      <dgm:spPr/>
+    </dgm:pt>
+    <dgm:pt modelId="{063DC5F1-29FF-413E-9BFE-CFA7D9644EC4}" type="pres">
+      <dgm:prSet presAssocID="{0FD4EDF2-847D-4A77-9F06-D867C8B20697}" presName="Name17" presStyleLbl="parChTrans1D3" presStyleIdx="0" presStyleCnt="3"/>
       <dgm:spPr/>
       <dgm:t>
         <a:bodyPr/>
@@ -12712,6 +12617,278 @@
         </a:p>
       </dgm:t>
     </dgm:pt>
+    <dgm:pt modelId="{F4484F99-AEBA-48AE-B2C7-D9FD34A45FCF}" type="pres">
+      <dgm:prSet presAssocID="{79AC2907-6905-4D3D-B4DA-B4F546F8DA0C}" presName="hierRoot3" presStyleCnt="0"/>
+      <dgm:spPr/>
+    </dgm:pt>
+    <dgm:pt modelId="{90A51C0F-E78B-4807-8B6C-5899B4276462}" type="pres">
+      <dgm:prSet presAssocID="{79AC2907-6905-4D3D-B4DA-B4F546F8DA0C}" presName="composite3" presStyleCnt="0"/>
+      <dgm:spPr/>
+    </dgm:pt>
+    <dgm:pt modelId="{5E32872C-B91A-460E-B202-D6CD59A31987}" type="pres">
+      <dgm:prSet presAssocID="{79AC2907-6905-4D3D-B4DA-B4F546F8DA0C}" presName="background3" presStyleLbl="node3" presStyleIdx="0" presStyleCnt="3"/>
+      <dgm:spPr/>
+    </dgm:pt>
+    <dgm:pt modelId="{D0E8805C-ACA0-41C1-8B58-878914CEB74A}" type="pres">
+      <dgm:prSet presAssocID="{79AC2907-6905-4D3D-B4DA-B4F546F8DA0C}" presName="text3" presStyleLbl="fgAcc3" presStyleIdx="0" presStyleCnt="3">
+        <dgm:presLayoutVars>
+          <dgm:chPref val="3"/>
+        </dgm:presLayoutVars>
+      </dgm:prSet>
+      <dgm:spPr/>
+      <dgm:t>
+        <a:bodyPr/>
+        <a:lstStyle/>
+        <a:p>
+          <a:endParaRPr lang="en-GB"/>
+        </a:p>
+      </dgm:t>
+    </dgm:pt>
+    <dgm:pt modelId="{3B81744A-A848-42ED-BCCC-395B56DBA96C}" type="pres">
+      <dgm:prSet presAssocID="{79AC2907-6905-4D3D-B4DA-B4F546F8DA0C}" presName="hierChild4" presStyleCnt="0"/>
+      <dgm:spPr/>
+    </dgm:pt>
+    <dgm:pt modelId="{78C23092-0E53-4AD0-87F8-56393386C8F5}" type="pres">
+      <dgm:prSet presAssocID="{9BE2D12B-4360-470E-8A69-6EEE82369B0A}" presName="Name23" presStyleLbl="parChTrans1D4" presStyleIdx="0" presStyleCnt="3"/>
+      <dgm:spPr/>
+      <dgm:t>
+        <a:bodyPr/>
+        <a:lstStyle/>
+        <a:p>
+          <a:endParaRPr lang="en-GB"/>
+        </a:p>
+      </dgm:t>
+    </dgm:pt>
+    <dgm:pt modelId="{D51A7734-ECF9-4C68-9B91-B3CDA9DE4B49}" type="pres">
+      <dgm:prSet presAssocID="{3FD73F78-812D-4B62-B776-E295B265242F}" presName="hierRoot4" presStyleCnt="0"/>
+      <dgm:spPr/>
+    </dgm:pt>
+    <dgm:pt modelId="{618B08EB-E696-4457-B3FE-0C88F240CAE1}" type="pres">
+      <dgm:prSet presAssocID="{3FD73F78-812D-4B62-B776-E295B265242F}" presName="composite4" presStyleCnt="0"/>
+      <dgm:spPr/>
+    </dgm:pt>
+    <dgm:pt modelId="{66669A68-FAD8-43DD-8F9B-3DCCF0E04509}" type="pres">
+      <dgm:prSet presAssocID="{3FD73F78-812D-4B62-B776-E295B265242F}" presName="background4" presStyleLbl="node4" presStyleIdx="0" presStyleCnt="3"/>
+      <dgm:spPr/>
+    </dgm:pt>
+    <dgm:pt modelId="{4EC6F77D-ADC0-4242-86B3-1E19DBC7A784}" type="pres">
+      <dgm:prSet presAssocID="{3FD73F78-812D-4B62-B776-E295B265242F}" presName="text4" presStyleLbl="fgAcc4" presStyleIdx="0" presStyleCnt="3">
+        <dgm:presLayoutVars>
+          <dgm:chPref val="3"/>
+        </dgm:presLayoutVars>
+      </dgm:prSet>
+      <dgm:spPr/>
+      <dgm:t>
+        <a:bodyPr/>
+        <a:lstStyle/>
+        <a:p>
+          <a:endParaRPr lang="en-GB"/>
+        </a:p>
+      </dgm:t>
+    </dgm:pt>
+    <dgm:pt modelId="{9001A438-2C36-40FC-9016-A9C9A33B365C}" type="pres">
+      <dgm:prSet presAssocID="{3FD73F78-812D-4B62-B776-E295B265242F}" presName="hierChild5" presStyleCnt="0"/>
+      <dgm:spPr/>
+    </dgm:pt>
+    <dgm:pt modelId="{604A6269-586E-4077-90F0-FEA95A43ACCF}" type="pres">
+      <dgm:prSet presAssocID="{3CA92002-A8FA-4C75-9CC2-97EEA1DFEA61}" presName="Name10" presStyleLbl="parChTrans1D2" presStyleIdx="1" presStyleCnt="3"/>
+      <dgm:spPr/>
+      <dgm:t>
+        <a:bodyPr/>
+        <a:lstStyle/>
+        <a:p>
+          <a:endParaRPr lang="en-GB"/>
+        </a:p>
+      </dgm:t>
+    </dgm:pt>
+    <dgm:pt modelId="{7852E4BB-74B9-4C2C-A22F-0B2817DDDD70}" type="pres">
+      <dgm:prSet presAssocID="{9D60D9AA-C8C5-4D74-9EC8-F01742569B9E}" presName="hierRoot2" presStyleCnt="0"/>
+      <dgm:spPr/>
+    </dgm:pt>
+    <dgm:pt modelId="{2EC59E0E-D0FA-4761-8189-6DE2F76C5A66}" type="pres">
+      <dgm:prSet presAssocID="{9D60D9AA-C8C5-4D74-9EC8-F01742569B9E}" presName="composite2" presStyleCnt="0"/>
+      <dgm:spPr/>
+    </dgm:pt>
+    <dgm:pt modelId="{E299E1E7-9BA1-43D8-B66E-421B06CC4A5C}" type="pres">
+      <dgm:prSet presAssocID="{9D60D9AA-C8C5-4D74-9EC8-F01742569B9E}" presName="background2" presStyleLbl="node2" presStyleIdx="1" presStyleCnt="3"/>
+      <dgm:spPr/>
+    </dgm:pt>
+    <dgm:pt modelId="{2D171DBE-6AE0-4E6B-815F-69310946261A}" type="pres">
+      <dgm:prSet presAssocID="{9D60D9AA-C8C5-4D74-9EC8-F01742569B9E}" presName="text2" presStyleLbl="fgAcc2" presStyleIdx="1" presStyleCnt="3">
+        <dgm:presLayoutVars>
+          <dgm:chPref val="3"/>
+        </dgm:presLayoutVars>
+      </dgm:prSet>
+      <dgm:spPr/>
+      <dgm:t>
+        <a:bodyPr/>
+        <a:lstStyle/>
+        <a:p>
+          <a:endParaRPr lang="en-GB"/>
+        </a:p>
+      </dgm:t>
+    </dgm:pt>
+    <dgm:pt modelId="{A9D6E6D0-6A9A-462E-BD2E-0F56135A9773}" type="pres">
+      <dgm:prSet presAssocID="{9D60D9AA-C8C5-4D74-9EC8-F01742569B9E}" presName="hierChild3" presStyleCnt="0"/>
+      <dgm:spPr/>
+    </dgm:pt>
+    <dgm:pt modelId="{A088EFC2-8FA9-4913-A539-AF977E625C53}" type="pres">
+      <dgm:prSet presAssocID="{7570AB73-5970-40C8-B99A-3F3A4C84D6D5}" presName="Name17" presStyleLbl="parChTrans1D3" presStyleIdx="1" presStyleCnt="3"/>
+      <dgm:spPr/>
+      <dgm:t>
+        <a:bodyPr/>
+        <a:lstStyle/>
+        <a:p>
+          <a:endParaRPr lang="en-GB"/>
+        </a:p>
+      </dgm:t>
+    </dgm:pt>
+    <dgm:pt modelId="{C95C3089-1EA0-4E90-A766-C500D453C4EC}" type="pres">
+      <dgm:prSet presAssocID="{EE19CB09-7589-48E0-9F5C-AE97FE0198B2}" presName="hierRoot3" presStyleCnt="0"/>
+      <dgm:spPr/>
+    </dgm:pt>
+    <dgm:pt modelId="{C6A39D42-8298-453F-8D0F-C9DFFC09C6FF}" type="pres">
+      <dgm:prSet presAssocID="{EE19CB09-7589-48E0-9F5C-AE97FE0198B2}" presName="composite3" presStyleCnt="0"/>
+      <dgm:spPr/>
+    </dgm:pt>
+    <dgm:pt modelId="{74CE3E37-A710-4571-A119-FB974B85719C}" type="pres">
+      <dgm:prSet presAssocID="{EE19CB09-7589-48E0-9F5C-AE97FE0198B2}" presName="background3" presStyleLbl="node3" presStyleIdx="1" presStyleCnt="3"/>
+      <dgm:spPr/>
+    </dgm:pt>
+    <dgm:pt modelId="{26A0C91D-2EEF-4191-BE06-1A68F6637806}" type="pres">
+      <dgm:prSet presAssocID="{EE19CB09-7589-48E0-9F5C-AE97FE0198B2}" presName="text3" presStyleLbl="fgAcc3" presStyleIdx="1" presStyleCnt="3">
+        <dgm:presLayoutVars>
+          <dgm:chPref val="3"/>
+        </dgm:presLayoutVars>
+      </dgm:prSet>
+      <dgm:spPr/>
+      <dgm:t>
+        <a:bodyPr/>
+        <a:lstStyle/>
+        <a:p>
+          <a:endParaRPr lang="en-GB"/>
+        </a:p>
+      </dgm:t>
+    </dgm:pt>
+    <dgm:pt modelId="{A667A68A-EC3A-4D23-8F67-CC06D55344F9}" type="pres">
+      <dgm:prSet presAssocID="{EE19CB09-7589-48E0-9F5C-AE97FE0198B2}" presName="hierChild4" presStyleCnt="0"/>
+      <dgm:spPr/>
+    </dgm:pt>
+    <dgm:pt modelId="{C30FF755-8F28-45AE-8F7F-7327426962B1}" type="pres">
+      <dgm:prSet presAssocID="{7D307AF0-ECEF-4FD8-8B9E-88904C513634}" presName="Name23" presStyleLbl="parChTrans1D4" presStyleIdx="1" presStyleCnt="3"/>
+      <dgm:spPr/>
+      <dgm:t>
+        <a:bodyPr/>
+        <a:lstStyle/>
+        <a:p>
+          <a:endParaRPr lang="en-GB"/>
+        </a:p>
+      </dgm:t>
+    </dgm:pt>
+    <dgm:pt modelId="{DC1B6A8E-44AB-4D08-8B38-4A02D8DD35D1}" type="pres">
+      <dgm:prSet presAssocID="{C1DE929A-1124-42C7-9353-5E6576CF58D0}" presName="hierRoot4" presStyleCnt="0"/>
+      <dgm:spPr/>
+    </dgm:pt>
+    <dgm:pt modelId="{B798B785-C531-437B-95A9-9BBDDAF5D41F}" type="pres">
+      <dgm:prSet presAssocID="{C1DE929A-1124-42C7-9353-5E6576CF58D0}" presName="composite4" presStyleCnt="0"/>
+      <dgm:spPr/>
+    </dgm:pt>
+    <dgm:pt modelId="{0B5BDBA5-C9B0-4E69-AF7A-19E9EA97D766}" type="pres">
+      <dgm:prSet presAssocID="{C1DE929A-1124-42C7-9353-5E6576CF58D0}" presName="background4" presStyleLbl="node4" presStyleIdx="1" presStyleCnt="3"/>
+      <dgm:spPr/>
+    </dgm:pt>
+    <dgm:pt modelId="{C5D8A574-950F-4331-ACA8-15EB634CC874}" type="pres">
+      <dgm:prSet presAssocID="{C1DE929A-1124-42C7-9353-5E6576CF58D0}" presName="text4" presStyleLbl="fgAcc4" presStyleIdx="1" presStyleCnt="3">
+        <dgm:presLayoutVars>
+          <dgm:chPref val="3"/>
+        </dgm:presLayoutVars>
+      </dgm:prSet>
+      <dgm:spPr/>
+      <dgm:t>
+        <a:bodyPr/>
+        <a:lstStyle/>
+        <a:p>
+          <a:endParaRPr lang="en-GB"/>
+        </a:p>
+      </dgm:t>
+    </dgm:pt>
+    <dgm:pt modelId="{C3DC6DF0-CFB3-460F-814A-5CC1ABABB7F9}" type="pres">
+      <dgm:prSet presAssocID="{C1DE929A-1124-42C7-9353-5E6576CF58D0}" presName="hierChild5" presStyleCnt="0"/>
+      <dgm:spPr/>
+    </dgm:pt>
+    <dgm:pt modelId="{C6CD4D23-9646-4F20-B83C-54A2664FD791}" type="pres">
+      <dgm:prSet presAssocID="{A37D8CE9-455C-4A54-873A-A87DEC9BAEAC}" presName="Name10" presStyleLbl="parChTrans1D2" presStyleIdx="2" presStyleCnt="3"/>
+      <dgm:spPr/>
+      <dgm:t>
+        <a:bodyPr/>
+        <a:lstStyle/>
+        <a:p>
+          <a:endParaRPr lang="en-GB"/>
+        </a:p>
+      </dgm:t>
+    </dgm:pt>
+    <dgm:pt modelId="{90A328DE-7663-4724-8CF6-8FA0C19285B1}" type="pres">
+      <dgm:prSet presAssocID="{717C2049-492A-4086-920A-1CE958ECDFC0}" presName="hierRoot2" presStyleCnt="0"/>
+      <dgm:spPr/>
+    </dgm:pt>
+    <dgm:pt modelId="{BF32C544-CA1C-4C92-AB58-47B7EDDA9F34}" type="pres">
+      <dgm:prSet presAssocID="{717C2049-492A-4086-920A-1CE958ECDFC0}" presName="composite2" presStyleCnt="0"/>
+      <dgm:spPr/>
+    </dgm:pt>
+    <dgm:pt modelId="{D9E11DB2-8341-4F2D-9F2D-C61A02F9CEF0}" type="pres">
+      <dgm:prSet presAssocID="{717C2049-492A-4086-920A-1CE958ECDFC0}" presName="background2" presStyleLbl="node2" presStyleIdx="2" presStyleCnt="3"/>
+      <dgm:spPr/>
+    </dgm:pt>
+    <dgm:pt modelId="{8B5B8525-9EAA-4092-83FB-B4CEC3C2DDE2}" type="pres">
+      <dgm:prSet presAssocID="{717C2049-492A-4086-920A-1CE958ECDFC0}" presName="text2" presStyleLbl="fgAcc2" presStyleIdx="2" presStyleCnt="3">
+        <dgm:presLayoutVars>
+          <dgm:chPref val="3"/>
+        </dgm:presLayoutVars>
+      </dgm:prSet>
+      <dgm:spPr/>
+      <dgm:t>
+        <a:bodyPr/>
+        <a:lstStyle/>
+        <a:p>
+          <a:endParaRPr lang="en-GB"/>
+        </a:p>
+      </dgm:t>
+    </dgm:pt>
+    <dgm:pt modelId="{6FA1764C-FFE2-4C4F-9EB9-0FD64F87B530}" type="pres">
+      <dgm:prSet presAssocID="{717C2049-492A-4086-920A-1CE958ECDFC0}" presName="hierChild3" presStyleCnt="0"/>
+      <dgm:spPr/>
+    </dgm:pt>
+    <dgm:pt modelId="{DCCAC25C-1C2A-43C5-9E4B-6948BF325764}" type="pres">
+      <dgm:prSet presAssocID="{2DD8565A-30BB-4A17-9566-983382DC9155}" presName="Name17" presStyleLbl="parChTrans1D3" presStyleIdx="2" presStyleCnt="3"/>
+      <dgm:spPr/>
+    </dgm:pt>
+    <dgm:pt modelId="{21E726FD-1FF4-4D63-8CFF-0918E83119B2}" type="pres">
+      <dgm:prSet presAssocID="{66B89FBD-71D2-4255-A894-3EED532FA60D}" presName="hierRoot3" presStyleCnt="0"/>
+      <dgm:spPr/>
+    </dgm:pt>
+    <dgm:pt modelId="{950CF4A6-93EA-471C-A2D7-5C4C46E3D651}" type="pres">
+      <dgm:prSet presAssocID="{66B89FBD-71D2-4255-A894-3EED532FA60D}" presName="composite3" presStyleCnt="0"/>
+      <dgm:spPr/>
+    </dgm:pt>
+    <dgm:pt modelId="{08929561-F2E0-44B9-BC99-C5985A24ABF1}" type="pres">
+      <dgm:prSet presAssocID="{66B89FBD-71D2-4255-A894-3EED532FA60D}" presName="background3" presStyleLbl="node3" presStyleIdx="2" presStyleCnt="3"/>
+      <dgm:spPr/>
+    </dgm:pt>
+    <dgm:pt modelId="{96E9FF01-DEB4-4B36-9F04-9954C69750E9}" type="pres">
+      <dgm:prSet presAssocID="{66B89FBD-71D2-4255-A894-3EED532FA60D}" presName="text3" presStyleLbl="fgAcc3" presStyleIdx="2" presStyleCnt="3">
+        <dgm:presLayoutVars>
+          <dgm:chPref val="3"/>
+        </dgm:presLayoutVars>
+      </dgm:prSet>
+      <dgm:spPr/>
+      <dgm:t>
+        <a:bodyPr/>
+        <a:lstStyle/>
+        <a:p>
+          <a:endParaRPr lang="en-GB"/>
+        </a:p>
+      </dgm:t>
+    </dgm:pt>
     <dgm:pt modelId="{6F93CABD-AC89-48CF-963D-4EF2C3EBB6EB}" type="pres">
       <dgm:prSet presAssocID="{66B89FBD-71D2-4255-A894-3EED532FA60D}" presName="hierChild4" presStyleCnt="0"/>
       <dgm:spPr/>
@@ -12739,6 +12916,13 @@
         </dgm:presLayoutVars>
       </dgm:prSet>
       <dgm:spPr/>
+      <dgm:t>
+        <a:bodyPr/>
+        <a:lstStyle/>
+        <a:p>
+          <a:endParaRPr lang="en-GB"/>
+        </a:p>
+      </dgm:t>
     </dgm:pt>
     <dgm:pt modelId="{C520C5EC-A6FF-44E8-94C7-F64D3579EB71}" type="pres">
       <dgm:prSet presAssocID="{B5F3FAD2-411A-43F4-B07F-A283F0534D35}" presName="hierChild5" presStyleCnt="0"/>
@@ -12746,95 +12930,95 @@
     </dgm:pt>
   </dgm:ptLst>
   <dgm:cxnLst>
-    <dgm:cxn modelId="{10C8ED15-82BD-498A-9B6F-CAC8B5DB1932}" type="presOf" srcId="{9D60D9AA-C8C5-4D74-9EC8-F01742569B9E}" destId="{2D171DBE-6AE0-4E6B-815F-69310946261A}" srcOrd="0" destOrd="0" presId="urn:microsoft.com/office/officeart/2005/8/layout/hierarchy1"/>
-    <dgm:cxn modelId="{95809BB8-4517-405C-9AEA-1C2DF1CCF880}" type="presOf" srcId="{C1DE929A-1124-42C7-9353-5E6576CF58D0}" destId="{C5D8A574-950F-4331-ACA8-15EB634CC874}" srcOrd="0" destOrd="0" presId="urn:microsoft.com/office/officeart/2005/8/layout/hierarchy1"/>
-    <dgm:cxn modelId="{6354CEB0-CE8C-463B-8DD8-1E101AB4CEB2}" type="presOf" srcId="{EE19CB09-7589-48E0-9F5C-AE97FE0198B2}" destId="{26A0C91D-2EEF-4191-BE06-1A68F6637806}" srcOrd="0" destOrd="0" presId="urn:microsoft.com/office/officeart/2005/8/layout/hierarchy1"/>
-    <dgm:cxn modelId="{69DCD23C-B595-443F-8E3F-AA905C0966A2}" type="presOf" srcId="{2DD8565A-30BB-4A17-9566-983382DC9155}" destId="{DCCAC25C-1C2A-43C5-9E4B-6948BF325764}" srcOrd="0" destOrd="0" presId="urn:microsoft.com/office/officeart/2005/8/layout/hierarchy1"/>
-    <dgm:cxn modelId="{420F9F87-E2D1-406C-8F98-D7BDEF016232}" type="presOf" srcId="{FEE8E6D9-B7B5-488D-A27E-FE8C02C98BE2}" destId="{F47FAF22-9CAE-49A3-8DBB-B7EFCA8D6E9E}" srcOrd="0" destOrd="0" presId="urn:microsoft.com/office/officeart/2005/8/layout/hierarchy1"/>
+    <dgm:cxn modelId="{15D19664-C7BF-416D-A775-1C12AAA77021}" type="presOf" srcId="{7D307AF0-ECEF-4FD8-8B9E-88904C513634}" destId="{C30FF755-8F28-45AE-8F7F-7327426962B1}" srcOrd="0" destOrd="0" presId="urn:microsoft.com/office/officeart/2005/8/layout/hierarchy1"/>
+    <dgm:cxn modelId="{F2B6848D-EC8B-47C1-9616-EC908235D7A1}" type="presOf" srcId="{C4F975FE-D351-441F-A200-4DD4FDD55301}" destId="{6D5F942C-8D5B-4176-A99A-BFA2FA4DC63E}" srcOrd="0" destOrd="0" presId="urn:microsoft.com/office/officeart/2005/8/layout/hierarchy1"/>
     <dgm:cxn modelId="{13043895-F044-490A-A413-D5E5ECDD56F6}" srcId="{717C2049-492A-4086-920A-1CE958ECDFC0}" destId="{66B89FBD-71D2-4255-A894-3EED532FA60D}" srcOrd="0" destOrd="0" parTransId="{2DD8565A-30BB-4A17-9566-983382DC9155}" sibTransId="{737F5F49-6059-408C-9AE8-B2C9E883A55C}"/>
     <dgm:cxn modelId="{A83AF18B-101B-4471-8CAE-9A47B56C6CBC}" srcId="{9D60D9AA-C8C5-4D74-9EC8-F01742569B9E}" destId="{EE19CB09-7589-48E0-9F5C-AE97FE0198B2}" srcOrd="0" destOrd="0" parTransId="{7570AB73-5970-40C8-B99A-3F3A4C84D6D5}" sibTransId="{DC9C2124-2D6F-4338-B3A2-C7EA9F4BC5B1}"/>
     <dgm:cxn modelId="{EAB48E4E-C794-42C3-B22F-9EF2AC04792E}" srcId="{66B89FBD-71D2-4255-A894-3EED532FA60D}" destId="{B5F3FAD2-411A-43F4-B07F-A283F0534D35}" srcOrd="0" destOrd="0" parTransId="{3590C5E2-9DED-4119-8816-77D698AB0ACE}" sibTransId="{93CE7472-81C8-4DAE-AEA4-1563C1134F92}"/>
+    <dgm:cxn modelId="{85A42A8C-3010-471D-B7E2-D8D51B7BC1C8}" type="presOf" srcId="{9D60D9AA-C8C5-4D74-9EC8-F01742569B9E}" destId="{2D171DBE-6AE0-4E6B-815F-69310946261A}" srcOrd="0" destOrd="0" presId="urn:microsoft.com/office/officeart/2005/8/layout/hierarchy1"/>
     <dgm:cxn modelId="{19C534BD-B839-4E04-A98B-769A6EB57AA8}" srcId="{B9FCF810-409C-4E0D-81DA-61BBBB4C0158}" destId="{9A27C55B-5019-4B24-8EFA-EB4976761978}" srcOrd="0" destOrd="0" parTransId="{C4F975FE-D351-441F-A200-4DD4FDD55301}" sibTransId="{0D2CDDB8-76E9-46F8-8140-F4972B4AAC3D}"/>
-    <dgm:cxn modelId="{35F07E25-C2FC-4F11-8703-727EE4FC6CBD}" type="presOf" srcId="{3FD73F78-812D-4B62-B776-E295B265242F}" destId="{4EC6F77D-ADC0-4242-86B3-1E19DBC7A784}" srcOrd="0" destOrd="0" presId="urn:microsoft.com/office/officeart/2005/8/layout/hierarchy1"/>
-    <dgm:cxn modelId="{9E0D94C6-54E6-43A2-AB44-C1DEA24AFAA4}" type="presOf" srcId="{B5F3FAD2-411A-43F4-B07F-A283F0534D35}" destId="{FFACE4C3-8B39-4E91-A731-62B18A6C79A7}" srcOrd="0" destOrd="0" presId="urn:microsoft.com/office/officeart/2005/8/layout/hierarchy1"/>
-    <dgm:cxn modelId="{73317EB9-E7C7-46AB-8E0C-F87F59519DC3}" type="presOf" srcId="{66B89FBD-71D2-4255-A894-3EED532FA60D}" destId="{96E9FF01-DEB4-4B36-9F04-9954C69750E9}" srcOrd="0" destOrd="0" presId="urn:microsoft.com/office/officeart/2005/8/layout/hierarchy1"/>
-    <dgm:cxn modelId="{A4B7F97F-6046-4302-BE8B-59D0FBA64F76}" type="presOf" srcId="{A37D8CE9-455C-4A54-873A-A87DEC9BAEAC}" destId="{C6CD4D23-9646-4F20-B83C-54A2664FD791}" srcOrd="0" destOrd="0" presId="urn:microsoft.com/office/officeart/2005/8/layout/hierarchy1"/>
+    <dgm:cxn modelId="{F3DA5999-6347-4E75-AD5C-CEF47B3025B5}" type="presOf" srcId="{717C2049-492A-4086-920A-1CE958ECDFC0}" destId="{8B5B8525-9EAA-4092-83FB-B4CEC3C2DDE2}" srcOrd="0" destOrd="0" presId="urn:microsoft.com/office/officeart/2005/8/layout/hierarchy1"/>
+    <dgm:cxn modelId="{2BB8B2F4-A0FF-49D1-875F-EAE29CCF2304}" type="presOf" srcId="{FEE8E6D9-B7B5-488D-A27E-FE8C02C98BE2}" destId="{F47FAF22-9CAE-49A3-8DBB-B7EFCA8D6E9E}" srcOrd="0" destOrd="0" presId="urn:microsoft.com/office/officeart/2005/8/layout/hierarchy1"/>
+    <dgm:cxn modelId="{9C48DA3D-B55E-42FE-9A90-04EADC7B90B1}" type="presOf" srcId="{B5F3FAD2-411A-43F4-B07F-A283F0534D35}" destId="{FFACE4C3-8B39-4E91-A731-62B18A6C79A7}" srcOrd="0" destOrd="0" presId="urn:microsoft.com/office/officeart/2005/8/layout/hierarchy1"/>
+    <dgm:cxn modelId="{27154C17-D90C-4255-AD3B-E06770E9D35A}" type="presOf" srcId="{9BE2D12B-4360-470E-8A69-6EEE82369B0A}" destId="{78C23092-0E53-4AD0-87F8-56393386C8F5}" srcOrd="0" destOrd="0" presId="urn:microsoft.com/office/officeart/2005/8/layout/hierarchy1"/>
     <dgm:cxn modelId="{B2F73733-0CC8-4DDD-8C9B-E168F4D3F9A0}" srcId="{FEE8E6D9-B7B5-488D-A27E-FE8C02C98BE2}" destId="{B9FCF810-409C-4E0D-81DA-61BBBB4C0158}" srcOrd="0" destOrd="0" parTransId="{F386410E-069B-48BF-9F45-CDB902C3F1B4}" sibTransId="{4BDD4FA1-B949-450A-975E-86C2B4A4381D}"/>
-    <dgm:cxn modelId="{A83E4068-2120-45B7-A6D2-DFD9B214791C}" type="presOf" srcId="{7D307AF0-ECEF-4FD8-8B9E-88904C513634}" destId="{C30FF755-8F28-45AE-8F7F-7327426962B1}" srcOrd="0" destOrd="0" presId="urn:microsoft.com/office/officeart/2005/8/layout/hierarchy1"/>
-    <dgm:cxn modelId="{F2FE5360-47BB-40A7-906C-81A9FE5DC58C}" type="presOf" srcId="{79AC2907-6905-4D3D-B4DA-B4F546F8DA0C}" destId="{D0E8805C-ACA0-41C1-8B58-878914CEB74A}" srcOrd="0" destOrd="0" presId="urn:microsoft.com/office/officeart/2005/8/layout/hierarchy1"/>
-    <dgm:cxn modelId="{151502C2-C386-4264-99EB-7116B5CDDD28}" type="presOf" srcId="{0FD4EDF2-847D-4A77-9F06-D867C8B20697}" destId="{063DC5F1-29FF-413E-9BFE-CFA7D9644EC4}" srcOrd="0" destOrd="0" presId="urn:microsoft.com/office/officeart/2005/8/layout/hierarchy1"/>
+    <dgm:cxn modelId="{ECFDDB9C-8B32-462B-A972-A0A30D7C1C64}" type="presOf" srcId="{9A27C55B-5019-4B24-8EFA-EB4976761978}" destId="{AF40EEE0-5220-44C6-88A3-9B67C6C72397}" srcOrd="0" destOrd="0" presId="urn:microsoft.com/office/officeart/2005/8/layout/hierarchy1"/>
+    <dgm:cxn modelId="{B78E533E-BD54-4B1C-A8E7-2E8A845A4694}" type="presOf" srcId="{EE19CB09-7589-48E0-9F5C-AE97FE0198B2}" destId="{26A0C91D-2EEF-4191-BE06-1A68F6637806}" srcOrd="0" destOrd="0" presId="urn:microsoft.com/office/officeart/2005/8/layout/hierarchy1"/>
+    <dgm:cxn modelId="{5062B41C-9C71-4829-B062-36A3E0F1862C}" type="presOf" srcId="{3FD73F78-812D-4B62-B776-E295B265242F}" destId="{4EC6F77D-ADC0-4242-86B3-1E19DBC7A784}" srcOrd="0" destOrd="0" presId="urn:microsoft.com/office/officeart/2005/8/layout/hierarchy1"/>
+    <dgm:cxn modelId="{FC47668A-A0BB-453B-A868-F8C165BFE48D}" type="presOf" srcId="{7570AB73-5970-40C8-B99A-3F3A4C84D6D5}" destId="{A088EFC2-8FA9-4913-A539-AF977E625C53}" srcOrd="0" destOrd="0" presId="urn:microsoft.com/office/officeart/2005/8/layout/hierarchy1"/>
     <dgm:cxn modelId="{99E90D17-F46F-46B1-AED1-1669B630E6FA}" srcId="{9A27C55B-5019-4B24-8EFA-EB4976761978}" destId="{79AC2907-6905-4D3D-B4DA-B4F546F8DA0C}" srcOrd="0" destOrd="0" parTransId="{0FD4EDF2-847D-4A77-9F06-D867C8B20697}" sibTransId="{A33AB01F-97DD-4D0E-8619-69CE5B5EA857}"/>
+    <dgm:cxn modelId="{115C523E-3870-48D5-A633-2136C5C4E115}" type="presOf" srcId="{66B89FBD-71D2-4255-A894-3EED532FA60D}" destId="{96E9FF01-DEB4-4B36-9F04-9954C69750E9}" srcOrd="0" destOrd="0" presId="urn:microsoft.com/office/officeart/2005/8/layout/hierarchy1"/>
+    <dgm:cxn modelId="{4090ECA8-DF12-4CF9-815D-41E0EFC4F157}" type="presOf" srcId="{3590C5E2-9DED-4119-8816-77D698AB0ACE}" destId="{748D7D6F-9CC3-48B9-85BE-39484F64F676}" srcOrd="0" destOrd="0" presId="urn:microsoft.com/office/officeart/2005/8/layout/hierarchy1"/>
     <dgm:cxn modelId="{0D34ABC2-90F3-4502-AE27-4E2B27582C15}" srcId="{EE19CB09-7589-48E0-9F5C-AE97FE0198B2}" destId="{C1DE929A-1124-42C7-9353-5E6576CF58D0}" srcOrd="0" destOrd="0" parTransId="{7D307AF0-ECEF-4FD8-8B9E-88904C513634}" sibTransId="{0C40DDC5-1A6B-444C-B060-3287124030FD}"/>
+    <dgm:cxn modelId="{C7892CC9-FA71-4280-8E46-97EAD8CD96D8}" type="presOf" srcId="{79AC2907-6905-4D3D-B4DA-B4F546F8DA0C}" destId="{D0E8805C-ACA0-41C1-8B58-878914CEB74A}" srcOrd="0" destOrd="0" presId="urn:microsoft.com/office/officeart/2005/8/layout/hierarchy1"/>
     <dgm:cxn modelId="{4D9BDA6D-6E49-4DFA-9AD3-3CC6679FF06B}" srcId="{79AC2907-6905-4D3D-B4DA-B4F546F8DA0C}" destId="{3FD73F78-812D-4B62-B776-E295B265242F}" srcOrd="0" destOrd="0" parTransId="{9BE2D12B-4360-470E-8A69-6EEE82369B0A}" sibTransId="{545F9001-E487-4A33-B2B5-48A136A41FFB}"/>
-    <dgm:cxn modelId="{8C961855-3C1F-4A22-9A29-1D5A5750B4F1}" type="presOf" srcId="{B9FCF810-409C-4E0D-81DA-61BBBB4C0158}" destId="{3C8D6D45-7A37-46DD-973C-46B95E45BC32}" srcOrd="0" destOrd="0" presId="urn:microsoft.com/office/officeart/2005/8/layout/hierarchy1"/>
-    <dgm:cxn modelId="{F68FA447-178E-4052-8682-76F3DBF255E1}" type="presOf" srcId="{7570AB73-5970-40C8-B99A-3F3A4C84D6D5}" destId="{A088EFC2-8FA9-4913-A539-AF977E625C53}" srcOrd="0" destOrd="0" presId="urn:microsoft.com/office/officeart/2005/8/layout/hierarchy1"/>
-    <dgm:cxn modelId="{8B53F0DA-A861-4FC1-884C-D7C98F975628}" type="presOf" srcId="{9BE2D12B-4360-470E-8A69-6EEE82369B0A}" destId="{78C23092-0E53-4AD0-87F8-56393386C8F5}" srcOrd="0" destOrd="0" presId="urn:microsoft.com/office/officeart/2005/8/layout/hierarchy1"/>
+    <dgm:cxn modelId="{453447E4-8740-45FA-ADF3-3347AECC0919}" type="presOf" srcId="{2DD8565A-30BB-4A17-9566-983382DC9155}" destId="{DCCAC25C-1C2A-43C5-9E4B-6948BF325764}" srcOrd="0" destOrd="0" presId="urn:microsoft.com/office/officeart/2005/8/layout/hierarchy1"/>
+    <dgm:cxn modelId="{EB0FAC89-FED2-4084-A5E5-029B3387AA7A}" type="presOf" srcId="{B9FCF810-409C-4E0D-81DA-61BBBB4C0158}" destId="{3C8D6D45-7A37-46DD-973C-46B95E45BC32}" srcOrd="0" destOrd="0" presId="urn:microsoft.com/office/officeart/2005/8/layout/hierarchy1"/>
+    <dgm:cxn modelId="{8D717991-F361-451A-BC86-2B1554B64418}" type="presOf" srcId="{0FD4EDF2-847D-4A77-9F06-D867C8B20697}" destId="{063DC5F1-29FF-413E-9BFE-CFA7D9644EC4}" srcOrd="0" destOrd="0" presId="urn:microsoft.com/office/officeart/2005/8/layout/hierarchy1"/>
     <dgm:cxn modelId="{7F0FA1DA-8E93-4EA2-9051-0679FE60062A}" srcId="{B9FCF810-409C-4E0D-81DA-61BBBB4C0158}" destId="{717C2049-492A-4086-920A-1CE958ECDFC0}" srcOrd="2" destOrd="0" parTransId="{A37D8CE9-455C-4A54-873A-A87DEC9BAEAC}" sibTransId="{0609D549-05A6-4B73-94AD-3F4970301792}"/>
     <dgm:cxn modelId="{C11EFDA1-49BD-4AF3-9D13-B12BBDF4F74D}" srcId="{B9FCF810-409C-4E0D-81DA-61BBBB4C0158}" destId="{9D60D9AA-C8C5-4D74-9EC8-F01742569B9E}" srcOrd="1" destOrd="0" parTransId="{3CA92002-A8FA-4C75-9CC2-97EEA1DFEA61}" sibTransId="{6438EA86-9DC3-4AFF-A943-C5EE065D037E}"/>
-    <dgm:cxn modelId="{F995A7A2-50F5-4CA8-AE5B-C55BBDBCA8EF}" type="presOf" srcId="{3590C5E2-9DED-4119-8816-77D698AB0ACE}" destId="{748D7D6F-9CC3-48B9-85BE-39484F64F676}" srcOrd="0" destOrd="0" presId="urn:microsoft.com/office/officeart/2005/8/layout/hierarchy1"/>
-    <dgm:cxn modelId="{A418C386-DE82-44C7-975B-65ABD22E3F02}" type="presOf" srcId="{9A27C55B-5019-4B24-8EFA-EB4976761978}" destId="{AF40EEE0-5220-44C6-88A3-9B67C6C72397}" srcOrd="0" destOrd="0" presId="urn:microsoft.com/office/officeart/2005/8/layout/hierarchy1"/>
-    <dgm:cxn modelId="{2BDA72A7-1B2A-4918-8E38-98C01E4E2714}" type="presOf" srcId="{C4F975FE-D351-441F-A200-4DD4FDD55301}" destId="{6D5F942C-8D5B-4176-A99A-BFA2FA4DC63E}" srcOrd="0" destOrd="0" presId="urn:microsoft.com/office/officeart/2005/8/layout/hierarchy1"/>
-    <dgm:cxn modelId="{F6DD1AE8-A9D3-419E-8F2F-FF23F09019EF}" type="presOf" srcId="{717C2049-492A-4086-920A-1CE958ECDFC0}" destId="{8B5B8525-9EAA-4092-83FB-B4CEC3C2DDE2}" srcOrd="0" destOrd="0" presId="urn:microsoft.com/office/officeart/2005/8/layout/hierarchy1"/>
-    <dgm:cxn modelId="{C2CFE336-C45B-4F76-8519-FB0E50922148}" type="presOf" srcId="{3CA92002-A8FA-4C75-9CC2-97EEA1DFEA61}" destId="{604A6269-586E-4077-90F0-FEA95A43ACCF}" srcOrd="0" destOrd="0" presId="urn:microsoft.com/office/officeart/2005/8/layout/hierarchy1"/>
-    <dgm:cxn modelId="{6B1FA949-8165-4C8B-A646-D76720E35C47}" type="presParOf" srcId="{F47FAF22-9CAE-49A3-8DBB-B7EFCA8D6E9E}" destId="{264067D4-8991-4393-B1FE-50896615CB64}" srcOrd="0" destOrd="0" presId="urn:microsoft.com/office/officeart/2005/8/layout/hierarchy1"/>
-    <dgm:cxn modelId="{708534D6-5269-42D0-9718-7F1C95F804E3}" type="presParOf" srcId="{264067D4-8991-4393-B1FE-50896615CB64}" destId="{46E1703B-5F02-46D5-8FD8-407A4E9E4E7D}" srcOrd="0" destOrd="0" presId="urn:microsoft.com/office/officeart/2005/8/layout/hierarchy1"/>
-    <dgm:cxn modelId="{B87F646B-68FC-43D3-A7C3-29704414F759}" type="presParOf" srcId="{46E1703B-5F02-46D5-8FD8-407A4E9E4E7D}" destId="{9650879D-BAC7-4BE5-8E7F-5EAF68C62CB2}" srcOrd="0" destOrd="0" presId="urn:microsoft.com/office/officeart/2005/8/layout/hierarchy1"/>
-    <dgm:cxn modelId="{AB8E4B6C-F661-4D90-A9CC-0AE8A986B738}" type="presParOf" srcId="{46E1703B-5F02-46D5-8FD8-407A4E9E4E7D}" destId="{3C8D6D45-7A37-46DD-973C-46B95E45BC32}" srcOrd="1" destOrd="0" presId="urn:microsoft.com/office/officeart/2005/8/layout/hierarchy1"/>
-    <dgm:cxn modelId="{0D87347D-8E43-40C8-A52F-BBBB9EC8D651}" type="presParOf" srcId="{264067D4-8991-4393-B1FE-50896615CB64}" destId="{D1AA64E7-B5F8-4E4F-ACB4-08FFF552B36C}" srcOrd="1" destOrd="0" presId="urn:microsoft.com/office/officeart/2005/8/layout/hierarchy1"/>
-    <dgm:cxn modelId="{0608714E-9851-4D14-980B-D471AFAF27EE}" type="presParOf" srcId="{D1AA64E7-B5F8-4E4F-ACB4-08FFF552B36C}" destId="{6D5F942C-8D5B-4176-A99A-BFA2FA4DC63E}" srcOrd="0" destOrd="0" presId="urn:microsoft.com/office/officeart/2005/8/layout/hierarchy1"/>
-    <dgm:cxn modelId="{BB778D0E-8F4B-4D0F-BE79-981EA2FFB675}" type="presParOf" srcId="{D1AA64E7-B5F8-4E4F-ACB4-08FFF552B36C}" destId="{840F76C2-E879-4A3C-8BA6-3810F97FA561}" srcOrd="1" destOrd="0" presId="urn:microsoft.com/office/officeart/2005/8/layout/hierarchy1"/>
-    <dgm:cxn modelId="{D3A2B901-9961-43AB-8842-B6D035839E7C}" type="presParOf" srcId="{840F76C2-E879-4A3C-8BA6-3810F97FA561}" destId="{EFD38EBC-802E-4985-8894-D00CAD0A6D1D}" srcOrd="0" destOrd="0" presId="urn:microsoft.com/office/officeart/2005/8/layout/hierarchy1"/>
-    <dgm:cxn modelId="{2E23EBA0-1A96-4C92-A767-FF03E1EACB36}" type="presParOf" srcId="{EFD38EBC-802E-4985-8894-D00CAD0A6D1D}" destId="{64F61EA6-3D24-4C6F-A18A-544EE7E64FA5}" srcOrd="0" destOrd="0" presId="urn:microsoft.com/office/officeart/2005/8/layout/hierarchy1"/>
-    <dgm:cxn modelId="{BD5323D6-3F8F-4AE5-82B8-6A0A7036E556}" type="presParOf" srcId="{EFD38EBC-802E-4985-8894-D00CAD0A6D1D}" destId="{AF40EEE0-5220-44C6-88A3-9B67C6C72397}" srcOrd="1" destOrd="0" presId="urn:microsoft.com/office/officeart/2005/8/layout/hierarchy1"/>
-    <dgm:cxn modelId="{CE1AC8CE-EEEB-440C-B9BB-C8695D9DB56D}" type="presParOf" srcId="{840F76C2-E879-4A3C-8BA6-3810F97FA561}" destId="{34887CD4-C39E-4024-A9FE-5308C6EB8652}" srcOrd="1" destOrd="0" presId="urn:microsoft.com/office/officeart/2005/8/layout/hierarchy1"/>
-    <dgm:cxn modelId="{DFB00B54-D58D-4859-AC24-1906632FFF48}" type="presParOf" srcId="{34887CD4-C39E-4024-A9FE-5308C6EB8652}" destId="{063DC5F1-29FF-413E-9BFE-CFA7D9644EC4}" srcOrd="0" destOrd="0" presId="urn:microsoft.com/office/officeart/2005/8/layout/hierarchy1"/>
-    <dgm:cxn modelId="{549A656E-4859-4737-BED9-432A21593DD5}" type="presParOf" srcId="{34887CD4-C39E-4024-A9FE-5308C6EB8652}" destId="{F4484F99-AEBA-48AE-B2C7-D9FD34A45FCF}" srcOrd="1" destOrd="0" presId="urn:microsoft.com/office/officeart/2005/8/layout/hierarchy1"/>
-    <dgm:cxn modelId="{9E46DC3A-90A4-42E1-856A-7378045231D9}" type="presParOf" srcId="{F4484F99-AEBA-48AE-B2C7-D9FD34A45FCF}" destId="{90A51C0F-E78B-4807-8B6C-5899B4276462}" srcOrd="0" destOrd="0" presId="urn:microsoft.com/office/officeart/2005/8/layout/hierarchy1"/>
-    <dgm:cxn modelId="{BE3679D2-B56E-46F2-9D6B-7118F58ADEDD}" type="presParOf" srcId="{90A51C0F-E78B-4807-8B6C-5899B4276462}" destId="{5E32872C-B91A-460E-B202-D6CD59A31987}" srcOrd="0" destOrd="0" presId="urn:microsoft.com/office/officeart/2005/8/layout/hierarchy1"/>
-    <dgm:cxn modelId="{68CD27D8-98DE-4123-A7B4-45F647AEA670}" type="presParOf" srcId="{90A51C0F-E78B-4807-8B6C-5899B4276462}" destId="{D0E8805C-ACA0-41C1-8B58-878914CEB74A}" srcOrd="1" destOrd="0" presId="urn:microsoft.com/office/officeart/2005/8/layout/hierarchy1"/>
-    <dgm:cxn modelId="{6D9CEF03-1BF3-4078-B124-1DBBA3767FDC}" type="presParOf" srcId="{F4484F99-AEBA-48AE-B2C7-D9FD34A45FCF}" destId="{3B81744A-A848-42ED-BCCC-395B56DBA96C}" srcOrd="1" destOrd="0" presId="urn:microsoft.com/office/officeart/2005/8/layout/hierarchy1"/>
-    <dgm:cxn modelId="{C60425F9-9D74-4464-9397-9149CD4C65D1}" type="presParOf" srcId="{3B81744A-A848-42ED-BCCC-395B56DBA96C}" destId="{78C23092-0E53-4AD0-87F8-56393386C8F5}" srcOrd="0" destOrd="0" presId="urn:microsoft.com/office/officeart/2005/8/layout/hierarchy1"/>
-    <dgm:cxn modelId="{0C57E8AD-DE49-47E3-8D88-E322FD51936B}" type="presParOf" srcId="{3B81744A-A848-42ED-BCCC-395B56DBA96C}" destId="{D51A7734-ECF9-4C68-9B91-B3CDA9DE4B49}" srcOrd="1" destOrd="0" presId="urn:microsoft.com/office/officeart/2005/8/layout/hierarchy1"/>
-    <dgm:cxn modelId="{9D77EFD0-FADA-4CB7-82D8-9ACD2ED36D47}" type="presParOf" srcId="{D51A7734-ECF9-4C68-9B91-B3CDA9DE4B49}" destId="{618B08EB-E696-4457-B3FE-0C88F240CAE1}" srcOrd="0" destOrd="0" presId="urn:microsoft.com/office/officeart/2005/8/layout/hierarchy1"/>
-    <dgm:cxn modelId="{60F8ED58-2AAA-459F-B817-207C5F2B74D3}" type="presParOf" srcId="{618B08EB-E696-4457-B3FE-0C88F240CAE1}" destId="{66669A68-FAD8-43DD-8F9B-3DCCF0E04509}" srcOrd="0" destOrd="0" presId="urn:microsoft.com/office/officeart/2005/8/layout/hierarchy1"/>
-    <dgm:cxn modelId="{D4B79446-4CFC-459F-9EDF-CBCA2F4F2472}" type="presParOf" srcId="{618B08EB-E696-4457-B3FE-0C88F240CAE1}" destId="{4EC6F77D-ADC0-4242-86B3-1E19DBC7A784}" srcOrd="1" destOrd="0" presId="urn:microsoft.com/office/officeart/2005/8/layout/hierarchy1"/>
-    <dgm:cxn modelId="{A2322559-F148-45AF-9C98-24AC2F8E1C2F}" type="presParOf" srcId="{D51A7734-ECF9-4C68-9B91-B3CDA9DE4B49}" destId="{9001A438-2C36-40FC-9016-A9C9A33B365C}" srcOrd="1" destOrd="0" presId="urn:microsoft.com/office/officeart/2005/8/layout/hierarchy1"/>
-    <dgm:cxn modelId="{0450FD10-D36C-4CF9-8FAC-A260997AB893}" type="presParOf" srcId="{D1AA64E7-B5F8-4E4F-ACB4-08FFF552B36C}" destId="{604A6269-586E-4077-90F0-FEA95A43ACCF}" srcOrd="2" destOrd="0" presId="urn:microsoft.com/office/officeart/2005/8/layout/hierarchy1"/>
-    <dgm:cxn modelId="{057A70FF-7DA0-4B4C-95C6-82326DFA5E06}" type="presParOf" srcId="{D1AA64E7-B5F8-4E4F-ACB4-08FFF552B36C}" destId="{7852E4BB-74B9-4C2C-A22F-0B2817DDDD70}" srcOrd="3" destOrd="0" presId="urn:microsoft.com/office/officeart/2005/8/layout/hierarchy1"/>
-    <dgm:cxn modelId="{855E361F-2DC6-4BE5-B5A7-8E842215AC32}" type="presParOf" srcId="{7852E4BB-74B9-4C2C-A22F-0B2817DDDD70}" destId="{2EC59E0E-D0FA-4761-8189-6DE2F76C5A66}" srcOrd="0" destOrd="0" presId="urn:microsoft.com/office/officeart/2005/8/layout/hierarchy1"/>
-    <dgm:cxn modelId="{FE61794A-9EA1-4501-A65C-399B5A899A2C}" type="presParOf" srcId="{2EC59E0E-D0FA-4761-8189-6DE2F76C5A66}" destId="{E299E1E7-9BA1-43D8-B66E-421B06CC4A5C}" srcOrd="0" destOrd="0" presId="urn:microsoft.com/office/officeart/2005/8/layout/hierarchy1"/>
-    <dgm:cxn modelId="{99750D4F-7335-4919-98F8-D98957E91651}" type="presParOf" srcId="{2EC59E0E-D0FA-4761-8189-6DE2F76C5A66}" destId="{2D171DBE-6AE0-4E6B-815F-69310946261A}" srcOrd="1" destOrd="0" presId="urn:microsoft.com/office/officeart/2005/8/layout/hierarchy1"/>
-    <dgm:cxn modelId="{BD2585E3-62E1-4F3C-9D35-B611459D1EF1}" type="presParOf" srcId="{7852E4BB-74B9-4C2C-A22F-0B2817DDDD70}" destId="{A9D6E6D0-6A9A-462E-BD2E-0F56135A9773}" srcOrd="1" destOrd="0" presId="urn:microsoft.com/office/officeart/2005/8/layout/hierarchy1"/>
-    <dgm:cxn modelId="{3F636BBA-09CD-4F3E-B880-6D8EF9921F6C}" type="presParOf" srcId="{A9D6E6D0-6A9A-462E-BD2E-0F56135A9773}" destId="{A088EFC2-8FA9-4913-A539-AF977E625C53}" srcOrd="0" destOrd="0" presId="urn:microsoft.com/office/officeart/2005/8/layout/hierarchy1"/>
-    <dgm:cxn modelId="{3C29CF1E-667E-4A9B-BFE0-C8D000B82AF7}" type="presParOf" srcId="{A9D6E6D0-6A9A-462E-BD2E-0F56135A9773}" destId="{C95C3089-1EA0-4E90-A766-C500D453C4EC}" srcOrd="1" destOrd="0" presId="urn:microsoft.com/office/officeart/2005/8/layout/hierarchy1"/>
-    <dgm:cxn modelId="{4EEF06FC-B01B-4DF4-B3B0-96E709A2089C}" type="presParOf" srcId="{C95C3089-1EA0-4E90-A766-C500D453C4EC}" destId="{C6A39D42-8298-453F-8D0F-C9DFFC09C6FF}" srcOrd="0" destOrd="0" presId="urn:microsoft.com/office/officeart/2005/8/layout/hierarchy1"/>
-    <dgm:cxn modelId="{04211CC3-081D-449B-B928-3D7A2555168A}" type="presParOf" srcId="{C6A39D42-8298-453F-8D0F-C9DFFC09C6FF}" destId="{74CE3E37-A710-4571-A119-FB974B85719C}" srcOrd="0" destOrd="0" presId="urn:microsoft.com/office/officeart/2005/8/layout/hierarchy1"/>
-    <dgm:cxn modelId="{F904F191-BE96-4F9A-A7B6-FBAA9145CA00}" type="presParOf" srcId="{C6A39D42-8298-453F-8D0F-C9DFFC09C6FF}" destId="{26A0C91D-2EEF-4191-BE06-1A68F6637806}" srcOrd="1" destOrd="0" presId="urn:microsoft.com/office/officeart/2005/8/layout/hierarchy1"/>
-    <dgm:cxn modelId="{9B944021-1157-488F-BC31-385331422AA5}" type="presParOf" srcId="{C95C3089-1EA0-4E90-A766-C500D453C4EC}" destId="{A667A68A-EC3A-4D23-8F67-CC06D55344F9}" srcOrd="1" destOrd="0" presId="urn:microsoft.com/office/officeart/2005/8/layout/hierarchy1"/>
-    <dgm:cxn modelId="{A0826438-56D1-4374-A1E8-F9F822FFB16F}" type="presParOf" srcId="{A667A68A-EC3A-4D23-8F67-CC06D55344F9}" destId="{C30FF755-8F28-45AE-8F7F-7327426962B1}" srcOrd="0" destOrd="0" presId="urn:microsoft.com/office/officeart/2005/8/layout/hierarchy1"/>
-    <dgm:cxn modelId="{A66A2632-5EA0-45A6-8B9C-D740888B035A}" type="presParOf" srcId="{A667A68A-EC3A-4D23-8F67-CC06D55344F9}" destId="{DC1B6A8E-44AB-4D08-8B38-4A02D8DD35D1}" srcOrd="1" destOrd="0" presId="urn:microsoft.com/office/officeart/2005/8/layout/hierarchy1"/>
-    <dgm:cxn modelId="{D947F007-F939-4463-877A-5DC698F70BF1}" type="presParOf" srcId="{DC1B6A8E-44AB-4D08-8B38-4A02D8DD35D1}" destId="{B798B785-C531-437B-95A9-9BBDDAF5D41F}" srcOrd="0" destOrd="0" presId="urn:microsoft.com/office/officeart/2005/8/layout/hierarchy1"/>
-    <dgm:cxn modelId="{8C62AB58-05BC-43D8-8AD2-8AFA49CE4D71}" type="presParOf" srcId="{B798B785-C531-437B-95A9-9BBDDAF5D41F}" destId="{0B5BDBA5-C9B0-4E69-AF7A-19E9EA97D766}" srcOrd="0" destOrd="0" presId="urn:microsoft.com/office/officeart/2005/8/layout/hierarchy1"/>
-    <dgm:cxn modelId="{C8FE8CBD-941C-45EB-A6EF-282226AEC157}" type="presParOf" srcId="{B798B785-C531-437B-95A9-9BBDDAF5D41F}" destId="{C5D8A574-950F-4331-ACA8-15EB634CC874}" srcOrd="1" destOrd="0" presId="urn:microsoft.com/office/officeart/2005/8/layout/hierarchy1"/>
-    <dgm:cxn modelId="{1C3CC1E2-36CD-4DE5-A6D3-067ACF7B2CC9}" type="presParOf" srcId="{DC1B6A8E-44AB-4D08-8B38-4A02D8DD35D1}" destId="{C3DC6DF0-CFB3-460F-814A-5CC1ABABB7F9}" srcOrd="1" destOrd="0" presId="urn:microsoft.com/office/officeart/2005/8/layout/hierarchy1"/>
-    <dgm:cxn modelId="{04CF9B59-5902-42C3-B5C9-C0AB92B6668C}" type="presParOf" srcId="{D1AA64E7-B5F8-4E4F-ACB4-08FFF552B36C}" destId="{C6CD4D23-9646-4F20-B83C-54A2664FD791}" srcOrd="4" destOrd="0" presId="urn:microsoft.com/office/officeart/2005/8/layout/hierarchy1"/>
-    <dgm:cxn modelId="{E241E673-4922-4061-BC06-C02623E472EB}" type="presParOf" srcId="{D1AA64E7-B5F8-4E4F-ACB4-08FFF552B36C}" destId="{90A328DE-7663-4724-8CF6-8FA0C19285B1}" srcOrd="5" destOrd="0" presId="urn:microsoft.com/office/officeart/2005/8/layout/hierarchy1"/>
-    <dgm:cxn modelId="{3D7B5F19-2EE6-450F-942E-D317D99D4915}" type="presParOf" srcId="{90A328DE-7663-4724-8CF6-8FA0C19285B1}" destId="{BF32C544-CA1C-4C92-AB58-47B7EDDA9F34}" srcOrd="0" destOrd="0" presId="urn:microsoft.com/office/officeart/2005/8/layout/hierarchy1"/>
-    <dgm:cxn modelId="{8F0CE147-1202-4D47-A539-DEE9A528082F}" type="presParOf" srcId="{BF32C544-CA1C-4C92-AB58-47B7EDDA9F34}" destId="{D9E11DB2-8341-4F2D-9F2D-C61A02F9CEF0}" srcOrd="0" destOrd="0" presId="urn:microsoft.com/office/officeart/2005/8/layout/hierarchy1"/>
-    <dgm:cxn modelId="{1B82237A-D246-490A-BCA1-53E89CE92CF3}" type="presParOf" srcId="{BF32C544-CA1C-4C92-AB58-47B7EDDA9F34}" destId="{8B5B8525-9EAA-4092-83FB-B4CEC3C2DDE2}" srcOrd="1" destOrd="0" presId="urn:microsoft.com/office/officeart/2005/8/layout/hierarchy1"/>
-    <dgm:cxn modelId="{61BD310B-A2AE-4671-B4B2-34D9A6242787}" type="presParOf" srcId="{90A328DE-7663-4724-8CF6-8FA0C19285B1}" destId="{6FA1764C-FFE2-4C4F-9EB9-0FD64F87B530}" srcOrd="1" destOrd="0" presId="urn:microsoft.com/office/officeart/2005/8/layout/hierarchy1"/>
-    <dgm:cxn modelId="{00F6A678-35B0-4B72-9408-D34E010DBA1E}" type="presParOf" srcId="{6FA1764C-FFE2-4C4F-9EB9-0FD64F87B530}" destId="{DCCAC25C-1C2A-43C5-9E4B-6948BF325764}" srcOrd="0" destOrd="0" presId="urn:microsoft.com/office/officeart/2005/8/layout/hierarchy1"/>
-    <dgm:cxn modelId="{7EF1DA9A-9D45-4C98-9751-6631744CBB29}" type="presParOf" srcId="{6FA1764C-FFE2-4C4F-9EB9-0FD64F87B530}" destId="{21E726FD-1FF4-4D63-8CFF-0918E83119B2}" srcOrd="1" destOrd="0" presId="urn:microsoft.com/office/officeart/2005/8/layout/hierarchy1"/>
-    <dgm:cxn modelId="{11775422-8ABC-4846-BCBC-7B01A252AF89}" type="presParOf" srcId="{21E726FD-1FF4-4D63-8CFF-0918E83119B2}" destId="{950CF4A6-93EA-471C-A2D7-5C4C46E3D651}" srcOrd="0" destOrd="0" presId="urn:microsoft.com/office/officeart/2005/8/layout/hierarchy1"/>
-    <dgm:cxn modelId="{3B0EE5E4-AAA7-4053-A6F6-EF1B17CCFA66}" type="presParOf" srcId="{950CF4A6-93EA-471C-A2D7-5C4C46E3D651}" destId="{08929561-F2E0-44B9-BC99-C5985A24ABF1}" srcOrd="0" destOrd="0" presId="urn:microsoft.com/office/officeart/2005/8/layout/hierarchy1"/>
-    <dgm:cxn modelId="{2736A0B1-ACE6-4606-9F24-43294011C792}" type="presParOf" srcId="{950CF4A6-93EA-471C-A2D7-5C4C46E3D651}" destId="{96E9FF01-DEB4-4B36-9F04-9954C69750E9}" srcOrd="1" destOrd="0" presId="urn:microsoft.com/office/officeart/2005/8/layout/hierarchy1"/>
-    <dgm:cxn modelId="{4B7224AA-B825-4AC4-8487-FBC7EBC38B2B}" type="presParOf" srcId="{21E726FD-1FF4-4D63-8CFF-0918E83119B2}" destId="{6F93CABD-AC89-48CF-963D-4EF2C3EBB6EB}" srcOrd="1" destOrd="0" presId="urn:microsoft.com/office/officeart/2005/8/layout/hierarchy1"/>
-    <dgm:cxn modelId="{79A2174A-A05E-4C58-873B-A856B0829FA3}" type="presParOf" srcId="{6F93CABD-AC89-48CF-963D-4EF2C3EBB6EB}" destId="{748D7D6F-9CC3-48B9-85BE-39484F64F676}" srcOrd="0" destOrd="0" presId="urn:microsoft.com/office/officeart/2005/8/layout/hierarchy1"/>
-    <dgm:cxn modelId="{F9595FAB-90B2-44CE-B46F-D6F23528750F}" type="presParOf" srcId="{6F93CABD-AC89-48CF-963D-4EF2C3EBB6EB}" destId="{87BA0193-0A54-48D8-9BC0-9D6334E49906}" srcOrd="1" destOrd="0" presId="urn:microsoft.com/office/officeart/2005/8/layout/hierarchy1"/>
-    <dgm:cxn modelId="{461FD248-CAC7-468B-A311-2DA75E1DAFF2}" type="presParOf" srcId="{87BA0193-0A54-48D8-9BC0-9D6334E49906}" destId="{9EA9AD7C-C1A6-4F50-8919-18E2E607DD8B}" srcOrd="0" destOrd="0" presId="urn:microsoft.com/office/officeart/2005/8/layout/hierarchy1"/>
-    <dgm:cxn modelId="{9699B782-E3BF-41EE-8EAA-61102CA60326}" type="presParOf" srcId="{9EA9AD7C-C1A6-4F50-8919-18E2E607DD8B}" destId="{3F38D4C9-2134-4901-8950-A653E843EC8C}" srcOrd="0" destOrd="0" presId="urn:microsoft.com/office/officeart/2005/8/layout/hierarchy1"/>
-    <dgm:cxn modelId="{734B4D5B-5737-4071-9E0F-2AA00C24480D}" type="presParOf" srcId="{9EA9AD7C-C1A6-4F50-8919-18E2E607DD8B}" destId="{FFACE4C3-8B39-4E91-A731-62B18A6C79A7}" srcOrd="1" destOrd="0" presId="urn:microsoft.com/office/officeart/2005/8/layout/hierarchy1"/>
-    <dgm:cxn modelId="{60D03302-CF20-40B8-91A8-9B0645670005}" type="presParOf" srcId="{87BA0193-0A54-48D8-9BC0-9D6334E49906}" destId="{C520C5EC-A6FF-44E8-94C7-F64D3579EB71}" srcOrd="1" destOrd="0" presId="urn:microsoft.com/office/officeart/2005/8/layout/hierarchy1"/>
+    <dgm:cxn modelId="{372DF50F-6B47-4371-A4D1-50F8C2AEAB0E}" type="presOf" srcId="{C1DE929A-1124-42C7-9353-5E6576CF58D0}" destId="{C5D8A574-950F-4331-ACA8-15EB634CC874}" srcOrd="0" destOrd="0" presId="urn:microsoft.com/office/officeart/2005/8/layout/hierarchy1"/>
+    <dgm:cxn modelId="{3D64E299-AA8F-4368-BABA-9E027BAEA7A8}" type="presOf" srcId="{3CA92002-A8FA-4C75-9CC2-97EEA1DFEA61}" destId="{604A6269-586E-4077-90F0-FEA95A43ACCF}" srcOrd="0" destOrd="0" presId="urn:microsoft.com/office/officeart/2005/8/layout/hierarchy1"/>
+    <dgm:cxn modelId="{4C8588B3-E915-4050-9DE7-792DFF57935A}" type="presOf" srcId="{A37D8CE9-455C-4A54-873A-A87DEC9BAEAC}" destId="{C6CD4D23-9646-4F20-B83C-54A2664FD791}" srcOrd="0" destOrd="0" presId="urn:microsoft.com/office/officeart/2005/8/layout/hierarchy1"/>
+    <dgm:cxn modelId="{2FB8997F-47FB-4C9F-A5C4-CE8C2FA18DC5}" type="presParOf" srcId="{F47FAF22-9CAE-49A3-8DBB-B7EFCA8D6E9E}" destId="{264067D4-8991-4393-B1FE-50896615CB64}" srcOrd="0" destOrd="0" presId="urn:microsoft.com/office/officeart/2005/8/layout/hierarchy1"/>
+    <dgm:cxn modelId="{7C4886EE-EA7E-4121-B7AE-3E7BACBB5DC9}" type="presParOf" srcId="{264067D4-8991-4393-B1FE-50896615CB64}" destId="{46E1703B-5F02-46D5-8FD8-407A4E9E4E7D}" srcOrd="0" destOrd="0" presId="urn:microsoft.com/office/officeart/2005/8/layout/hierarchy1"/>
+    <dgm:cxn modelId="{38A3BBFD-68BB-44CD-AD5A-F5C5DFDBC734}" type="presParOf" srcId="{46E1703B-5F02-46D5-8FD8-407A4E9E4E7D}" destId="{9650879D-BAC7-4BE5-8E7F-5EAF68C62CB2}" srcOrd="0" destOrd="0" presId="urn:microsoft.com/office/officeart/2005/8/layout/hierarchy1"/>
+    <dgm:cxn modelId="{2CBA9AD3-A800-457A-97DC-34CC46A5C217}" type="presParOf" srcId="{46E1703B-5F02-46D5-8FD8-407A4E9E4E7D}" destId="{3C8D6D45-7A37-46DD-973C-46B95E45BC32}" srcOrd="1" destOrd="0" presId="urn:microsoft.com/office/officeart/2005/8/layout/hierarchy1"/>
+    <dgm:cxn modelId="{6792FCD5-8126-4510-BBE4-085F7A034DDA}" type="presParOf" srcId="{264067D4-8991-4393-B1FE-50896615CB64}" destId="{D1AA64E7-B5F8-4E4F-ACB4-08FFF552B36C}" srcOrd="1" destOrd="0" presId="urn:microsoft.com/office/officeart/2005/8/layout/hierarchy1"/>
+    <dgm:cxn modelId="{1A5148D9-895A-4FA6-97E5-5FC7BF682C24}" type="presParOf" srcId="{D1AA64E7-B5F8-4E4F-ACB4-08FFF552B36C}" destId="{6D5F942C-8D5B-4176-A99A-BFA2FA4DC63E}" srcOrd="0" destOrd="0" presId="urn:microsoft.com/office/officeart/2005/8/layout/hierarchy1"/>
+    <dgm:cxn modelId="{FEAC8CD8-2944-4CAC-AF6D-9F24DB03EF52}" type="presParOf" srcId="{D1AA64E7-B5F8-4E4F-ACB4-08FFF552B36C}" destId="{840F76C2-E879-4A3C-8BA6-3810F97FA561}" srcOrd="1" destOrd="0" presId="urn:microsoft.com/office/officeart/2005/8/layout/hierarchy1"/>
+    <dgm:cxn modelId="{4BE56BD6-4471-46F0-8338-A06741E9997E}" type="presParOf" srcId="{840F76C2-E879-4A3C-8BA6-3810F97FA561}" destId="{EFD38EBC-802E-4985-8894-D00CAD0A6D1D}" srcOrd="0" destOrd="0" presId="urn:microsoft.com/office/officeart/2005/8/layout/hierarchy1"/>
+    <dgm:cxn modelId="{31DB1335-C54E-4F70-9E1F-75BB85006324}" type="presParOf" srcId="{EFD38EBC-802E-4985-8894-D00CAD0A6D1D}" destId="{64F61EA6-3D24-4C6F-A18A-544EE7E64FA5}" srcOrd="0" destOrd="0" presId="urn:microsoft.com/office/officeart/2005/8/layout/hierarchy1"/>
+    <dgm:cxn modelId="{EB51E5AB-E71D-4153-87A5-25A2A784AF43}" type="presParOf" srcId="{EFD38EBC-802E-4985-8894-D00CAD0A6D1D}" destId="{AF40EEE0-5220-44C6-88A3-9B67C6C72397}" srcOrd="1" destOrd="0" presId="urn:microsoft.com/office/officeart/2005/8/layout/hierarchy1"/>
+    <dgm:cxn modelId="{3D178168-649C-46D7-97D2-B9ECC3A913F9}" type="presParOf" srcId="{840F76C2-E879-4A3C-8BA6-3810F97FA561}" destId="{34887CD4-C39E-4024-A9FE-5308C6EB8652}" srcOrd="1" destOrd="0" presId="urn:microsoft.com/office/officeart/2005/8/layout/hierarchy1"/>
+    <dgm:cxn modelId="{A1DCA192-2F2A-4224-A4B3-AF62AFA766B3}" type="presParOf" srcId="{34887CD4-C39E-4024-A9FE-5308C6EB8652}" destId="{063DC5F1-29FF-413E-9BFE-CFA7D9644EC4}" srcOrd="0" destOrd="0" presId="urn:microsoft.com/office/officeart/2005/8/layout/hierarchy1"/>
+    <dgm:cxn modelId="{C301E7FD-BC30-4672-9588-8E9B1920C2D5}" type="presParOf" srcId="{34887CD4-C39E-4024-A9FE-5308C6EB8652}" destId="{F4484F99-AEBA-48AE-B2C7-D9FD34A45FCF}" srcOrd="1" destOrd="0" presId="urn:microsoft.com/office/officeart/2005/8/layout/hierarchy1"/>
+    <dgm:cxn modelId="{41C7C73C-DDA5-42F9-B8F5-1E3DBB6FED04}" type="presParOf" srcId="{F4484F99-AEBA-48AE-B2C7-D9FD34A45FCF}" destId="{90A51C0F-E78B-4807-8B6C-5899B4276462}" srcOrd="0" destOrd="0" presId="urn:microsoft.com/office/officeart/2005/8/layout/hierarchy1"/>
+    <dgm:cxn modelId="{6721E310-92AF-497E-B9E3-52C3EE3A8014}" type="presParOf" srcId="{90A51C0F-E78B-4807-8B6C-5899B4276462}" destId="{5E32872C-B91A-460E-B202-D6CD59A31987}" srcOrd="0" destOrd="0" presId="urn:microsoft.com/office/officeart/2005/8/layout/hierarchy1"/>
+    <dgm:cxn modelId="{A2CEE576-8851-4E03-8625-5EF7B7946143}" type="presParOf" srcId="{90A51C0F-E78B-4807-8B6C-5899B4276462}" destId="{D0E8805C-ACA0-41C1-8B58-878914CEB74A}" srcOrd="1" destOrd="0" presId="urn:microsoft.com/office/officeart/2005/8/layout/hierarchy1"/>
+    <dgm:cxn modelId="{418960CA-9AC5-4189-8DDE-C484DD02631A}" type="presParOf" srcId="{F4484F99-AEBA-48AE-B2C7-D9FD34A45FCF}" destId="{3B81744A-A848-42ED-BCCC-395B56DBA96C}" srcOrd="1" destOrd="0" presId="urn:microsoft.com/office/officeart/2005/8/layout/hierarchy1"/>
+    <dgm:cxn modelId="{0D8CA553-1D76-4703-8E96-75FAA23567CF}" type="presParOf" srcId="{3B81744A-A848-42ED-BCCC-395B56DBA96C}" destId="{78C23092-0E53-4AD0-87F8-56393386C8F5}" srcOrd="0" destOrd="0" presId="urn:microsoft.com/office/officeart/2005/8/layout/hierarchy1"/>
+    <dgm:cxn modelId="{4EBA1F2F-6344-4E27-807E-A926601861BA}" type="presParOf" srcId="{3B81744A-A848-42ED-BCCC-395B56DBA96C}" destId="{D51A7734-ECF9-4C68-9B91-B3CDA9DE4B49}" srcOrd="1" destOrd="0" presId="urn:microsoft.com/office/officeart/2005/8/layout/hierarchy1"/>
+    <dgm:cxn modelId="{9BE6FA4D-6F56-4C78-AEE1-3A044BA06F62}" type="presParOf" srcId="{D51A7734-ECF9-4C68-9B91-B3CDA9DE4B49}" destId="{618B08EB-E696-4457-B3FE-0C88F240CAE1}" srcOrd="0" destOrd="0" presId="urn:microsoft.com/office/officeart/2005/8/layout/hierarchy1"/>
+    <dgm:cxn modelId="{B8869817-7E48-471C-8C3E-5B98AF7A4B7F}" type="presParOf" srcId="{618B08EB-E696-4457-B3FE-0C88F240CAE1}" destId="{66669A68-FAD8-43DD-8F9B-3DCCF0E04509}" srcOrd="0" destOrd="0" presId="urn:microsoft.com/office/officeart/2005/8/layout/hierarchy1"/>
+    <dgm:cxn modelId="{3DA5AE05-0D11-462B-81AE-1C4A2A5F3A06}" type="presParOf" srcId="{618B08EB-E696-4457-B3FE-0C88F240CAE1}" destId="{4EC6F77D-ADC0-4242-86B3-1E19DBC7A784}" srcOrd="1" destOrd="0" presId="urn:microsoft.com/office/officeart/2005/8/layout/hierarchy1"/>
+    <dgm:cxn modelId="{501D08C7-604E-4CF0-AA12-54002BF525B0}" type="presParOf" srcId="{D51A7734-ECF9-4C68-9B91-B3CDA9DE4B49}" destId="{9001A438-2C36-40FC-9016-A9C9A33B365C}" srcOrd="1" destOrd="0" presId="urn:microsoft.com/office/officeart/2005/8/layout/hierarchy1"/>
+    <dgm:cxn modelId="{46ACEE1D-78C5-4344-A6BD-E7A3D4EAB70B}" type="presParOf" srcId="{D1AA64E7-B5F8-4E4F-ACB4-08FFF552B36C}" destId="{604A6269-586E-4077-90F0-FEA95A43ACCF}" srcOrd="2" destOrd="0" presId="urn:microsoft.com/office/officeart/2005/8/layout/hierarchy1"/>
+    <dgm:cxn modelId="{DB036193-9429-4D23-AF04-5EBA1F6F9AB2}" type="presParOf" srcId="{D1AA64E7-B5F8-4E4F-ACB4-08FFF552B36C}" destId="{7852E4BB-74B9-4C2C-A22F-0B2817DDDD70}" srcOrd="3" destOrd="0" presId="urn:microsoft.com/office/officeart/2005/8/layout/hierarchy1"/>
+    <dgm:cxn modelId="{012D5D25-88FE-4721-8C11-7578B0D9A006}" type="presParOf" srcId="{7852E4BB-74B9-4C2C-A22F-0B2817DDDD70}" destId="{2EC59E0E-D0FA-4761-8189-6DE2F76C5A66}" srcOrd="0" destOrd="0" presId="urn:microsoft.com/office/officeart/2005/8/layout/hierarchy1"/>
+    <dgm:cxn modelId="{9D03138A-9B8F-4BD8-A894-357162740CE2}" type="presParOf" srcId="{2EC59E0E-D0FA-4761-8189-6DE2F76C5A66}" destId="{E299E1E7-9BA1-43D8-B66E-421B06CC4A5C}" srcOrd="0" destOrd="0" presId="urn:microsoft.com/office/officeart/2005/8/layout/hierarchy1"/>
+    <dgm:cxn modelId="{8A052510-7794-4D67-8461-953FA3C6455A}" type="presParOf" srcId="{2EC59E0E-D0FA-4761-8189-6DE2F76C5A66}" destId="{2D171DBE-6AE0-4E6B-815F-69310946261A}" srcOrd="1" destOrd="0" presId="urn:microsoft.com/office/officeart/2005/8/layout/hierarchy1"/>
+    <dgm:cxn modelId="{D996AD8E-3721-494C-B181-4E2F9247E7C3}" type="presParOf" srcId="{7852E4BB-74B9-4C2C-A22F-0B2817DDDD70}" destId="{A9D6E6D0-6A9A-462E-BD2E-0F56135A9773}" srcOrd="1" destOrd="0" presId="urn:microsoft.com/office/officeart/2005/8/layout/hierarchy1"/>
+    <dgm:cxn modelId="{6175D247-8F96-4A94-B780-99700A25FDEE}" type="presParOf" srcId="{A9D6E6D0-6A9A-462E-BD2E-0F56135A9773}" destId="{A088EFC2-8FA9-4913-A539-AF977E625C53}" srcOrd="0" destOrd="0" presId="urn:microsoft.com/office/officeart/2005/8/layout/hierarchy1"/>
+    <dgm:cxn modelId="{A25006A2-B0F6-4784-A177-C4F9635C6377}" type="presParOf" srcId="{A9D6E6D0-6A9A-462E-BD2E-0F56135A9773}" destId="{C95C3089-1EA0-4E90-A766-C500D453C4EC}" srcOrd="1" destOrd="0" presId="urn:microsoft.com/office/officeart/2005/8/layout/hierarchy1"/>
+    <dgm:cxn modelId="{24BFBC60-A643-473F-A557-96896599BB8B}" type="presParOf" srcId="{C95C3089-1EA0-4E90-A766-C500D453C4EC}" destId="{C6A39D42-8298-453F-8D0F-C9DFFC09C6FF}" srcOrd="0" destOrd="0" presId="urn:microsoft.com/office/officeart/2005/8/layout/hierarchy1"/>
+    <dgm:cxn modelId="{DA775D36-1227-4302-8DAB-8102515858A5}" type="presParOf" srcId="{C6A39D42-8298-453F-8D0F-C9DFFC09C6FF}" destId="{74CE3E37-A710-4571-A119-FB974B85719C}" srcOrd="0" destOrd="0" presId="urn:microsoft.com/office/officeart/2005/8/layout/hierarchy1"/>
+    <dgm:cxn modelId="{57B3EB21-2237-483D-8A22-EE5DF45838FE}" type="presParOf" srcId="{C6A39D42-8298-453F-8D0F-C9DFFC09C6FF}" destId="{26A0C91D-2EEF-4191-BE06-1A68F6637806}" srcOrd="1" destOrd="0" presId="urn:microsoft.com/office/officeart/2005/8/layout/hierarchy1"/>
+    <dgm:cxn modelId="{DEE85670-7AD8-4789-8EA5-E1C423E98813}" type="presParOf" srcId="{C95C3089-1EA0-4E90-A766-C500D453C4EC}" destId="{A667A68A-EC3A-4D23-8F67-CC06D55344F9}" srcOrd="1" destOrd="0" presId="urn:microsoft.com/office/officeart/2005/8/layout/hierarchy1"/>
+    <dgm:cxn modelId="{E0A3A047-67D3-4B78-9B78-4333299CF47D}" type="presParOf" srcId="{A667A68A-EC3A-4D23-8F67-CC06D55344F9}" destId="{C30FF755-8F28-45AE-8F7F-7327426962B1}" srcOrd="0" destOrd="0" presId="urn:microsoft.com/office/officeart/2005/8/layout/hierarchy1"/>
+    <dgm:cxn modelId="{C15487E9-0A19-4F38-8EBE-B322BB1479C7}" type="presParOf" srcId="{A667A68A-EC3A-4D23-8F67-CC06D55344F9}" destId="{DC1B6A8E-44AB-4D08-8B38-4A02D8DD35D1}" srcOrd="1" destOrd="0" presId="urn:microsoft.com/office/officeart/2005/8/layout/hierarchy1"/>
+    <dgm:cxn modelId="{F7CA14AB-D81D-47BE-A28B-96B082AD004C}" type="presParOf" srcId="{DC1B6A8E-44AB-4D08-8B38-4A02D8DD35D1}" destId="{B798B785-C531-437B-95A9-9BBDDAF5D41F}" srcOrd="0" destOrd="0" presId="urn:microsoft.com/office/officeart/2005/8/layout/hierarchy1"/>
+    <dgm:cxn modelId="{A36D4C8A-29F9-463C-87F1-21EB2E95FF96}" type="presParOf" srcId="{B798B785-C531-437B-95A9-9BBDDAF5D41F}" destId="{0B5BDBA5-C9B0-4E69-AF7A-19E9EA97D766}" srcOrd="0" destOrd="0" presId="urn:microsoft.com/office/officeart/2005/8/layout/hierarchy1"/>
+    <dgm:cxn modelId="{14C2AB46-BFE9-47AC-AC4E-9E1082E3EB2E}" type="presParOf" srcId="{B798B785-C531-437B-95A9-9BBDDAF5D41F}" destId="{C5D8A574-950F-4331-ACA8-15EB634CC874}" srcOrd="1" destOrd="0" presId="urn:microsoft.com/office/officeart/2005/8/layout/hierarchy1"/>
+    <dgm:cxn modelId="{AC448208-E717-4B04-9D18-60A9F56ED03E}" type="presParOf" srcId="{DC1B6A8E-44AB-4D08-8B38-4A02D8DD35D1}" destId="{C3DC6DF0-CFB3-460F-814A-5CC1ABABB7F9}" srcOrd="1" destOrd="0" presId="urn:microsoft.com/office/officeart/2005/8/layout/hierarchy1"/>
+    <dgm:cxn modelId="{97C8E197-DEB7-4158-8BCD-8A68F81A385A}" type="presParOf" srcId="{D1AA64E7-B5F8-4E4F-ACB4-08FFF552B36C}" destId="{C6CD4D23-9646-4F20-B83C-54A2664FD791}" srcOrd="4" destOrd="0" presId="urn:microsoft.com/office/officeart/2005/8/layout/hierarchy1"/>
+    <dgm:cxn modelId="{8DED0BA8-C0DB-45CC-9958-B5941BBE0060}" type="presParOf" srcId="{D1AA64E7-B5F8-4E4F-ACB4-08FFF552B36C}" destId="{90A328DE-7663-4724-8CF6-8FA0C19285B1}" srcOrd="5" destOrd="0" presId="urn:microsoft.com/office/officeart/2005/8/layout/hierarchy1"/>
+    <dgm:cxn modelId="{14F0A8A0-7614-4632-9015-211E174F75BB}" type="presParOf" srcId="{90A328DE-7663-4724-8CF6-8FA0C19285B1}" destId="{BF32C544-CA1C-4C92-AB58-47B7EDDA9F34}" srcOrd="0" destOrd="0" presId="urn:microsoft.com/office/officeart/2005/8/layout/hierarchy1"/>
+    <dgm:cxn modelId="{AE8B4C90-B6CC-4F5A-8738-BBF25F8D7DFB}" type="presParOf" srcId="{BF32C544-CA1C-4C92-AB58-47B7EDDA9F34}" destId="{D9E11DB2-8341-4F2D-9F2D-C61A02F9CEF0}" srcOrd="0" destOrd="0" presId="urn:microsoft.com/office/officeart/2005/8/layout/hierarchy1"/>
+    <dgm:cxn modelId="{FA799901-5A03-485F-9DE5-2725F9369A02}" type="presParOf" srcId="{BF32C544-CA1C-4C92-AB58-47B7EDDA9F34}" destId="{8B5B8525-9EAA-4092-83FB-B4CEC3C2DDE2}" srcOrd="1" destOrd="0" presId="urn:microsoft.com/office/officeart/2005/8/layout/hierarchy1"/>
+    <dgm:cxn modelId="{4DC119E8-D756-4BF5-877C-A21AA745C857}" type="presParOf" srcId="{90A328DE-7663-4724-8CF6-8FA0C19285B1}" destId="{6FA1764C-FFE2-4C4F-9EB9-0FD64F87B530}" srcOrd="1" destOrd="0" presId="urn:microsoft.com/office/officeart/2005/8/layout/hierarchy1"/>
+    <dgm:cxn modelId="{F71AD15E-2E75-4F3E-BC4A-7A9101CEFFC0}" type="presParOf" srcId="{6FA1764C-FFE2-4C4F-9EB9-0FD64F87B530}" destId="{DCCAC25C-1C2A-43C5-9E4B-6948BF325764}" srcOrd="0" destOrd="0" presId="urn:microsoft.com/office/officeart/2005/8/layout/hierarchy1"/>
+    <dgm:cxn modelId="{6FFAC994-AD00-4F22-813C-970E500DBBF5}" type="presParOf" srcId="{6FA1764C-FFE2-4C4F-9EB9-0FD64F87B530}" destId="{21E726FD-1FF4-4D63-8CFF-0918E83119B2}" srcOrd="1" destOrd="0" presId="urn:microsoft.com/office/officeart/2005/8/layout/hierarchy1"/>
+    <dgm:cxn modelId="{0B3012FC-9EB5-4EFA-B58B-A24734D18024}" type="presParOf" srcId="{21E726FD-1FF4-4D63-8CFF-0918E83119B2}" destId="{950CF4A6-93EA-471C-A2D7-5C4C46E3D651}" srcOrd="0" destOrd="0" presId="urn:microsoft.com/office/officeart/2005/8/layout/hierarchy1"/>
+    <dgm:cxn modelId="{12776657-DD36-4D7F-AD73-6F9A3541A547}" type="presParOf" srcId="{950CF4A6-93EA-471C-A2D7-5C4C46E3D651}" destId="{08929561-F2E0-44B9-BC99-C5985A24ABF1}" srcOrd="0" destOrd="0" presId="urn:microsoft.com/office/officeart/2005/8/layout/hierarchy1"/>
+    <dgm:cxn modelId="{A40B27B5-D17B-471D-962A-664A9F1BD7D3}" type="presParOf" srcId="{950CF4A6-93EA-471C-A2D7-5C4C46E3D651}" destId="{96E9FF01-DEB4-4B36-9F04-9954C69750E9}" srcOrd="1" destOrd="0" presId="urn:microsoft.com/office/officeart/2005/8/layout/hierarchy1"/>
+    <dgm:cxn modelId="{F9ED9D0E-D1B5-432A-9305-B8AD5E851949}" type="presParOf" srcId="{21E726FD-1FF4-4D63-8CFF-0918E83119B2}" destId="{6F93CABD-AC89-48CF-963D-4EF2C3EBB6EB}" srcOrd="1" destOrd="0" presId="urn:microsoft.com/office/officeart/2005/8/layout/hierarchy1"/>
+    <dgm:cxn modelId="{B139E6D2-E76E-4715-8D4E-8BB35F17C649}" type="presParOf" srcId="{6F93CABD-AC89-48CF-963D-4EF2C3EBB6EB}" destId="{748D7D6F-9CC3-48B9-85BE-39484F64F676}" srcOrd="0" destOrd="0" presId="urn:microsoft.com/office/officeart/2005/8/layout/hierarchy1"/>
+    <dgm:cxn modelId="{7CD70120-70DC-4A73-A939-435CA5B52779}" type="presParOf" srcId="{6F93CABD-AC89-48CF-963D-4EF2C3EBB6EB}" destId="{87BA0193-0A54-48D8-9BC0-9D6334E49906}" srcOrd="1" destOrd="0" presId="urn:microsoft.com/office/officeart/2005/8/layout/hierarchy1"/>
+    <dgm:cxn modelId="{CD1E06D5-3276-4BF1-B24D-56CBA059F6D7}" type="presParOf" srcId="{87BA0193-0A54-48D8-9BC0-9D6334E49906}" destId="{9EA9AD7C-C1A6-4F50-8919-18E2E607DD8B}" srcOrd="0" destOrd="0" presId="urn:microsoft.com/office/officeart/2005/8/layout/hierarchy1"/>
+    <dgm:cxn modelId="{8105CF1D-ABC0-4B55-9F6E-900BBD432483}" type="presParOf" srcId="{9EA9AD7C-C1A6-4F50-8919-18E2E607DD8B}" destId="{3F38D4C9-2134-4901-8950-A653E843EC8C}" srcOrd="0" destOrd="0" presId="urn:microsoft.com/office/officeart/2005/8/layout/hierarchy1"/>
+    <dgm:cxn modelId="{2AC07324-84A5-4C38-9C20-95FA02403A68}" type="presParOf" srcId="{9EA9AD7C-C1A6-4F50-8919-18E2E607DD8B}" destId="{FFACE4C3-8B39-4E91-A731-62B18A6C79A7}" srcOrd="1" destOrd="0" presId="urn:microsoft.com/office/officeart/2005/8/layout/hierarchy1"/>
+    <dgm:cxn modelId="{6C019C47-8A4A-4716-9A58-C5F4738D9515}" type="presParOf" srcId="{87BA0193-0A54-48D8-9BC0-9D6334E49906}" destId="{C520C5EC-A6FF-44E8-94C7-F64D3579EB71}" srcOrd="1" destOrd="0" presId="urn:microsoft.com/office/officeart/2005/8/layout/hierarchy1"/>
   </dgm:cxnLst>
   <dgm:bg/>
   <dgm:whole/>

</xml_diff>